<commit_message>
Edited Story tree & added Git command guide
</commit_message>
<xml_diff>
--- a/Story tree.docx
+++ b/Story tree.docx
@@ -10,7 +10,216 @@
         <mc:AlternateContent>
           <mc:Choice Requires="wps">
             <w:drawing>
-              <wp:anchor distT="0" distB="0" distL="114300" distR="114300" simplePos="0" relativeHeight="251658239" behindDoc="0" locked="0" layoutInCell="1" allowOverlap="1">
+              <wp:anchor distT="0" distB="0" distL="114300" distR="114300" simplePos="0" relativeHeight="251695104" behindDoc="0" locked="0" layoutInCell="1" allowOverlap="1" wp14:anchorId="5E202260" wp14:editId="11D398F7">
+                <wp:simplePos x="0" y="0"/>
+                <wp:positionH relativeFrom="column">
+                  <wp:posOffset>-228600</wp:posOffset>
+                </wp:positionH>
+                <wp:positionV relativeFrom="paragraph">
+                  <wp:posOffset>-200025</wp:posOffset>
+                </wp:positionV>
+                <wp:extent cx="885825" cy="1257300"/>
+                <wp:effectExtent l="0" t="0" r="28575" b="19050"/>
+                <wp:wrapNone/>
+                <wp:docPr id="6" name="Text Box 6"/>
+                <wp:cNvGraphicFramePr/>
+                <a:graphic xmlns:a="http://schemas.openxmlformats.org/drawingml/2006/main">
+                  <a:graphicData uri="http://schemas.microsoft.com/office/word/2010/wordprocessingShape">
+                    <wps:wsp>
+                      <wps:cNvSpPr txBox="1"/>
+                      <wps:spPr>
+                        <a:xfrm>
+                          <a:off x="0" y="0"/>
+                          <a:ext cx="885825" cy="1257300"/>
+                        </a:xfrm>
+                        <a:prstGeom prst="rect">
+                          <a:avLst/>
+                        </a:prstGeom>
+                        <a:solidFill>
+                          <a:schemeClr val="lt1"/>
+                        </a:solidFill>
+                        <a:ln w="6350">
+                          <a:solidFill>
+                            <a:prstClr val="black"/>
+                          </a:solidFill>
+                        </a:ln>
+                        <a:effectLst/>
+                      </wps:spPr>
+                      <wps:style>
+                        <a:lnRef idx="0">
+                          <a:schemeClr val="accent1"/>
+                        </a:lnRef>
+                        <a:fillRef idx="0">
+                          <a:schemeClr val="accent1"/>
+                        </a:fillRef>
+                        <a:effectRef idx="0">
+                          <a:schemeClr val="accent1"/>
+                        </a:effectRef>
+                        <a:fontRef idx="minor">
+                          <a:schemeClr val="dk1"/>
+                        </a:fontRef>
+                      </wps:style>
+                      <wps:txbx>
+                        <w:txbxContent>
+                          <w:p>
+                            <w:pPr>
+                              <w:jc w:val="center"/>
+                              <w:rPr>
+                                <w:b/>
+                                <w:i/>
+                                <w:sz w:val="28"/>
+                                <w:szCs w:val="28"/>
+                              </w:rPr>
+                            </w:pPr>
+                            <w:r>
+                              <w:rPr>
+                                <w:b/>
+                                <w:i/>
+                                <w:sz w:val="28"/>
+                                <w:szCs w:val="28"/>
+                              </w:rPr>
+                              <w:t>Key</w:t>
+                            </w:r>
+                          </w:p>
+                          <w:p>
+                            <w:pPr>
+                              <w:rPr>
+                                <w:color w:val="EB8515"/>
+                              </w:rPr>
+                            </w:pPr>
+                            <w:r>
+                              <w:rPr>
+                                <w:color w:val="EB8515"/>
+                              </w:rPr>
+                              <w:t>Morgan</w:t>
+                            </w:r>
+                          </w:p>
+                          <w:p>
+                            <w:pPr>
+                              <w:rPr>
+                                <w:color w:val="FF0000"/>
+                              </w:rPr>
+                            </w:pPr>
+                            <w:r>
+                              <w:rPr>
+                                <w:color w:val="FF0000"/>
+                              </w:rPr>
+                              <w:t>Stephanie</w:t>
+                            </w:r>
+                          </w:p>
+                          <w:p>
+                            <w:pPr>
+                              <w:rPr>
+                                <w:color w:val="0070C0"/>
+                              </w:rPr>
+                            </w:pPr>
+                            <w:r>
+                              <w:rPr>
+                                <w:color w:val="0070C0"/>
+                              </w:rPr>
+                              <w:t>Jacob</w:t>
+                            </w:r>
+                          </w:p>
+                        </w:txbxContent>
+                      </wps:txbx>
+                      <wps:bodyPr rot="0" spcFirstLastPara="0" vertOverflow="overflow" horzOverflow="overflow" vert="horz" wrap="square" lIns="91440" tIns="45720" rIns="91440" bIns="45720" numCol="1" spcCol="0" rtlCol="0" fromWordArt="0" anchor="t" anchorCtr="0" forceAA="0" compatLnSpc="1">
+                        <a:prstTxWarp prst="textNoShape">
+                          <a:avLst/>
+                        </a:prstTxWarp>
+                        <a:noAutofit/>
+                      </wps:bodyPr>
+                    </wps:wsp>
+                  </a:graphicData>
+                </a:graphic>
+                <wp14:sizeRelH relativeFrom="margin">
+                  <wp14:pctWidth>0</wp14:pctWidth>
+                </wp14:sizeRelH>
+              </wp:anchor>
+            </w:drawing>
+          </mc:Choice>
+          <mc:Fallback>
+            <w:pict>
+              <v:shapetype w14:anchorId="5E202260" id="_x0000_t202" coordsize="21600,21600" o:spt="202" path="m,l,21600r21600,l21600,xe">
+                <v:stroke joinstyle="miter"/>
+                <v:path gradientshapeok="t" o:connecttype="rect"/>
+              </v:shapetype>
+              <v:shape id="Text Box 6" o:spid="_x0000_s1026" type="#_x0000_t202" style="position:absolute;margin-left:-18pt;margin-top:-15.75pt;width:69.75pt;height:99pt;z-index:251695104;visibility:visible;mso-wrap-style:square;mso-width-percent:0;mso-wrap-distance-left:9pt;mso-wrap-distance-top:0;mso-wrap-distance-right:9pt;mso-wrap-distance-bottom:0;mso-position-horizontal:absolute;mso-position-horizontal-relative:text;mso-position-vertical:absolute;mso-position-vertical-relative:text;mso-width-percent:0;mso-width-relative:margin;v-text-anchor:top" o:gfxdata="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" fillcolor="white [3201]" strokeweight=".5pt">
+                <v:textbox>
+                  <w:txbxContent>
+                    <w:p>
+                      <w:pPr>
+                        <w:jc w:val="center"/>
+                        <w:rPr>
+                          <w:b/>
+                          <w:i/>
+                          <w:sz w:val="28"/>
+                          <w:szCs w:val="28"/>
+                        </w:rPr>
+                      </w:pPr>
+                      <w:r>
+                        <w:rPr>
+                          <w:b/>
+                          <w:i/>
+                          <w:sz w:val="28"/>
+                          <w:szCs w:val="28"/>
+                        </w:rPr>
+                        <w:t>Key</w:t>
+                      </w:r>
+                    </w:p>
+                    <w:p>
+                      <w:pPr>
+                        <w:rPr>
+                          <w:color w:val="EB8515"/>
+                        </w:rPr>
+                      </w:pPr>
+                      <w:r>
+                        <w:rPr>
+                          <w:color w:val="EB8515"/>
+                        </w:rPr>
+                        <w:t>Morgan</w:t>
+                      </w:r>
+                    </w:p>
+                    <w:p>
+                      <w:pPr>
+                        <w:rPr>
+                          <w:color w:val="FF0000"/>
+                        </w:rPr>
+                      </w:pPr>
+                      <w:r>
+                        <w:rPr>
+                          <w:color w:val="FF0000"/>
+                        </w:rPr>
+                        <w:t>Stephanie</w:t>
+                      </w:r>
+                    </w:p>
+                    <w:p>
+                      <w:pPr>
+                        <w:rPr>
+                          <w:color w:val="0070C0"/>
+                        </w:rPr>
+                      </w:pPr>
+                      <w:r>
+                        <w:rPr>
+                          <w:color w:val="0070C0"/>
+                        </w:rPr>
+                        <w:t>Jacob</w:t>
+                      </w:r>
+                    </w:p>
+                  </w:txbxContent>
+                </v:textbox>
+              </v:shape>
+            </w:pict>
+          </mc:Fallback>
+        </mc:AlternateContent>
+      </w:r>
+      <w:r>
+        <w:rPr>
+          <w:noProof/>
+        </w:rPr>
+        <mc:AlternateContent>
+          <mc:Choice Requires="wps">
+            <w:drawing>
+              <wp:anchor distT="0" distB="0" distL="114300" distR="114300" simplePos="0" relativeHeight="251658239" behindDoc="0" locked="0" layoutInCell="1" allowOverlap="1" wp14:anchorId="635F015E" wp14:editId="4EC46052">
                 <wp:simplePos x="0" y="0"/>
                 <wp:positionH relativeFrom="column">
                   <wp:posOffset>4533900</wp:posOffset>
@@ -70,7 +279,7 @@
           </mc:Choice>
           <mc:Fallback>
             <w:pict>
-              <v:line w14:anchorId="1A49B8C6" id="Straight Connector 14" o:spid="_x0000_s1026" style="position:absolute;z-index:251658239;visibility:visible;mso-wrap-style:square;mso-width-percent:0;mso-height-percent:0;mso-wrap-distance-left:9pt;mso-wrap-distance-top:0;mso-wrap-distance-right:9pt;mso-wrap-distance-bottom:0;mso-position-horizontal:absolute;mso-position-horizontal-relative:text;mso-position-vertical:absolute;mso-position-vertical-relative:text;mso-width-percent:0;mso-height-percent:0;mso-width-relative:margin;mso-height-relative:margin" from="357pt,-35.25pt" to="357pt,-2.25pt" o:gfxdata="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" strokecolor="black [3213]" strokeweight=".5pt">
+              <v:line w14:anchorId="3C775594" id="Straight Connector 14" o:spid="_x0000_s1026" style="position:absolute;z-index:251658239;visibility:visible;mso-wrap-style:square;mso-width-percent:0;mso-height-percent:0;mso-wrap-distance-left:9pt;mso-wrap-distance-top:0;mso-wrap-distance-right:9pt;mso-wrap-distance-bottom:0;mso-position-horizontal:absolute;mso-position-horizontal-relative:text;mso-position-vertical:absolute;mso-position-vertical-relative:text;mso-width-percent:0;mso-height-percent:0;mso-width-relative:margin;mso-height-relative:margin" from="357pt,-35.25pt" to="357pt,-2.25pt" o:gfxdata="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" strokecolor="black [3213]" strokeweight=".5pt">
                 <v:stroke joinstyle="miter"/>
               </v:line>
             </w:pict>
@@ -84,7 +293,7 @@
         <mc:AlternateContent>
           <mc:Choice Requires="wps">
             <w:drawing>
-              <wp:anchor distT="0" distB="0" distL="114300" distR="114300" simplePos="0" relativeHeight="251659264" behindDoc="0" locked="0" layoutInCell="1" allowOverlap="1" wp14:anchorId="3E6CADD8" wp14:editId="6A560DC9">
+              <wp:anchor distT="0" distB="0" distL="114300" distR="114300" simplePos="0" relativeHeight="251659264" behindDoc="0" locked="0" layoutInCell="1" allowOverlap="1" wp14:anchorId="5EAFF637" wp14:editId="1F858050">
                 <wp:simplePos x="0" y="0"/>
                 <wp:positionH relativeFrom="margin">
                   <wp:align>center</wp:align>
@@ -171,7 +380,7 @@
         <mc:AlternateContent>
           <mc:Choice Requires="wps">
             <w:drawing>
-              <wp:anchor distT="45720" distB="45720" distL="114300" distR="114300" simplePos="0" relativeHeight="251661312" behindDoc="0" locked="0" layoutInCell="1" allowOverlap="1" wp14:anchorId="025BBB74" wp14:editId="1433060B">
+              <wp:anchor distT="45720" distB="45720" distL="114300" distR="114300" simplePos="0" relativeHeight="251661312" behindDoc="0" locked="0" layoutInCell="1" allowOverlap="1" wp14:anchorId="5F9838DB" wp14:editId="6DCA0172">
                 <wp:simplePos x="0" y="0"/>
                 <wp:positionH relativeFrom="margin">
                   <wp:align>center</wp:align>
@@ -219,7 +428,10 @@
                               <w:t>You are walking home. There are</w:t>
                             </w:r>
                             <w:r>
-                              <w:t xml:space="preserve"> 2</w:t>
+                              <w:t xml:space="preserve"> </w:t>
+                            </w:r>
+                            <w:r>
+                              <w:t>3</w:t>
                             </w:r>
                             <w:r>
                               <w:t xml:space="preserve"> paths. Which do you take?</w:t>
@@ -244,11 +456,7 @@
           </mc:Choice>
           <mc:Fallback>
             <w:pict>
-              <v:shapetype w14:anchorId="025BBB74" id="_x0000_t202" coordsize="21600,21600" o:spt="202" path="m,l,21600r21600,l21600,xe">
-                <v:stroke joinstyle="miter"/>
-                <v:path gradientshapeok="t" o:connecttype="rect"/>
-              </v:shapetype>
-              <v:shape id="Text Box 2" o:spid="_x0000_s1026" type="#_x0000_t202" style="position:absolute;margin-left:0;margin-top:.75pt;width:136.5pt;height:50.25pt;z-index:251661312;visibility:visible;mso-wrap-style:square;mso-width-percent:0;mso-height-percent:0;mso-wrap-distance-left:9pt;mso-wrap-distance-top:3.6pt;mso-wrap-distance-right:9pt;mso-wrap-distance-bottom:3.6pt;mso-position-horizontal:center;mso-position-horizontal-relative:margin;mso-position-vertical:absolute;mso-position-vertical-relative:text;mso-width-percent:0;mso-height-percent:0;mso-width-relative:margin;mso-height-relative:margin;v-text-anchor:top" o:gfxdata="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">
+              <v:shape w14:anchorId="5F9838DB" id="Text Box 2" o:spid="_x0000_s1027" type="#_x0000_t202" style="position:absolute;margin-left:0;margin-top:.75pt;width:136.5pt;height:50.25pt;z-index:251661312;visibility:visible;mso-wrap-style:square;mso-width-percent:0;mso-height-percent:0;mso-wrap-distance-left:9pt;mso-wrap-distance-top:3.6pt;mso-wrap-distance-right:9pt;mso-wrap-distance-bottom:3.6pt;mso-position-horizontal:center;mso-position-horizontal-relative:margin;mso-position-vertical:absolute;mso-position-vertical-relative:text;mso-width-percent:0;mso-height-percent:0;mso-width-relative:margin;mso-height-relative:margin;v-text-anchor:top" o:gfxdata="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">
                 <v:textbox>
                   <w:txbxContent>
                     <w:p>
@@ -256,7 +464,10 @@
                         <w:t>You are walking home. There are</w:t>
                       </w:r>
                       <w:r>
-                        <w:t xml:space="preserve"> 2</w:t>
+                        <w:t xml:space="preserve"> </w:t>
+                      </w:r>
+                      <w:r>
+                        <w:t>3</w:t>
                       </w:r>
                       <w:r>
                         <w:t xml:space="preserve"> paths. Which do you take?</w:t>
@@ -272,6 +483,83 @@
       </w:r>
     </w:p>
     <w:p>
+      <w:bookmarkStart w:id="0" w:name="_GoBack"/>
+      <w:r>
+        <w:rPr>
+          <w:noProof/>
+          <w:color w:val="000000" w:themeColor="text1"/>
+        </w:rPr>
+        <mc:AlternateContent>
+          <mc:Choice Requires="wps">
+            <w:drawing>
+              <wp:anchor distT="0" distB="0" distL="114300" distR="114300" simplePos="0" relativeHeight="251670528" behindDoc="0" locked="0" layoutInCell="1" allowOverlap="1" wp14:anchorId="3C634F74" wp14:editId="48EBDB0C">
+                <wp:simplePos x="0" y="0"/>
+                <wp:positionH relativeFrom="column">
+                  <wp:posOffset>5476875</wp:posOffset>
+                </wp:positionH>
+                <wp:positionV relativeFrom="paragraph">
+                  <wp:posOffset>38100</wp:posOffset>
+                </wp:positionV>
+                <wp:extent cx="1581150" cy="114300"/>
+                <wp:effectExtent l="0" t="0" r="19050" b="19050"/>
+                <wp:wrapNone/>
+                <wp:docPr id="7" name="Straight Connector 7"/>
+                <wp:cNvGraphicFramePr/>
+                <a:graphic xmlns:a="http://schemas.openxmlformats.org/drawingml/2006/main">
+                  <a:graphicData uri="http://schemas.microsoft.com/office/word/2010/wordprocessingShape">
+                    <wps:wsp>
+                      <wps:cNvCnPr/>
+                      <wps:spPr>
+                        <a:xfrm>
+                          <a:off x="0" y="0"/>
+                          <a:ext cx="1581150" cy="114300"/>
+                        </a:xfrm>
+                        <a:prstGeom prst="line">
+                          <a:avLst/>
+                        </a:prstGeom>
+                        <a:ln>
+                          <a:solidFill>
+                            <a:srgbClr val="FF0000"/>
+                          </a:solidFill>
+                        </a:ln>
+                      </wps:spPr>
+                      <wps:style>
+                        <a:lnRef idx="1">
+                          <a:schemeClr val="accent1"/>
+                        </a:lnRef>
+                        <a:fillRef idx="0">
+                          <a:schemeClr val="accent1"/>
+                        </a:fillRef>
+                        <a:effectRef idx="0">
+                          <a:schemeClr val="accent1"/>
+                        </a:effectRef>
+                        <a:fontRef idx="minor">
+                          <a:schemeClr val="tx1"/>
+                        </a:fontRef>
+                      </wps:style>
+                      <wps:bodyPr/>
+                    </wps:wsp>
+                  </a:graphicData>
+                </a:graphic>
+                <wp14:sizeRelH relativeFrom="margin">
+                  <wp14:pctWidth>0</wp14:pctWidth>
+                </wp14:sizeRelH>
+                <wp14:sizeRelV relativeFrom="margin">
+                  <wp14:pctHeight>0</wp14:pctHeight>
+                </wp14:sizeRelV>
+              </wp:anchor>
+            </w:drawing>
+          </mc:Choice>
+          <mc:Fallback>
+            <w:pict>
+              <v:line w14:anchorId="5B28C752" id="Straight Connector 7" o:spid="_x0000_s1026" style="position:absolute;z-index:251670528;visibility:visible;mso-wrap-style:square;mso-width-percent:0;mso-height-percent:0;mso-wrap-distance-left:9pt;mso-wrap-distance-top:0;mso-wrap-distance-right:9pt;mso-wrap-distance-bottom:0;mso-position-horizontal:absolute;mso-position-horizontal-relative:text;mso-position-vertical:absolute;mso-position-vertical-relative:text;mso-width-percent:0;mso-height-percent:0;mso-width-relative:margin;mso-height-relative:margin" from="431.25pt,3pt" to="555.75pt,12pt" o:gfxdata="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" strokecolor="red" strokeweight=".5pt">
+                <v:stroke joinstyle="miter"/>
+              </v:line>
+            </w:pict>
+          </mc:Fallback>
+        </mc:AlternateContent>
+      </w:r>
+      <w:bookmarkEnd w:id="0"/>
       <w:r>
         <w:rPr>
           <w:noProof/>
@@ -279,7 +567,245 @@
         <mc:AlternateContent>
           <mc:Choice Requires="wps">
             <w:drawing>
-              <wp:anchor distT="0" distB="0" distL="114300" distR="114300" simplePos="0" relativeHeight="251693056" behindDoc="0" locked="0" layoutInCell="1" allowOverlap="1" wp14:anchorId="1D837E82" wp14:editId="589902DD">
+              <wp:anchor distT="45720" distB="45720" distL="114300" distR="114300" simplePos="0" relativeHeight="251667456" behindDoc="0" locked="0" layoutInCell="1" allowOverlap="1" wp14:anchorId="13801F8D" wp14:editId="35471959">
+                <wp:simplePos x="0" y="0"/>
+                <wp:positionH relativeFrom="margin">
+                  <wp:posOffset>7000875</wp:posOffset>
+                </wp:positionH>
+                <wp:positionV relativeFrom="paragraph">
+                  <wp:posOffset>9525</wp:posOffset>
+                </wp:positionV>
+                <wp:extent cx="2085975" cy="590550"/>
+                <wp:effectExtent l="0" t="0" r="28575" b="19050"/>
+                <wp:wrapSquare wrapText="bothSides"/>
+                <wp:docPr id="4" name="Text Box 2"/>
+                <wp:cNvGraphicFramePr>
+                  <a:graphicFrameLocks xmlns:a="http://schemas.openxmlformats.org/drawingml/2006/main"/>
+                </wp:cNvGraphicFramePr>
+                <a:graphic xmlns:a="http://schemas.openxmlformats.org/drawingml/2006/main">
+                  <a:graphicData uri="http://schemas.microsoft.com/office/word/2010/wordprocessingShape">
+                    <wps:wsp>
+                      <wps:cNvSpPr txBox="1">
+                        <a:spLocks noChangeArrowheads="1"/>
+                      </wps:cNvSpPr>
+                      <wps:spPr bwMode="auto">
+                        <a:xfrm>
+                          <a:off x="0" y="0"/>
+                          <a:ext cx="2085975" cy="590550"/>
+                        </a:xfrm>
+                        <a:prstGeom prst="rect">
+                          <a:avLst/>
+                        </a:prstGeom>
+                        <a:solidFill>
+                          <a:srgbClr val="FFFFFF"/>
+                        </a:solidFill>
+                        <a:ln w="9525">
+                          <a:solidFill>
+                            <a:srgbClr val="000000"/>
+                          </a:solidFill>
+                          <a:miter lim="800000"/>
+                          <a:headEnd/>
+                          <a:tailEnd/>
+                        </a:ln>
+                      </wps:spPr>
+                      <wps:txbx>
+                        <w:txbxContent>
+                          <w:p/>
+                        </w:txbxContent>
+                      </wps:txbx>
+                      <wps:bodyPr rot="0" vert="horz" wrap="square" lIns="91440" tIns="45720" rIns="91440" bIns="45720" anchor="t" anchorCtr="0">
+                        <a:noAutofit/>
+                      </wps:bodyPr>
+                    </wps:wsp>
+                  </a:graphicData>
+                </a:graphic>
+                <wp14:sizeRelH relativeFrom="margin">
+                  <wp14:pctWidth>0</wp14:pctWidth>
+                </wp14:sizeRelH>
+                <wp14:sizeRelV relativeFrom="margin">
+                  <wp14:pctHeight>0</wp14:pctHeight>
+                </wp14:sizeRelV>
+              </wp:anchor>
+            </w:drawing>
+          </mc:Choice>
+          <mc:Fallback>
+            <w:pict>
+              <v:shape w14:anchorId="13801F8D" id="_x0000_s1028" type="#_x0000_t202" style="position:absolute;margin-left:551.25pt;margin-top:.75pt;width:164.25pt;height:46.5pt;z-index:251667456;visibility:visible;mso-wrap-style:square;mso-width-percent:0;mso-height-percent:0;mso-wrap-distance-left:9pt;mso-wrap-distance-top:3.6pt;mso-wrap-distance-right:9pt;mso-wrap-distance-bottom:3.6pt;mso-position-horizontal:absolute;mso-position-horizontal-relative:margin;mso-position-vertical:absolute;mso-position-vertical-relative:text;mso-width-percent:0;mso-height-percent:0;mso-width-relative:margin;mso-height-relative:margin;v-text-anchor:top" o:gfxdata="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">
+                <v:textbox>
+                  <w:txbxContent>
+                    <w:p/>
+                  </w:txbxContent>
+                </v:textbox>
+                <w10:wrap type="square" anchorx="margin"/>
+              </v:shape>
+            </w:pict>
+          </mc:Fallback>
+        </mc:AlternateContent>
+      </w:r>
+      <w:r>
+        <w:rPr>
+          <w:noProof/>
+        </w:rPr>
+        <mc:AlternateContent>
+          <mc:Choice Requires="wps">
+            <w:drawing>
+              <wp:anchor distT="0" distB="0" distL="114300" distR="114300" simplePos="0" relativeHeight="251698176" behindDoc="0" locked="0" layoutInCell="1" allowOverlap="1" wp14:anchorId="03A43CDC" wp14:editId="4EBF6903">
+                <wp:simplePos x="0" y="0"/>
+                <wp:positionH relativeFrom="column">
+                  <wp:posOffset>5048250</wp:posOffset>
+                </wp:positionH>
+                <wp:positionV relativeFrom="paragraph">
+                  <wp:posOffset>428625</wp:posOffset>
+                </wp:positionV>
+                <wp:extent cx="57150" cy="1685925"/>
+                <wp:effectExtent l="0" t="0" r="19050" b="28575"/>
+                <wp:wrapNone/>
+                <wp:docPr id="3" name="Straight Connector 3"/>
+                <wp:cNvGraphicFramePr/>
+                <a:graphic xmlns:a="http://schemas.openxmlformats.org/drawingml/2006/main">
+                  <a:graphicData uri="http://schemas.microsoft.com/office/word/2010/wordprocessingShape">
+                    <wps:wsp>
+                      <wps:cNvCnPr/>
+                      <wps:spPr>
+                        <a:xfrm>
+                          <a:off x="0" y="0"/>
+                          <a:ext cx="57150" cy="1685925"/>
+                        </a:xfrm>
+                        <a:prstGeom prst="line">
+                          <a:avLst/>
+                        </a:prstGeom>
+                        <a:ln>
+                          <a:solidFill>
+                            <a:srgbClr val="0070C0"/>
+                          </a:solidFill>
+                        </a:ln>
+                      </wps:spPr>
+                      <wps:style>
+                        <a:lnRef idx="1">
+                          <a:schemeClr val="accent1"/>
+                        </a:lnRef>
+                        <a:fillRef idx="0">
+                          <a:schemeClr val="accent1"/>
+                        </a:fillRef>
+                        <a:effectRef idx="0">
+                          <a:schemeClr val="accent1"/>
+                        </a:effectRef>
+                        <a:fontRef idx="minor">
+                          <a:schemeClr val="tx1"/>
+                        </a:fontRef>
+                      </wps:style>
+                      <wps:bodyPr/>
+                    </wps:wsp>
+                  </a:graphicData>
+                </a:graphic>
+                <wp14:sizeRelH relativeFrom="margin">
+                  <wp14:pctWidth>0</wp14:pctWidth>
+                </wp14:sizeRelH>
+                <wp14:sizeRelV relativeFrom="margin">
+                  <wp14:pctHeight>0</wp14:pctHeight>
+                </wp14:sizeRelV>
+              </wp:anchor>
+            </w:drawing>
+          </mc:Choice>
+          <mc:Fallback>
+            <w:pict>
+              <v:line w14:anchorId="27C0BFB2" id="Straight Connector 3" o:spid="_x0000_s1026" style="position:absolute;z-index:251698176;visibility:visible;mso-wrap-style:square;mso-width-percent:0;mso-height-percent:0;mso-wrap-distance-left:9pt;mso-wrap-distance-top:0;mso-wrap-distance-right:9pt;mso-wrap-distance-bottom:0;mso-position-horizontal:absolute;mso-position-horizontal-relative:text;mso-position-vertical:absolute;mso-position-vertical-relative:text;mso-width-percent:0;mso-height-percent:0;mso-width-relative:margin;mso-height-relative:margin" from="397.5pt,33.75pt" to="402pt,166.5pt" o:gfxdata="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" strokecolor="#0070c0" strokeweight=".5pt">
+                <v:stroke joinstyle="miter"/>
+              </v:line>
+            </w:pict>
+          </mc:Fallback>
+        </mc:AlternateContent>
+      </w:r>
+      <w:r>
+        <w:rPr>
+          <w:noProof/>
+        </w:rPr>
+        <mc:AlternateContent>
+          <mc:Choice Requires="wps">
+            <w:drawing>
+              <wp:anchor distT="45720" distB="45720" distL="114300" distR="114300" simplePos="0" relativeHeight="251697152" behindDoc="0" locked="0" layoutInCell="1" allowOverlap="1" wp14:anchorId="202C6E8F" wp14:editId="639A2EF3">
+                <wp:simplePos x="0" y="0"/>
+                <wp:positionH relativeFrom="margin">
+                  <wp:posOffset>4352925</wp:posOffset>
+                </wp:positionH>
+                <wp:positionV relativeFrom="paragraph">
+                  <wp:posOffset>2035810</wp:posOffset>
+                </wp:positionV>
+                <wp:extent cx="2085975" cy="590550"/>
+                <wp:effectExtent l="0" t="0" r="28575" b="19050"/>
+                <wp:wrapSquare wrapText="bothSides"/>
+                <wp:docPr id="11" name="Text Box 2"/>
+                <wp:cNvGraphicFramePr>
+                  <a:graphicFrameLocks xmlns:a="http://schemas.openxmlformats.org/drawingml/2006/main"/>
+                </wp:cNvGraphicFramePr>
+                <a:graphic xmlns:a="http://schemas.openxmlformats.org/drawingml/2006/main">
+                  <a:graphicData uri="http://schemas.microsoft.com/office/word/2010/wordprocessingShape">
+                    <wps:wsp>
+                      <wps:cNvSpPr txBox="1">
+                        <a:spLocks noChangeArrowheads="1"/>
+                      </wps:cNvSpPr>
+                      <wps:spPr bwMode="auto">
+                        <a:xfrm>
+                          <a:off x="0" y="0"/>
+                          <a:ext cx="2085975" cy="590550"/>
+                        </a:xfrm>
+                        <a:prstGeom prst="rect">
+                          <a:avLst/>
+                        </a:prstGeom>
+                        <a:solidFill>
+                          <a:srgbClr val="FFFFFF"/>
+                        </a:solidFill>
+                        <a:ln w="9525">
+                          <a:solidFill>
+                            <a:srgbClr val="000000"/>
+                          </a:solidFill>
+                          <a:miter lim="800000"/>
+                          <a:headEnd/>
+                          <a:tailEnd/>
+                        </a:ln>
+                      </wps:spPr>
+                      <wps:txbx>
+                        <w:txbxContent>
+                          <w:p/>
+                        </w:txbxContent>
+                      </wps:txbx>
+                      <wps:bodyPr rot="0" vert="horz" wrap="square" lIns="91440" tIns="45720" rIns="91440" bIns="45720" anchor="t" anchorCtr="0">
+                        <a:noAutofit/>
+                      </wps:bodyPr>
+                    </wps:wsp>
+                  </a:graphicData>
+                </a:graphic>
+                <wp14:sizeRelH relativeFrom="margin">
+                  <wp14:pctWidth>0</wp14:pctWidth>
+                </wp14:sizeRelH>
+                <wp14:sizeRelV relativeFrom="margin">
+                  <wp14:pctHeight>0</wp14:pctHeight>
+                </wp14:sizeRelV>
+              </wp:anchor>
+            </w:drawing>
+          </mc:Choice>
+          <mc:Fallback>
+            <w:pict>
+              <v:shape w14:anchorId="202C6E8F" id="_x0000_s1029" type="#_x0000_t202" style="position:absolute;margin-left:342.75pt;margin-top:160.3pt;width:164.25pt;height:46.5pt;z-index:251697152;visibility:visible;mso-wrap-style:square;mso-width-percent:0;mso-height-percent:0;mso-wrap-distance-left:9pt;mso-wrap-distance-top:3.6pt;mso-wrap-distance-right:9pt;mso-wrap-distance-bottom:3.6pt;mso-position-horizontal:absolute;mso-position-horizontal-relative:margin;mso-position-vertical:absolute;mso-position-vertical-relative:text;mso-width-percent:0;mso-height-percent:0;mso-width-relative:margin;mso-height-relative:margin;v-text-anchor:top" o:gfxdata="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">
+                <v:textbox>
+                  <w:txbxContent>
+                    <w:p/>
+                  </w:txbxContent>
+                </v:textbox>
+                <w10:wrap type="square" anchorx="margin"/>
+              </v:shape>
+            </w:pict>
+          </mc:Fallback>
+        </mc:AlternateContent>
+      </w:r>
+      <w:r>
+        <w:rPr>
+          <w:noProof/>
+        </w:rPr>
+        <mc:AlternateContent>
+          <mc:Choice Requires="wps">
+            <w:drawing>
+              <wp:anchor distT="0" distB="0" distL="114300" distR="114300" simplePos="0" relativeHeight="251693056" behindDoc="0" locked="0" layoutInCell="1" allowOverlap="1" wp14:anchorId="2D0819AA" wp14:editId="2ACD4C20">
                 <wp:simplePos x="0" y="0"/>
                 <wp:positionH relativeFrom="column">
                   <wp:posOffset>2905125</wp:posOffset>
@@ -307,7 +833,7 @@
                         <a:noFill/>
                         <a:ln w="6350" cap="flat" cmpd="sng" algn="ctr">
                           <a:solidFill>
-                            <a:srgbClr val="0070C0"/>
+                            <a:srgbClr val="EB8515"/>
                           </a:solidFill>
                           <a:prstDash val="solid"/>
                           <a:miter lim="800000"/>
@@ -329,7 +855,7 @@
           </mc:Choice>
           <mc:Fallback>
             <w:pict>
-              <v:line w14:anchorId="4D6E794E" id="Straight Connector 21" o:spid="_x0000_s1026" style="position:absolute;flip:y;z-index:251693056;visibility:visible;mso-wrap-style:square;mso-width-percent:0;mso-height-percent:0;mso-wrap-distance-left:9pt;mso-wrap-distance-top:0;mso-wrap-distance-right:9pt;mso-wrap-distance-bottom:0;mso-position-horizontal:absolute;mso-position-horizontal-relative:text;mso-position-vertical:absolute;mso-position-vertical-relative:text;mso-width-percent:0;mso-height-percent:0;mso-width-relative:margin;mso-height-relative:margin" from="228.75pt,129.75pt" to="273pt,175.5pt" o:gfxdata="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" strokecolor="#0070c0" strokeweight=".5pt">
+              <v:line w14:anchorId="7F0A48F7" id="Straight Connector 21" o:spid="_x0000_s1026" style="position:absolute;flip:y;z-index:251693056;visibility:visible;mso-wrap-style:square;mso-width-percent:0;mso-height-percent:0;mso-wrap-distance-left:9pt;mso-wrap-distance-top:0;mso-wrap-distance-right:9pt;mso-wrap-distance-bottom:0;mso-position-horizontal:absolute;mso-position-horizontal-relative:text;mso-position-vertical:absolute;mso-position-vertical-relative:text;mso-width-percent:0;mso-height-percent:0;mso-width-relative:margin;mso-height-relative:margin" from="228.75pt,129.75pt" to="273pt,175.5pt" o:gfxdata="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" strokecolor="#eb8515" strokeweight=".5pt">
                 <v:stroke joinstyle="miter"/>
               </v:line>
             </w:pict>
@@ -343,7 +869,7 @@
         <mc:AlternateContent>
           <mc:Choice Requires="wps">
             <w:drawing>
-              <wp:anchor distT="0" distB="0" distL="114300" distR="114300" simplePos="0" relativeHeight="251691008" behindDoc="0" locked="0" layoutInCell="1" allowOverlap="1" wp14:anchorId="03E009F7" wp14:editId="44EAF6D0">
+              <wp:anchor distT="0" distB="0" distL="114300" distR="114300" simplePos="0" relativeHeight="251691008" behindDoc="0" locked="0" layoutInCell="1" allowOverlap="1" wp14:anchorId="20EE3866" wp14:editId="6DF6738C">
                 <wp:simplePos x="0" y="0"/>
                 <wp:positionH relativeFrom="column">
                   <wp:posOffset>1495424</wp:posOffset>
@@ -371,7 +897,7 @@
                         <a:noFill/>
                         <a:ln w="6350" cap="flat" cmpd="sng" algn="ctr">
                           <a:solidFill>
-                            <a:srgbClr val="0070C0"/>
+                            <a:srgbClr val="EB8515"/>
                           </a:solidFill>
                           <a:prstDash val="solid"/>
                           <a:miter lim="800000"/>
@@ -393,7 +919,7 @@
           </mc:Choice>
           <mc:Fallback>
             <w:pict>
-              <v:line w14:anchorId="0513FB54" id="Straight Connector 20" o:spid="_x0000_s1026" style="position:absolute;flip:y;z-index:251691008;visibility:visible;mso-wrap-style:square;mso-width-percent:0;mso-height-percent:0;mso-wrap-distance-left:9pt;mso-wrap-distance-top:0;mso-wrap-distance-right:9pt;mso-wrap-distance-bottom:0;mso-position-horizontal:absolute;mso-position-horizontal-relative:text;mso-position-vertical:absolute;mso-position-vertical-relative:text;mso-width-percent:0;mso-height-percent:0;mso-width-relative:margin;mso-height-relative:margin" from="117.75pt,180pt" to="168pt,184.5pt" o:gfxdata="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" strokecolor="#0070c0" strokeweight=".5pt">
+              <v:line w14:anchorId="24F5C530" id="Straight Connector 20" o:spid="_x0000_s1026" style="position:absolute;flip:y;z-index:251691008;visibility:visible;mso-wrap-style:square;mso-width-percent:0;mso-height-percent:0;mso-wrap-distance-left:9pt;mso-wrap-distance-top:0;mso-wrap-distance-right:9pt;mso-wrap-distance-bottom:0;mso-position-horizontal:absolute;mso-position-horizontal-relative:text;mso-position-vertical:absolute;mso-position-vertical-relative:text;mso-width-percent:0;mso-height-percent:0;mso-width-relative:margin;mso-height-relative:margin" from="117.75pt,180pt" to="168pt,184.5pt" o:gfxdata="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" strokecolor="#eb8515" strokeweight=".5pt">
                 <v:stroke joinstyle="miter"/>
               </v:line>
             </w:pict>
@@ -407,7 +933,7 @@
         <mc:AlternateContent>
           <mc:Choice Requires="wps">
             <w:drawing>
-              <wp:anchor distT="45720" distB="45720" distL="114300" distR="114300" simplePos="0" relativeHeight="251688960" behindDoc="0" locked="0" layoutInCell="1" allowOverlap="1" wp14:anchorId="050B583E" wp14:editId="1F44EB5D">
+              <wp:anchor distT="45720" distB="45720" distL="114300" distR="114300" simplePos="0" relativeHeight="251688960" behindDoc="0" locked="0" layoutInCell="1" allowOverlap="1" wp14:anchorId="22BBC18A" wp14:editId="17FC9264">
                 <wp:simplePos x="0" y="0"/>
                 <wp:positionH relativeFrom="column">
                   <wp:posOffset>2009775</wp:posOffset>
@@ -497,7 +1023,7 @@
         <mc:AlternateContent>
           <mc:Choice Requires="wps">
             <w:drawing>
-              <wp:anchor distT="0" distB="0" distL="114300" distR="114300" simplePos="0" relativeHeight="251686912" behindDoc="0" locked="0" layoutInCell="1" allowOverlap="1" wp14:anchorId="3206020A" wp14:editId="2B88F667">
+              <wp:anchor distT="0" distB="0" distL="114300" distR="114300" simplePos="0" relativeHeight="251686912" behindDoc="0" locked="0" layoutInCell="1" allowOverlap="1" wp14:anchorId="4F88D633" wp14:editId="4F8E547E">
                 <wp:simplePos x="0" y="0"/>
                 <wp:positionH relativeFrom="column">
                   <wp:posOffset>1419225</wp:posOffset>
@@ -525,7 +1051,7 @@
                         <a:noFill/>
                         <a:ln w="6350" cap="flat" cmpd="sng" algn="ctr">
                           <a:solidFill>
-                            <a:srgbClr val="C00000"/>
+                            <a:srgbClr val="EB8515"/>
                           </a:solidFill>
                           <a:prstDash val="solid"/>
                           <a:miter lim="800000"/>
@@ -547,7 +1073,7 @@
           </mc:Choice>
           <mc:Fallback>
             <w:pict>
-              <v:line w14:anchorId="1FF76946" id="Straight Connector 18" o:spid="_x0000_s1026" style="position:absolute;flip:x y;z-index:251686912;visibility:visible;mso-wrap-style:square;mso-width-percent:0;mso-height-percent:0;mso-wrap-distance-left:9pt;mso-wrap-distance-top:0;mso-wrap-distance-right:9pt;mso-wrap-distance-bottom:0;mso-position-horizontal:absolute;mso-position-horizontal-relative:text;mso-position-vertical:absolute;mso-position-vertical-relative:text;mso-width-percent:0;mso-height-percent:0;mso-width-relative:margin;mso-height-relative:margin" from="111.75pt,215.25pt" to="136.5pt,253.5pt" o:gfxdata="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" strokecolor="#c00000" strokeweight=".5pt">
+              <v:line w14:anchorId="32EC90EA" id="Straight Connector 18" o:spid="_x0000_s1026" style="position:absolute;flip:x y;z-index:251686912;visibility:visible;mso-wrap-style:square;mso-width-percent:0;mso-height-percent:0;mso-wrap-distance-left:9pt;mso-wrap-distance-top:0;mso-wrap-distance-right:9pt;mso-wrap-distance-bottom:0;mso-position-horizontal:absolute;mso-position-horizontal-relative:text;mso-position-vertical:absolute;mso-position-vertical-relative:text;mso-width-percent:0;mso-height-percent:0;mso-width-relative:margin;mso-height-relative:margin" from="111.75pt,215.25pt" to="136.5pt,253.5pt" o:gfxdata="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" strokecolor="#eb8515" strokeweight=".5pt">
                 <v:stroke joinstyle="miter"/>
               </v:line>
             </w:pict>
@@ -561,7 +1087,7 @@
         <mc:AlternateContent>
           <mc:Choice Requires="wps">
             <w:drawing>
-              <wp:anchor distT="45720" distB="45720" distL="114300" distR="114300" simplePos="0" relativeHeight="251684864" behindDoc="0" locked="0" layoutInCell="1" allowOverlap="1" wp14:anchorId="40618CCF" wp14:editId="7963AE4C">
+              <wp:anchor distT="45720" distB="45720" distL="114300" distR="114300" simplePos="0" relativeHeight="251684864" behindDoc="0" locked="0" layoutInCell="1" allowOverlap="1" wp14:anchorId="224C4A2E" wp14:editId="63C68978">
                 <wp:simplePos x="0" y="0"/>
                 <wp:positionH relativeFrom="margin">
                   <wp:align>left</wp:align>
@@ -609,7 +1135,13 @@
                               <w:t xml:space="preserve">You walk to the </w:t>
                             </w:r>
                             <w:r>
-                              <w:t>Center and start hitting the buttons and levers cause it’s fun.</w:t>
+                              <w:t xml:space="preserve">Center and start hitting the buttons and levers cause </w:t>
+                            </w:r>
+                            <w:r>
+                              <w:t>it’s</w:t>
+                            </w:r>
+                            <w:r>
+                              <w:t xml:space="preserve"> fun.</w:t>
                             </w:r>
                           </w:p>
                         </w:txbxContent>
@@ -631,7 +1163,7 @@
           </mc:Choice>
           <mc:Fallback>
             <w:pict>
-              <v:shape w14:anchorId="40618CCF" id="_x0000_s1028" type="#_x0000_t202" style="position:absolute;margin-left:0;margin-top:246.75pt;width:141.75pt;height:110.6pt;z-index:251684864;visibility:visible;mso-wrap-style:square;mso-width-percent:0;mso-height-percent:200;mso-wrap-distance-left:9pt;mso-wrap-distance-top:3.6pt;mso-wrap-distance-right:9pt;mso-wrap-distance-bottom:3.6pt;mso-position-horizontal:left;mso-position-horizontal-relative:margin;mso-position-vertical:absolute;mso-position-vertical-relative:text;mso-width-percent:0;mso-height-percent:200;mso-width-relative:margin;mso-height-relative:margin;v-text-anchor:top" o:gfxdata="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">
+              <v:shape w14:anchorId="224C4A2E" id="_x0000_s1031" type="#_x0000_t202" style="position:absolute;margin-left:0;margin-top:246.75pt;width:141.75pt;height:110.6pt;z-index:251684864;visibility:visible;mso-wrap-style:square;mso-width-percent:0;mso-height-percent:200;mso-wrap-distance-left:9pt;mso-wrap-distance-top:3.6pt;mso-wrap-distance-right:9pt;mso-wrap-distance-bottom:3.6pt;mso-position-horizontal:left;mso-position-horizontal-relative:margin;mso-position-vertical:absolute;mso-position-vertical-relative:text;mso-width-percent:0;mso-height-percent:200;mso-width-relative:margin;mso-height-relative:margin;v-text-anchor:top" o:gfxdata="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">
                 <v:textbox style="mso-fit-shape-to-text:t">
                   <w:txbxContent>
                     <w:p>
@@ -639,7 +1171,13 @@
                         <w:t xml:space="preserve">You walk to the </w:t>
                       </w:r>
                       <w:r>
-                        <w:t>Center and start hitting the buttons and levers cause it’s fun.</w:t>
+                        <w:t xml:space="preserve">Center and start hitting the buttons and levers cause </w:t>
+                      </w:r>
+                      <w:r>
+                        <w:t>it’s</w:t>
+                      </w:r>
+                      <w:r>
+                        <w:t xml:space="preserve"> fun.</w:t>
                       </w:r>
                     </w:p>
                   </w:txbxContent>
@@ -657,7 +1195,7 @@
         <mc:AlternateContent>
           <mc:Choice Requires="wps">
             <w:drawing>
-              <wp:anchor distT="45720" distB="45720" distL="114300" distR="114300" simplePos="0" relativeHeight="251674624" behindDoc="0" locked="0" layoutInCell="1" allowOverlap="1" wp14:anchorId="0022964B" wp14:editId="49EC7850">
+              <wp:anchor distT="45720" distB="45720" distL="114300" distR="114300" simplePos="0" relativeHeight="251674624" behindDoc="0" locked="0" layoutInCell="1" allowOverlap="1" wp14:anchorId="5294BABA" wp14:editId="2ECC4E42">
                 <wp:simplePos x="0" y="0"/>
                 <wp:positionH relativeFrom="margin">
                   <wp:posOffset>-152400</wp:posOffset>
@@ -765,7 +1303,7 @@
         <mc:AlternateContent>
           <mc:Choice Requires="wps">
             <w:drawing>
-              <wp:anchor distT="0" distB="0" distL="114300" distR="114300" simplePos="0" relativeHeight="251682816" behindDoc="0" locked="0" layoutInCell="1" allowOverlap="1" wp14:anchorId="0FD07054" wp14:editId="4A721185">
+              <wp:anchor distT="0" distB="0" distL="114300" distR="114300" simplePos="0" relativeHeight="251682816" behindDoc="0" locked="0" layoutInCell="1" allowOverlap="1" wp14:anchorId="6EE307E6" wp14:editId="16B2FF2A">
                 <wp:simplePos x="0" y="0"/>
                 <wp:positionH relativeFrom="column">
                   <wp:posOffset>2686050</wp:posOffset>
@@ -793,7 +1331,7 @@
                         <a:noFill/>
                         <a:ln w="6350" cap="flat" cmpd="sng" algn="ctr">
                           <a:solidFill>
-                            <a:srgbClr val="0070C0"/>
+                            <a:srgbClr val="EB8515"/>
                           </a:solidFill>
                           <a:prstDash val="solid"/>
                           <a:miter lim="800000"/>
@@ -815,7 +1353,7 @@
           </mc:Choice>
           <mc:Fallback>
             <w:pict>
-              <v:line w14:anchorId="66DF84BA" id="Straight Connector 15" o:spid="_x0000_s1026" style="position:absolute;z-index:251682816;visibility:visible;mso-wrap-style:square;mso-width-percent:0;mso-height-percent:0;mso-wrap-distance-left:9pt;mso-wrap-distance-top:0;mso-wrap-distance-right:9pt;mso-wrap-distance-bottom:0;mso-position-horizontal:absolute;mso-position-horizontal-relative:text;mso-position-vertical:absolute;mso-position-vertical-relative:text;mso-width-percent:0;mso-height-percent:0;mso-width-relative:margin;mso-height-relative:margin" from="211.5pt,92.95pt" to="274.5pt,115.45pt" o:gfxdata="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" strokecolor="#0070c0" strokeweight=".5pt">
+              <v:line w14:anchorId="725187E3" id="Straight Connector 15" o:spid="_x0000_s1026" style="position:absolute;z-index:251682816;visibility:visible;mso-wrap-style:square;mso-width-percent:0;mso-height-percent:0;mso-wrap-distance-left:9pt;mso-wrap-distance-top:0;mso-wrap-distance-right:9pt;mso-wrap-distance-bottom:0;mso-position-horizontal:absolute;mso-position-horizontal-relative:text;mso-position-vertical:absolute;mso-position-vertical-relative:text;mso-width-percent:0;mso-height-percent:0;mso-width-relative:margin;mso-height-relative:margin" from="211.5pt,92.95pt" to="274.5pt,115.45pt" o:gfxdata="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" strokecolor="#eb8515" strokeweight=".5pt">
                 <v:stroke joinstyle="miter"/>
               </v:line>
             </w:pict>
@@ -829,7 +1367,7 @@
         <mc:AlternateContent>
           <mc:Choice Requires="wps">
             <w:drawing>
-              <wp:anchor distT="45720" distB="45720" distL="114300" distR="114300" simplePos="0" relativeHeight="251676672" behindDoc="0" locked="0" layoutInCell="1" allowOverlap="1" wp14:anchorId="1516EE57" wp14:editId="2BC23CF9">
+              <wp:anchor distT="45720" distB="45720" distL="114300" distR="114300" simplePos="0" relativeHeight="251676672" behindDoc="0" locked="0" layoutInCell="1" allowOverlap="1" wp14:anchorId="6BF3A46E" wp14:editId="7CF7F64F">
                 <wp:simplePos x="0" y="0"/>
                 <wp:positionH relativeFrom="column">
                   <wp:posOffset>3381375</wp:posOffset>
@@ -925,7 +1463,7 @@
         <mc:AlternateContent>
           <mc:Choice Requires="wps">
             <w:drawing>
-              <wp:anchor distT="0" distB="0" distL="114300" distR="114300" simplePos="0" relativeHeight="251680768" behindDoc="0" locked="0" layoutInCell="1" allowOverlap="1" wp14:anchorId="55A9ED3B" wp14:editId="72FEC2ED">
+              <wp:anchor distT="0" distB="0" distL="114300" distR="114300" simplePos="0" relativeHeight="251680768" behindDoc="0" locked="0" layoutInCell="1" allowOverlap="1" wp14:anchorId="4FB139B2" wp14:editId="5CFF4B63">
                 <wp:simplePos x="0" y="0"/>
                 <wp:positionH relativeFrom="column">
                   <wp:posOffset>1399540</wp:posOffset>
@@ -953,7 +1491,7 @@
                         <a:noFill/>
                         <a:ln w="6350" cap="flat" cmpd="sng" algn="ctr">
                           <a:solidFill>
-                            <a:srgbClr val="C00000"/>
+                            <a:srgbClr val="EB8515"/>
                           </a:solidFill>
                           <a:prstDash val="solid"/>
                           <a:miter lim="800000"/>
@@ -975,7 +1513,7 @@
           </mc:Choice>
           <mc:Fallback>
             <w:pict>
-              <v:line w14:anchorId="499CC3FE" id="Straight Connector 13" o:spid="_x0000_s1026" style="position:absolute;flip:y;z-index:251680768;visibility:visible;mso-wrap-style:square;mso-width-percent:0;mso-height-percent:0;mso-wrap-distance-left:9pt;mso-wrap-distance-top:0;mso-wrap-distance-right:9pt;mso-wrap-distance-bottom:0;mso-position-horizontal:absolute;mso-position-horizontal-relative:text;mso-position-vertical:absolute;mso-position-vertical-relative:text;mso-width-percent:0;mso-height-percent:0;mso-width-relative:margin;mso-height-relative:margin" from="110.2pt,107.95pt" to="121.45pt,134.2pt" o:gfxdata="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" strokecolor="#c00000" strokeweight=".5pt">
+              <v:line w14:anchorId="169BA067" id="Straight Connector 13" o:spid="_x0000_s1026" style="position:absolute;flip:y;z-index:251680768;visibility:visible;mso-wrap-style:square;mso-width-percent:0;mso-height-percent:0;mso-wrap-distance-left:9pt;mso-wrap-distance-top:0;mso-wrap-distance-right:9pt;mso-wrap-distance-bottom:0;mso-position-horizontal:absolute;mso-position-horizontal-relative:text;mso-position-vertical:absolute;mso-position-vertical-relative:text;mso-width-percent:0;mso-height-percent:0;mso-width-relative:margin;mso-height-relative:margin" from="110.2pt,107.95pt" to="121.45pt,134.2pt" o:gfxdata="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" strokecolor="#eb8515" strokeweight=".5pt">
                 <v:stroke joinstyle="miter"/>
               </v:line>
             </w:pict>
@@ -989,7 +1527,7 @@
         <mc:AlternateContent>
           <mc:Choice Requires="wps">
             <w:drawing>
-              <wp:anchor distT="0" distB="0" distL="114300" distR="114300" simplePos="0" relativeHeight="251678720" behindDoc="0" locked="0" layoutInCell="1" allowOverlap="1" wp14:anchorId="3288FDC7" wp14:editId="4C7C828D">
+              <wp:anchor distT="0" distB="0" distL="114300" distR="114300" simplePos="0" relativeHeight="251678720" behindDoc="0" locked="0" layoutInCell="1" allowOverlap="1" wp14:anchorId="48FBFA1E" wp14:editId="05B732FC">
                 <wp:simplePos x="0" y="0"/>
                 <wp:positionH relativeFrom="column">
                   <wp:posOffset>2600325</wp:posOffset>
@@ -1017,7 +1555,7 @@
                         <a:noFill/>
                         <a:ln w="6350" cap="flat" cmpd="sng" algn="ctr">
                           <a:solidFill>
-                            <a:srgbClr val="C00000"/>
+                            <a:srgbClr val="EB8515"/>
                           </a:solidFill>
                           <a:prstDash val="solid"/>
                           <a:miter lim="800000"/>
@@ -1039,7 +1577,7 @@
           </mc:Choice>
           <mc:Fallback>
             <w:pict>
-              <v:line w14:anchorId="227CF2C5" id="Straight Connector 12" o:spid="_x0000_s1026" style="position:absolute;flip:x y;z-index:251678720;visibility:visible;mso-wrap-style:square;mso-width-percent:0;mso-height-percent:0;mso-wrap-distance-left:9pt;mso-wrap-distance-top:0;mso-wrap-distance-right:9pt;mso-wrap-distance-bottom:0;mso-position-horizontal:absolute;mso-position-horizontal-relative:text;mso-position-vertical:absolute;mso-position-vertical-relative:text;mso-width-percent:0;mso-height-percent:0;mso-width-relative:margin;mso-height-relative:margin" from="204.75pt,15pt" to="209.25pt,41.25pt" o:gfxdata="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" strokecolor="#c00000" strokeweight=".5pt">
+              <v:line w14:anchorId="0DA78820" id="Straight Connector 12" o:spid="_x0000_s1026" style="position:absolute;flip:x y;z-index:251678720;visibility:visible;mso-wrap-style:square;mso-width-percent:0;mso-height-percent:0;mso-wrap-distance-left:9pt;mso-wrap-distance-top:0;mso-wrap-distance-right:9pt;mso-wrap-distance-bottom:0;mso-position-horizontal:absolute;mso-position-horizontal-relative:text;mso-position-vertical:absolute;mso-position-vertical-relative:text;mso-width-percent:0;mso-height-percent:0;mso-width-relative:margin;mso-height-relative:margin" from="204.75pt,15pt" to="209.25pt,41.25pt" o:gfxdata="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" strokecolor="#eb8515" strokeweight=".5pt">
                 <v:stroke joinstyle="miter"/>
               </v:line>
             </w:pict>
@@ -1053,7 +1591,7 @@
         <mc:AlternateContent>
           <mc:Choice Requires="wps">
             <w:drawing>
-              <wp:anchor distT="0" distB="0" distL="114300" distR="114300" simplePos="0" relativeHeight="251668480" behindDoc="0" locked="0" layoutInCell="1" allowOverlap="1" wp14:anchorId="5FA92B18" wp14:editId="77E729AE">
+              <wp:anchor distT="0" distB="0" distL="114300" distR="114300" simplePos="0" relativeHeight="251668480" behindDoc="0" locked="0" layoutInCell="1" allowOverlap="1" wp14:anchorId="602B981B" wp14:editId="0377243F">
                 <wp:simplePos x="0" y="0"/>
                 <wp:positionH relativeFrom="column">
                   <wp:posOffset>2619375</wp:posOffset>
@@ -1080,7 +1618,7 @@
                         </a:prstGeom>
                         <a:ln>
                           <a:solidFill>
-                            <a:srgbClr val="C00000"/>
+                            <a:srgbClr val="EB8515"/>
                           </a:solidFill>
                         </a:ln>
                       </wps:spPr>
@@ -1113,7 +1651,7 @@
           </mc:Choice>
           <mc:Fallback>
             <w:pict>
-              <v:line w14:anchorId="617E38DD" id="Straight Connector 5" o:spid="_x0000_s1026" style="position:absolute;flip:y;z-index:251668480;visibility:visible;mso-wrap-style:square;mso-width-percent:0;mso-height-percent:0;mso-wrap-distance-left:9pt;mso-wrap-distance-top:0;mso-wrap-distance-right:9pt;mso-wrap-distance-bottom:0;mso-position-horizontal:absolute;mso-position-horizontal-relative:text;mso-position-vertical:absolute;mso-position-vertical-relative:text;mso-width-percent:0;mso-height-percent:0;mso-width-relative:margin;mso-height-relative:margin" from="206.25pt,.75pt" to="287.25pt,9.75pt" o:gfxdata="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" strokecolor="#c00000" strokeweight=".5pt">
+              <v:line w14:anchorId="0E7140AD" id="Straight Connector 5" o:spid="_x0000_s1026" style="position:absolute;flip:y;z-index:251668480;visibility:visible;mso-wrap-style:square;mso-width-percent:0;mso-height-percent:0;mso-wrap-distance-left:9pt;mso-wrap-distance-top:0;mso-wrap-distance-right:9pt;mso-wrap-distance-bottom:0;mso-position-horizontal:absolute;mso-position-horizontal-relative:text;mso-position-vertical:absolute;mso-position-vertical-relative:text;mso-width-percent:0;mso-height-percent:0;mso-width-relative:margin;mso-height-relative:margin" from="206.25pt,.75pt" to="287.25pt,9.75pt" o:gfxdata="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" strokecolor="#eb8515" strokeweight=".5pt">
                 <v:stroke joinstyle="miter"/>
               </v:line>
             </w:pict>
@@ -1127,81 +1665,7 @@
         <mc:AlternateContent>
           <mc:Choice Requires="wps">
             <w:drawing>
-              <wp:anchor distT="0" distB="0" distL="114300" distR="114300" simplePos="0" relativeHeight="251670528" behindDoc="0" locked="0" layoutInCell="1" allowOverlap="1" wp14:anchorId="7A3702FA" wp14:editId="2B7A19F2">
-                <wp:simplePos x="0" y="0"/>
-                <wp:positionH relativeFrom="column">
-                  <wp:posOffset>5476875</wp:posOffset>
-                </wp:positionH>
-                <wp:positionV relativeFrom="paragraph">
-                  <wp:posOffset>38100</wp:posOffset>
-                </wp:positionV>
-                <wp:extent cx="800100" cy="285750"/>
-                <wp:effectExtent l="0" t="0" r="19050" b="19050"/>
-                <wp:wrapNone/>
-                <wp:docPr id="7" name="Straight Connector 7"/>
-                <wp:cNvGraphicFramePr/>
-                <a:graphic xmlns:a="http://schemas.openxmlformats.org/drawingml/2006/main">
-                  <a:graphicData uri="http://schemas.microsoft.com/office/word/2010/wordprocessingShape">
-                    <wps:wsp>
-                      <wps:cNvCnPr/>
-                      <wps:spPr>
-                        <a:xfrm>
-                          <a:off x="0" y="0"/>
-                          <a:ext cx="800100" cy="285750"/>
-                        </a:xfrm>
-                        <a:prstGeom prst="line">
-                          <a:avLst/>
-                        </a:prstGeom>
-                        <a:ln>
-                          <a:solidFill>
-                            <a:srgbClr val="0070C0"/>
-                          </a:solidFill>
-                        </a:ln>
-                      </wps:spPr>
-                      <wps:style>
-                        <a:lnRef idx="1">
-                          <a:schemeClr val="accent1"/>
-                        </a:lnRef>
-                        <a:fillRef idx="0">
-                          <a:schemeClr val="accent1"/>
-                        </a:fillRef>
-                        <a:effectRef idx="0">
-                          <a:schemeClr val="accent1"/>
-                        </a:effectRef>
-                        <a:fontRef idx="minor">
-                          <a:schemeClr val="tx1"/>
-                        </a:fontRef>
-                      </wps:style>
-                      <wps:bodyPr/>
-                    </wps:wsp>
-                  </a:graphicData>
-                </a:graphic>
-                <wp14:sizeRelH relativeFrom="margin">
-                  <wp14:pctWidth>0</wp14:pctWidth>
-                </wp14:sizeRelH>
-                <wp14:sizeRelV relativeFrom="margin">
-                  <wp14:pctHeight>0</wp14:pctHeight>
-                </wp14:sizeRelV>
-              </wp:anchor>
-            </w:drawing>
-          </mc:Choice>
-          <mc:Fallback>
-            <w:pict>
-              <v:line w14:anchorId="1F62415F" id="Straight Connector 7" o:spid="_x0000_s1026" style="position:absolute;z-index:251670528;visibility:visible;mso-wrap-style:square;mso-width-percent:0;mso-height-percent:0;mso-wrap-distance-left:9pt;mso-wrap-distance-top:0;mso-wrap-distance-right:9pt;mso-wrap-distance-bottom:0;mso-position-horizontal:absolute;mso-position-horizontal-relative:text;mso-position-vertical:absolute;mso-position-vertical-relative:text;mso-width-percent:0;mso-height-percent:0;mso-width-relative:margin;mso-height-relative:margin" from="431.25pt,3pt" to="494.25pt,25.5pt" o:gfxdata="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" strokecolor="#0070c0" strokeweight=".5pt">
-                <v:stroke joinstyle="miter"/>
-              </v:line>
-            </w:pict>
-          </mc:Fallback>
-        </mc:AlternateContent>
-      </w:r>
-      <w:r>
-        <w:rPr>
-          <w:noProof/>
-        </w:rPr>
-        <mc:AlternateContent>
-          <mc:Choice Requires="wps">
-            <w:drawing>
-              <wp:anchor distT="45720" distB="45720" distL="114300" distR="114300" simplePos="0" relativeHeight="251672576" behindDoc="0" locked="0" layoutInCell="1" allowOverlap="1" wp14:anchorId="06422CC3" wp14:editId="33BBF222">
+              <wp:anchor distT="45720" distB="45720" distL="114300" distR="114300" simplePos="0" relativeHeight="251672576" behindDoc="0" locked="0" layoutInCell="1" allowOverlap="1" wp14:anchorId="715C46E6" wp14:editId="7C18EB4C">
                 <wp:simplePos x="0" y="0"/>
                 <wp:positionH relativeFrom="column">
                   <wp:posOffset>828675</wp:posOffset>
@@ -1291,7 +1755,7 @@
         <mc:AlternateContent>
           <mc:Choice Requires="wps">
             <w:drawing>
-              <wp:anchor distT="45720" distB="45720" distL="114300" distR="114300" simplePos="0" relativeHeight="251663360" behindDoc="0" locked="0" layoutInCell="1" allowOverlap="1" wp14:anchorId="4C44CC28" wp14:editId="0658F127">
+              <wp:anchor distT="45720" distB="45720" distL="114300" distR="114300" simplePos="0" relativeHeight="251663360" behindDoc="0" locked="0" layoutInCell="1" allowOverlap="1" wp14:anchorId="6307CBA7" wp14:editId="3D1CA80D">
                 <wp:simplePos x="0" y="0"/>
                 <wp:positionH relativeFrom="page">
                   <wp:posOffset>1704975</wp:posOffset>
@@ -1358,7 +1822,7 @@
           </mc:Choice>
           <mc:Fallback>
             <w:pict>
-              <v:shape w14:anchorId="4C44CC28" id="_x0000_s1032" type="#_x0000_t202" style="position:absolute;margin-left:134.25pt;margin-top:.75pt;width:111pt;height:19.5pt;z-index:251663360;visibility:visible;mso-wrap-style:square;mso-width-percent:0;mso-height-percent:0;mso-wrap-distance-left:9pt;mso-wrap-distance-top:3.6pt;mso-wrap-distance-right:9pt;mso-wrap-distance-bottom:3.6pt;mso-position-horizontal:absolute;mso-position-horizontal-relative:page;mso-position-vertical:absolute;mso-position-vertical-relative:text;mso-width-percent:0;mso-height-percent:0;mso-width-relative:margin;mso-height-relative:margin;v-text-anchor:top" o:gfxdata="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">
+              <v:shape w14:anchorId="6307CBA7" id="_x0000_s1035" type="#_x0000_t202" style="position:absolute;margin-left:134.25pt;margin-top:.75pt;width:111pt;height:19.5pt;z-index:251663360;visibility:visible;mso-wrap-style:square;mso-width-percent:0;mso-height-percent:0;mso-wrap-distance-left:9pt;mso-wrap-distance-top:3.6pt;mso-wrap-distance-right:9pt;mso-wrap-distance-bottom:3.6pt;mso-position-horizontal:absolute;mso-position-horizontal-relative:page;mso-position-vertical:absolute;mso-position-vertical-relative:text;mso-width-percent:0;mso-height-percent:0;mso-width-relative:margin;mso-height-relative:margin;v-text-anchor:top" o:gfxdata="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">
                 <v:textbox>
                   <w:txbxContent>
                     <w:p>
@@ -1378,100 +1842,8 @@
         <w:rPr>
           <w:noProof/>
         </w:rPr>
-        <mc:AlternateContent>
-          <mc:Choice Requires="wps">
-            <w:drawing>
-              <wp:anchor distT="45720" distB="45720" distL="114300" distR="114300" simplePos="0" relativeHeight="251667456" behindDoc="0" locked="0" layoutInCell="1" allowOverlap="1" wp14:anchorId="1D2817BF" wp14:editId="2623C52B">
-                <wp:simplePos x="0" y="0"/>
-                <wp:positionH relativeFrom="margin">
-                  <wp:posOffset>6248400</wp:posOffset>
-                </wp:positionH>
-                <wp:positionV relativeFrom="paragraph">
-                  <wp:posOffset>9525</wp:posOffset>
-                </wp:positionV>
-                <wp:extent cx="2085975" cy="590550"/>
-                <wp:effectExtent l="0" t="0" r="28575" b="19050"/>
-                <wp:wrapSquare wrapText="bothSides"/>
-                <wp:docPr id="4" name="Text Box 2"/>
-                <wp:cNvGraphicFramePr>
-                  <a:graphicFrameLocks xmlns:a="http://schemas.openxmlformats.org/drawingml/2006/main"/>
-                </wp:cNvGraphicFramePr>
-                <a:graphic xmlns:a="http://schemas.openxmlformats.org/drawingml/2006/main">
-                  <a:graphicData uri="http://schemas.microsoft.com/office/word/2010/wordprocessingShape">
-                    <wps:wsp>
-                      <wps:cNvSpPr txBox="1">
-                        <a:spLocks noChangeArrowheads="1"/>
-                      </wps:cNvSpPr>
-                      <wps:spPr bwMode="auto">
-                        <a:xfrm>
-                          <a:off x="0" y="0"/>
-                          <a:ext cx="2085975" cy="590550"/>
-                        </a:xfrm>
-                        <a:prstGeom prst="rect">
-                          <a:avLst/>
-                        </a:prstGeom>
-                        <a:solidFill>
-                          <a:srgbClr val="FFFFFF"/>
-                        </a:solidFill>
-                        <a:ln w="9525">
-                          <a:solidFill>
-                            <a:srgbClr val="000000"/>
-                          </a:solidFill>
-                          <a:miter lim="800000"/>
-                          <a:headEnd/>
-                          <a:tailEnd/>
-                        </a:ln>
-                      </wps:spPr>
-                      <wps:txbx>
-                        <w:txbxContent>
-                          <w:p>
-                            <w:r>
-                              <w:t>Walk across the street to your Grandparents house and hitch a ride home.</w:t>
-                            </w:r>
-                          </w:p>
-                        </w:txbxContent>
-                      </wps:txbx>
-                      <wps:bodyPr rot="0" vert="horz" wrap="square" lIns="91440" tIns="45720" rIns="91440" bIns="45720" anchor="t" anchorCtr="0">
-                        <a:noAutofit/>
-                      </wps:bodyPr>
-                    </wps:wsp>
-                  </a:graphicData>
-                </a:graphic>
-                <wp14:sizeRelH relativeFrom="margin">
-                  <wp14:pctWidth>0</wp14:pctWidth>
-                </wp14:sizeRelH>
-                <wp14:sizeRelV relativeFrom="margin">
-                  <wp14:pctHeight>0</wp14:pctHeight>
-                </wp14:sizeRelV>
-              </wp:anchor>
-            </w:drawing>
-          </mc:Choice>
-          <mc:Fallback>
-            <w:pict>
-              <v:shape w14:anchorId="1D2817BF" id="_x0000_s1033" type="#_x0000_t202" style="position:absolute;margin-left:492pt;margin-top:.75pt;width:164.25pt;height:46.5pt;z-index:251667456;visibility:visible;mso-wrap-style:square;mso-width-percent:0;mso-height-percent:0;mso-wrap-distance-left:9pt;mso-wrap-distance-top:3.6pt;mso-wrap-distance-right:9pt;mso-wrap-distance-bottom:3.6pt;mso-position-horizontal:absolute;mso-position-horizontal-relative:margin;mso-position-vertical:absolute;mso-position-vertical-relative:text;mso-width-percent:0;mso-height-percent:0;mso-width-relative:margin;mso-height-relative:margin;v-text-anchor:top" o:gfxdata="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">
-                <v:textbox>
-                  <w:txbxContent>
-                    <w:p>
-                      <w:r>
-                        <w:t>Walk across the street to your Grandparents house and hitch a ride home.</w:t>
-                      </w:r>
-                    </w:p>
-                  </w:txbxContent>
-                </v:textbox>
-                <w10:wrap type="square" anchorx="margin"/>
-              </v:shape>
-            </w:pict>
-          </mc:Fallback>
-        </mc:AlternateContent>
-      </w:r>
-      <w:r>
-        <w:rPr>
-          <w:noProof/>
-        </w:rPr>
         <w:t xml:space="preserve"> </w:t>
       </w:r>
-      <w:bookmarkStart w:id="0" w:name="_GoBack"/>
-      <w:bookmarkEnd w:id="0"/>
     </w:p>
     <w:sectPr>
       <w:pgSz w:w="15840" w:h="12240" w:orient="landscape"/>
@@ -2271,7 +2643,7 @@
 </file>
 
 <file path=customXml/itemProps1.xml><?xml version="1.0" encoding="utf-8"?>
-<ds:datastoreItem xmlns:ds="http://schemas.openxmlformats.org/officeDocument/2006/customXml" ds:itemID="{CB3D85F5-CBF9-45BC-8E9F-47A165A23587}">
+<ds:datastoreItem xmlns:ds="http://schemas.openxmlformats.org/officeDocument/2006/customXml" ds:itemID="{74543E43-8DC8-466E-A487-1A2928D0D68D}">
   <ds:schemaRefs>
     <ds:schemaRef ds:uri="http://schemas.openxmlformats.org/officeDocument/2006/bibliography"/>
   </ds:schemaRefs>

</xml_diff>

<commit_message>
Worked on Story Tree
</commit_message>
<xml_diff>
--- a/Story tree.docx
+++ b/Story tree.docx
@@ -10,179 +10,18 @@
         <mc:AlternateContent>
           <mc:Choice Requires="wps">
             <w:drawing>
-              <wp:anchor distT="0" distB="0" distL="114300" distR="114300" simplePos="0" relativeHeight="251659264" behindDoc="0" locked="0" layoutInCell="1" allowOverlap="1" wp14:anchorId="2D8A2B7B" wp14:editId="28B2CEDF">
+              <wp:anchor distT="45720" distB="45720" distL="114300" distR="114300" simplePos="0" relativeHeight="251667456" behindDoc="0" locked="0" layoutInCell="1" allowOverlap="1" wp14:anchorId="36DCC17E" wp14:editId="4DF7DA7C">
                 <wp:simplePos x="0" y="0"/>
                 <wp:positionH relativeFrom="margin">
-                  <wp:align>center</wp:align>
+                  <wp:posOffset>10527665</wp:posOffset>
                 </wp:positionH>
                 <wp:positionV relativeFrom="paragraph">
-                  <wp:posOffset>-162560</wp:posOffset>
+                  <wp:posOffset>12065</wp:posOffset>
                 </wp:positionV>
-                <wp:extent cx="1905000" cy="847725"/>
-                <wp:effectExtent l="0" t="0" r="19050" b="28575"/>
-                <wp:wrapNone/>
-                <wp:docPr id="1" name="Rounded Rectangle 1"/>
-                <wp:cNvGraphicFramePr/>
-                <a:graphic xmlns:a="http://schemas.openxmlformats.org/drawingml/2006/main">
-                  <a:graphicData uri="http://schemas.microsoft.com/office/word/2010/wordprocessingShape">
-                    <wps:wsp>
-                      <wps:cNvSpPr/>
-                      <wps:spPr>
-                        <a:xfrm>
-                          <a:off x="0" y="0"/>
-                          <a:ext cx="1905000" cy="847725"/>
-                        </a:xfrm>
-                        <a:prstGeom prst="roundRect">
-                          <a:avLst/>
-                        </a:prstGeom>
-                        <a:solidFill>
-                          <a:schemeClr val="bg1">
-                            <a:lumMod val="75000"/>
-                          </a:schemeClr>
-                        </a:solidFill>
-                        <a:ln>
-                          <a:solidFill>
-                            <a:schemeClr val="tx1"/>
-                          </a:solidFill>
-                        </a:ln>
-                      </wps:spPr>
-                      <wps:style>
-                        <a:lnRef idx="2">
-                          <a:schemeClr val="accent1">
-                            <a:shade val="50000"/>
-                          </a:schemeClr>
-                        </a:lnRef>
-                        <a:fillRef idx="1">
-                          <a:schemeClr val="accent1"/>
-                        </a:fillRef>
-                        <a:effectRef idx="0">
-                          <a:schemeClr val="accent1"/>
-                        </a:effectRef>
-                        <a:fontRef idx="minor">
-                          <a:schemeClr val="lt1"/>
-                        </a:fontRef>
-                      </wps:style>
-                      <wps:bodyPr rot="0" spcFirstLastPara="0" vertOverflow="overflow" horzOverflow="overflow" vert="horz" wrap="square" lIns="91440" tIns="45720" rIns="91440" bIns="45720" numCol="1" spcCol="0" rtlCol="0" fromWordArt="0" anchor="ctr" anchorCtr="0" forceAA="0" compatLnSpc="1">
-                        <a:prstTxWarp prst="textNoShape">
-                          <a:avLst/>
-                        </a:prstTxWarp>
-                        <a:noAutofit/>
-                      </wps:bodyPr>
-                    </wps:wsp>
-                  </a:graphicData>
-                </a:graphic>
-                <wp14:sizeRelH relativeFrom="margin">
-                  <wp14:pctWidth>0</wp14:pctWidth>
-                </wp14:sizeRelH>
-                <wp14:sizeRelV relativeFrom="margin">
-                  <wp14:pctHeight>0</wp14:pctHeight>
-                </wp14:sizeRelV>
-              </wp:anchor>
-            </w:drawing>
-          </mc:Choice>
-          <mc:Fallback>
-            <w:pict>
-              <v:roundrect w14:anchorId="3FB72236" id="Rounded Rectangle 1" o:spid="_x0000_s1026" style="position:absolute;margin-left:0;margin-top:-12.8pt;width:150pt;height:66.75pt;z-index:251659264;visibility:visible;mso-wrap-style:square;mso-width-percent:0;mso-height-percent:0;mso-wrap-distance-left:9pt;mso-wrap-distance-top:0;mso-wrap-distance-right:9pt;mso-wrap-distance-bottom:0;mso-position-horizontal:center;mso-position-horizontal-relative:margin;mso-position-vertical:absolute;mso-position-vertical-relative:text;mso-width-percent:0;mso-height-percent:0;mso-width-relative:margin;mso-height-relative:margin;v-text-anchor:middle" arcsize="10923f" o:gfxdata="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" fillcolor="#bfbfbf [2412]" strokecolor="black [3213]" strokeweight="1pt">
-                <v:stroke joinstyle="miter"/>
-                <w10:wrap anchorx="margin"/>
-              </v:roundrect>
-            </w:pict>
-          </mc:Fallback>
-        </mc:AlternateContent>
-      </w:r>
-      <w:r>
-        <w:rPr>
-          <w:noProof/>
-        </w:rPr>
-        <mc:AlternateContent>
-          <mc:Choice Requires="wps">
-            <w:drawing>
-              <wp:anchor distT="0" distB="0" distL="114300" distR="114300" simplePos="0" relativeHeight="251658239" behindDoc="0" locked="0" layoutInCell="1" allowOverlap="1" wp14:anchorId="6EA0E0A0" wp14:editId="2CD64FB0">
-                <wp:simplePos x="0" y="0"/>
-                <wp:positionH relativeFrom="column">
-                  <wp:posOffset>4533900</wp:posOffset>
-                </wp:positionH>
-                <wp:positionV relativeFrom="paragraph">
-                  <wp:posOffset>-447674</wp:posOffset>
-                </wp:positionV>
-                <wp:extent cx="0" cy="266700"/>
-                <wp:effectExtent l="0" t="0" r="19050" b="19050"/>
-                <wp:wrapNone/>
-                <wp:docPr id="14" name="Straight Connector 14"/>
-                <wp:cNvGraphicFramePr/>
-                <a:graphic xmlns:a="http://schemas.openxmlformats.org/drawingml/2006/main">
-                  <a:graphicData uri="http://schemas.microsoft.com/office/word/2010/wordprocessingShape">
-                    <wps:wsp>
-                      <wps:cNvCnPr/>
-                      <wps:spPr>
-                        <a:xfrm>
-                          <a:off x="0" y="0"/>
-                          <a:ext cx="0" cy="266700"/>
-                        </a:xfrm>
-                        <a:prstGeom prst="line">
-                          <a:avLst/>
-                        </a:prstGeom>
-                        <a:ln>
-                          <a:solidFill>
-                            <a:schemeClr val="tx1"/>
-                          </a:solidFill>
-                        </a:ln>
-                      </wps:spPr>
-                      <wps:style>
-                        <a:lnRef idx="1">
-                          <a:schemeClr val="accent1"/>
-                        </a:lnRef>
-                        <a:fillRef idx="0">
-                          <a:schemeClr val="accent1"/>
-                        </a:fillRef>
-                        <a:effectRef idx="0">
-                          <a:schemeClr val="accent1"/>
-                        </a:effectRef>
-                        <a:fontRef idx="minor">
-                          <a:schemeClr val="tx1"/>
-                        </a:fontRef>
-                      </wps:style>
-                      <wps:bodyPr/>
-                    </wps:wsp>
-                  </a:graphicData>
-                </a:graphic>
-                <wp14:sizeRelH relativeFrom="margin">
-                  <wp14:pctWidth>0</wp14:pctWidth>
-                </wp14:sizeRelH>
-                <wp14:sizeRelV relativeFrom="margin">
-                  <wp14:pctHeight>0</wp14:pctHeight>
-                </wp14:sizeRelV>
-              </wp:anchor>
-            </w:drawing>
-          </mc:Choice>
-          <mc:Fallback>
-            <w:pict>
-              <v:line w14:anchorId="4FEAB119" id="Straight Connector 14" o:spid="_x0000_s1026" style="position:absolute;z-index:251658239;visibility:visible;mso-wrap-style:square;mso-width-percent:0;mso-height-percent:0;mso-wrap-distance-left:9pt;mso-wrap-distance-top:0;mso-wrap-distance-right:9pt;mso-wrap-distance-bottom:0;mso-position-horizontal:absolute;mso-position-horizontal-relative:text;mso-position-vertical:absolute;mso-position-vertical-relative:text;mso-width-percent:0;mso-height-percent:0;mso-width-relative:margin;mso-height-relative:margin" from="357pt,-35.25pt" to="357pt,-14.25pt" o:gfxdata="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" strokecolor="black [3213]" strokeweight=".5pt">
-                <v:stroke joinstyle="miter"/>
-              </v:line>
-            </w:pict>
-          </mc:Fallback>
-        </mc:AlternateContent>
-      </w:r>
-      <w:r>
-        <w:rPr>
-          <w:noProof/>
-        </w:rPr>
-        <mc:AlternateContent>
-          <mc:Choice Requires="wps">
-            <w:drawing>
-              <wp:anchor distT="45720" distB="45720" distL="114300" distR="114300" simplePos="0" relativeHeight="251663360" behindDoc="0" locked="0" layoutInCell="1" allowOverlap="1" wp14:anchorId="34BBECA1" wp14:editId="2871A03A">
-                <wp:simplePos x="0" y="0"/>
-                <wp:positionH relativeFrom="page">
-                  <wp:posOffset>2238375</wp:posOffset>
-                </wp:positionH>
-                <wp:positionV relativeFrom="paragraph">
-                  <wp:posOffset>9525</wp:posOffset>
-                </wp:positionV>
-                <wp:extent cx="1409700" cy="314325"/>
-                <wp:effectExtent l="0" t="0" r="19050" b="28575"/>
+                <wp:extent cx="1562100" cy="691515"/>
+                <wp:effectExtent l="0" t="0" r="19050" b="13335"/>
                 <wp:wrapSquare wrapText="bothSides"/>
-                <wp:docPr id="2" name="Text Box 2"/>
+                <wp:docPr id="4" name="Text Box 2"/>
                 <wp:cNvGraphicFramePr>
                   <a:graphicFrameLocks xmlns:a="http://schemas.openxmlformats.org/drawingml/2006/main"/>
                 </wp:cNvGraphicFramePr>
@@ -195,177 +34,7 @@
                       <wps:spPr bwMode="auto">
                         <a:xfrm>
                           <a:off x="0" y="0"/>
-                          <a:ext cx="1409700" cy="314325"/>
-                        </a:xfrm>
-                        <a:prstGeom prst="rect">
-                          <a:avLst/>
-                        </a:prstGeom>
-                        <a:solidFill>
-                          <a:srgbClr val="FFFFFF"/>
-                        </a:solidFill>
-                        <a:ln w="9525">
-                          <a:solidFill>
-                            <a:srgbClr val="000000"/>
-                          </a:solidFill>
-                          <a:miter lim="800000"/>
-                          <a:headEnd/>
-                          <a:tailEnd/>
-                        </a:ln>
-                      </wps:spPr>
-                      <wps:txbx>
-                        <w:txbxContent>
-                          <w:p>
-                            <w:r>
-                              <w:t>The shady alley way.</w:t>
-                            </w:r>
-                          </w:p>
-                        </w:txbxContent>
-                      </wps:txbx>
-                      <wps:bodyPr rot="0" vert="horz" wrap="square" lIns="91440" tIns="45720" rIns="91440" bIns="45720" anchor="t" anchorCtr="0">
-                        <a:noAutofit/>
-                      </wps:bodyPr>
-                    </wps:wsp>
-                  </a:graphicData>
-                </a:graphic>
-                <wp14:sizeRelH relativeFrom="margin">
-                  <wp14:pctWidth>0</wp14:pctWidth>
-                </wp14:sizeRelH>
-                <wp14:sizeRelV relativeFrom="margin">
-                  <wp14:pctHeight>0</wp14:pctHeight>
-                </wp14:sizeRelV>
-              </wp:anchor>
-            </w:drawing>
-          </mc:Choice>
-          <mc:Fallback>
-            <w:pict>
-              <v:shapetype w14:anchorId="34BBECA1" id="_x0000_t202" coordsize="21600,21600" o:spt="202" path="m,l,21600r21600,l21600,xe">
-                <v:stroke joinstyle="miter"/>
-                <v:path gradientshapeok="t" o:connecttype="rect"/>
-              </v:shapetype>
-              <v:shape id="Text Box 2" o:spid="_x0000_s1026" type="#_x0000_t202" style="position:absolute;margin-left:176.25pt;margin-top:.75pt;width:111pt;height:24.75pt;z-index:251663360;visibility:visible;mso-wrap-style:square;mso-width-percent:0;mso-height-percent:0;mso-wrap-distance-left:9pt;mso-wrap-distance-top:3.6pt;mso-wrap-distance-right:9pt;mso-wrap-distance-bottom:3.6pt;mso-position-horizontal:absolute;mso-position-horizontal-relative:page;mso-position-vertical:absolute;mso-position-vertical-relative:text;mso-width-percent:0;mso-height-percent:0;mso-width-relative:margin;mso-height-relative:margin;v-text-anchor:top" o:gfxdata="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">
-                <v:textbox>
-                  <w:txbxContent>
-                    <w:p>
-                      <w:r>
-                        <w:t>The shady alley way.</w:t>
-                      </w:r>
-                    </w:p>
-                  </w:txbxContent>
-                </v:textbox>
-                <w10:wrap type="square" anchorx="page"/>
-              </v:shape>
-            </w:pict>
-          </mc:Fallback>
-        </mc:AlternateContent>
-      </w:r>
-      <w:r>
-        <w:rPr>
-          <w:noProof/>
-        </w:rPr>
-        <mc:AlternateContent>
-          <mc:Choice Requires="wps">
-            <w:drawing>
-              <wp:anchor distT="0" distB="0" distL="114300" distR="114300" simplePos="0" relativeHeight="251705344" behindDoc="0" locked="0" layoutInCell="1" allowOverlap="1" wp14:anchorId="2A1C8C57" wp14:editId="2440B315">
-                <wp:simplePos x="0" y="0"/>
-                <wp:positionH relativeFrom="column">
-                  <wp:posOffset>3200400</wp:posOffset>
-                </wp:positionH>
-                <wp:positionV relativeFrom="paragraph">
-                  <wp:posOffset>180975</wp:posOffset>
-                </wp:positionV>
-                <wp:extent cx="457200" cy="180975"/>
-                <wp:effectExtent l="38100" t="38100" r="19050" b="28575"/>
-                <wp:wrapNone/>
-                <wp:docPr id="24" name="Straight Arrow Connector 24"/>
-                <wp:cNvGraphicFramePr/>
-                <a:graphic xmlns:a="http://schemas.openxmlformats.org/drawingml/2006/main">
-                  <a:graphicData uri="http://schemas.microsoft.com/office/word/2010/wordprocessingShape">
-                    <wps:wsp>
-                      <wps:cNvCnPr/>
-                      <wps:spPr>
-                        <a:xfrm flipH="1" flipV="1">
-                          <a:off x="0" y="0"/>
-                          <a:ext cx="457200" cy="180975"/>
-                        </a:xfrm>
-                        <a:prstGeom prst="straightConnector1">
-                          <a:avLst/>
-                        </a:prstGeom>
-                        <a:ln>
-                          <a:tailEnd type="triangle"/>
-                        </a:ln>
-                      </wps:spPr>
-                      <wps:style>
-                        <a:lnRef idx="1">
-                          <a:schemeClr val="accent2"/>
-                        </a:lnRef>
-                        <a:fillRef idx="0">
-                          <a:schemeClr val="accent2"/>
-                        </a:fillRef>
-                        <a:effectRef idx="0">
-                          <a:schemeClr val="accent2"/>
-                        </a:effectRef>
-                        <a:fontRef idx="minor">
-                          <a:schemeClr val="tx1"/>
-                        </a:fontRef>
-                      </wps:style>
-                      <wps:bodyPr/>
-                    </wps:wsp>
-                  </a:graphicData>
-                </a:graphic>
-                <wp14:sizeRelH relativeFrom="margin">
-                  <wp14:pctWidth>0</wp14:pctWidth>
-                </wp14:sizeRelH>
-                <wp14:sizeRelV relativeFrom="margin">
-                  <wp14:pctHeight>0</wp14:pctHeight>
-                </wp14:sizeRelV>
-              </wp:anchor>
-            </w:drawing>
-          </mc:Choice>
-          <mc:Fallback>
-            <w:pict>
-              <v:shapetype w14:anchorId="7E60DFA9" id="_x0000_t32" coordsize="21600,21600" o:spt="32" o:oned="t" path="m,l21600,21600e" filled="f">
-                <v:path arrowok="t" fillok="f" o:connecttype="none"/>
-                <o:lock v:ext="edit" shapetype="t"/>
-              </v:shapetype>
-              <v:shape id="Straight Arrow Connector 24" o:spid="_x0000_s1026" type="#_x0000_t32" style="position:absolute;margin-left:252pt;margin-top:14.25pt;width:36pt;height:14.25pt;flip:x y;z-index:251705344;visibility:visible;mso-wrap-style:square;mso-width-percent:0;mso-height-percent:0;mso-wrap-distance-left:9pt;mso-wrap-distance-top:0;mso-wrap-distance-right:9pt;mso-wrap-distance-bottom:0;mso-position-horizontal:absolute;mso-position-horizontal-relative:text;mso-position-vertical:absolute;mso-position-vertical-relative:text;mso-width-percent:0;mso-height-percent:0;mso-width-relative:margin;mso-height-relative:margin" o:gfxdata="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" strokecolor="#ed7d31 [3205]" strokeweight=".5pt">
-                <v:stroke endarrow="block" joinstyle="miter"/>
-              </v:shape>
-            </w:pict>
-          </mc:Fallback>
-        </mc:AlternateContent>
-      </w:r>
-      <w:r>
-        <w:rPr>
-          <w:noProof/>
-        </w:rPr>
-        <mc:AlternateContent>
-          <mc:Choice Requires="wps">
-            <w:drawing>
-              <wp:anchor distT="45720" distB="45720" distL="114300" distR="114300" simplePos="0" relativeHeight="251697152" behindDoc="0" locked="0" layoutInCell="1" allowOverlap="1" wp14:anchorId="6122FF6C" wp14:editId="16ADC76D">
-                <wp:simplePos x="0" y="0"/>
-                <wp:positionH relativeFrom="margin">
-                  <wp:align>right</wp:align>
-                </wp:positionH>
-                <wp:positionV relativeFrom="paragraph">
-                  <wp:posOffset>0</wp:posOffset>
-                </wp:positionV>
-                <wp:extent cx="1362075" cy="876300"/>
-                <wp:effectExtent l="0" t="0" r="28575" b="19050"/>
-                <wp:wrapSquare wrapText="bothSides"/>
-                <wp:docPr id="11" name="Text Box 2"/>
-                <wp:cNvGraphicFramePr>
-                  <a:graphicFrameLocks xmlns:a="http://schemas.openxmlformats.org/drawingml/2006/main"/>
-                </wp:cNvGraphicFramePr>
-                <a:graphic xmlns:a="http://schemas.openxmlformats.org/drawingml/2006/main">
-                  <a:graphicData uri="http://schemas.microsoft.com/office/word/2010/wordprocessingShape">
-                    <wps:wsp>
-                      <wps:cNvSpPr txBox="1">
-                        <a:spLocks noChangeArrowheads="1"/>
-                      </wps:cNvSpPr>
-                      <wps:spPr bwMode="auto">
-                        <a:xfrm>
-                          <a:off x="0" y="0"/>
-                          <a:ext cx="1362075" cy="876300"/>
+                          <a:ext cx="1562100" cy="691515"/>
                         </a:xfrm>
                         <a:prstGeom prst="rect">
                           <a:avLst/>
@@ -404,7 +73,11 @@
           </mc:Choice>
           <mc:Fallback>
             <w:pict>
-              <v:shape w14:anchorId="6122FF6C" id="_x0000_s1027" type="#_x0000_t202" style="position:absolute;margin-left:56.05pt;margin-top:0;width:107.25pt;height:69pt;z-index:251697152;visibility:visible;mso-wrap-style:square;mso-width-percent:0;mso-height-percent:0;mso-wrap-distance-left:9pt;mso-wrap-distance-top:3.6pt;mso-wrap-distance-right:9pt;mso-wrap-distance-bottom:3.6pt;mso-position-horizontal:right;mso-position-horizontal-relative:margin;mso-position-vertical:absolute;mso-position-vertical-relative:text;mso-width-percent:0;mso-height-percent:0;mso-width-relative:margin;mso-height-relative:margin;v-text-anchor:top" o:gfxdata="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">
+              <v:shapetype w14:anchorId="36DCC17E" id="_x0000_t202" coordsize="21600,21600" o:spt="202" path="m,l,21600r21600,l21600,xe">
+                <v:stroke joinstyle="miter"/>
+                <v:path gradientshapeok="t" o:connecttype="rect"/>
+              </v:shapetype>
+              <v:shape id="Text Box 2" o:spid="_x0000_s1026" type="#_x0000_t202" style="position:absolute;margin-left:828.95pt;margin-top:.95pt;width:123pt;height:54.45pt;z-index:251667456;visibility:visible;mso-wrap-style:square;mso-width-percent:0;mso-height-percent:0;mso-wrap-distance-left:9pt;mso-wrap-distance-top:3.6pt;mso-wrap-distance-right:9pt;mso-wrap-distance-bottom:3.6pt;mso-position-horizontal:absolute;mso-position-horizontal-relative:margin;mso-position-vertical:absolute;mso-position-vertical-relative:text;mso-width-percent:0;mso-height-percent:0;mso-width-relative:margin;mso-height-relative:margin;v-text-anchor:top" o:gfxdata="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">
                 <v:textbox>
                   <w:txbxContent>
                     <w:p/>
@@ -423,98 +96,16 @@
         <mc:AlternateContent>
           <mc:Choice Requires="wps">
             <w:drawing>
-              <wp:anchor distT="45720" distB="45720" distL="114300" distR="114300" simplePos="0" relativeHeight="251667456" behindDoc="0" locked="0" layoutInCell="1" allowOverlap="1" wp14:anchorId="23C8575F" wp14:editId="57CCA8E2">
+              <wp:anchor distT="0" distB="0" distL="114300" distR="114300" simplePos="0" relativeHeight="251695104" behindDoc="0" locked="0" layoutInCell="1" allowOverlap="1" wp14:anchorId="3885AD7A" wp14:editId="7B5CE068">
                 <wp:simplePos x="0" y="0"/>
-                <wp:positionH relativeFrom="margin">
-                  <wp:posOffset>5791200</wp:posOffset>
+                <wp:positionH relativeFrom="column">
+                  <wp:posOffset>-222422</wp:posOffset>
                 </wp:positionH>
                 <wp:positionV relativeFrom="paragraph">
-                  <wp:posOffset>0</wp:posOffset>
+                  <wp:posOffset>-197708</wp:posOffset>
                 </wp:positionV>
-                <wp:extent cx="1562100" cy="904875"/>
-                <wp:effectExtent l="0" t="0" r="19050" b="28575"/>
-                <wp:wrapSquare wrapText="bothSides"/>
-                <wp:docPr id="4" name="Text Box 2"/>
-                <wp:cNvGraphicFramePr>
-                  <a:graphicFrameLocks xmlns:a="http://schemas.openxmlformats.org/drawingml/2006/main"/>
-                </wp:cNvGraphicFramePr>
-                <a:graphic xmlns:a="http://schemas.openxmlformats.org/drawingml/2006/main">
-                  <a:graphicData uri="http://schemas.microsoft.com/office/word/2010/wordprocessingShape">
-                    <wps:wsp>
-                      <wps:cNvSpPr txBox="1">
-                        <a:spLocks noChangeArrowheads="1"/>
-                      </wps:cNvSpPr>
-                      <wps:spPr bwMode="auto">
-                        <a:xfrm>
-                          <a:off x="0" y="0"/>
-                          <a:ext cx="1562100" cy="904875"/>
-                        </a:xfrm>
-                        <a:prstGeom prst="rect">
-                          <a:avLst/>
-                        </a:prstGeom>
-                        <a:solidFill>
-                          <a:srgbClr val="FFFFFF"/>
-                        </a:solidFill>
-                        <a:ln w="9525">
-                          <a:solidFill>
-                            <a:srgbClr val="000000"/>
-                          </a:solidFill>
-                          <a:miter lim="800000"/>
-                          <a:headEnd/>
-                          <a:tailEnd/>
-                        </a:ln>
-                      </wps:spPr>
-                      <wps:txbx>
-                        <w:txbxContent>
-                          <w:p/>
-                        </w:txbxContent>
-                      </wps:txbx>
-                      <wps:bodyPr rot="0" vert="horz" wrap="square" lIns="91440" tIns="45720" rIns="91440" bIns="45720" anchor="t" anchorCtr="0">
-                        <a:noAutofit/>
-                      </wps:bodyPr>
-                    </wps:wsp>
-                  </a:graphicData>
-                </a:graphic>
-                <wp14:sizeRelH relativeFrom="margin">
-                  <wp14:pctWidth>0</wp14:pctWidth>
-                </wp14:sizeRelH>
-                <wp14:sizeRelV relativeFrom="margin">
-                  <wp14:pctHeight>0</wp14:pctHeight>
-                </wp14:sizeRelV>
-              </wp:anchor>
-            </w:drawing>
-          </mc:Choice>
-          <mc:Fallback>
-            <w:pict>
-              <v:shape w14:anchorId="23C8575F" id="_x0000_s1028" type="#_x0000_t202" style="position:absolute;margin-left:456pt;margin-top:0;width:123pt;height:71.25pt;z-index:251667456;visibility:visible;mso-wrap-style:square;mso-width-percent:0;mso-height-percent:0;mso-wrap-distance-left:9pt;mso-wrap-distance-top:3.6pt;mso-wrap-distance-right:9pt;mso-wrap-distance-bottom:3.6pt;mso-position-horizontal:absolute;mso-position-horizontal-relative:margin;mso-position-vertical:absolute;mso-position-vertical-relative:text;mso-width-percent:0;mso-height-percent:0;mso-width-relative:margin;mso-height-relative:margin;v-text-anchor:top" o:gfxdata="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">
-                <v:textbox>
-                  <w:txbxContent>
-                    <w:p/>
-                  </w:txbxContent>
-                </v:textbox>
-                <w10:wrap type="square" anchorx="margin"/>
-              </v:shape>
-            </w:pict>
-          </mc:Fallback>
-        </mc:AlternateContent>
-      </w:r>
-      <w:r>
-        <w:rPr>
-          <w:noProof/>
-        </w:rPr>
-        <mc:AlternateContent>
-          <mc:Choice Requires="wps">
-            <w:drawing>
-              <wp:anchor distT="0" distB="0" distL="114300" distR="114300" simplePos="0" relativeHeight="251695104" behindDoc="0" locked="0" layoutInCell="1" allowOverlap="1" wp14:anchorId="6177C9FB" wp14:editId="4B8C80E4">
-                <wp:simplePos x="0" y="0"/>
-                <wp:positionH relativeFrom="column">
-                  <wp:posOffset>-228600</wp:posOffset>
-                </wp:positionH>
-                <wp:positionV relativeFrom="paragraph">
-                  <wp:posOffset>-200025</wp:posOffset>
-                </wp:positionV>
-                <wp:extent cx="781050" cy="847725"/>
-                <wp:effectExtent l="0" t="0" r="19050" b="28575"/>
+                <wp:extent cx="781050" cy="946579"/>
+                <wp:effectExtent l="0" t="0" r="19050" b="25400"/>
                 <wp:wrapNone/>
                 <wp:docPr id="6" name="Text Box 6"/>
                 <wp:cNvGraphicFramePr/>
@@ -525,7 +116,7 @@
                       <wps:spPr>
                         <a:xfrm>
                           <a:off x="0" y="0"/>
-                          <a:ext cx="781050" cy="847725"/>
+                          <a:ext cx="781050" cy="946579"/>
                         </a:xfrm>
                         <a:prstGeom prst="rect">
                           <a:avLst/>
@@ -535,7 +126,7 @@
                         </a:solidFill>
                         <a:ln w="6350">
                           <a:solidFill>
-                            <a:prstClr val="black"/>
+                            <a:schemeClr val="tx1"/>
                           </a:solidFill>
                         </a:ln>
                         <a:effectLst/>
@@ -605,7 +196,13 @@
                               <w:rPr>
                                 <w:color w:val="0070C0"/>
                               </w:rPr>
-                              <w:t>Jacob</w:t>
+                              <w:t>Jac</w:t>
+                            </w:r>
+                            <w:r>
+                              <w:rPr>
+                                <w:color w:val="FF0000"/>
+                              </w:rPr>
+                              <w:t>ob</w:t>
                             </w:r>
                           </w:p>
                         </w:txbxContent>
@@ -630,7 +227,7 @@
           </mc:Choice>
           <mc:Fallback>
             <w:pict>
-              <v:shape w14:anchorId="6177C9FB" id="Text Box 6" o:spid="_x0000_s1029" type="#_x0000_t202" style="position:absolute;margin-left:-18pt;margin-top:-15.75pt;width:61.5pt;height:66.75pt;z-index:251695104;visibility:visible;mso-wrap-style:square;mso-width-percent:0;mso-height-percent:0;mso-wrap-distance-left:9pt;mso-wrap-distance-top:0;mso-wrap-distance-right:9pt;mso-wrap-distance-bottom:0;mso-position-horizontal:absolute;mso-position-horizontal-relative:text;mso-position-vertical:absolute;mso-position-vertical-relative:text;mso-width-percent:0;mso-height-percent:0;mso-width-relative:margin;mso-height-relative:margin;v-text-anchor:top" o:gfxdata="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" fillcolor="white [3201]" strokeweight=".5pt">
+              <v:shape w14:anchorId="3885AD7A" id="Text Box 6" o:spid="_x0000_s1027" type="#_x0000_t202" style="position:absolute;margin-left:-17.5pt;margin-top:-15.55pt;width:61.5pt;height:74.55pt;z-index:251695104;visibility:visible;mso-wrap-style:square;mso-width-percent:0;mso-height-percent:0;mso-wrap-distance-left:9pt;mso-wrap-distance-top:0;mso-wrap-distance-right:9pt;mso-wrap-distance-bottom:0;mso-position-horizontal:absolute;mso-position-horizontal-relative:text;mso-position-vertical:absolute;mso-position-vertical-relative:text;mso-width-percent:0;mso-height-percent:0;mso-width-relative:margin;mso-height-relative:margin;v-text-anchor:top" o:gfxdata="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" fillcolor="white [3201]" strokecolor="black [3213]" strokeweight=".5pt">
                 <v:textbox>
                   <w:txbxContent>
                     <w:p>
@@ -682,7 +279,13 @@
                         <w:rPr>
                           <w:color w:val="0070C0"/>
                         </w:rPr>
-                        <w:t>Jacob</w:t>
+                        <w:t>Jac</w:t>
+                      </w:r>
+                      <w:r>
+                        <w:rPr>
+                          <w:color w:val="FF0000"/>
+                        </w:rPr>
+                        <w:t>ob</w:t>
                       </w:r>
                     </w:p>
                   </w:txbxContent>
@@ -699,13 +302,338 @@
         <mc:AlternateContent>
           <mc:Choice Requires="wps">
             <w:drawing>
-              <wp:anchor distT="45720" distB="45720" distL="114300" distR="114300" simplePos="0" relativeHeight="251661312" behindDoc="0" locked="0" layoutInCell="1" allowOverlap="1" wp14:anchorId="69281EF2" wp14:editId="43380780">
+              <wp:anchor distT="0" distB="0" distL="114300" distR="114300" simplePos="0" relativeHeight="251706368" behindDoc="0" locked="0" layoutInCell="1" allowOverlap="1" wp14:anchorId="3519F3BD" wp14:editId="3FA85A2C">
+                <wp:simplePos x="0" y="0"/>
+                <wp:positionH relativeFrom="column">
+                  <wp:posOffset>3385751</wp:posOffset>
+                </wp:positionH>
+                <wp:positionV relativeFrom="paragraph">
+                  <wp:posOffset>271849</wp:posOffset>
+                </wp:positionV>
+                <wp:extent cx="45719" cy="366326"/>
+                <wp:effectExtent l="38100" t="0" r="88265" b="53340"/>
+                <wp:wrapNone/>
+                <wp:docPr id="25" name="Straight Arrow Connector 25"/>
+                <wp:cNvGraphicFramePr/>
+                <a:graphic xmlns:a="http://schemas.openxmlformats.org/drawingml/2006/main">
+                  <a:graphicData uri="http://schemas.microsoft.com/office/word/2010/wordprocessingShape">
+                    <wps:wsp>
+                      <wps:cNvCnPr/>
+                      <wps:spPr>
+                        <a:xfrm>
+                          <a:off x="0" y="0"/>
+                          <a:ext cx="45719" cy="366326"/>
+                        </a:xfrm>
+                        <a:prstGeom prst="straightConnector1">
+                          <a:avLst/>
+                        </a:prstGeom>
+                        <a:ln>
+                          <a:tailEnd type="triangle"/>
+                        </a:ln>
+                      </wps:spPr>
+                      <wps:style>
+                        <a:lnRef idx="1">
+                          <a:schemeClr val="accent2"/>
+                        </a:lnRef>
+                        <a:fillRef idx="0">
+                          <a:schemeClr val="accent2"/>
+                        </a:fillRef>
+                        <a:effectRef idx="0">
+                          <a:schemeClr val="accent2"/>
+                        </a:effectRef>
+                        <a:fontRef idx="minor">
+                          <a:schemeClr val="tx1"/>
+                        </a:fontRef>
+                      </wps:style>
+                      <wps:bodyPr/>
+                    </wps:wsp>
+                  </a:graphicData>
+                </a:graphic>
+                <wp14:sizeRelH relativeFrom="margin">
+                  <wp14:pctWidth>0</wp14:pctWidth>
+                </wp14:sizeRelH>
+                <wp14:sizeRelV relativeFrom="margin">
+                  <wp14:pctHeight>0</wp14:pctHeight>
+                </wp14:sizeRelV>
+              </wp:anchor>
+            </w:drawing>
+          </mc:Choice>
+          <mc:Fallback>
+            <w:pict>
+              <v:shapetype w14:anchorId="6C90CA5D" id="_x0000_t32" coordsize="21600,21600" o:spt="32" o:oned="t" path="m,l21600,21600e" filled="f">
+                <v:path arrowok="t" fillok="f" o:connecttype="none"/>
+                <o:lock v:ext="edit" shapetype="t"/>
+              </v:shapetype>
+              <v:shape id="Straight Arrow Connector 25" o:spid="_x0000_s1026" type="#_x0000_t32" style="position:absolute;margin-left:266.6pt;margin-top:21.4pt;width:3.6pt;height:28.85pt;z-index:251706368;visibility:visible;mso-wrap-style:square;mso-width-percent:0;mso-height-percent:0;mso-wrap-distance-left:9pt;mso-wrap-distance-top:0;mso-wrap-distance-right:9pt;mso-wrap-distance-bottom:0;mso-position-horizontal:absolute;mso-position-horizontal-relative:text;mso-position-vertical:absolute;mso-position-vertical-relative:text;mso-width-percent:0;mso-height-percent:0;mso-width-relative:margin;mso-height-relative:margin" o:gfxdata="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" strokecolor="#ed7d31 [3205]" strokeweight=".5pt">
+                <v:stroke endarrow="block" joinstyle="miter"/>
+              </v:shape>
+            </w:pict>
+          </mc:Fallback>
+        </mc:AlternateContent>
+      </w:r>
+      <w:r>
+        <w:rPr>
+          <w:noProof/>
+        </w:rPr>
+        <mc:AlternateContent>
+          <mc:Choice Requires="wps">
+            <w:drawing>
+              <wp:anchor distT="45720" distB="45720" distL="114300" distR="114300" simplePos="0" relativeHeight="251663360" behindDoc="0" locked="0" layoutInCell="1" allowOverlap="1" wp14:anchorId="389832E2" wp14:editId="41E4ED54">
+                <wp:simplePos x="0" y="0"/>
+                <wp:positionH relativeFrom="page">
+                  <wp:posOffset>3165132</wp:posOffset>
+                </wp:positionH>
+                <wp:positionV relativeFrom="paragraph">
+                  <wp:posOffset>9525</wp:posOffset>
+                </wp:positionV>
+                <wp:extent cx="1409700" cy="314325"/>
+                <wp:effectExtent l="0" t="0" r="19050" b="28575"/>
+                <wp:wrapSquare wrapText="bothSides"/>
+                <wp:docPr id="2" name="Text Box 2"/>
+                <wp:cNvGraphicFramePr>
+                  <a:graphicFrameLocks xmlns:a="http://schemas.openxmlformats.org/drawingml/2006/main"/>
+                </wp:cNvGraphicFramePr>
+                <a:graphic xmlns:a="http://schemas.openxmlformats.org/drawingml/2006/main">
+                  <a:graphicData uri="http://schemas.microsoft.com/office/word/2010/wordprocessingShape">
+                    <wps:wsp>
+                      <wps:cNvSpPr txBox="1">
+                        <a:spLocks noChangeArrowheads="1"/>
+                      </wps:cNvSpPr>
+                      <wps:spPr bwMode="auto">
+                        <a:xfrm>
+                          <a:off x="0" y="0"/>
+                          <a:ext cx="1409700" cy="314325"/>
+                        </a:xfrm>
+                        <a:prstGeom prst="rect">
+                          <a:avLst/>
+                        </a:prstGeom>
+                        <a:solidFill>
+                          <a:srgbClr val="FFFFFF"/>
+                        </a:solidFill>
+                        <a:ln w="9525">
+                          <a:solidFill>
+                            <a:srgbClr val="000000"/>
+                          </a:solidFill>
+                          <a:miter lim="800000"/>
+                          <a:headEnd/>
+                          <a:tailEnd/>
+                        </a:ln>
+                      </wps:spPr>
+                      <wps:txbx>
+                        <w:txbxContent>
+                          <w:p>
+                            <w:r>
+                              <w:t>The shady alley way.</w:t>
+                            </w:r>
+                          </w:p>
+                        </w:txbxContent>
+                      </wps:txbx>
+                      <wps:bodyPr rot="0" vert="horz" wrap="square" lIns="91440" tIns="45720" rIns="91440" bIns="45720" anchor="t" anchorCtr="0">
+                        <a:noAutofit/>
+                      </wps:bodyPr>
+                    </wps:wsp>
+                  </a:graphicData>
+                </a:graphic>
+                <wp14:sizeRelH relativeFrom="margin">
+                  <wp14:pctWidth>0</wp14:pctWidth>
+                </wp14:sizeRelH>
+                <wp14:sizeRelV relativeFrom="margin">
+                  <wp14:pctHeight>0</wp14:pctHeight>
+                </wp14:sizeRelV>
+              </wp:anchor>
+            </w:drawing>
+          </mc:Choice>
+          <mc:Fallback>
+            <w:pict>
+              <v:shape w14:anchorId="389832E2" id="_x0000_s1028" type="#_x0000_t202" style="position:absolute;margin-left:249.2pt;margin-top:.75pt;width:111pt;height:24.75pt;z-index:251663360;visibility:visible;mso-wrap-style:square;mso-width-percent:0;mso-height-percent:0;mso-wrap-distance-left:9pt;mso-wrap-distance-top:3.6pt;mso-wrap-distance-right:9pt;mso-wrap-distance-bottom:3.6pt;mso-position-horizontal:absolute;mso-position-horizontal-relative:page;mso-position-vertical:absolute;mso-position-vertical-relative:text;mso-width-percent:0;mso-height-percent:0;mso-width-relative:margin;mso-height-relative:margin;v-text-anchor:top" o:gfxdata="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">
+                <v:textbox>
+                  <w:txbxContent>
+                    <w:p>
+                      <w:r>
+                        <w:t>The shady alley way.</w:t>
+                      </w:r>
+                    </w:p>
+                  </w:txbxContent>
+                </v:textbox>
+                <w10:wrap type="square" anchorx="page"/>
+              </v:shape>
+            </w:pict>
+          </mc:Fallback>
+        </mc:AlternateContent>
+      </w:r>
+      <w:r>
+        <w:rPr>
+          <w:noProof/>
+        </w:rPr>
+        <mc:AlternateContent>
+          <mc:Choice Requires="wps">
+            <w:drawing>
+              <wp:anchor distT="0" distB="0" distL="114300" distR="114300" simplePos="0" relativeHeight="251705344" behindDoc="0" locked="0" layoutInCell="1" allowOverlap="1" wp14:anchorId="06719892" wp14:editId="4EF6BF7A">
+                <wp:simplePos x="0" y="0"/>
+                <wp:positionH relativeFrom="column">
+                  <wp:posOffset>4139514</wp:posOffset>
+                </wp:positionH>
+                <wp:positionV relativeFrom="paragraph">
+                  <wp:posOffset>184682</wp:posOffset>
+                </wp:positionV>
+                <wp:extent cx="2248929" cy="45719"/>
+                <wp:effectExtent l="19050" t="76200" r="18415" b="50165"/>
+                <wp:wrapNone/>
+                <wp:docPr id="24" name="Straight Arrow Connector 24"/>
+                <wp:cNvGraphicFramePr/>
+                <a:graphic xmlns:a="http://schemas.openxmlformats.org/drawingml/2006/main">
+                  <a:graphicData uri="http://schemas.microsoft.com/office/word/2010/wordprocessingShape">
+                    <wps:wsp>
+                      <wps:cNvCnPr/>
+                      <wps:spPr>
+                        <a:xfrm flipH="1" flipV="1">
+                          <a:off x="0" y="0"/>
+                          <a:ext cx="2248929" cy="45719"/>
+                        </a:xfrm>
+                        <a:prstGeom prst="straightConnector1">
+                          <a:avLst/>
+                        </a:prstGeom>
+                        <a:ln>
+                          <a:tailEnd type="triangle"/>
+                        </a:ln>
+                      </wps:spPr>
+                      <wps:style>
+                        <a:lnRef idx="1">
+                          <a:schemeClr val="accent2"/>
+                        </a:lnRef>
+                        <a:fillRef idx="0">
+                          <a:schemeClr val="accent2"/>
+                        </a:fillRef>
+                        <a:effectRef idx="0">
+                          <a:schemeClr val="accent2"/>
+                        </a:effectRef>
+                        <a:fontRef idx="minor">
+                          <a:schemeClr val="tx1"/>
+                        </a:fontRef>
+                      </wps:style>
+                      <wps:bodyPr/>
+                    </wps:wsp>
+                  </a:graphicData>
+                </a:graphic>
+                <wp14:sizeRelH relativeFrom="margin">
+                  <wp14:pctWidth>0</wp14:pctWidth>
+                </wp14:sizeRelH>
+                <wp14:sizeRelV relativeFrom="margin">
+                  <wp14:pctHeight>0</wp14:pctHeight>
+                </wp14:sizeRelV>
+              </wp:anchor>
+            </w:drawing>
+          </mc:Choice>
+          <mc:Fallback>
+            <w:pict>
+              <v:shape w14:anchorId="526677B6" id="Straight Arrow Connector 24" o:spid="_x0000_s1026" type="#_x0000_t32" style="position:absolute;margin-left:325.95pt;margin-top:14.55pt;width:177.1pt;height:3.6pt;flip:x y;z-index:251705344;visibility:visible;mso-wrap-style:square;mso-width-percent:0;mso-height-percent:0;mso-wrap-distance-left:9pt;mso-wrap-distance-top:0;mso-wrap-distance-right:9pt;mso-wrap-distance-bottom:0;mso-position-horizontal:absolute;mso-position-horizontal-relative:text;mso-position-vertical:absolute;mso-position-vertical-relative:text;mso-width-percent:0;mso-height-percent:0;mso-width-relative:margin;mso-height-relative:margin" o:gfxdata="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" strokecolor="#ed7d31 [3205]" strokeweight=".5pt">
+                <v:stroke endarrow="block" joinstyle="miter"/>
+              </v:shape>
+            </w:pict>
+          </mc:Fallback>
+        </mc:AlternateContent>
+      </w:r>
+      <w:r>
+        <w:rPr>
+          <w:noProof/>
+        </w:rPr>
+        <mc:AlternateContent>
+          <mc:Choice Requires="wps">
+            <w:drawing>
+              <wp:anchor distT="0" distB="0" distL="114300" distR="114300" simplePos="0" relativeHeight="251659264" behindDoc="0" locked="0" layoutInCell="1" allowOverlap="1" wp14:anchorId="6B1C8C20" wp14:editId="41389B8A">
                 <wp:simplePos x="0" y="0"/>
                 <wp:positionH relativeFrom="margin">
                   <wp:align>center</wp:align>
                 </wp:positionH>
                 <wp:positionV relativeFrom="paragraph">
-                  <wp:posOffset>9525</wp:posOffset>
+                  <wp:posOffset>-95319</wp:posOffset>
+                </wp:positionV>
+                <wp:extent cx="1905000" cy="847725"/>
+                <wp:effectExtent l="0" t="0" r="19050" b="28575"/>
+                <wp:wrapNone/>
+                <wp:docPr id="1" name="Rounded Rectangle 1"/>
+                <wp:cNvGraphicFramePr/>
+                <a:graphic xmlns:a="http://schemas.openxmlformats.org/drawingml/2006/main">
+                  <a:graphicData uri="http://schemas.microsoft.com/office/word/2010/wordprocessingShape">
+                    <wps:wsp>
+                      <wps:cNvSpPr/>
+                      <wps:spPr>
+                        <a:xfrm>
+                          <a:off x="0" y="0"/>
+                          <a:ext cx="1905000" cy="847725"/>
+                        </a:xfrm>
+                        <a:prstGeom prst="roundRect">
+                          <a:avLst/>
+                        </a:prstGeom>
+                        <a:solidFill>
+                          <a:schemeClr val="bg1">
+                            <a:lumMod val="75000"/>
+                          </a:schemeClr>
+                        </a:solidFill>
+                        <a:ln>
+                          <a:solidFill>
+                            <a:schemeClr val="tx1"/>
+                          </a:solidFill>
+                        </a:ln>
+                      </wps:spPr>
+                      <wps:style>
+                        <a:lnRef idx="2">
+                          <a:schemeClr val="accent1">
+                            <a:shade val="50000"/>
+                          </a:schemeClr>
+                        </a:lnRef>
+                        <a:fillRef idx="1">
+                          <a:schemeClr val="accent1"/>
+                        </a:fillRef>
+                        <a:effectRef idx="0">
+                          <a:schemeClr val="accent1"/>
+                        </a:effectRef>
+                        <a:fontRef idx="minor">
+                          <a:schemeClr val="lt1"/>
+                        </a:fontRef>
+                      </wps:style>
+                      <wps:bodyPr rot="0" spcFirstLastPara="0" vertOverflow="overflow" horzOverflow="overflow" vert="horz" wrap="square" lIns="91440" tIns="45720" rIns="91440" bIns="45720" numCol="1" spcCol="0" rtlCol="0" fromWordArt="0" anchor="ctr" anchorCtr="0" forceAA="0" compatLnSpc="1">
+                        <a:prstTxWarp prst="textNoShape">
+                          <a:avLst/>
+                        </a:prstTxWarp>
+                        <a:noAutofit/>
+                      </wps:bodyPr>
+                    </wps:wsp>
+                  </a:graphicData>
+                </a:graphic>
+                <wp14:sizeRelH relativeFrom="margin">
+                  <wp14:pctWidth>0</wp14:pctWidth>
+                </wp14:sizeRelH>
+                <wp14:sizeRelV relativeFrom="margin">
+                  <wp14:pctHeight>0</wp14:pctHeight>
+                </wp14:sizeRelV>
+              </wp:anchor>
+            </w:drawing>
+          </mc:Choice>
+          <mc:Fallback>
+            <w:pict>
+              <v:roundrect w14:anchorId="47A606D7" id="Rounded Rectangle 1" o:spid="_x0000_s1026" style="position:absolute;margin-left:0;margin-top:-7.5pt;width:150pt;height:66.75pt;z-index:251659264;visibility:visible;mso-wrap-style:square;mso-width-percent:0;mso-height-percent:0;mso-wrap-distance-left:9pt;mso-wrap-distance-top:0;mso-wrap-distance-right:9pt;mso-wrap-distance-bottom:0;mso-position-horizontal:center;mso-position-horizontal-relative:margin;mso-position-vertical:absolute;mso-position-vertical-relative:text;mso-width-percent:0;mso-height-percent:0;mso-width-relative:margin;mso-height-relative:margin;v-text-anchor:middle" arcsize="10923f" o:gfxdata="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" fillcolor="#bfbfbf [2412]" strokecolor="black [3213]" strokeweight="1pt">
+                <v:stroke joinstyle="miter"/>
+                <w10:wrap anchorx="margin"/>
+              </v:roundrect>
+            </w:pict>
+          </mc:Fallback>
+        </mc:AlternateContent>
+      </w:r>
+      <w:r>
+        <w:rPr>
+          <w:noProof/>
+        </w:rPr>
+        <mc:AlternateContent>
+          <mc:Choice Requires="wps">
+            <w:drawing>
+              <wp:anchor distT="45720" distB="45720" distL="114300" distR="114300" simplePos="0" relativeHeight="251661312" behindDoc="0" locked="0" layoutInCell="1" allowOverlap="1" wp14:anchorId="33B3D6F9" wp14:editId="154AE022">
+                <wp:simplePos x="0" y="0"/>
+                <wp:positionH relativeFrom="margin">
+                  <wp:align>center</wp:align>
+                </wp:positionH>
+                <wp:positionV relativeFrom="paragraph">
+                  <wp:posOffset>566</wp:posOffset>
                 </wp:positionV>
                 <wp:extent cx="1733550" cy="638175"/>
                 <wp:effectExtent l="0" t="0" r="19050" b="28575"/>
@@ -775,7 +703,7 @@
           </mc:Choice>
           <mc:Fallback>
             <w:pict>
-              <v:shape w14:anchorId="5F9838DB" id="Text Box 2" o:spid="_x0000_s1027" type="#_x0000_t202" style="position:absolute;margin-left:0;margin-top:.75pt;width:136.5pt;height:50.25pt;z-index:251661312;visibility:visible;mso-wrap-style:square;mso-width-percent:0;mso-height-percent:0;mso-wrap-distance-left:9pt;mso-wrap-distance-top:3.6pt;mso-wrap-distance-right:9pt;mso-wrap-distance-bottom:3.6pt;mso-position-horizontal:center;mso-position-horizontal-relative:margin;mso-position-vertical:absolute;mso-position-vertical-relative:text;mso-width-percent:0;mso-height-percent:0;mso-width-relative:margin;mso-height-relative:margin;v-text-anchor:top" o:gfxdata="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">
+              <v:shape w14:anchorId="33B3D6F9" id="_x0000_s1029" type="#_x0000_t202" style="position:absolute;margin-left:0;margin-top:.05pt;width:136.5pt;height:50.25pt;z-index:251661312;visibility:visible;mso-wrap-style:square;mso-width-percent:0;mso-height-percent:0;mso-wrap-distance-left:9pt;mso-wrap-distance-top:3.6pt;mso-wrap-distance-right:9pt;mso-wrap-distance-bottom:3.6pt;mso-position-horizontal:center;mso-position-horizontal-relative:margin;mso-position-vertical:absolute;mso-position-vertical-relative:text;mso-width-percent:0;mso-height-percent:0;mso-width-relative:margin;mso-height-relative:margin;v-text-anchor:top" o:gfxdata="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">
                 <v:textbox>
                   <w:txbxContent>
                     <w:p>
@@ -800,8 +728,6 @@
           </mc:Fallback>
         </mc:AlternateContent>
       </w:r>
-    </w:p>
-    <w:p>
       <w:r>
         <w:rPr>
           <w:noProof/>
@@ -809,83 +735,42 @@
         <mc:AlternateContent>
           <mc:Choice Requires="wps">
             <w:drawing>
-              <wp:anchor distT="45720" distB="45720" distL="114300" distR="114300" simplePos="0" relativeHeight="251676672" behindDoc="0" locked="0" layoutInCell="1" allowOverlap="1" wp14:anchorId="2DA6B9FE" wp14:editId="703A05EF">
+              <wp:anchor distT="0" distB="0" distL="114300" distR="114300" simplePos="0" relativeHeight="251657214" behindDoc="0" locked="0" layoutInCell="1" allowOverlap="1" wp14:anchorId="74852B60" wp14:editId="33DDF677">
                 <wp:simplePos x="0" y="0"/>
-                <wp:positionH relativeFrom="column">
-                  <wp:posOffset>3381375</wp:posOffset>
+                <wp:positionH relativeFrom="margin">
+                  <wp:posOffset>7302550</wp:posOffset>
                 </wp:positionH>
                 <wp:positionV relativeFrom="paragraph">
-                  <wp:posOffset>428625</wp:posOffset>
+                  <wp:posOffset>-716692</wp:posOffset>
                 </wp:positionV>
-                <wp:extent cx="1057275" cy="1352550"/>
-                <wp:effectExtent l="0" t="0" r="28575" b="19050"/>
-                <wp:wrapSquare wrapText="bothSides"/>
-                <wp:docPr id="10" name="Text Box 2"/>
-                <wp:cNvGraphicFramePr>
-                  <a:graphicFrameLocks xmlns:a="http://schemas.openxmlformats.org/drawingml/2006/main"/>
-                </wp:cNvGraphicFramePr>
+                <wp:extent cx="292" cy="10280822"/>
+                <wp:effectExtent l="0" t="0" r="19050" b="25400"/>
+                <wp:wrapNone/>
+                <wp:docPr id="15" name="Straight Connector 15"/>
+                <wp:cNvGraphicFramePr/>
                 <a:graphic xmlns:a="http://schemas.openxmlformats.org/drawingml/2006/main">
                   <a:graphicData uri="http://schemas.microsoft.com/office/word/2010/wordprocessingShape">
                     <wps:wsp>
-                      <wps:cNvSpPr txBox="1">
-                        <a:spLocks noChangeArrowheads="1"/>
-                      </wps:cNvSpPr>
-                      <wps:spPr bwMode="auto">
+                      <wps:cNvCnPr/>
+                      <wps:spPr>
                         <a:xfrm>
                           <a:off x="0" y="0"/>
-                          <a:ext cx="1057275" cy="1352550"/>
+                          <a:ext cx="292" cy="10280822"/>
                         </a:xfrm>
-                        <a:prstGeom prst="rect">
+                        <a:prstGeom prst="line">
                           <a:avLst/>
                         </a:prstGeom>
-                        <a:solidFill>
-                          <a:srgbClr val="FFFFFF"/>
-                        </a:solidFill>
-                        <a:ln w="9525">
+                        <a:noFill/>
+                        <a:ln w="6350" cap="flat" cmpd="sng" algn="ctr">
                           <a:solidFill>
-                            <a:srgbClr val="000000"/>
+                            <a:sysClr val="windowText" lastClr="000000"/>
                           </a:solidFill>
+                          <a:prstDash val="solid"/>
                           <a:miter lim="800000"/>
-                          <a:headEnd/>
-                          <a:tailEnd/>
                         </a:ln>
+                        <a:effectLst/>
                       </wps:spPr>
-                      <wps:txbx>
-                        <w:txbxContent>
-                          <w:p>
-                            <w:r>
-                              <w:t xml:space="preserve">You climb over the box and make your way to the </w:t>
-                            </w:r>
-                            <w:r>
-                              <w:t>next sidewalk</w:t>
-                            </w:r>
-                            <w:r>
-                              <w:t xml:space="preserve"> </w:t>
-                            </w:r>
-                            <w:r>
-                              <w:rPr>
-                                <w:b/>
-                              </w:rPr>
-                              <w:t>(</w:t>
-                            </w:r>
-                            <w:r>
-                              <w:rPr>
-                                <w:b/>
-                              </w:rPr>
-                              <w:t>Shift to other storyline</w:t>
-                            </w:r>
-                            <w:r>
-                              <w:rPr>
-                                <w:b/>
-                              </w:rPr>
-                              <w:t>)</w:t>
-                            </w:r>
-                          </w:p>
-                        </w:txbxContent>
-                      </wps:txbx>
-                      <wps:bodyPr rot="0" vert="horz" wrap="square" lIns="91440" tIns="45720" rIns="91440" bIns="45720" anchor="t" anchorCtr="0">
-                        <a:noAutofit/>
-                      </wps:bodyPr>
+                      <wps:bodyPr/>
                     </wps:wsp>
                   </a:graphicData>
                 </a:graphic>
@@ -900,42 +785,10 @@
           </mc:Choice>
           <mc:Fallback>
             <w:pict>
-              <v:shape w14:anchorId="2DA6B9FE" id="_x0000_s1031" type="#_x0000_t202" style="position:absolute;margin-left:266.25pt;margin-top:33.75pt;width:83.25pt;height:106.5pt;z-index:251676672;visibility:visible;mso-wrap-style:square;mso-width-percent:0;mso-height-percent:0;mso-wrap-distance-left:9pt;mso-wrap-distance-top:3.6pt;mso-wrap-distance-right:9pt;mso-wrap-distance-bottom:3.6pt;mso-position-horizontal:absolute;mso-position-horizontal-relative:text;mso-position-vertical:absolute;mso-position-vertical-relative:text;mso-width-percent:0;mso-height-percent:0;mso-width-relative:margin;mso-height-relative:margin;v-text-anchor:top" o:gfxdata="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">
-                <v:textbox>
-                  <w:txbxContent>
-                    <w:p>
-                      <w:r>
-                        <w:t xml:space="preserve">You climb over the box and make your way to the </w:t>
-                      </w:r>
-                      <w:r>
-                        <w:t>next sidewalk</w:t>
-                      </w:r>
-                      <w:r>
-                        <w:t xml:space="preserve"> </w:t>
-                      </w:r>
-                      <w:r>
-                        <w:rPr>
-                          <w:b/>
-                        </w:rPr>
-                        <w:t>(</w:t>
-                      </w:r>
-                      <w:r>
-                        <w:rPr>
-                          <w:b/>
-                        </w:rPr>
-                        <w:t>Shift to other storyline</w:t>
-                      </w:r>
-                      <w:r>
-                        <w:rPr>
-                          <w:b/>
-                        </w:rPr>
-                        <w:t>)</w:t>
-                      </w:r>
-                    </w:p>
-                  </w:txbxContent>
-                </v:textbox>
-                <w10:wrap type="square"/>
-              </v:shape>
+              <v:line w14:anchorId="68CE9C0F" id="Straight Connector 15" o:spid="_x0000_s1026" style="position:absolute;z-index:251657214;visibility:visible;mso-wrap-style:square;mso-width-percent:0;mso-height-percent:0;mso-wrap-distance-left:9pt;mso-wrap-distance-top:0;mso-wrap-distance-right:9pt;mso-wrap-distance-bottom:0;mso-position-horizontal:absolute;mso-position-horizontal-relative:margin;mso-position-vertical:absolute;mso-position-vertical-relative:text;mso-width-percent:0;mso-height-percent:0;mso-width-relative:margin;mso-height-relative:margin" from="575pt,-56.45pt" to="575pt,753.05pt" o:gfxdata="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" strokecolor="windowText" strokeweight=".5pt">
+                <v:stroke joinstyle="miter"/>
+                <w10:wrap anchorx="margin"/>
+              </v:line>
             </w:pict>
           </mc:Fallback>
         </mc:AlternateContent>
@@ -947,27 +800,104 @@
         <mc:AlternateContent>
           <mc:Choice Requires="wps">
             <w:drawing>
-              <wp:anchor distT="0" distB="0" distL="114300" distR="114300" simplePos="0" relativeHeight="251728896" behindDoc="0" locked="0" layoutInCell="1" allowOverlap="1" wp14:anchorId="22B5A090" wp14:editId="2CDD6671">
+              <wp:anchor distT="0" distB="0" distL="114300" distR="114300" simplePos="0" relativeHeight="251658239" behindDoc="0" locked="0" layoutInCell="1" allowOverlap="1" wp14:anchorId="6544FEFB" wp14:editId="22F6D587">
                 <wp:simplePos x="0" y="0"/>
-                <wp:positionH relativeFrom="leftMargin">
-                  <wp:posOffset>342900</wp:posOffset>
+                <wp:positionH relativeFrom="margin">
+                  <wp:align>center</wp:align>
                 </wp:positionH>
                 <wp:positionV relativeFrom="paragraph">
-                  <wp:posOffset>4657725</wp:posOffset>
+                  <wp:posOffset>-466605</wp:posOffset>
                 </wp:positionV>
-                <wp:extent cx="104775" cy="266700"/>
-                <wp:effectExtent l="38100" t="0" r="28575" b="57150"/>
+                <wp:extent cx="0" cy="266700"/>
+                <wp:effectExtent l="0" t="0" r="19050" b="19050"/>
                 <wp:wrapNone/>
-                <wp:docPr id="195" name="Straight Arrow Connector 195"/>
+                <wp:docPr id="14" name="Straight Connector 14"/>
                 <wp:cNvGraphicFramePr/>
                 <a:graphic xmlns:a="http://schemas.openxmlformats.org/drawingml/2006/main">
                   <a:graphicData uri="http://schemas.microsoft.com/office/word/2010/wordprocessingShape">
                     <wps:wsp>
                       <wps:cNvCnPr/>
                       <wps:spPr>
-                        <a:xfrm flipH="1">
+                        <a:xfrm>
                           <a:off x="0" y="0"/>
-                          <a:ext cx="104775" cy="266700"/>
+                          <a:ext cx="0" cy="266700"/>
+                        </a:xfrm>
+                        <a:prstGeom prst="line">
+                          <a:avLst/>
+                        </a:prstGeom>
+                        <a:ln>
+                          <a:solidFill>
+                            <a:schemeClr val="tx1"/>
+                          </a:solidFill>
+                        </a:ln>
+                      </wps:spPr>
+                      <wps:style>
+                        <a:lnRef idx="1">
+                          <a:schemeClr val="accent1"/>
+                        </a:lnRef>
+                        <a:fillRef idx="0">
+                          <a:schemeClr val="accent1"/>
+                        </a:fillRef>
+                        <a:effectRef idx="0">
+                          <a:schemeClr val="accent1"/>
+                        </a:effectRef>
+                        <a:fontRef idx="minor">
+                          <a:schemeClr val="tx1"/>
+                        </a:fontRef>
+                      </wps:style>
+                      <wps:bodyPr/>
+                    </wps:wsp>
+                  </a:graphicData>
+                </a:graphic>
+                <wp14:sizeRelH relativeFrom="margin">
+                  <wp14:pctWidth>0</wp14:pctWidth>
+                </wp14:sizeRelH>
+                <wp14:sizeRelV relativeFrom="margin">
+                  <wp14:pctHeight>0</wp14:pctHeight>
+                </wp14:sizeRelV>
+              </wp:anchor>
+            </w:drawing>
+          </mc:Choice>
+          <mc:Fallback>
+            <w:pict>
+              <v:line w14:anchorId="64E27306" id="Straight Connector 14" o:spid="_x0000_s1026" style="position:absolute;z-index:251658239;visibility:visible;mso-wrap-style:square;mso-width-percent:0;mso-height-percent:0;mso-wrap-distance-left:9pt;mso-wrap-distance-top:0;mso-wrap-distance-right:9pt;mso-wrap-distance-bottom:0;mso-position-horizontal:center;mso-position-horizontal-relative:margin;mso-position-vertical:absolute;mso-position-vertical-relative:text;mso-width-percent:0;mso-height-percent:0;mso-width-relative:margin;mso-height-relative:margin" from="0,-36.75pt" to="0,-15.75pt" o:gfxdata="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" strokecolor="black [3213]" strokeweight=".5pt">
+                <v:stroke joinstyle="miter"/>
+                <w10:wrap anchorx="margin"/>
+              </v:line>
+            </w:pict>
+          </mc:Fallback>
+        </mc:AlternateContent>
+      </w:r>
+    </w:p>
+    <w:p>
+      <w:r>
+        <w:rPr>
+          <w:noProof/>
+        </w:rPr>
+        <mc:AlternateContent>
+          <mc:Choice Requires="wps">
+            <w:drawing>
+              <wp:anchor distT="0" distB="0" distL="114300" distR="114300" simplePos="0" relativeHeight="251727872" behindDoc="0" locked="0" layoutInCell="1" allowOverlap="1" wp14:anchorId="5BBB7829" wp14:editId="41FD9E4D">
+                <wp:simplePos x="0" y="0"/>
+                <wp:positionH relativeFrom="column">
+                  <wp:posOffset>2693773</wp:posOffset>
+                </wp:positionH>
+                <wp:positionV relativeFrom="paragraph">
+                  <wp:posOffset>5966769</wp:posOffset>
+                </wp:positionV>
+                <wp:extent cx="333632" cy="296562"/>
+                <wp:effectExtent l="0" t="0" r="66675" b="65405"/>
+                <wp:wrapNone/>
+                <wp:docPr id="194" name="Straight Arrow Connector 194"/>
+                <wp:cNvGraphicFramePr/>
+                <a:graphic xmlns:a="http://schemas.openxmlformats.org/drawingml/2006/main">
+                  <a:graphicData uri="http://schemas.microsoft.com/office/word/2010/wordprocessingShape">
+                    <wps:wsp>
+                      <wps:cNvCnPr/>
+                      <wps:spPr>
+                        <a:xfrm>
+                          <a:off x="0" y="0"/>
+                          <a:ext cx="333632" cy="296562"/>
                         </a:xfrm>
                         <a:prstGeom prst="straightConnector1">
                           <a:avLst/>
@@ -1005,7 +935,757 @@
           </mc:Choice>
           <mc:Fallback>
             <w:pict>
-              <v:shape w14:anchorId="02DA66FE" id="Straight Arrow Connector 195" o:spid="_x0000_s1026" type="#_x0000_t32" style="position:absolute;margin-left:27pt;margin-top:366.75pt;width:8.25pt;height:21pt;flip:x;z-index:251728896;visibility:visible;mso-wrap-style:square;mso-width-percent:0;mso-height-percent:0;mso-wrap-distance-left:9pt;mso-wrap-distance-top:0;mso-wrap-distance-right:9pt;mso-wrap-distance-bottom:0;mso-position-horizontal:absolute;mso-position-horizontal-relative:left-margin-area;mso-position-vertical:absolute;mso-position-vertical-relative:text;mso-width-percent:0;mso-height-percent:0;mso-width-relative:margin;mso-height-relative:margin" o:gfxdata="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" strokecolor="#ed7d31 [3205]" strokeweight=".5pt">
+              <v:shape w14:anchorId="165DB6FD" id="Straight Arrow Connector 194" o:spid="_x0000_s1026" type="#_x0000_t32" style="position:absolute;margin-left:212.1pt;margin-top:469.8pt;width:26.25pt;height:23.35pt;z-index:251727872;visibility:visible;mso-wrap-style:square;mso-width-percent:0;mso-height-percent:0;mso-wrap-distance-left:9pt;mso-wrap-distance-top:0;mso-wrap-distance-right:9pt;mso-wrap-distance-bottom:0;mso-position-horizontal:absolute;mso-position-horizontal-relative:text;mso-position-vertical:absolute;mso-position-vertical-relative:text;mso-width-percent:0;mso-height-percent:0;mso-width-relative:margin;mso-height-relative:margin" o:gfxdata="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" strokecolor="#ed7d31 [3205]" strokeweight=".5pt">
+                <v:stroke endarrow="block" joinstyle="miter"/>
+              </v:shape>
+            </w:pict>
+          </mc:Fallback>
+        </mc:AlternateContent>
+      </w:r>
+      <w:r>
+        <w:rPr>
+          <w:noProof/>
+        </w:rPr>
+        <mc:AlternateContent>
+          <mc:Choice Requires="wps">
+            <w:drawing>
+              <wp:anchor distT="45720" distB="45720" distL="114300" distR="114300" simplePos="0" relativeHeight="251730944" behindDoc="0" locked="0" layoutInCell="1" allowOverlap="1" wp14:anchorId="36189C20" wp14:editId="692A433A">
+                <wp:simplePos x="0" y="0"/>
+                <wp:positionH relativeFrom="column">
+                  <wp:posOffset>3039745</wp:posOffset>
+                </wp:positionH>
+                <wp:positionV relativeFrom="paragraph">
+                  <wp:posOffset>6115050</wp:posOffset>
+                </wp:positionV>
+                <wp:extent cx="938530" cy="2693035"/>
+                <wp:effectExtent l="0" t="0" r="13970" b="12065"/>
+                <wp:wrapSquare wrapText="bothSides"/>
+                <wp:docPr id="196" name="Text Box 2"/>
+                <wp:cNvGraphicFramePr>
+                  <a:graphicFrameLocks xmlns:a="http://schemas.openxmlformats.org/drawingml/2006/main"/>
+                </wp:cNvGraphicFramePr>
+                <a:graphic xmlns:a="http://schemas.openxmlformats.org/drawingml/2006/main">
+                  <a:graphicData uri="http://schemas.microsoft.com/office/word/2010/wordprocessingShape">
+                    <wps:wsp>
+                      <wps:cNvSpPr txBox="1">
+                        <a:spLocks noChangeArrowheads="1"/>
+                      </wps:cNvSpPr>
+                      <wps:spPr bwMode="auto">
+                        <a:xfrm>
+                          <a:off x="0" y="0"/>
+                          <a:ext cx="938530" cy="2693035"/>
+                        </a:xfrm>
+                        <a:prstGeom prst="rect">
+                          <a:avLst/>
+                        </a:prstGeom>
+                        <a:solidFill>
+                          <a:srgbClr val="FFFFFF"/>
+                        </a:solidFill>
+                        <a:ln w="9525">
+                          <a:solidFill>
+                            <a:srgbClr val="000000"/>
+                          </a:solidFill>
+                          <a:miter lim="800000"/>
+                          <a:headEnd/>
+                          <a:tailEnd/>
+                        </a:ln>
+                      </wps:spPr>
+                      <wps:txbx>
+                        <w:txbxContent>
+                          <w:p>
+                            <w:r>
+                              <w:t xml:space="preserve">The man says “Well hello, if </w:t>
+                            </w:r>
+                            <w:r>
+                              <w:t>you’re</w:t>
+                            </w:r>
+                            <w:r>
+                              <w:t xml:space="preserve"> wondering why I brought you t</w:t>
+                            </w:r>
+                            <w:r>
+                              <w:t>hen let me introduce myself. I’</w:t>
+                            </w:r>
+                            <w:r>
+                              <w:t>m the Doctor</w:t>
+                            </w:r>
+                            <w:r>
+                              <w:t>. And you’re my new companion.”</w:t>
+                            </w:r>
+                          </w:p>
+                        </w:txbxContent>
+                      </wps:txbx>
+                      <wps:bodyPr rot="0" vert="horz" wrap="square" lIns="91440" tIns="45720" rIns="91440" bIns="45720" anchor="t" anchorCtr="0">
+                        <a:noAutofit/>
+                      </wps:bodyPr>
+                    </wps:wsp>
+                  </a:graphicData>
+                </a:graphic>
+                <wp14:sizeRelH relativeFrom="margin">
+                  <wp14:pctWidth>0</wp14:pctWidth>
+                </wp14:sizeRelH>
+                <wp14:sizeRelV relativeFrom="margin">
+                  <wp14:pctHeight>0</wp14:pctHeight>
+                </wp14:sizeRelV>
+              </wp:anchor>
+            </w:drawing>
+          </mc:Choice>
+          <mc:Fallback>
+            <w:pict>
+              <v:shape w14:anchorId="36189C20" id="_x0000_s1030" type="#_x0000_t202" style="position:absolute;margin-left:239.35pt;margin-top:481.5pt;width:73.9pt;height:212.05pt;z-index:251730944;visibility:visible;mso-wrap-style:square;mso-width-percent:0;mso-height-percent:0;mso-wrap-distance-left:9pt;mso-wrap-distance-top:3.6pt;mso-wrap-distance-right:9pt;mso-wrap-distance-bottom:3.6pt;mso-position-horizontal:absolute;mso-position-horizontal-relative:text;mso-position-vertical:absolute;mso-position-vertical-relative:text;mso-width-percent:0;mso-height-percent:0;mso-width-relative:margin;mso-height-relative:margin;v-text-anchor:top" o:gfxdata="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">
+                <v:textbox>
+                  <w:txbxContent>
+                    <w:p>
+                      <w:r>
+                        <w:t xml:space="preserve">The man says “Well hello, if </w:t>
+                      </w:r>
+                      <w:r>
+                        <w:t>you’re</w:t>
+                      </w:r>
+                      <w:r>
+                        <w:t xml:space="preserve"> wondering why I brought you t</w:t>
+                      </w:r>
+                      <w:r>
+                        <w:t>hen let me introduce myself. I’</w:t>
+                      </w:r>
+                      <w:r>
+                        <w:t>m the Doctor</w:t>
+                      </w:r>
+                      <w:r>
+                        <w:t>. And you’re my new companion.”</w:t>
+                      </w:r>
+                    </w:p>
+                  </w:txbxContent>
+                </v:textbox>
+                <w10:wrap type="square"/>
+              </v:shape>
+            </w:pict>
+          </mc:Fallback>
+        </mc:AlternateContent>
+      </w:r>
+      <w:r>
+        <w:rPr>
+          <w:noProof/>
+        </w:rPr>
+        <mc:AlternateContent>
+          <mc:Choice Requires="wps">
+            <w:drawing>
+              <wp:anchor distT="45720" distB="45720" distL="114300" distR="114300" simplePos="0" relativeHeight="251737088" behindDoc="0" locked="0" layoutInCell="1" allowOverlap="1" wp14:anchorId="1561EC7A" wp14:editId="68B9C714">
+                <wp:simplePos x="0" y="0"/>
+                <wp:positionH relativeFrom="column">
+                  <wp:posOffset>1519555</wp:posOffset>
+                </wp:positionH>
+                <wp:positionV relativeFrom="paragraph">
+                  <wp:posOffset>7350125</wp:posOffset>
+                </wp:positionV>
+                <wp:extent cx="1420495" cy="1482090"/>
+                <wp:effectExtent l="0" t="0" r="27305" b="22860"/>
+                <wp:wrapSquare wrapText="bothSides"/>
+                <wp:docPr id="197" name="Text Box 2"/>
+                <wp:cNvGraphicFramePr>
+                  <a:graphicFrameLocks xmlns:a="http://schemas.openxmlformats.org/drawingml/2006/main"/>
+                </wp:cNvGraphicFramePr>
+                <a:graphic xmlns:a="http://schemas.openxmlformats.org/drawingml/2006/main">
+                  <a:graphicData uri="http://schemas.microsoft.com/office/word/2010/wordprocessingShape">
+                    <wps:wsp>
+                      <wps:cNvSpPr txBox="1">
+                        <a:spLocks noChangeArrowheads="1"/>
+                      </wps:cNvSpPr>
+                      <wps:spPr bwMode="auto">
+                        <a:xfrm>
+                          <a:off x="0" y="0"/>
+                          <a:ext cx="1420495" cy="1482090"/>
+                        </a:xfrm>
+                        <a:prstGeom prst="rect">
+                          <a:avLst/>
+                        </a:prstGeom>
+                        <a:solidFill>
+                          <a:srgbClr val="FFFFFF"/>
+                        </a:solidFill>
+                        <a:ln w="9525">
+                          <a:solidFill>
+                            <a:srgbClr val="000000"/>
+                          </a:solidFill>
+                          <a:miter lim="800000"/>
+                          <a:headEnd/>
+                          <a:tailEnd/>
+                        </a:ln>
+                      </wps:spPr>
+                      <wps:txbx>
+                        <w:txbxContent>
+                          <w:p/>
+                        </w:txbxContent>
+                      </wps:txbx>
+                      <wps:bodyPr rot="0" vert="horz" wrap="square" lIns="91440" tIns="45720" rIns="91440" bIns="45720" anchor="t" anchorCtr="0">
+                        <a:noAutofit/>
+                      </wps:bodyPr>
+                    </wps:wsp>
+                  </a:graphicData>
+                </a:graphic>
+                <wp14:sizeRelH relativeFrom="margin">
+                  <wp14:pctWidth>0</wp14:pctWidth>
+                </wp14:sizeRelH>
+                <wp14:sizeRelV relativeFrom="margin">
+                  <wp14:pctHeight>0</wp14:pctHeight>
+                </wp14:sizeRelV>
+              </wp:anchor>
+            </w:drawing>
+          </mc:Choice>
+          <mc:Fallback>
+            <w:pict>
+              <v:shape w14:anchorId="1561EC7A" id="_x0000_s1031" type="#_x0000_t202" style="position:absolute;margin-left:119.65pt;margin-top:578.75pt;width:111.85pt;height:116.7pt;z-index:251737088;visibility:visible;mso-wrap-style:square;mso-width-percent:0;mso-height-percent:0;mso-wrap-distance-left:9pt;mso-wrap-distance-top:3.6pt;mso-wrap-distance-right:9pt;mso-wrap-distance-bottom:3.6pt;mso-position-horizontal:absolute;mso-position-horizontal-relative:text;mso-position-vertical:absolute;mso-position-vertical-relative:text;mso-width-percent:0;mso-height-percent:0;mso-width-relative:margin;mso-height-relative:margin;v-text-anchor:top" o:gfxdata="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">
+                <v:textbox>
+                  <w:txbxContent>
+                    <w:p/>
+                  </w:txbxContent>
+                </v:textbox>
+                <w10:wrap type="square"/>
+              </v:shape>
+            </w:pict>
+          </mc:Fallback>
+        </mc:AlternateContent>
+      </w:r>
+      <w:r>
+        <w:rPr>
+          <w:noProof/>
+        </w:rPr>
+        <mc:AlternateContent>
+          <mc:Choice Requires="wps">
+            <w:drawing>
+              <wp:anchor distT="0" distB="0" distL="114300" distR="114300" simplePos="0" relativeHeight="251739136" behindDoc="0" locked="0" layoutInCell="1" allowOverlap="1" wp14:anchorId="3A174466" wp14:editId="29A7D9BE">
+                <wp:simplePos x="0" y="0"/>
+                <wp:positionH relativeFrom="column">
+                  <wp:posOffset>2103944</wp:posOffset>
+                </wp:positionH>
+                <wp:positionV relativeFrom="paragraph">
+                  <wp:posOffset>7078876</wp:posOffset>
+                </wp:positionV>
+                <wp:extent cx="45719" cy="271505"/>
+                <wp:effectExtent l="57150" t="0" r="50165" b="52705"/>
+                <wp:wrapNone/>
+                <wp:docPr id="199" name="Straight Arrow Connector 199"/>
+                <wp:cNvGraphicFramePr/>
+                <a:graphic xmlns:a="http://schemas.openxmlformats.org/drawingml/2006/main">
+                  <a:graphicData uri="http://schemas.microsoft.com/office/word/2010/wordprocessingShape">
+                    <wps:wsp>
+                      <wps:cNvCnPr/>
+                      <wps:spPr>
+                        <a:xfrm flipH="1">
+                          <a:off x="0" y="0"/>
+                          <a:ext cx="45719" cy="271505"/>
+                        </a:xfrm>
+                        <a:prstGeom prst="straightConnector1">
+                          <a:avLst/>
+                        </a:prstGeom>
+                        <a:ln>
+                          <a:solidFill>
+                            <a:srgbClr val="00B050"/>
+                          </a:solidFill>
+                          <a:tailEnd type="triangle"/>
+                        </a:ln>
+                      </wps:spPr>
+                      <wps:style>
+                        <a:lnRef idx="1">
+                          <a:schemeClr val="accent1"/>
+                        </a:lnRef>
+                        <a:fillRef idx="0">
+                          <a:schemeClr val="accent1"/>
+                        </a:fillRef>
+                        <a:effectRef idx="0">
+                          <a:schemeClr val="accent1"/>
+                        </a:effectRef>
+                        <a:fontRef idx="minor">
+                          <a:schemeClr val="tx1"/>
+                        </a:fontRef>
+                      </wps:style>
+                      <wps:bodyPr/>
+                    </wps:wsp>
+                  </a:graphicData>
+                </a:graphic>
+                <wp14:sizeRelH relativeFrom="margin">
+                  <wp14:pctWidth>0</wp14:pctWidth>
+                </wp14:sizeRelH>
+                <wp14:sizeRelV relativeFrom="margin">
+                  <wp14:pctHeight>0</wp14:pctHeight>
+                </wp14:sizeRelV>
+              </wp:anchor>
+            </w:drawing>
+          </mc:Choice>
+          <mc:Fallback>
+            <w:pict>
+              <v:shape w14:anchorId="5FEA427C" id="Straight Arrow Connector 199" o:spid="_x0000_s1026" type="#_x0000_t32" style="position:absolute;margin-left:165.65pt;margin-top:557.4pt;width:3.6pt;height:21.4pt;flip:x;z-index:251739136;visibility:visible;mso-wrap-style:square;mso-width-percent:0;mso-height-percent:0;mso-wrap-distance-left:9pt;mso-wrap-distance-top:0;mso-wrap-distance-right:9pt;mso-wrap-distance-bottom:0;mso-position-horizontal:absolute;mso-position-horizontal-relative:text;mso-position-vertical:absolute;mso-position-vertical-relative:text;mso-width-percent:0;mso-height-percent:0;mso-width-relative:margin;mso-height-relative:margin" o:gfxdata="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" strokecolor="#00b050" strokeweight=".5pt">
+                <v:stroke endarrow="block" joinstyle="miter"/>
+              </v:shape>
+            </w:pict>
+          </mc:Fallback>
+        </mc:AlternateContent>
+      </w:r>
+      <w:r>
+        <w:rPr>
+          <w:noProof/>
+        </w:rPr>
+        <mc:AlternateContent>
+          <mc:Choice Requires="wps">
+            <w:drawing>
+              <wp:anchor distT="45720" distB="45720" distL="114300" distR="114300" simplePos="0" relativeHeight="251724800" behindDoc="0" locked="0" layoutInCell="1" allowOverlap="1" wp14:anchorId="27591BF3" wp14:editId="20920F86">
+                <wp:simplePos x="0" y="0"/>
+                <wp:positionH relativeFrom="column">
+                  <wp:posOffset>1423481</wp:posOffset>
+                </wp:positionH>
+                <wp:positionV relativeFrom="paragraph">
+                  <wp:posOffset>5496371</wp:posOffset>
+                </wp:positionV>
+                <wp:extent cx="1371600" cy="1716405"/>
+                <wp:effectExtent l="0" t="0" r="19050" b="17145"/>
+                <wp:wrapSquare wrapText="bothSides"/>
+                <wp:docPr id="20" name="Text Box 2"/>
+                <wp:cNvGraphicFramePr>
+                  <a:graphicFrameLocks xmlns:a="http://schemas.openxmlformats.org/drawingml/2006/main"/>
+                </wp:cNvGraphicFramePr>
+                <a:graphic xmlns:a="http://schemas.openxmlformats.org/drawingml/2006/main">
+                  <a:graphicData uri="http://schemas.microsoft.com/office/word/2010/wordprocessingShape">
+                    <wps:wsp>
+                      <wps:cNvSpPr txBox="1">
+                        <a:spLocks noChangeArrowheads="1"/>
+                      </wps:cNvSpPr>
+                      <wps:spPr bwMode="auto">
+                        <a:xfrm>
+                          <a:off x="0" y="0"/>
+                          <a:ext cx="1371600" cy="1716405"/>
+                        </a:xfrm>
+                        <a:prstGeom prst="rect">
+                          <a:avLst/>
+                        </a:prstGeom>
+                        <a:solidFill>
+                          <a:srgbClr val="FFFFFF"/>
+                        </a:solidFill>
+                        <a:ln w="9525">
+                          <a:solidFill>
+                            <a:srgbClr val="000000"/>
+                          </a:solidFill>
+                          <a:miter lim="800000"/>
+                          <a:headEnd/>
+                          <a:tailEnd/>
+                        </a:ln>
+                      </wps:spPr>
+                      <wps:txbx>
+                        <w:txbxContent>
+                          <w:p>
+                            <w:r>
+                              <w:t>You put your hands in front of you to wave him off and say “I’M SORRY! I’M SORRY! I’M SORRY! I WAS JUST CURIOUS!!” He just waves you to follow him.</w:t>
+                            </w:r>
+                          </w:p>
+                        </w:txbxContent>
+                      </wps:txbx>
+                      <wps:bodyPr rot="0" vert="horz" wrap="square" lIns="91440" tIns="45720" rIns="91440" bIns="45720" anchor="t" anchorCtr="0">
+                        <a:noAutofit/>
+                      </wps:bodyPr>
+                    </wps:wsp>
+                  </a:graphicData>
+                </a:graphic>
+                <wp14:sizeRelH relativeFrom="margin">
+                  <wp14:pctWidth>0</wp14:pctWidth>
+                </wp14:sizeRelH>
+                <wp14:sizeRelV relativeFrom="margin">
+                  <wp14:pctHeight>0</wp14:pctHeight>
+                </wp14:sizeRelV>
+              </wp:anchor>
+            </w:drawing>
+          </mc:Choice>
+          <mc:Fallback>
+            <w:pict>
+              <v:shape w14:anchorId="27591BF3" id="_x0000_s1032" type="#_x0000_t202" style="position:absolute;margin-left:112.1pt;margin-top:432.8pt;width:108pt;height:135.15pt;z-index:251724800;visibility:visible;mso-wrap-style:square;mso-width-percent:0;mso-height-percent:0;mso-wrap-distance-left:9pt;mso-wrap-distance-top:3.6pt;mso-wrap-distance-right:9pt;mso-wrap-distance-bottom:3.6pt;mso-position-horizontal:absolute;mso-position-horizontal-relative:text;mso-position-vertical:absolute;mso-position-vertical-relative:text;mso-width-percent:0;mso-height-percent:0;mso-width-relative:margin;mso-height-relative:margin;v-text-anchor:top" o:gfxdata="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">
+                <v:textbox>
+                  <w:txbxContent>
+                    <w:p>
+                      <w:r>
+                        <w:t>You put your hands in front of you to wave him off and say “I’M SORRY! I’M SORRY! I’M SORRY! I WAS JUST CURIOUS!!” He just waves you to follow him.</w:t>
+                      </w:r>
+                    </w:p>
+                  </w:txbxContent>
+                </v:textbox>
+                <w10:wrap type="square"/>
+              </v:shape>
+            </w:pict>
+          </mc:Fallback>
+        </mc:AlternateContent>
+      </w:r>
+      <w:r>
+        <w:rPr>
+          <w:noProof/>
+        </w:rPr>
+        <mc:AlternateContent>
+          <mc:Choice Requires="wps">
+            <w:drawing>
+              <wp:anchor distT="0" distB="0" distL="114300" distR="114300" simplePos="0" relativeHeight="251726848" behindDoc="0" locked="0" layoutInCell="1" allowOverlap="1" wp14:anchorId="1E6A3DC8" wp14:editId="6CD0DAAD">
+                <wp:simplePos x="0" y="0"/>
+                <wp:positionH relativeFrom="column">
+                  <wp:posOffset>2520315</wp:posOffset>
+                </wp:positionH>
+                <wp:positionV relativeFrom="paragraph">
+                  <wp:posOffset>5212767</wp:posOffset>
+                </wp:positionV>
+                <wp:extent cx="49376" cy="271849"/>
+                <wp:effectExtent l="57150" t="0" r="46355" b="52070"/>
+                <wp:wrapNone/>
+                <wp:docPr id="22" name="Straight Arrow Connector 22"/>
+                <wp:cNvGraphicFramePr/>
+                <a:graphic xmlns:a="http://schemas.openxmlformats.org/drawingml/2006/main">
+                  <a:graphicData uri="http://schemas.microsoft.com/office/word/2010/wordprocessingShape">
+                    <wps:wsp>
+                      <wps:cNvCnPr/>
+                      <wps:spPr>
+                        <a:xfrm flipH="1">
+                          <a:off x="0" y="0"/>
+                          <a:ext cx="49376" cy="271849"/>
+                        </a:xfrm>
+                        <a:prstGeom prst="straightConnector1">
+                          <a:avLst/>
+                        </a:prstGeom>
+                        <a:ln>
+                          <a:tailEnd type="triangle"/>
+                        </a:ln>
+                      </wps:spPr>
+                      <wps:style>
+                        <a:lnRef idx="1">
+                          <a:schemeClr val="accent2"/>
+                        </a:lnRef>
+                        <a:fillRef idx="0">
+                          <a:schemeClr val="accent2"/>
+                        </a:fillRef>
+                        <a:effectRef idx="0">
+                          <a:schemeClr val="accent2"/>
+                        </a:effectRef>
+                        <a:fontRef idx="minor">
+                          <a:schemeClr val="tx1"/>
+                        </a:fontRef>
+                      </wps:style>
+                      <wps:bodyPr/>
+                    </wps:wsp>
+                  </a:graphicData>
+                </a:graphic>
+                <wp14:sizeRelH relativeFrom="margin">
+                  <wp14:pctWidth>0</wp14:pctWidth>
+                </wp14:sizeRelH>
+                <wp14:sizeRelV relativeFrom="margin">
+                  <wp14:pctHeight>0</wp14:pctHeight>
+                </wp14:sizeRelV>
+              </wp:anchor>
+            </w:drawing>
+          </mc:Choice>
+          <mc:Fallback>
+            <w:pict>
+              <v:shape w14:anchorId="6529C2BA" id="Straight Arrow Connector 22" o:spid="_x0000_s1026" type="#_x0000_t32" style="position:absolute;margin-left:198.45pt;margin-top:410.45pt;width:3.9pt;height:21.4pt;flip:x;z-index:251726848;visibility:visible;mso-wrap-style:square;mso-width-percent:0;mso-height-percent:0;mso-wrap-distance-left:9pt;mso-wrap-distance-top:0;mso-wrap-distance-right:9pt;mso-wrap-distance-bottom:0;mso-position-horizontal:absolute;mso-position-horizontal-relative:text;mso-position-vertical:absolute;mso-position-vertical-relative:text;mso-width-percent:0;mso-height-percent:0;mso-width-relative:margin;mso-height-relative:margin" o:gfxdata="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" strokecolor="#ed7d31 [3205]" strokeweight=".5pt">
+                <v:stroke endarrow="block" joinstyle="miter"/>
+              </v:shape>
+            </w:pict>
+          </mc:Fallback>
+        </mc:AlternateContent>
+      </w:r>
+      <w:r>
+        <w:rPr>
+          <w:noProof/>
+        </w:rPr>
+        <mc:AlternateContent>
+          <mc:Choice Requires="wps">
+            <w:drawing>
+              <wp:anchor distT="0" distB="0" distL="114300" distR="114300" simplePos="0" relativeHeight="251738112" behindDoc="0" locked="0" layoutInCell="1" allowOverlap="1" wp14:anchorId="23620175" wp14:editId="01DE9A7B">
+                <wp:simplePos x="0" y="0"/>
+                <wp:positionH relativeFrom="column">
+                  <wp:posOffset>988541</wp:posOffset>
+                </wp:positionH>
+                <wp:positionV relativeFrom="paragraph">
+                  <wp:posOffset>5682564</wp:posOffset>
+                </wp:positionV>
+                <wp:extent cx="382733" cy="2125362"/>
+                <wp:effectExtent l="0" t="0" r="55880" b="65405"/>
+                <wp:wrapNone/>
+                <wp:docPr id="198" name="Straight Arrow Connector 198"/>
+                <wp:cNvGraphicFramePr/>
+                <a:graphic xmlns:a="http://schemas.openxmlformats.org/drawingml/2006/main">
+                  <a:graphicData uri="http://schemas.microsoft.com/office/word/2010/wordprocessingShape">
+                    <wps:wsp>
+                      <wps:cNvCnPr/>
+                      <wps:spPr>
+                        <a:xfrm>
+                          <a:off x="0" y="0"/>
+                          <a:ext cx="382733" cy="2125362"/>
+                        </a:xfrm>
+                        <a:prstGeom prst="straightConnector1">
+                          <a:avLst/>
+                        </a:prstGeom>
+                        <a:ln>
+                          <a:tailEnd type="triangle"/>
+                        </a:ln>
+                      </wps:spPr>
+                      <wps:style>
+                        <a:lnRef idx="1">
+                          <a:schemeClr val="accent2"/>
+                        </a:lnRef>
+                        <a:fillRef idx="0">
+                          <a:schemeClr val="accent2"/>
+                        </a:fillRef>
+                        <a:effectRef idx="0">
+                          <a:schemeClr val="accent2"/>
+                        </a:effectRef>
+                        <a:fontRef idx="minor">
+                          <a:schemeClr val="tx1"/>
+                        </a:fontRef>
+                      </wps:style>
+                      <wps:bodyPr/>
+                    </wps:wsp>
+                  </a:graphicData>
+                </a:graphic>
+                <wp14:sizeRelH relativeFrom="margin">
+                  <wp14:pctWidth>0</wp14:pctWidth>
+                </wp14:sizeRelH>
+                <wp14:sizeRelV relativeFrom="margin">
+                  <wp14:pctHeight>0</wp14:pctHeight>
+                </wp14:sizeRelV>
+              </wp:anchor>
+            </w:drawing>
+          </mc:Choice>
+          <mc:Fallback>
+            <w:pict>
+              <v:shape w14:anchorId="6189E8CB" id="Straight Arrow Connector 198" o:spid="_x0000_s1026" type="#_x0000_t32" style="position:absolute;margin-left:77.85pt;margin-top:447.45pt;width:30.15pt;height:167.35pt;z-index:251738112;visibility:visible;mso-wrap-style:square;mso-width-percent:0;mso-height-percent:0;mso-wrap-distance-left:9pt;mso-wrap-distance-top:0;mso-wrap-distance-right:9pt;mso-wrap-distance-bottom:0;mso-position-horizontal:absolute;mso-position-horizontal-relative:text;mso-position-vertical:absolute;mso-position-vertical-relative:text;mso-width-percent:0;mso-height-percent:0;mso-width-relative:margin;mso-height-relative:margin" o:gfxdata="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" strokecolor="#ed7d31 [3205]" strokeweight=".5pt">
+                <v:stroke endarrow="block" joinstyle="miter"/>
+              </v:shape>
+            </w:pict>
+          </mc:Fallback>
+        </mc:AlternateContent>
+      </w:r>
+      <w:r>
+        <w:rPr>
+          <w:noProof/>
+        </w:rPr>
+        <mc:AlternateContent>
+          <mc:Choice Requires="wps">
+            <w:drawing>
+              <wp:anchor distT="45720" distB="45720" distL="114300" distR="114300" simplePos="0" relativeHeight="251732992" behindDoc="0" locked="0" layoutInCell="1" allowOverlap="1" wp14:anchorId="53D92445" wp14:editId="4C513EC3">
+                <wp:simplePos x="0" y="0"/>
+                <wp:positionH relativeFrom="column">
+                  <wp:posOffset>-370840</wp:posOffset>
+                </wp:positionH>
+                <wp:positionV relativeFrom="paragraph">
+                  <wp:posOffset>6609080</wp:posOffset>
+                </wp:positionV>
+                <wp:extent cx="1470025" cy="963295"/>
+                <wp:effectExtent l="0" t="0" r="15875" b="27305"/>
+                <wp:wrapSquare wrapText="bothSides"/>
+                <wp:docPr id="3" name="Text Box 2"/>
+                <wp:cNvGraphicFramePr>
+                  <a:graphicFrameLocks xmlns:a="http://schemas.openxmlformats.org/drawingml/2006/main"/>
+                </wp:cNvGraphicFramePr>
+                <a:graphic xmlns:a="http://schemas.openxmlformats.org/drawingml/2006/main">
+                  <a:graphicData uri="http://schemas.microsoft.com/office/word/2010/wordprocessingShape">
+                    <wps:wsp>
+                      <wps:cNvSpPr txBox="1">
+                        <a:spLocks noChangeArrowheads="1"/>
+                      </wps:cNvSpPr>
+                      <wps:spPr bwMode="auto">
+                        <a:xfrm>
+                          <a:off x="0" y="0"/>
+                          <a:ext cx="1470025" cy="963295"/>
+                        </a:xfrm>
+                        <a:prstGeom prst="rect">
+                          <a:avLst/>
+                        </a:prstGeom>
+                        <a:solidFill>
+                          <a:srgbClr val="FFFFFF"/>
+                        </a:solidFill>
+                        <a:ln w="9525">
+                          <a:solidFill>
+                            <a:srgbClr val="000000"/>
+                          </a:solidFill>
+                          <a:miter lim="800000"/>
+                          <a:headEnd/>
+                          <a:tailEnd/>
+                        </a:ln>
+                      </wps:spPr>
+                      <wps:txbx>
+                        <w:txbxContent>
+                          <w:p/>
+                        </w:txbxContent>
+                      </wps:txbx>
+                      <wps:bodyPr rot="0" vert="horz" wrap="square" lIns="91440" tIns="45720" rIns="91440" bIns="45720" anchor="t" anchorCtr="0">
+                        <a:noAutofit/>
+                      </wps:bodyPr>
+                    </wps:wsp>
+                  </a:graphicData>
+                </a:graphic>
+                <wp14:sizeRelH relativeFrom="margin">
+                  <wp14:pctWidth>0</wp14:pctWidth>
+                </wp14:sizeRelH>
+                <wp14:sizeRelV relativeFrom="margin">
+                  <wp14:pctHeight>0</wp14:pctHeight>
+                </wp14:sizeRelV>
+              </wp:anchor>
+            </w:drawing>
+          </mc:Choice>
+          <mc:Fallback>
+            <w:pict>
+              <v:shape w14:anchorId="53D92445" id="_x0000_s1033" type="#_x0000_t202" style="position:absolute;margin-left:-29.2pt;margin-top:520.4pt;width:115.75pt;height:75.85pt;z-index:251732992;visibility:visible;mso-wrap-style:square;mso-width-percent:0;mso-height-percent:0;mso-wrap-distance-left:9pt;mso-wrap-distance-top:3.6pt;mso-wrap-distance-right:9pt;mso-wrap-distance-bottom:3.6pt;mso-position-horizontal:absolute;mso-position-horizontal-relative:text;mso-position-vertical:absolute;mso-position-vertical-relative:text;mso-width-percent:0;mso-height-percent:0;mso-width-relative:margin;mso-height-relative:margin;v-text-anchor:top" o:gfxdata="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">
+                <v:textbox>
+                  <w:txbxContent>
+                    <w:p/>
+                  </w:txbxContent>
+                </v:textbox>
+                <w10:wrap type="square"/>
+              </v:shape>
+            </w:pict>
+          </mc:Fallback>
+        </mc:AlternateContent>
+      </w:r>
+      <w:r>
+        <w:rPr>
+          <w:noProof/>
+        </w:rPr>
+        <mc:AlternateContent>
+          <mc:Choice Requires="wps">
+            <w:drawing>
+              <wp:anchor distT="45720" distB="45720" distL="114300" distR="114300" simplePos="0" relativeHeight="251735040" behindDoc="0" locked="0" layoutInCell="1" allowOverlap="1" wp14:anchorId="63E1AB8F" wp14:editId="637F7C4A">
+                <wp:simplePos x="0" y="0"/>
+                <wp:positionH relativeFrom="column">
+                  <wp:posOffset>-370840</wp:posOffset>
+                </wp:positionH>
+                <wp:positionV relativeFrom="paragraph">
+                  <wp:posOffset>7844790</wp:posOffset>
+                </wp:positionV>
+                <wp:extent cx="1795145" cy="950595"/>
+                <wp:effectExtent l="0" t="0" r="14605" b="20955"/>
+                <wp:wrapSquare wrapText="bothSides"/>
+                <wp:docPr id="7" name="Text Box 2"/>
+                <wp:cNvGraphicFramePr>
+                  <a:graphicFrameLocks xmlns:a="http://schemas.openxmlformats.org/drawingml/2006/main"/>
+                </wp:cNvGraphicFramePr>
+                <a:graphic xmlns:a="http://schemas.openxmlformats.org/drawingml/2006/main">
+                  <a:graphicData uri="http://schemas.microsoft.com/office/word/2010/wordprocessingShape">
+                    <wps:wsp>
+                      <wps:cNvSpPr txBox="1">
+                        <a:spLocks noChangeArrowheads="1"/>
+                      </wps:cNvSpPr>
+                      <wps:spPr bwMode="auto">
+                        <a:xfrm>
+                          <a:off x="0" y="0"/>
+                          <a:ext cx="1795145" cy="950595"/>
+                        </a:xfrm>
+                        <a:prstGeom prst="rect">
+                          <a:avLst/>
+                        </a:prstGeom>
+                        <a:solidFill>
+                          <a:srgbClr val="FFFFFF"/>
+                        </a:solidFill>
+                        <a:ln w="9525">
+                          <a:solidFill>
+                            <a:srgbClr val="000000"/>
+                          </a:solidFill>
+                          <a:miter lim="800000"/>
+                          <a:headEnd/>
+                          <a:tailEnd/>
+                        </a:ln>
+                      </wps:spPr>
+                      <wps:txbx>
+                        <w:txbxContent>
+                          <w:p/>
+                        </w:txbxContent>
+                      </wps:txbx>
+                      <wps:bodyPr rot="0" vert="horz" wrap="square" lIns="91440" tIns="45720" rIns="91440" bIns="45720" anchor="t" anchorCtr="0">
+                        <a:noAutofit/>
+                      </wps:bodyPr>
+                    </wps:wsp>
+                  </a:graphicData>
+                </a:graphic>
+                <wp14:sizeRelH relativeFrom="margin">
+                  <wp14:pctWidth>0</wp14:pctWidth>
+                </wp14:sizeRelH>
+                <wp14:sizeRelV relativeFrom="margin">
+                  <wp14:pctHeight>0</wp14:pctHeight>
+                </wp14:sizeRelV>
+              </wp:anchor>
+            </w:drawing>
+          </mc:Choice>
+          <mc:Fallback>
+            <w:pict>
+              <v:shape w14:anchorId="63E1AB8F" id="_x0000_s1034" type="#_x0000_t202" style="position:absolute;margin-left:-29.2pt;margin-top:617.7pt;width:141.35pt;height:74.85pt;z-index:251735040;visibility:visible;mso-wrap-style:square;mso-width-percent:0;mso-height-percent:0;mso-wrap-distance-left:9pt;mso-wrap-distance-top:3.6pt;mso-wrap-distance-right:9pt;mso-wrap-distance-bottom:3.6pt;mso-position-horizontal:absolute;mso-position-horizontal-relative:text;mso-position-vertical:absolute;mso-position-vertical-relative:text;mso-width-percent:0;mso-height-percent:0;mso-width-relative:margin;mso-height-relative:margin;v-text-anchor:top" o:gfxdata="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">
+                <v:textbox>
+                  <w:txbxContent>
+                    <w:p/>
+                  </w:txbxContent>
+                </v:textbox>
+                <w10:wrap type="square"/>
+              </v:shape>
+            </w:pict>
+          </mc:Fallback>
+        </mc:AlternateContent>
+      </w:r>
+      <w:r>
+        <w:rPr>
+          <w:noProof/>
+        </w:rPr>
+        <mc:AlternateContent>
+          <mc:Choice Requires="wps">
+            <w:drawing>
+              <wp:anchor distT="0" distB="0" distL="114300" distR="114300" simplePos="0" relativeHeight="251728896" behindDoc="0" locked="0" layoutInCell="1" allowOverlap="1" wp14:anchorId="3EDCBD97" wp14:editId="35620FD7">
+                <wp:simplePos x="0" y="0"/>
+                <wp:positionH relativeFrom="leftMargin">
+                  <wp:align>right</wp:align>
+                </wp:positionH>
+                <wp:positionV relativeFrom="paragraph">
+                  <wp:posOffset>6349828</wp:posOffset>
+                </wp:positionV>
+                <wp:extent cx="86068" cy="247136"/>
+                <wp:effectExtent l="38100" t="0" r="28575" b="57785"/>
+                <wp:wrapNone/>
+                <wp:docPr id="195" name="Straight Arrow Connector 195"/>
+                <wp:cNvGraphicFramePr/>
+                <a:graphic xmlns:a="http://schemas.openxmlformats.org/drawingml/2006/main">
+                  <a:graphicData uri="http://schemas.microsoft.com/office/word/2010/wordprocessingShape">
+                    <wps:wsp>
+                      <wps:cNvCnPr/>
+                      <wps:spPr>
+                        <a:xfrm flipH="1">
+                          <a:off x="0" y="0"/>
+                          <a:ext cx="86068" cy="247136"/>
+                        </a:xfrm>
+                        <a:prstGeom prst="straightConnector1">
+                          <a:avLst/>
+                        </a:prstGeom>
+                        <a:ln>
+                          <a:solidFill>
+                            <a:srgbClr val="00B050"/>
+                          </a:solidFill>
+                          <a:tailEnd type="triangle"/>
+                        </a:ln>
+                      </wps:spPr>
+                      <wps:style>
+                        <a:lnRef idx="1">
+                          <a:schemeClr val="accent2"/>
+                        </a:lnRef>
+                        <a:fillRef idx="0">
+                          <a:schemeClr val="accent2"/>
+                        </a:fillRef>
+                        <a:effectRef idx="0">
+                          <a:schemeClr val="accent2"/>
+                        </a:effectRef>
+                        <a:fontRef idx="minor">
+                          <a:schemeClr val="tx1"/>
+                        </a:fontRef>
+                      </wps:style>
+                      <wps:bodyPr/>
+                    </wps:wsp>
+                  </a:graphicData>
+                </a:graphic>
+                <wp14:sizeRelH relativeFrom="margin">
+                  <wp14:pctWidth>0</wp14:pctWidth>
+                </wp14:sizeRelH>
+                <wp14:sizeRelV relativeFrom="margin">
+                  <wp14:pctHeight>0</wp14:pctHeight>
+                </wp14:sizeRelV>
+              </wp:anchor>
+            </w:drawing>
+          </mc:Choice>
+          <mc:Fallback>
+            <w:pict>
+              <v:shape w14:anchorId="56CAA330" id="Straight Arrow Connector 195" o:spid="_x0000_s1026" type="#_x0000_t32" style="position:absolute;margin-left:-44.4pt;margin-top:500pt;width:6.8pt;height:19.45pt;flip:x;z-index:251728896;visibility:visible;mso-wrap-style:square;mso-width-percent:0;mso-height-percent:0;mso-wrap-distance-left:9pt;mso-wrap-distance-top:0;mso-wrap-distance-right:9pt;mso-wrap-distance-bottom:0;mso-position-horizontal:right;mso-position-horizontal-relative:left-margin-area;mso-position-vertical:absolute;mso-position-vertical-relative:text;mso-width-percent:0;mso-height-percent:0;mso-width-relative:margin;mso-height-relative:margin" o:gfxdata="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" strokecolor="#00b050" strokeweight=".5pt">
                 <v:stroke endarrow="block" joinstyle="miter"/>
                 <w10:wrap anchorx="margin"/>
               </v:shape>
@@ -1020,13 +1700,13 @@
         <mc:AlternateContent>
           <mc:Choice Requires="wps">
             <w:drawing>
-              <wp:anchor distT="45720" distB="45720" distL="114300" distR="114300" simplePos="0" relativeHeight="251722752" behindDoc="0" locked="0" layoutInCell="1" allowOverlap="1" wp14:anchorId="44AFC462" wp14:editId="260DBA72">
+              <wp:anchor distT="45720" distB="45720" distL="114300" distR="114300" simplePos="0" relativeHeight="251722752" behindDoc="0" locked="0" layoutInCell="1" allowOverlap="1" wp14:anchorId="0E06779C" wp14:editId="2927609C">
                 <wp:simplePos x="0" y="0"/>
                 <wp:positionH relativeFrom="margin">
-                  <wp:posOffset>-295275</wp:posOffset>
+                  <wp:posOffset>-293422</wp:posOffset>
                 </wp:positionH>
                 <wp:positionV relativeFrom="paragraph">
-                  <wp:posOffset>3895725</wp:posOffset>
+                  <wp:posOffset>5591192</wp:posOffset>
                 </wp:positionV>
                 <wp:extent cx="1352550" cy="809625"/>
                 <wp:effectExtent l="0" t="0" r="19050" b="28575"/>
@@ -1093,7 +1773,7 @@
           </mc:Choice>
           <mc:Fallback>
             <w:pict>
-              <v:shape w14:anchorId="44AFC462" id="_x0000_s1032" type="#_x0000_t202" style="position:absolute;margin-left:-23.25pt;margin-top:306.75pt;width:106.5pt;height:63.75pt;z-index:251722752;visibility:visible;mso-wrap-style:square;mso-width-percent:0;mso-height-percent:0;mso-wrap-distance-left:9pt;mso-wrap-distance-top:3.6pt;mso-wrap-distance-right:9pt;mso-wrap-distance-bottom:3.6pt;mso-position-horizontal:absolute;mso-position-horizontal-relative:margin;mso-position-vertical:absolute;mso-position-vertical-relative:text;mso-width-percent:0;mso-height-percent:0;mso-width-relative:margin;mso-height-relative:margin;v-text-anchor:top" o:gfxdata="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">
+              <v:shape w14:anchorId="0E06779C" id="_x0000_s1035" type="#_x0000_t202" style="position:absolute;margin-left:-23.1pt;margin-top:440.25pt;width:106.5pt;height:63.75pt;z-index:251722752;visibility:visible;mso-wrap-style:square;mso-width-percent:0;mso-height-percent:0;mso-wrap-distance-left:9pt;mso-wrap-distance-top:3.6pt;mso-wrap-distance-right:9pt;mso-wrap-distance-bottom:3.6pt;mso-position-horizontal:absolute;mso-position-horizontal-relative:margin;mso-position-vertical:absolute;mso-position-vertical-relative:text;mso-width-percent:0;mso-height-percent:0;mso-width-relative:margin;mso-height-relative:margin;v-text-anchor:top" o:gfxdata="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">
                 <v:textbox>
                   <w:txbxContent>
                     <w:p>
@@ -1122,200 +1802,16 @@
         <mc:AlternateContent>
           <mc:Choice Requires="wps">
             <w:drawing>
-              <wp:anchor distT="0" distB="0" distL="114300" distR="114300" simplePos="0" relativeHeight="251720704" behindDoc="0" locked="0" layoutInCell="1" allowOverlap="1" wp14:anchorId="77B66EE5" wp14:editId="2CC92BF9">
+              <wp:anchor distT="0" distB="0" distL="114300" distR="114300" simplePos="0" relativeHeight="251725824" behindDoc="0" locked="0" layoutInCell="1" allowOverlap="1" wp14:anchorId="66B1F857" wp14:editId="5491203C">
                 <wp:simplePos x="0" y="0"/>
-                <wp:positionH relativeFrom="column">
-                  <wp:posOffset>4524375</wp:posOffset>
+                <wp:positionH relativeFrom="margin">
+                  <wp:posOffset>12065</wp:posOffset>
                 </wp:positionH>
                 <wp:positionV relativeFrom="paragraph">
-                  <wp:posOffset>400050</wp:posOffset>
+                  <wp:posOffset>5289189</wp:posOffset>
                 </wp:positionV>
-                <wp:extent cx="0" cy="6734175"/>
-                <wp:effectExtent l="0" t="0" r="19050" b="28575"/>
-                <wp:wrapNone/>
-                <wp:docPr id="15" name="Straight Connector 15"/>
-                <wp:cNvGraphicFramePr/>
-                <a:graphic xmlns:a="http://schemas.openxmlformats.org/drawingml/2006/main">
-                  <a:graphicData uri="http://schemas.microsoft.com/office/word/2010/wordprocessingShape">
-                    <wps:wsp>
-                      <wps:cNvCnPr/>
-                      <wps:spPr>
-                        <a:xfrm flipH="1">
-                          <a:off x="0" y="0"/>
-                          <a:ext cx="0" cy="6734175"/>
-                        </a:xfrm>
-                        <a:prstGeom prst="line">
-                          <a:avLst/>
-                        </a:prstGeom>
-                        <a:noFill/>
-                        <a:ln w="6350" cap="flat" cmpd="sng" algn="ctr">
-                          <a:solidFill>
-                            <a:sysClr val="windowText" lastClr="000000"/>
-                          </a:solidFill>
-                          <a:prstDash val="solid"/>
-                          <a:miter lim="800000"/>
-                        </a:ln>
-                        <a:effectLst/>
-                      </wps:spPr>
-                      <wps:bodyPr/>
-                    </wps:wsp>
-                  </a:graphicData>
-                </a:graphic>
-                <wp14:sizeRelH relativeFrom="margin">
-                  <wp14:pctWidth>0</wp14:pctWidth>
-                </wp14:sizeRelH>
-                <wp14:sizeRelV relativeFrom="margin">
-                  <wp14:pctHeight>0</wp14:pctHeight>
-                </wp14:sizeRelV>
-              </wp:anchor>
-            </w:drawing>
-          </mc:Choice>
-          <mc:Fallback>
-            <w:pict>
-              <v:line w14:anchorId="2442AEFF" id="Straight Connector 15" o:spid="_x0000_s1026" style="position:absolute;flip:x;z-index:251720704;visibility:visible;mso-wrap-style:square;mso-width-percent:0;mso-height-percent:0;mso-wrap-distance-left:9pt;mso-wrap-distance-top:0;mso-wrap-distance-right:9pt;mso-wrap-distance-bottom:0;mso-position-horizontal:absolute;mso-position-horizontal-relative:text;mso-position-vertical:absolute;mso-position-vertical-relative:text;mso-width-percent:0;mso-height-percent:0;mso-width-relative:margin;mso-height-relative:margin" from="356.25pt,31.5pt" to="356.25pt,561.75pt" o:gfxdata="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" strokecolor="windowText" strokeweight=".5pt">
-                <v:stroke joinstyle="miter"/>
-              </v:line>
-            </w:pict>
-          </mc:Fallback>
-        </mc:AlternateContent>
-      </w:r>
-      <w:r>
-        <w:rPr>
-          <w:noProof/>
-        </w:rPr>
-        <mc:AlternateContent>
-          <mc:Choice Requires="wps">
-            <w:drawing>
-              <wp:anchor distT="45720" distB="45720" distL="114300" distR="114300" simplePos="0" relativeHeight="251730944" behindDoc="0" locked="0" layoutInCell="1" allowOverlap="1" wp14:anchorId="7A662B87" wp14:editId="3CA0DE5E">
-                <wp:simplePos x="0" y="0"/>
-                <wp:positionH relativeFrom="column">
-                  <wp:posOffset>3200400</wp:posOffset>
-                </wp:positionH>
-                <wp:positionV relativeFrom="paragraph">
-                  <wp:posOffset>4086225</wp:posOffset>
-                </wp:positionV>
-                <wp:extent cx="1247775" cy="1733550"/>
-                <wp:effectExtent l="0" t="0" r="28575" b="19050"/>
-                <wp:wrapSquare wrapText="bothSides"/>
-                <wp:docPr id="196" name="Text Box 2"/>
-                <wp:cNvGraphicFramePr>
-                  <a:graphicFrameLocks xmlns:a="http://schemas.openxmlformats.org/drawingml/2006/main"/>
-                </wp:cNvGraphicFramePr>
-                <a:graphic xmlns:a="http://schemas.openxmlformats.org/drawingml/2006/main">
-                  <a:graphicData uri="http://schemas.microsoft.com/office/word/2010/wordprocessingShape">
-                    <wps:wsp>
-                      <wps:cNvSpPr txBox="1">
-                        <a:spLocks noChangeArrowheads="1"/>
-                      </wps:cNvSpPr>
-                      <wps:spPr bwMode="auto">
-                        <a:xfrm>
-                          <a:off x="0" y="0"/>
-                          <a:ext cx="1247775" cy="1733550"/>
-                        </a:xfrm>
-                        <a:prstGeom prst="rect">
-                          <a:avLst/>
-                        </a:prstGeom>
-                        <a:solidFill>
-                          <a:srgbClr val="FFFFFF"/>
-                        </a:solidFill>
-                        <a:ln w="9525">
-                          <a:solidFill>
-                            <a:srgbClr val="000000"/>
-                          </a:solidFill>
-                          <a:miter lim="800000"/>
-                          <a:headEnd/>
-                          <a:tailEnd/>
-                        </a:ln>
-                      </wps:spPr>
-                      <wps:txbx>
-                        <w:txbxContent>
-                          <w:p>
-                            <w:r>
-                              <w:t xml:space="preserve">The man says “Well hello, if </w:t>
-                            </w:r>
-                            <w:r>
-                              <w:t>you’re</w:t>
-                            </w:r>
-                            <w:r>
-                              <w:t xml:space="preserve"> wondering why I brought you t</w:t>
-                            </w:r>
-                            <w:r>
-                              <w:t>hen let me introduce myself. I’</w:t>
-                            </w:r>
-                            <w:r>
-                              <w:t>m the Doctor</w:t>
-                            </w:r>
-                            <w:r>
-                              <w:t>. And you’re my new companion.”</w:t>
-                            </w:r>
-                          </w:p>
-                        </w:txbxContent>
-                      </wps:txbx>
-                      <wps:bodyPr rot="0" vert="horz" wrap="square" lIns="91440" tIns="45720" rIns="91440" bIns="45720" anchor="t" anchorCtr="0">
-                        <a:noAutofit/>
-                      </wps:bodyPr>
-                    </wps:wsp>
-                  </a:graphicData>
-                </a:graphic>
-                <wp14:sizeRelH relativeFrom="margin">
-                  <wp14:pctWidth>0</wp14:pctWidth>
-                </wp14:sizeRelH>
-                <wp14:sizeRelV relativeFrom="margin">
-                  <wp14:pctHeight>0</wp14:pctHeight>
-                </wp14:sizeRelV>
-              </wp:anchor>
-            </w:drawing>
-          </mc:Choice>
-          <mc:Fallback>
-            <w:pict>
-              <v:shape w14:anchorId="7A662B87" id="_x0000_s1033" type="#_x0000_t202" style="position:absolute;margin-left:252pt;margin-top:321.75pt;width:98.25pt;height:136.5pt;z-index:251730944;visibility:visible;mso-wrap-style:square;mso-width-percent:0;mso-height-percent:0;mso-wrap-distance-left:9pt;mso-wrap-distance-top:3.6pt;mso-wrap-distance-right:9pt;mso-wrap-distance-bottom:3.6pt;mso-position-horizontal:absolute;mso-position-horizontal-relative:text;mso-position-vertical:absolute;mso-position-vertical-relative:text;mso-width-percent:0;mso-height-percent:0;mso-width-relative:margin;mso-height-relative:margin;v-text-anchor:top" o:gfxdata="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">
-                <v:textbox>
-                  <w:txbxContent>
-                    <w:p>
-                      <w:r>
-                        <w:t xml:space="preserve">The man says “Well hello, if </w:t>
-                      </w:r>
-                      <w:r>
-                        <w:t>you’re</w:t>
-                      </w:r>
-                      <w:r>
-                        <w:t xml:space="preserve"> wondering why I brought you t</w:t>
-                      </w:r>
-                      <w:r>
-                        <w:t>hen let me introduce myself. I’</w:t>
-                      </w:r>
-                      <w:r>
-                        <w:t>m the Doctor</w:t>
-                      </w:r>
-                      <w:r>
-                        <w:t>. And you’re my new companion.”</w:t>
-                      </w:r>
-                    </w:p>
-                  </w:txbxContent>
-                </v:textbox>
-                <w10:wrap type="square"/>
-              </v:shape>
-            </w:pict>
-          </mc:Fallback>
-        </mc:AlternateContent>
-      </w:r>
-      <w:r>
-        <w:rPr>
-          <w:noProof/>
-        </w:rPr>
-        <mc:AlternateContent>
-          <mc:Choice Requires="wps">
-            <w:drawing>
-              <wp:anchor distT="0" distB="0" distL="114300" distR="114300" simplePos="0" relativeHeight="251725824" behindDoc="0" locked="0" layoutInCell="1" allowOverlap="1" wp14:anchorId="027F8D99" wp14:editId="7267EB10">
-                <wp:simplePos x="0" y="0"/>
-                <wp:positionH relativeFrom="column">
-                  <wp:posOffset>952500</wp:posOffset>
-                </wp:positionH>
-                <wp:positionV relativeFrom="paragraph">
-                  <wp:posOffset>3571875</wp:posOffset>
-                </wp:positionV>
-                <wp:extent cx="733425" cy="304800"/>
-                <wp:effectExtent l="38100" t="0" r="28575" b="57150"/>
+                <wp:extent cx="85725" cy="308610"/>
+                <wp:effectExtent l="57150" t="0" r="28575" b="53340"/>
                 <wp:wrapNone/>
                 <wp:docPr id="21" name="Straight Arrow Connector 21"/>
                 <wp:cNvGraphicFramePr/>
@@ -1326,12 +1822,15 @@
                       <wps:spPr>
                         <a:xfrm flipH="1">
                           <a:off x="0" y="0"/>
-                          <a:ext cx="733425" cy="304800"/>
+                          <a:ext cx="85725" cy="308610"/>
                         </a:xfrm>
                         <a:prstGeom prst="straightConnector1">
                           <a:avLst/>
                         </a:prstGeom>
                         <a:ln>
+                          <a:solidFill>
+                            <a:srgbClr val="00B050"/>
+                          </a:solidFill>
                           <a:tailEnd type="triangle"/>
                         </a:ln>
                       </wps:spPr>
@@ -1364,8 +1863,9 @@
           </mc:Choice>
           <mc:Fallback>
             <w:pict>
-              <v:shape w14:anchorId="3C731EFC" id="Straight Arrow Connector 21" o:spid="_x0000_s1026" type="#_x0000_t32" style="position:absolute;margin-left:75pt;margin-top:281.25pt;width:57.75pt;height:24pt;flip:x;z-index:251725824;visibility:visible;mso-wrap-style:square;mso-width-percent:0;mso-height-percent:0;mso-wrap-distance-left:9pt;mso-wrap-distance-top:0;mso-wrap-distance-right:9pt;mso-wrap-distance-bottom:0;mso-position-horizontal:absolute;mso-position-horizontal-relative:text;mso-position-vertical:absolute;mso-position-vertical-relative:text;mso-width-percent:0;mso-height-percent:0;mso-width-relative:margin;mso-height-relative:margin" o:gfxdata="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" strokecolor="#ed7d31 [3205]" strokeweight=".5pt">
+              <v:shape w14:anchorId="1AF2130C" id="Straight Arrow Connector 21" o:spid="_x0000_s1026" type="#_x0000_t32" style="position:absolute;margin-left:.95pt;margin-top:416.45pt;width:6.75pt;height:24.3pt;flip:x;z-index:251725824;visibility:visible;mso-wrap-style:square;mso-width-percent:0;mso-height-percent:0;mso-wrap-distance-left:9pt;mso-wrap-distance-top:0;mso-wrap-distance-right:9pt;mso-wrap-distance-bottom:0;mso-position-horizontal:absolute;mso-position-horizontal-relative:margin;mso-position-vertical:absolute;mso-position-vertical-relative:text;mso-width-percent:0;mso-height-percent:0;mso-width-relative:margin;mso-height-relative:margin" o:gfxdata="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" strokecolor="#00b050" strokeweight=".5pt">
                 <v:stroke endarrow="block" joinstyle="miter"/>
+                <w10:wrap anchorx="margin"/>
               </v:shape>
             </w:pict>
           </mc:Fallback>
@@ -1378,535 +1878,16 @@
         <mc:AlternateContent>
           <mc:Choice Requires="wps">
             <w:drawing>
-              <wp:anchor distT="45720" distB="45720" distL="114300" distR="114300" simplePos="0" relativeHeight="251724800" behindDoc="0" locked="0" layoutInCell="1" allowOverlap="1" wp14:anchorId="17B1C5C5" wp14:editId="19FCD1D6">
+              <wp:anchor distT="45720" distB="45720" distL="114300" distR="114300" simplePos="0" relativeHeight="251715584" behindDoc="0" locked="0" layoutInCell="1" allowOverlap="1" wp14:anchorId="5E8E7696" wp14:editId="1A683BB3">
                 <wp:simplePos x="0" y="0"/>
                 <wp:positionH relativeFrom="column">
-                  <wp:posOffset>1143000</wp:posOffset>
+                  <wp:posOffset>-259612</wp:posOffset>
                 </wp:positionH>
                 <wp:positionV relativeFrom="paragraph">
-                  <wp:posOffset>3867150</wp:posOffset>
+                  <wp:posOffset>4350436</wp:posOffset>
                 </wp:positionV>
-                <wp:extent cx="1800225" cy="1162050"/>
-                <wp:effectExtent l="0" t="0" r="28575" b="19050"/>
-                <wp:wrapSquare wrapText="bothSides"/>
-                <wp:docPr id="20" name="Text Box 2"/>
-                <wp:cNvGraphicFramePr>
-                  <a:graphicFrameLocks xmlns:a="http://schemas.openxmlformats.org/drawingml/2006/main"/>
-                </wp:cNvGraphicFramePr>
-                <a:graphic xmlns:a="http://schemas.openxmlformats.org/drawingml/2006/main">
-                  <a:graphicData uri="http://schemas.microsoft.com/office/word/2010/wordprocessingShape">
-                    <wps:wsp>
-                      <wps:cNvSpPr txBox="1">
-                        <a:spLocks noChangeArrowheads="1"/>
-                      </wps:cNvSpPr>
-                      <wps:spPr bwMode="auto">
-                        <a:xfrm>
-                          <a:off x="0" y="0"/>
-                          <a:ext cx="1800225" cy="1162050"/>
-                        </a:xfrm>
-                        <a:prstGeom prst="rect">
-                          <a:avLst/>
-                        </a:prstGeom>
-                        <a:solidFill>
-                          <a:srgbClr val="FFFFFF"/>
-                        </a:solidFill>
-                        <a:ln w="9525">
-                          <a:solidFill>
-                            <a:srgbClr val="000000"/>
-                          </a:solidFill>
-                          <a:miter lim="800000"/>
-                          <a:headEnd/>
-                          <a:tailEnd/>
-                        </a:ln>
-                      </wps:spPr>
-                      <wps:txbx>
-                        <w:txbxContent>
-                          <w:p>
-                            <w:r>
-                              <w:t xml:space="preserve">You put your hands in front of you to wave him off and say “I’M SORRY! </w:t>
-                            </w:r>
-                            <w:r>
-                              <w:t>I’M SORRY!</w:t>
-                            </w:r>
-                            <w:r>
-                              <w:t xml:space="preserve"> </w:t>
-                            </w:r>
-                            <w:r>
-                              <w:t>I’M SORRY!</w:t>
-                            </w:r>
-                            <w:r>
-                              <w:t xml:space="preserve"> I WAS JUST CURIOUS!!” He just waves you to follow him.</w:t>
-                            </w:r>
-                          </w:p>
-                        </w:txbxContent>
-                      </wps:txbx>
-                      <wps:bodyPr rot="0" vert="horz" wrap="square" lIns="91440" tIns="45720" rIns="91440" bIns="45720" anchor="t" anchorCtr="0">
-                        <a:noAutofit/>
-                      </wps:bodyPr>
-                    </wps:wsp>
-                  </a:graphicData>
-                </a:graphic>
-                <wp14:sizeRelH relativeFrom="margin">
-                  <wp14:pctWidth>0</wp14:pctWidth>
-                </wp14:sizeRelH>
-                <wp14:sizeRelV relativeFrom="margin">
-                  <wp14:pctHeight>0</wp14:pctHeight>
-                </wp14:sizeRelV>
-              </wp:anchor>
-            </w:drawing>
-          </mc:Choice>
-          <mc:Fallback>
-            <w:pict>
-              <v:shape w14:anchorId="17B1C5C5" id="_x0000_s1034" type="#_x0000_t202" style="position:absolute;margin-left:90pt;margin-top:304.5pt;width:141.75pt;height:91.5pt;z-index:251724800;visibility:visible;mso-wrap-style:square;mso-width-percent:0;mso-height-percent:0;mso-wrap-distance-left:9pt;mso-wrap-distance-top:3.6pt;mso-wrap-distance-right:9pt;mso-wrap-distance-bottom:3.6pt;mso-position-horizontal:absolute;mso-position-horizontal-relative:text;mso-position-vertical:absolute;mso-position-vertical-relative:text;mso-width-percent:0;mso-height-percent:0;mso-width-relative:margin;mso-height-relative:margin;v-text-anchor:top" o:gfxdata="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">
-                <v:textbox>
-                  <w:txbxContent>
-                    <w:p>
-                      <w:r>
-                        <w:t xml:space="preserve">You put your hands in front of you to wave him off and say “I’M SORRY! </w:t>
-                      </w:r>
-                      <w:r>
-                        <w:t>I’M SORRY!</w:t>
-                      </w:r>
-                      <w:r>
-                        <w:t xml:space="preserve"> </w:t>
-                      </w:r>
-                      <w:r>
-                        <w:t>I’M SORRY!</w:t>
-                      </w:r>
-                      <w:r>
-                        <w:t xml:space="preserve"> I WAS JUST CURIOUS!!” He just waves you to follow him.</w:t>
-                      </w:r>
-                    </w:p>
-                  </w:txbxContent>
-                </v:textbox>
-                <w10:wrap type="square"/>
-              </v:shape>
-            </w:pict>
-          </mc:Fallback>
-        </mc:AlternateContent>
-      </w:r>
-      <w:r>
-        <w:rPr>
-          <w:noProof/>
-        </w:rPr>
-        <mc:AlternateContent>
-          <mc:Choice Requires="wps">
-            <w:drawing>
-              <wp:anchor distT="0" distB="0" distL="114300" distR="114300" simplePos="0" relativeHeight="251727872" behindDoc="0" locked="0" layoutInCell="1" allowOverlap="1" wp14:anchorId="130ACC39" wp14:editId="20495324">
-                <wp:simplePos x="0" y="0"/>
-                <wp:positionH relativeFrom="column">
-                  <wp:posOffset>2828925</wp:posOffset>
-                </wp:positionH>
-                <wp:positionV relativeFrom="paragraph">
-                  <wp:posOffset>4481195</wp:posOffset>
-                </wp:positionV>
-                <wp:extent cx="381000" cy="45719"/>
-                <wp:effectExtent l="0" t="38100" r="38100" b="88265"/>
-                <wp:wrapNone/>
-                <wp:docPr id="194" name="Straight Arrow Connector 194"/>
-                <wp:cNvGraphicFramePr/>
-                <a:graphic xmlns:a="http://schemas.openxmlformats.org/drawingml/2006/main">
-                  <a:graphicData uri="http://schemas.microsoft.com/office/word/2010/wordprocessingShape">
-                    <wps:wsp>
-                      <wps:cNvCnPr/>
-                      <wps:spPr>
-                        <a:xfrm>
-                          <a:off x="0" y="0"/>
-                          <a:ext cx="381000" cy="45719"/>
-                        </a:xfrm>
-                        <a:prstGeom prst="straightConnector1">
-                          <a:avLst/>
-                        </a:prstGeom>
-                        <a:ln>
-                          <a:tailEnd type="triangle"/>
-                        </a:ln>
-                      </wps:spPr>
-                      <wps:style>
-                        <a:lnRef idx="1">
-                          <a:schemeClr val="accent2"/>
-                        </a:lnRef>
-                        <a:fillRef idx="0">
-                          <a:schemeClr val="accent2"/>
-                        </a:fillRef>
-                        <a:effectRef idx="0">
-                          <a:schemeClr val="accent2"/>
-                        </a:effectRef>
-                        <a:fontRef idx="minor">
-                          <a:schemeClr val="tx1"/>
-                        </a:fontRef>
-                      </wps:style>
-                      <wps:bodyPr/>
-                    </wps:wsp>
-                  </a:graphicData>
-                </a:graphic>
-                <wp14:sizeRelH relativeFrom="margin">
-                  <wp14:pctWidth>0</wp14:pctWidth>
-                </wp14:sizeRelH>
-                <wp14:sizeRelV relativeFrom="margin">
-                  <wp14:pctHeight>0</wp14:pctHeight>
-                </wp14:sizeRelV>
-              </wp:anchor>
-            </w:drawing>
-          </mc:Choice>
-          <mc:Fallback>
-            <w:pict>
-              <v:shape w14:anchorId="1B6C004B" id="Straight Arrow Connector 194" o:spid="_x0000_s1026" type="#_x0000_t32" style="position:absolute;margin-left:222.75pt;margin-top:352.85pt;width:30pt;height:3.6pt;z-index:251727872;visibility:visible;mso-wrap-style:square;mso-width-percent:0;mso-height-percent:0;mso-wrap-distance-left:9pt;mso-wrap-distance-top:0;mso-wrap-distance-right:9pt;mso-wrap-distance-bottom:0;mso-position-horizontal:absolute;mso-position-horizontal-relative:text;mso-position-vertical:absolute;mso-position-vertical-relative:text;mso-width-percent:0;mso-height-percent:0;mso-width-relative:margin;mso-height-relative:margin" o:gfxdata="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" strokecolor="#ed7d31 [3205]" strokeweight=".5pt">
-                <v:stroke endarrow="block" joinstyle="miter"/>
-              </v:shape>
-            </w:pict>
-          </mc:Fallback>
-        </mc:AlternateContent>
-      </w:r>
-      <w:r>
-        <w:rPr>
-          <w:noProof/>
-        </w:rPr>
-        <mc:AlternateContent>
-          <mc:Choice Requires="wps">
-            <w:drawing>
-              <wp:anchor distT="0" distB="0" distL="114300" distR="114300" simplePos="0" relativeHeight="251706368" behindDoc="0" locked="0" layoutInCell="1" allowOverlap="1" wp14:anchorId="3D2BF28B" wp14:editId="5A049629">
-                <wp:simplePos x="0" y="0"/>
-                <wp:positionH relativeFrom="column">
-                  <wp:posOffset>2066925</wp:posOffset>
-                </wp:positionH>
-                <wp:positionV relativeFrom="paragraph">
-                  <wp:posOffset>9525</wp:posOffset>
-                </wp:positionV>
-                <wp:extent cx="95250" cy="238125"/>
-                <wp:effectExtent l="0" t="0" r="57150" b="47625"/>
-                <wp:wrapNone/>
-                <wp:docPr id="25" name="Straight Arrow Connector 25"/>
-                <wp:cNvGraphicFramePr/>
-                <a:graphic xmlns:a="http://schemas.openxmlformats.org/drawingml/2006/main">
-                  <a:graphicData uri="http://schemas.microsoft.com/office/word/2010/wordprocessingShape">
-                    <wps:wsp>
-                      <wps:cNvCnPr/>
-                      <wps:spPr>
-                        <a:xfrm>
-                          <a:off x="0" y="0"/>
-                          <a:ext cx="95250" cy="238125"/>
-                        </a:xfrm>
-                        <a:prstGeom prst="straightConnector1">
-                          <a:avLst/>
-                        </a:prstGeom>
-                        <a:ln>
-                          <a:tailEnd type="triangle"/>
-                        </a:ln>
-                      </wps:spPr>
-                      <wps:style>
-                        <a:lnRef idx="1">
-                          <a:schemeClr val="accent2"/>
-                        </a:lnRef>
-                        <a:fillRef idx="0">
-                          <a:schemeClr val="accent2"/>
-                        </a:fillRef>
-                        <a:effectRef idx="0">
-                          <a:schemeClr val="accent2"/>
-                        </a:effectRef>
-                        <a:fontRef idx="minor">
-                          <a:schemeClr val="tx1"/>
-                        </a:fontRef>
-                      </wps:style>
-                      <wps:bodyPr/>
-                    </wps:wsp>
-                  </a:graphicData>
-                </a:graphic>
-                <wp14:sizeRelH relativeFrom="margin">
-                  <wp14:pctWidth>0</wp14:pctWidth>
-                </wp14:sizeRelH>
-              </wp:anchor>
-            </w:drawing>
-          </mc:Choice>
-          <mc:Fallback>
-            <w:pict>
-              <v:shape w14:anchorId="437A9A9E" id="Straight Arrow Connector 25" o:spid="_x0000_s1026" type="#_x0000_t32" style="position:absolute;margin-left:162.75pt;margin-top:.75pt;width:7.5pt;height:18.75pt;z-index:251706368;visibility:visible;mso-wrap-style:square;mso-width-percent:0;mso-wrap-distance-left:9pt;mso-wrap-distance-top:0;mso-wrap-distance-right:9pt;mso-wrap-distance-bottom:0;mso-position-horizontal:absolute;mso-position-horizontal-relative:text;mso-position-vertical:absolute;mso-position-vertical-relative:text;mso-width-percent:0;mso-width-relative:margin" o:gfxdata="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" strokecolor="#ed7d31 [3205]" strokeweight=".5pt">
-                <v:stroke endarrow="block" joinstyle="miter"/>
-              </v:shape>
-            </w:pict>
-          </mc:Fallback>
-        </mc:AlternateContent>
-      </w:r>
-      <w:r>
-        <w:rPr>
-          <w:noProof/>
-        </w:rPr>
-        <mc:AlternateContent>
-          <mc:Choice Requires="wps">
-            <w:drawing>
-              <wp:anchor distT="0" distB="0" distL="114300" distR="114300" simplePos="0" relativeHeight="251726848" behindDoc="0" locked="0" layoutInCell="1" allowOverlap="1" wp14:anchorId="7D0190A9" wp14:editId="4017A791">
-                <wp:simplePos x="0" y="0"/>
-                <wp:positionH relativeFrom="column">
-                  <wp:posOffset>2543175</wp:posOffset>
-                </wp:positionH>
-                <wp:positionV relativeFrom="paragraph">
-                  <wp:posOffset>3562350</wp:posOffset>
-                </wp:positionV>
-                <wp:extent cx="276225" cy="285750"/>
-                <wp:effectExtent l="0" t="0" r="66675" b="57150"/>
-                <wp:wrapNone/>
-                <wp:docPr id="22" name="Straight Arrow Connector 22"/>
-                <wp:cNvGraphicFramePr/>
-                <a:graphic xmlns:a="http://schemas.openxmlformats.org/drawingml/2006/main">
-                  <a:graphicData uri="http://schemas.microsoft.com/office/word/2010/wordprocessingShape">
-                    <wps:wsp>
-                      <wps:cNvCnPr/>
-                      <wps:spPr>
-                        <a:xfrm>
-                          <a:off x="0" y="0"/>
-                          <a:ext cx="276225" cy="285750"/>
-                        </a:xfrm>
-                        <a:prstGeom prst="straightConnector1">
-                          <a:avLst/>
-                        </a:prstGeom>
-                        <a:ln>
-                          <a:tailEnd type="triangle"/>
-                        </a:ln>
-                      </wps:spPr>
-                      <wps:style>
-                        <a:lnRef idx="1">
-                          <a:schemeClr val="accent2"/>
-                        </a:lnRef>
-                        <a:fillRef idx="0">
-                          <a:schemeClr val="accent2"/>
-                        </a:fillRef>
-                        <a:effectRef idx="0">
-                          <a:schemeClr val="accent2"/>
-                        </a:effectRef>
-                        <a:fontRef idx="minor">
-                          <a:schemeClr val="tx1"/>
-                        </a:fontRef>
-                      </wps:style>
-                      <wps:bodyPr/>
-                    </wps:wsp>
-                  </a:graphicData>
-                </a:graphic>
-              </wp:anchor>
-            </w:drawing>
-          </mc:Choice>
-          <mc:Fallback>
-            <w:pict>
-              <v:shape w14:anchorId="15B65487" id="Straight Arrow Connector 22" o:spid="_x0000_s1026" type="#_x0000_t32" style="position:absolute;margin-left:200.25pt;margin-top:280.5pt;width:21.75pt;height:22.5pt;z-index:251726848;visibility:visible;mso-wrap-style:square;mso-wrap-distance-left:9pt;mso-wrap-distance-top:0;mso-wrap-distance-right:9pt;mso-wrap-distance-bottom:0;mso-position-horizontal:absolute;mso-position-horizontal-relative:text;mso-position-vertical:absolute;mso-position-vertical-relative:text" o:gfxdata="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" strokecolor="#ed7d31 [3205]" strokeweight=".5pt">
-                <v:stroke endarrow="block" joinstyle="miter"/>
-              </v:shape>
-            </w:pict>
-          </mc:Fallback>
-        </mc:AlternateContent>
-      </w:r>
-      <w:r>
-        <w:rPr>
-          <w:noProof/>
-        </w:rPr>
-        <mc:AlternateContent>
-          <mc:Choice Requires="wps">
-            <w:drawing>
-              <wp:anchor distT="45720" distB="45720" distL="114300" distR="114300" simplePos="0" relativeHeight="251704320" behindDoc="0" locked="0" layoutInCell="1" allowOverlap="1" wp14:anchorId="66844F66" wp14:editId="7CE6E134">
-                <wp:simplePos x="0" y="0"/>
-                <wp:positionH relativeFrom="column">
-                  <wp:posOffset>3095625</wp:posOffset>
-                </wp:positionH>
-                <wp:positionV relativeFrom="paragraph">
-                  <wp:posOffset>3038475</wp:posOffset>
-                </wp:positionV>
-                <wp:extent cx="1352550" cy="981075"/>
-                <wp:effectExtent l="0" t="0" r="19050" b="28575"/>
-                <wp:wrapSquare wrapText="bothSides"/>
-                <wp:docPr id="23" name="Text Box 2"/>
-                <wp:cNvGraphicFramePr>
-                  <a:graphicFrameLocks xmlns:a="http://schemas.openxmlformats.org/drawingml/2006/main"/>
-                </wp:cNvGraphicFramePr>
-                <a:graphic xmlns:a="http://schemas.openxmlformats.org/drawingml/2006/main">
-                  <a:graphicData uri="http://schemas.microsoft.com/office/word/2010/wordprocessingShape">
-                    <wps:wsp>
-                      <wps:cNvSpPr txBox="1">
-                        <a:spLocks noChangeArrowheads="1"/>
-                      </wps:cNvSpPr>
-                      <wps:spPr bwMode="auto">
-                        <a:xfrm>
-                          <a:off x="0" y="0"/>
-                          <a:ext cx="1352550" cy="981075"/>
-                        </a:xfrm>
-                        <a:prstGeom prst="rect">
-                          <a:avLst/>
-                        </a:prstGeom>
-                        <a:solidFill>
-                          <a:srgbClr val="FFFFFF"/>
-                        </a:solidFill>
-                        <a:ln w="9525">
-                          <a:solidFill>
-                            <a:srgbClr val="000000"/>
-                          </a:solidFill>
-                          <a:miter lim="800000"/>
-                          <a:headEnd/>
-                          <a:tailEnd/>
-                        </a:ln>
-                      </wps:spPr>
-                      <wps:txbx>
-                        <w:txbxContent>
-                          <w:p>
-                            <w:r>
-                              <w:t xml:space="preserve">You run out into the plain away from the T-rex and get eaten by running into a velociraptor </w:t>
-                            </w:r>
-                            <w:r>
-                              <w:rPr>
-                                <w:b/>
-                              </w:rPr>
-                              <w:t>(</w:t>
-                            </w:r>
-                            <w:r>
-                              <w:rPr>
-                                <w:b/>
-                              </w:rPr>
-                              <w:t>END</w:t>
-                            </w:r>
-                            <w:r>
-                              <w:rPr>
-                                <w:b/>
-                              </w:rPr>
-                              <w:t>)</w:t>
-                            </w:r>
-                          </w:p>
-                        </w:txbxContent>
-                      </wps:txbx>
-                      <wps:bodyPr rot="0" vert="horz" wrap="square" lIns="91440" tIns="45720" rIns="91440" bIns="45720" anchor="t" anchorCtr="0">
-                        <a:noAutofit/>
-                      </wps:bodyPr>
-                    </wps:wsp>
-                  </a:graphicData>
-                </a:graphic>
-                <wp14:sizeRelH relativeFrom="margin">
-                  <wp14:pctWidth>0</wp14:pctWidth>
-                </wp14:sizeRelH>
-                <wp14:sizeRelV relativeFrom="margin">
-                  <wp14:pctHeight>0</wp14:pctHeight>
-                </wp14:sizeRelV>
-              </wp:anchor>
-            </w:drawing>
-          </mc:Choice>
-          <mc:Fallback>
-            <w:pict>
-              <v:shape w14:anchorId="66844F66" id="_x0000_s1035" type="#_x0000_t202" style="position:absolute;margin-left:243.75pt;margin-top:239.25pt;width:106.5pt;height:77.25pt;z-index:251704320;visibility:visible;mso-wrap-style:square;mso-width-percent:0;mso-height-percent:0;mso-wrap-distance-left:9pt;mso-wrap-distance-top:3.6pt;mso-wrap-distance-right:9pt;mso-wrap-distance-bottom:3.6pt;mso-position-horizontal:absolute;mso-position-horizontal-relative:text;mso-position-vertical:absolute;mso-position-vertical-relative:text;mso-width-percent:0;mso-height-percent:0;mso-width-relative:margin;mso-height-relative:margin;v-text-anchor:top" o:gfxdata="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">
-                <v:textbox>
-                  <w:txbxContent>
-                    <w:p>
-                      <w:r>
-                        <w:t xml:space="preserve">You run out into the plain away from the T-rex and get eaten by running into a velociraptor </w:t>
-                      </w:r>
-                      <w:r>
-                        <w:rPr>
-                          <w:b/>
-                        </w:rPr>
-                        <w:t>(</w:t>
-                      </w:r>
-                      <w:r>
-                        <w:rPr>
-                          <w:b/>
-                        </w:rPr>
-                        <w:t>END</w:t>
-                      </w:r>
-                      <w:r>
-                        <w:rPr>
-                          <w:b/>
-                        </w:rPr>
-                        <w:t>)</w:t>
-                      </w:r>
-                    </w:p>
-                  </w:txbxContent>
-                </v:textbox>
-                <w10:wrap type="square"/>
-              </v:shape>
-            </w:pict>
-          </mc:Fallback>
-        </mc:AlternateContent>
-      </w:r>
-      <w:r>
-        <w:rPr>
-          <w:noProof/>
-        </w:rPr>
-        <mc:AlternateContent>
-          <mc:Choice Requires="wps">
-            <w:drawing>
-              <wp:anchor distT="0" distB="0" distL="114300" distR="114300" simplePos="0" relativeHeight="251718656" behindDoc="0" locked="0" layoutInCell="1" allowOverlap="1" wp14:anchorId="405A9056" wp14:editId="6D60043D">
-                <wp:simplePos x="0" y="0"/>
-                <wp:positionH relativeFrom="column">
-                  <wp:posOffset>2980690</wp:posOffset>
-                </wp:positionH>
-                <wp:positionV relativeFrom="paragraph">
-                  <wp:posOffset>2771775</wp:posOffset>
-                </wp:positionV>
-                <wp:extent cx="314325" cy="57150"/>
-                <wp:effectExtent l="38100" t="19050" r="28575" b="76200"/>
-                <wp:wrapNone/>
-                <wp:docPr id="13" name="Straight Arrow Connector 13"/>
-                <wp:cNvGraphicFramePr/>
-                <a:graphic xmlns:a="http://schemas.openxmlformats.org/drawingml/2006/main">
-                  <a:graphicData uri="http://schemas.microsoft.com/office/word/2010/wordprocessingShape">
-                    <wps:wsp>
-                      <wps:cNvCnPr/>
-                      <wps:spPr>
-                        <a:xfrm flipH="1">
-                          <a:off x="0" y="0"/>
-                          <a:ext cx="314325" cy="57150"/>
-                        </a:xfrm>
-                        <a:prstGeom prst="straightConnector1">
-                          <a:avLst/>
-                        </a:prstGeom>
-                        <a:ln>
-                          <a:tailEnd type="triangle"/>
-                        </a:ln>
-                      </wps:spPr>
-                      <wps:style>
-                        <a:lnRef idx="1">
-                          <a:schemeClr val="accent2"/>
-                        </a:lnRef>
-                        <a:fillRef idx="0">
-                          <a:schemeClr val="accent2"/>
-                        </a:fillRef>
-                        <a:effectRef idx="0">
-                          <a:schemeClr val="accent2"/>
-                        </a:effectRef>
-                        <a:fontRef idx="minor">
-                          <a:schemeClr val="tx1"/>
-                        </a:fontRef>
-                      </wps:style>
-                      <wps:bodyPr/>
-                    </wps:wsp>
-                  </a:graphicData>
-                </a:graphic>
-                <wp14:sizeRelH relativeFrom="margin">
-                  <wp14:pctWidth>0</wp14:pctWidth>
-                </wp14:sizeRelH>
-                <wp14:sizeRelV relativeFrom="margin">
-                  <wp14:pctHeight>0</wp14:pctHeight>
-                </wp14:sizeRelV>
-              </wp:anchor>
-            </w:drawing>
-          </mc:Choice>
-          <mc:Fallback>
-            <w:pict>
-              <v:shape w14:anchorId="5BFD2FA7" id="Straight Arrow Connector 13" o:spid="_x0000_s1026" type="#_x0000_t32" style="position:absolute;margin-left:234.7pt;margin-top:218.25pt;width:24.75pt;height:4.5pt;flip:x;z-index:251718656;visibility:visible;mso-wrap-style:square;mso-width-percent:0;mso-height-percent:0;mso-wrap-distance-left:9pt;mso-wrap-distance-top:0;mso-wrap-distance-right:9pt;mso-wrap-distance-bottom:0;mso-position-horizontal:absolute;mso-position-horizontal-relative:text;mso-position-vertical:absolute;mso-position-vertical-relative:text;mso-width-percent:0;mso-height-percent:0;mso-width-relative:margin;mso-height-relative:margin" o:gfxdata="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" strokecolor="#ed7d31 [3205]" strokeweight=".5pt">
-                <v:stroke endarrow="block" joinstyle="miter"/>
-              </v:shape>
-            </w:pict>
-          </mc:Fallback>
-        </mc:AlternateContent>
-      </w:r>
-      <w:r>
-        <w:rPr>
-          <w:noProof/>
-        </w:rPr>
-        <mc:AlternateContent>
-          <mc:Choice Requires="wps">
-            <w:drawing>
-              <wp:anchor distT="45720" distB="45720" distL="114300" distR="114300" simplePos="0" relativeHeight="251715584" behindDoc="0" locked="0" layoutInCell="1" allowOverlap="1" wp14:anchorId="178F7F90" wp14:editId="771D8443">
-                <wp:simplePos x="0" y="0"/>
-                <wp:positionH relativeFrom="column">
-                  <wp:posOffset>-248285</wp:posOffset>
-                </wp:positionH>
-                <wp:positionV relativeFrom="paragraph">
-                  <wp:posOffset>2667000</wp:posOffset>
-                </wp:positionV>
-                <wp:extent cx="3228975" cy="1000125"/>
-                <wp:effectExtent l="0" t="0" r="28575" b="28575"/>
+                <wp:extent cx="2903220" cy="1012825"/>
+                <wp:effectExtent l="0" t="0" r="11430" b="15875"/>
                 <wp:wrapSquare wrapText="bothSides"/>
                 <wp:docPr id="193" name="Text Box 2"/>
                 <wp:cNvGraphicFramePr>
@@ -1921,7 +1902,7 @@
                       <wps:spPr bwMode="auto">
                         <a:xfrm>
                           <a:off x="0" y="0"/>
-                          <a:ext cx="3228975" cy="1000125"/>
+                          <a:ext cx="2903220" cy="1012825"/>
                         </a:xfrm>
                         <a:prstGeom prst="rect">
                           <a:avLst/>
@@ -1967,7 +1948,7 @@
           </mc:Choice>
           <mc:Fallback>
             <w:pict>
-              <v:shape w14:anchorId="178F7F90" id="_x0000_s1036" type="#_x0000_t202" style="position:absolute;margin-left:-19.55pt;margin-top:210pt;width:254.25pt;height:78.75pt;z-index:251715584;visibility:visible;mso-wrap-style:square;mso-width-percent:0;mso-height-percent:0;mso-wrap-distance-left:9pt;mso-wrap-distance-top:3.6pt;mso-wrap-distance-right:9pt;mso-wrap-distance-bottom:3.6pt;mso-position-horizontal:absolute;mso-position-horizontal-relative:text;mso-position-vertical:absolute;mso-position-vertical-relative:text;mso-width-percent:0;mso-height-percent:0;mso-width-relative:margin;mso-height-relative:margin;v-text-anchor:top" o:gfxdata="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">
+              <v:shape w14:anchorId="5E8E7696" id="_x0000_s1036" type="#_x0000_t202" style="position:absolute;margin-left:-20.45pt;margin-top:342.55pt;width:228.6pt;height:79.75pt;z-index:251715584;visibility:visible;mso-wrap-style:square;mso-width-percent:0;mso-height-percent:0;mso-wrap-distance-left:9pt;mso-wrap-distance-top:3.6pt;mso-wrap-distance-right:9pt;mso-wrap-distance-bottom:3.6pt;mso-position-horizontal:absolute;mso-position-horizontal-relative:text;mso-position-vertical:absolute;mso-position-vertical-relative:text;mso-width-percent:0;mso-height-percent:0;mso-width-relative:margin;mso-height-relative:margin;v-text-anchor:top" o:gfxdata="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">
                 <v:textbox>
                   <w:txbxContent>
                     <w:p>
@@ -1993,18 +1974,18 @@
         <mc:AlternateContent>
           <mc:Choice Requires="wps">
             <w:drawing>
-              <wp:anchor distT="0" distB="0" distL="114300" distR="114300" simplePos="0" relativeHeight="251713536" behindDoc="0" locked="0" layoutInCell="1" allowOverlap="1" wp14:anchorId="4267ED16" wp14:editId="27FF2A74">
+              <wp:anchor distT="0" distB="0" distL="114300" distR="114300" simplePos="0" relativeHeight="251718656" behindDoc="0" locked="0" layoutInCell="1" allowOverlap="1" wp14:anchorId="2BC70863" wp14:editId="0D9986F3">
                 <wp:simplePos x="0" y="0"/>
                 <wp:positionH relativeFrom="column">
-                  <wp:posOffset>3752849</wp:posOffset>
+                  <wp:posOffset>395416</wp:posOffset>
                 </wp:positionH>
                 <wp:positionV relativeFrom="paragraph">
-                  <wp:posOffset>2838450</wp:posOffset>
+                  <wp:posOffset>4113255</wp:posOffset>
                 </wp:positionV>
-                <wp:extent cx="47625" cy="190500"/>
-                <wp:effectExtent l="57150" t="0" r="47625" b="57150"/>
+                <wp:extent cx="197434" cy="234779"/>
+                <wp:effectExtent l="38100" t="0" r="31750" b="51435"/>
                 <wp:wrapNone/>
-                <wp:docPr id="192" name="Straight Arrow Connector 192"/>
+                <wp:docPr id="13" name="Straight Arrow Connector 13"/>
                 <wp:cNvGraphicFramePr/>
                 <a:graphic xmlns:a="http://schemas.openxmlformats.org/drawingml/2006/main">
                   <a:graphicData uri="http://schemas.microsoft.com/office/word/2010/wordprocessingShape">
@@ -2013,7 +1994,7 @@
                       <wps:spPr>
                         <a:xfrm flipH="1">
                           <a:off x="0" y="0"/>
-                          <a:ext cx="47625" cy="190500"/>
+                          <a:ext cx="197434" cy="234779"/>
                         </a:xfrm>
                         <a:prstGeom prst="straightConnector1">
                           <a:avLst/>
@@ -2051,7 +2032,7 @@
           </mc:Choice>
           <mc:Fallback>
             <w:pict>
-              <v:shape w14:anchorId="63EFE866" id="Straight Arrow Connector 192" o:spid="_x0000_s1026" type="#_x0000_t32" style="position:absolute;margin-left:295.5pt;margin-top:223.5pt;width:3.75pt;height:15pt;flip:x;z-index:251713536;visibility:visible;mso-wrap-style:square;mso-width-percent:0;mso-height-percent:0;mso-wrap-distance-left:9pt;mso-wrap-distance-top:0;mso-wrap-distance-right:9pt;mso-wrap-distance-bottom:0;mso-position-horizontal:absolute;mso-position-horizontal-relative:text;mso-position-vertical:absolute;mso-position-vertical-relative:text;mso-width-percent:0;mso-height-percent:0;mso-width-relative:margin;mso-height-relative:margin" o:gfxdata="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" strokecolor="#ed7d31 [3205]" strokeweight=".5pt">
+              <v:shape w14:anchorId="5D863690" id="Straight Arrow Connector 13" o:spid="_x0000_s1026" type="#_x0000_t32" style="position:absolute;margin-left:31.15pt;margin-top:323.9pt;width:15.55pt;height:18.5pt;flip:x;z-index:251718656;visibility:visible;mso-wrap-style:square;mso-width-percent:0;mso-height-percent:0;mso-wrap-distance-left:9pt;mso-wrap-distance-top:0;mso-wrap-distance-right:9pt;mso-wrap-distance-bottom:0;mso-position-horizontal:absolute;mso-position-horizontal-relative:text;mso-position-vertical:absolute;mso-position-vertical-relative:text;mso-width-percent:0;mso-height-percent:0;mso-width-relative:margin;mso-height-relative:margin" o:gfxdata="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" strokecolor="#ed7d31 [3205]" strokeweight=".5pt">
                 <v:stroke endarrow="block" joinstyle="miter"/>
               </v:shape>
             </w:pict>
@@ -2065,13 +2046,13 @@
         <mc:AlternateContent>
           <mc:Choice Requires="wps">
             <w:drawing>
-              <wp:anchor distT="45720" distB="45720" distL="114300" distR="114300" simplePos="0" relativeHeight="251701248" behindDoc="0" locked="0" layoutInCell="1" allowOverlap="1" wp14:anchorId="030C663B" wp14:editId="0DBAA0DB">
+              <wp:anchor distT="45720" distB="45720" distL="114300" distR="114300" simplePos="0" relativeHeight="251701248" behindDoc="0" locked="0" layoutInCell="1" allowOverlap="1" wp14:anchorId="55DAC89B" wp14:editId="454EC238">
                 <wp:simplePos x="0" y="0"/>
                 <wp:positionH relativeFrom="column">
-                  <wp:posOffset>3248025</wp:posOffset>
+                  <wp:posOffset>541518</wp:posOffset>
                 </wp:positionH>
                 <wp:positionV relativeFrom="paragraph">
-                  <wp:posOffset>1809750</wp:posOffset>
+                  <wp:posOffset>3126397</wp:posOffset>
                 </wp:positionV>
                 <wp:extent cx="1162050" cy="1085850"/>
                 <wp:effectExtent l="0" t="0" r="19050" b="19050"/>
@@ -2132,7 +2113,7 @@
           </mc:Choice>
           <mc:Fallback>
             <w:pict>
-              <v:shape w14:anchorId="030C663B" id="_x0000_s1037" type="#_x0000_t202" style="position:absolute;margin-left:255.75pt;margin-top:142.5pt;width:91.5pt;height:85.5pt;z-index:251701248;visibility:visible;mso-wrap-style:square;mso-width-percent:0;mso-height-percent:0;mso-wrap-distance-left:9pt;mso-wrap-distance-top:3.6pt;mso-wrap-distance-right:9pt;mso-wrap-distance-bottom:3.6pt;mso-position-horizontal:absolute;mso-position-horizontal-relative:text;mso-position-vertical:absolute;mso-position-vertical-relative:text;mso-width-percent:0;mso-height-percent:0;mso-width-relative:margin;mso-height-relative:margin;v-text-anchor:top" o:gfxdata="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">
+              <v:shape w14:anchorId="55DAC89B" id="_x0000_s1037" type="#_x0000_t202" style="position:absolute;margin-left:42.65pt;margin-top:246.15pt;width:91.5pt;height:85.5pt;z-index:251701248;visibility:visible;mso-wrap-style:square;mso-width-percent:0;mso-height-percent:0;mso-wrap-distance-left:9pt;mso-wrap-distance-top:3.6pt;mso-wrap-distance-right:9pt;mso-wrap-distance-bottom:3.6pt;mso-position-horizontal:absolute;mso-position-horizontal-relative:text;mso-position-vertical:absolute;mso-position-vertical-relative:text;mso-width-percent:0;mso-height-percent:0;mso-width-relative:margin;mso-height-relative:margin;v-text-anchor:top" o:gfxdata="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">
                 <v:textbox>
                   <w:txbxContent>
                     <w:p>
@@ -2155,90 +2136,18 @@
         <mc:AlternateContent>
           <mc:Choice Requires="wps">
             <w:drawing>
-              <wp:anchor distT="0" distB="0" distL="114300" distR="114300" simplePos="0" relativeHeight="251712512" behindDoc="0" locked="0" layoutInCell="1" allowOverlap="1" wp14:anchorId="4BB9A69C" wp14:editId="2C39903B">
+              <wp:anchor distT="0" distB="0" distL="114300" distR="114300" simplePos="0" relativeHeight="251713536" behindDoc="0" locked="0" layoutInCell="1" allowOverlap="1" wp14:anchorId="797DA4FF" wp14:editId="642FD5DA">
                 <wp:simplePos x="0" y="0"/>
                 <wp:positionH relativeFrom="column">
-                  <wp:posOffset>2743200</wp:posOffset>
+                  <wp:posOffset>1567815</wp:posOffset>
                 </wp:positionH>
                 <wp:positionV relativeFrom="paragraph">
-                  <wp:posOffset>2302510</wp:posOffset>
+                  <wp:posOffset>3946525</wp:posOffset>
                 </wp:positionV>
-                <wp:extent cx="514350" cy="54610"/>
-                <wp:effectExtent l="0" t="57150" r="19050" b="40640"/>
+                <wp:extent cx="345440" cy="45085"/>
+                <wp:effectExtent l="0" t="38100" r="35560" b="88265"/>
                 <wp:wrapNone/>
-                <wp:docPr id="31" name="Straight Arrow Connector 31"/>
-                <wp:cNvGraphicFramePr/>
-                <a:graphic xmlns:a="http://schemas.openxmlformats.org/drawingml/2006/main">
-                  <a:graphicData uri="http://schemas.microsoft.com/office/word/2010/wordprocessingShape">
-                    <wps:wsp>
-                      <wps:cNvCnPr/>
-                      <wps:spPr>
-                        <a:xfrm flipV="1">
-                          <a:off x="0" y="0"/>
-                          <a:ext cx="514350" cy="54610"/>
-                        </a:xfrm>
-                        <a:prstGeom prst="straightConnector1">
-                          <a:avLst/>
-                        </a:prstGeom>
-                        <a:ln>
-                          <a:tailEnd type="triangle"/>
-                        </a:ln>
-                      </wps:spPr>
-                      <wps:style>
-                        <a:lnRef idx="1">
-                          <a:schemeClr val="accent2"/>
-                        </a:lnRef>
-                        <a:fillRef idx="0">
-                          <a:schemeClr val="accent2"/>
-                        </a:fillRef>
-                        <a:effectRef idx="0">
-                          <a:schemeClr val="accent2"/>
-                        </a:effectRef>
-                        <a:fontRef idx="minor">
-                          <a:schemeClr val="tx1"/>
-                        </a:fontRef>
-                      </wps:style>
-                      <wps:bodyPr/>
-                    </wps:wsp>
-                  </a:graphicData>
-                </a:graphic>
-                <wp14:sizeRelH relativeFrom="margin">
-                  <wp14:pctWidth>0</wp14:pctWidth>
-                </wp14:sizeRelH>
-                <wp14:sizeRelV relativeFrom="margin">
-                  <wp14:pctHeight>0</wp14:pctHeight>
-                </wp14:sizeRelV>
-              </wp:anchor>
-            </w:drawing>
-          </mc:Choice>
-          <mc:Fallback>
-            <w:pict>
-              <v:shape w14:anchorId="3242D1EE" id="Straight Arrow Connector 31" o:spid="_x0000_s1026" type="#_x0000_t32" style="position:absolute;margin-left:3in;margin-top:181.3pt;width:40.5pt;height:4.3pt;flip:y;z-index:251712512;visibility:visible;mso-wrap-style:square;mso-width-percent:0;mso-height-percent:0;mso-wrap-distance-left:9pt;mso-wrap-distance-top:0;mso-wrap-distance-right:9pt;mso-wrap-distance-bottom:0;mso-position-horizontal:absolute;mso-position-horizontal-relative:text;mso-position-vertical:absolute;mso-position-vertical-relative:text;mso-width-percent:0;mso-height-percent:0;mso-width-relative:margin;mso-height-relative:margin" o:gfxdata="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" strokecolor="#ed7d31 [3205]" strokeweight=".5pt">
-                <v:stroke endarrow="block" joinstyle="miter"/>
-              </v:shape>
-            </w:pict>
-          </mc:Fallback>
-        </mc:AlternateContent>
-      </w:r>
-      <w:r>
-        <w:rPr>
-          <w:noProof/>
-        </w:rPr>
-        <mc:AlternateContent>
-          <mc:Choice Requires="wps">
-            <w:drawing>
-              <wp:anchor distT="0" distB="0" distL="114300" distR="114300" simplePos="0" relativeHeight="251707392" behindDoc="0" locked="0" layoutInCell="1" allowOverlap="1" wp14:anchorId="375EEDF1" wp14:editId="4FDB0D78">
-                <wp:simplePos x="0" y="0"/>
-                <wp:positionH relativeFrom="column">
-                  <wp:posOffset>3095625</wp:posOffset>
-                </wp:positionH>
-                <wp:positionV relativeFrom="paragraph">
-                  <wp:posOffset>466725</wp:posOffset>
-                </wp:positionV>
-                <wp:extent cx="266700" cy="276225"/>
-                <wp:effectExtent l="0" t="0" r="76200" b="47625"/>
-                <wp:wrapNone/>
-                <wp:docPr id="26" name="Straight Arrow Connector 26"/>
+                <wp:docPr id="192" name="Straight Arrow Connector 192"/>
                 <wp:cNvGraphicFramePr/>
                 <a:graphic xmlns:a="http://schemas.openxmlformats.org/drawingml/2006/main">
                   <a:graphicData uri="http://schemas.microsoft.com/office/word/2010/wordprocessingShape">
@@ -2247,7 +2156,7 @@
                       <wps:spPr>
                         <a:xfrm>
                           <a:off x="0" y="0"/>
-                          <a:ext cx="266700" cy="276225"/>
+                          <a:ext cx="345440" cy="45085"/>
                         </a:xfrm>
                         <a:prstGeom prst="straightConnector1">
                           <a:avLst/>
@@ -2288,7 +2197,7 @@
           </mc:Choice>
           <mc:Fallback>
             <w:pict>
-              <v:shape w14:anchorId="209E80D2" id="Straight Arrow Connector 26" o:spid="_x0000_s1026" type="#_x0000_t32" style="position:absolute;margin-left:243.75pt;margin-top:36.75pt;width:21pt;height:21.75pt;z-index:251707392;visibility:visible;mso-wrap-style:square;mso-width-percent:0;mso-height-percent:0;mso-wrap-distance-left:9pt;mso-wrap-distance-top:0;mso-wrap-distance-right:9pt;mso-wrap-distance-bottom:0;mso-position-horizontal:absolute;mso-position-horizontal-relative:text;mso-position-vertical:absolute;mso-position-vertical-relative:text;mso-width-percent:0;mso-height-percent:0;mso-width-relative:margin;mso-height-relative:margin" o:gfxdata="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" strokecolor="#00b050" strokeweight=".5pt">
+              <v:shape w14:anchorId="1C7C77EC" id="Straight Arrow Connector 192" o:spid="_x0000_s1026" type="#_x0000_t32" style="position:absolute;margin-left:123.45pt;margin-top:310.75pt;width:27.2pt;height:3.55pt;z-index:251713536;visibility:visible;mso-wrap-style:square;mso-width-percent:0;mso-height-percent:0;mso-wrap-distance-left:9pt;mso-wrap-distance-top:0;mso-wrap-distance-right:9pt;mso-wrap-distance-bottom:0;mso-position-horizontal:absolute;mso-position-horizontal-relative:text;mso-position-vertical:absolute;mso-position-vertical-relative:text;mso-width-percent:0;mso-height-percent:0;mso-width-relative:margin;mso-height-relative:margin" o:gfxdata="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" strokecolor="#00b050" strokeweight=".5pt">
                 <v:stroke endarrow="block" joinstyle="miter"/>
               </v:shape>
             </w:pict>
@@ -2302,18 +2211,18 @@
         <mc:AlternateContent>
           <mc:Choice Requires="wps">
             <w:drawing>
-              <wp:anchor distT="45720" distB="45720" distL="114300" distR="114300" simplePos="0" relativeHeight="251672576" behindDoc="0" locked="0" layoutInCell="1" allowOverlap="1" wp14:anchorId="21A0830C" wp14:editId="25D01DA8">
+              <wp:anchor distT="45720" distB="45720" distL="114300" distR="114300" simplePos="0" relativeHeight="251704320" behindDoc="0" locked="0" layoutInCell="1" allowOverlap="1" wp14:anchorId="1A2BF8EB" wp14:editId="23F9185A">
                 <wp:simplePos x="0" y="0"/>
                 <wp:positionH relativeFrom="column">
-                  <wp:posOffset>1238250</wp:posOffset>
+                  <wp:posOffset>1932837</wp:posOffset>
                 </wp:positionH>
                 <wp:positionV relativeFrom="paragraph">
-                  <wp:posOffset>247650</wp:posOffset>
+                  <wp:posOffset>3278625</wp:posOffset>
                 </wp:positionV>
-                <wp:extent cx="1943100" cy="981075"/>
+                <wp:extent cx="1352550" cy="981075"/>
                 <wp:effectExtent l="0" t="0" r="19050" b="28575"/>
                 <wp:wrapSquare wrapText="bothSides"/>
-                <wp:docPr id="8" name="Text Box 2"/>
+                <wp:docPr id="23" name="Text Box 2"/>
                 <wp:cNvGraphicFramePr>
                   <a:graphicFrameLocks xmlns:a="http://schemas.openxmlformats.org/drawingml/2006/main"/>
                 </wp:cNvGraphicFramePr>
@@ -2326,7 +2235,7 @@
                       <wps:spPr bwMode="auto">
                         <a:xfrm>
                           <a:off x="0" y="0"/>
-                          <a:ext cx="1943100" cy="981075"/>
+                          <a:ext cx="1352550" cy="981075"/>
                         </a:xfrm>
                         <a:prstGeom prst="rect">
                           <a:avLst/>
@@ -2347,7 +2256,10 @@
                         <w:txbxContent>
                           <w:p>
                             <w:r>
-                              <w:t>You walk down the alley and there’s a blue box blocking your way. It says “Police public call box” on top and the door’s slightly open. Do you go in?</w:t>
+                              <w:t>You run out into the plain away from the T-rex and get eaten</w:t>
+                            </w:r>
+                            <w:r>
+                              <w:t xml:space="preserve"> by running into a velociraptor</w:t>
                             </w:r>
                           </w:p>
                         </w:txbxContent>
@@ -2369,12 +2281,15 @@
           </mc:Choice>
           <mc:Fallback>
             <w:pict>
-              <v:shape w14:anchorId="21A0830C" id="_x0000_s1038" type="#_x0000_t202" style="position:absolute;margin-left:97.5pt;margin-top:19.5pt;width:153pt;height:77.25pt;z-index:251672576;visibility:visible;mso-wrap-style:square;mso-width-percent:0;mso-height-percent:0;mso-wrap-distance-left:9pt;mso-wrap-distance-top:3.6pt;mso-wrap-distance-right:9pt;mso-wrap-distance-bottom:3.6pt;mso-position-horizontal:absolute;mso-position-horizontal-relative:text;mso-position-vertical:absolute;mso-position-vertical-relative:text;mso-width-percent:0;mso-height-percent:0;mso-width-relative:margin;mso-height-relative:margin;v-text-anchor:top" o:gfxdata="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">
+              <v:shape w14:anchorId="1A2BF8EB" id="_x0000_s1038" type="#_x0000_t202" style="position:absolute;margin-left:152.2pt;margin-top:258.15pt;width:106.5pt;height:77.25pt;z-index:251704320;visibility:visible;mso-wrap-style:square;mso-width-percent:0;mso-height-percent:0;mso-wrap-distance-left:9pt;mso-wrap-distance-top:3.6pt;mso-wrap-distance-right:9pt;mso-wrap-distance-bottom:3.6pt;mso-position-horizontal:absolute;mso-position-horizontal-relative:text;mso-position-vertical:absolute;mso-position-vertical-relative:text;mso-width-percent:0;mso-height-percent:0;mso-width-relative:margin;mso-height-relative:margin;v-text-anchor:top" o:gfxdata="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">
                 <v:textbox>
                   <w:txbxContent>
                     <w:p>
                       <w:r>
-                        <w:t>You walk down the alley and there’s a blue box blocking your way. It says “Police public call box” on top and the door’s slightly open. Do you go in?</w:t>
+                        <w:t>You run out into the plain away from the T-rex and get eaten</w:t>
+                      </w:r>
+                      <w:r>
+                        <w:t xml:space="preserve"> by running into a velociraptor</w:t>
                       </w:r>
                     </w:p>
                   </w:txbxContent>
@@ -2392,27 +2307,27 @@
         <mc:AlternateContent>
           <mc:Choice Requires="wps">
             <w:drawing>
-              <wp:anchor distT="0" distB="0" distL="114300" distR="114300" simplePos="0" relativeHeight="251711488" behindDoc="0" locked="0" layoutInCell="1" allowOverlap="1" wp14:anchorId="0467C7DF" wp14:editId="1C6B65AB">
+              <wp:anchor distT="0" distB="0" distL="114300" distR="114300" simplePos="0" relativeHeight="251712512" behindDoc="0" locked="0" layoutInCell="1" allowOverlap="1" wp14:anchorId="26280B64" wp14:editId="6949B4DF">
                 <wp:simplePos x="0" y="0"/>
                 <wp:positionH relativeFrom="column">
-                  <wp:posOffset>857251</wp:posOffset>
+                  <wp:posOffset>1223318</wp:posOffset>
                 </wp:positionH>
                 <wp:positionV relativeFrom="paragraph">
-                  <wp:posOffset>2295524</wp:posOffset>
+                  <wp:posOffset>2852866</wp:posOffset>
                 </wp:positionV>
-                <wp:extent cx="266700" cy="85725"/>
-                <wp:effectExtent l="0" t="38100" r="57150" b="28575"/>
+                <wp:extent cx="148281" cy="259235"/>
+                <wp:effectExtent l="38100" t="0" r="23495" b="64770"/>
                 <wp:wrapNone/>
-                <wp:docPr id="30" name="Straight Arrow Connector 30"/>
+                <wp:docPr id="31" name="Straight Arrow Connector 31"/>
                 <wp:cNvGraphicFramePr/>
                 <a:graphic xmlns:a="http://schemas.openxmlformats.org/drawingml/2006/main">
                   <a:graphicData uri="http://schemas.microsoft.com/office/word/2010/wordprocessingShape">
                     <wps:wsp>
                       <wps:cNvCnPr/>
                       <wps:spPr>
-                        <a:xfrm flipV="1">
+                        <a:xfrm flipH="1">
                           <a:off x="0" y="0"/>
-                          <a:ext cx="266700" cy="85725"/>
+                          <a:ext cx="148281" cy="259235"/>
                         </a:xfrm>
                         <a:prstGeom prst="straightConnector1">
                           <a:avLst/>
@@ -2450,7 +2365,7 @@
           </mc:Choice>
           <mc:Fallback>
             <w:pict>
-              <v:shape w14:anchorId="29CFCF89" id="Straight Arrow Connector 30" o:spid="_x0000_s1026" type="#_x0000_t32" style="position:absolute;margin-left:67.5pt;margin-top:180.75pt;width:21pt;height:6.75pt;flip:y;z-index:251711488;visibility:visible;mso-wrap-style:square;mso-width-percent:0;mso-height-percent:0;mso-wrap-distance-left:9pt;mso-wrap-distance-top:0;mso-wrap-distance-right:9pt;mso-wrap-distance-bottom:0;mso-position-horizontal:absolute;mso-position-horizontal-relative:text;mso-position-vertical:absolute;mso-position-vertical-relative:text;mso-width-percent:0;mso-height-percent:0;mso-width-relative:margin;mso-height-relative:margin" o:gfxdata="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" strokecolor="#ed7d31 [3205]" strokeweight=".5pt">
+              <v:shape w14:anchorId="795B08CE" id="Straight Arrow Connector 31" o:spid="_x0000_s1026" type="#_x0000_t32" style="position:absolute;margin-left:96.3pt;margin-top:224.65pt;width:11.7pt;height:20.4pt;flip:x;z-index:251712512;visibility:visible;mso-wrap-style:square;mso-width-percent:0;mso-height-percent:0;mso-wrap-distance-left:9pt;mso-wrap-distance-top:0;mso-wrap-distance-right:9pt;mso-wrap-distance-bottom:0;mso-position-horizontal:absolute;mso-position-horizontal-relative:text;mso-position-vertical:absolute;mso-position-vertical-relative:text;mso-width-percent:0;mso-height-percent:0;mso-width-relative:margin;mso-height-relative:margin" o:gfxdata="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" strokecolor="#ed7d31 [3205]" strokeweight=".5pt">
                 <v:stroke endarrow="block" joinstyle="miter"/>
               </v:shape>
             </w:pict>
@@ -2464,13 +2379,13 @@
         <mc:AlternateContent>
           <mc:Choice Requires="wps">
             <w:drawing>
-              <wp:anchor distT="45720" distB="45720" distL="114300" distR="114300" simplePos="0" relativeHeight="251684864" behindDoc="0" locked="0" layoutInCell="1" allowOverlap="1" wp14:anchorId="5F2818AD" wp14:editId="20479099">
+              <wp:anchor distT="45720" distB="45720" distL="114300" distR="114300" simplePos="0" relativeHeight="251684864" behindDoc="0" locked="0" layoutInCell="1" allowOverlap="1" wp14:anchorId="4BACBC08" wp14:editId="3CB663C3">
                 <wp:simplePos x="0" y="0"/>
                 <wp:positionH relativeFrom="margin">
-                  <wp:posOffset>1133475</wp:posOffset>
+                  <wp:posOffset>-635</wp:posOffset>
                 </wp:positionH>
                 <wp:positionV relativeFrom="paragraph">
-                  <wp:posOffset>1924050</wp:posOffset>
+                  <wp:posOffset>2353018</wp:posOffset>
                 </wp:positionV>
                 <wp:extent cx="1800225" cy="619125"/>
                 <wp:effectExtent l="0" t="0" r="28575" b="28575"/>
@@ -2540,7 +2455,7 @@
           </mc:Choice>
           <mc:Fallback>
             <w:pict>
-              <v:shape w14:anchorId="5F2818AD" id="_x0000_s1039" type="#_x0000_t202" style="position:absolute;margin-left:89.25pt;margin-top:151.5pt;width:141.75pt;height:48.75pt;z-index:251684864;visibility:visible;mso-wrap-style:square;mso-width-percent:0;mso-height-percent:0;mso-wrap-distance-left:9pt;mso-wrap-distance-top:3.6pt;mso-wrap-distance-right:9pt;mso-wrap-distance-bottom:3.6pt;mso-position-horizontal:absolute;mso-position-horizontal-relative:margin;mso-position-vertical:absolute;mso-position-vertical-relative:text;mso-width-percent:0;mso-height-percent:0;mso-width-relative:margin;mso-height-relative:margin;v-text-anchor:top" o:gfxdata="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">
+              <v:shape w14:anchorId="4BACBC08" id="_x0000_s1039" type="#_x0000_t202" style="position:absolute;margin-left:-.05pt;margin-top:185.3pt;width:141.75pt;height:48.75pt;z-index:251684864;visibility:visible;mso-wrap-style:square;mso-width-percent:0;mso-height-percent:0;mso-wrap-distance-left:9pt;mso-wrap-distance-top:3.6pt;mso-wrap-distance-right:9pt;mso-wrap-distance-bottom:3.6pt;mso-position-horizontal:absolute;mso-position-horizontal-relative:margin;mso-position-vertical:absolute;mso-position-vertical-relative:text;mso-width-percent:0;mso-height-percent:0;mso-width-relative:margin;mso-height-relative:margin;v-text-anchor:top" o:gfxdata="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">
                 <v:textbox>
                   <w:txbxContent>
                     <w:p>
@@ -2565,7 +2480,6 @@
           </mc:Fallback>
         </mc:AlternateContent>
       </w:r>
-      <w:bookmarkStart w:id="0" w:name="_GoBack"/>
       <w:r>
         <w:rPr>
           <w:noProof/>
@@ -2573,35 +2487,32 @@
         <mc:AlternateContent>
           <mc:Choice Requires="wps">
             <w:drawing>
-              <wp:anchor distT="0" distB="0" distL="114300" distR="114300" simplePos="0" relativeHeight="251710464" behindDoc="0" locked="0" layoutInCell="1" allowOverlap="1" wp14:anchorId="7482F8B3" wp14:editId="5F8BD0EE">
+              <wp:anchor distT="0" distB="0" distL="114300" distR="114300" simplePos="0" relativeHeight="251711488" behindDoc="0" locked="0" layoutInCell="1" allowOverlap="1" wp14:anchorId="3C1DF60C" wp14:editId="64750BC4">
                 <wp:simplePos x="0" y="0"/>
                 <wp:positionH relativeFrom="column">
-                  <wp:posOffset>2276475</wp:posOffset>
+                  <wp:posOffset>745593</wp:posOffset>
                 </wp:positionH>
                 <wp:positionV relativeFrom="paragraph">
-                  <wp:posOffset>1485900</wp:posOffset>
+                  <wp:posOffset>2000198</wp:posOffset>
                 </wp:positionV>
-                <wp:extent cx="1095375" cy="114300"/>
-                <wp:effectExtent l="0" t="0" r="66675" b="95250"/>
+                <wp:extent cx="175827" cy="345990"/>
+                <wp:effectExtent l="38100" t="0" r="34290" b="54610"/>
                 <wp:wrapNone/>
-                <wp:docPr id="29" name="Straight Arrow Connector 29"/>
+                <wp:docPr id="30" name="Straight Arrow Connector 30"/>
                 <wp:cNvGraphicFramePr/>
                 <a:graphic xmlns:a="http://schemas.openxmlformats.org/drawingml/2006/main">
                   <a:graphicData uri="http://schemas.microsoft.com/office/word/2010/wordprocessingShape">
                     <wps:wsp>
                       <wps:cNvCnPr/>
                       <wps:spPr>
-                        <a:xfrm>
+                        <a:xfrm flipH="1">
                           <a:off x="0" y="0"/>
-                          <a:ext cx="1095375" cy="114300"/>
+                          <a:ext cx="175827" cy="345990"/>
                         </a:xfrm>
                         <a:prstGeom prst="straightConnector1">
                           <a:avLst/>
                         </a:prstGeom>
                         <a:ln>
-                          <a:solidFill>
-                            <a:srgbClr val="00B050"/>
-                          </a:solidFill>
                           <a:tailEnd type="triangle"/>
                         </a:ln>
                       </wps:spPr>
@@ -2634,83 +2545,7 @@
           </mc:Choice>
           <mc:Fallback>
             <w:pict>
-              <v:shape w14:anchorId="7BDD9126" id="Straight Arrow Connector 29" o:spid="_x0000_s1026" type="#_x0000_t32" style="position:absolute;margin-left:179.25pt;margin-top:117pt;width:86.25pt;height:9pt;z-index:251710464;visibility:visible;mso-wrap-style:square;mso-width-percent:0;mso-height-percent:0;mso-wrap-distance-left:9pt;mso-wrap-distance-top:0;mso-wrap-distance-right:9pt;mso-wrap-distance-bottom:0;mso-position-horizontal:absolute;mso-position-horizontal-relative:text;mso-position-vertical:absolute;mso-position-vertical-relative:text;mso-width-percent:0;mso-height-percent:0;mso-width-relative:margin;mso-height-relative:margin" o:gfxdata="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" strokecolor="#00b050" strokeweight=".5pt">
-                <v:stroke endarrow="block" joinstyle="miter"/>
-              </v:shape>
-            </w:pict>
-          </mc:Fallback>
-        </mc:AlternateContent>
-      </w:r>
-      <w:bookmarkEnd w:id="0"/>
-      <w:r>
-        <w:rPr>
-          <w:noProof/>
-        </w:rPr>
-        <mc:AlternateContent>
-          <mc:Choice Requires="wps">
-            <w:drawing>
-              <wp:anchor distT="0" distB="0" distL="114300" distR="114300" simplePos="0" relativeHeight="251709440" behindDoc="0" locked="0" layoutInCell="1" allowOverlap="1" wp14:anchorId="11DB1581" wp14:editId="1CD49D94">
-                <wp:simplePos x="0" y="0"/>
-                <wp:positionH relativeFrom="column">
-                  <wp:posOffset>819150</wp:posOffset>
-                </wp:positionH>
-                <wp:positionV relativeFrom="paragraph">
-                  <wp:posOffset>1447799</wp:posOffset>
-                </wp:positionV>
-                <wp:extent cx="495300" cy="85725"/>
-                <wp:effectExtent l="0" t="57150" r="0" b="28575"/>
-                <wp:wrapNone/>
-                <wp:docPr id="28" name="Straight Arrow Connector 28"/>
-                <wp:cNvGraphicFramePr/>
-                <a:graphic xmlns:a="http://schemas.openxmlformats.org/drawingml/2006/main">
-                  <a:graphicData uri="http://schemas.microsoft.com/office/word/2010/wordprocessingShape">
-                    <wps:wsp>
-                      <wps:cNvCnPr/>
-                      <wps:spPr>
-                        <a:xfrm flipV="1">
-                          <a:off x="0" y="0"/>
-                          <a:ext cx="495300" cy="85725"/>
-                        </a:xfrm>
-                        <a:prstGeom prst="straightConnector1">
-                          <a:avLst/>
-                        </a:prstGeom>
-                        <a:ln>
-                          <a:solidFill>
-                            <a:srgbClr val="00B050"/>
-                          </a:solidFill>
-                          <a:tailEnd type="triangle"/>
-                        </a:ln>
-                      </wps:spPr>
-                      <wps:style>
-                        <a:lnRef idx="1">
-                          <a:schemeClr val="accent2"/>
-                        </a:lnRef>
-                        <a:fillRef idx="0">
-                          <a:schemeClr val="accent2"/>
-                        </a:fillRef>
-                        <a:effectRef idx="0">
-                          <a:schemeClr val="accent2"/>
-                        </a:effectRef>
-                        <a:fontRef idx="minor">
-                          <a:schemeClr val="tx1"/>
-                        </a:fontRef>
-                      </wps:style>
-                      <wps:bodyPr/>
-                    </wps:wsp>
-                  </a:graphicData>
-                </a:graphic>
-                <wp14:sizeRelH relativeFrom="margin">
-                  <wp14:pctWidth>0</wp14:pctWidth>
-                </wp14:sizeRelH>
-                <wp14:sizeRelV relativeFrom="margin">
-                  <wp14:pctHeight>0</wp14:pctHeight>
-                </wp14:sizeRelV>
-              </wp:anchor>
-            </w:drawing>
-          </mc:Choice>
-          <mc:Fallback>
-            <w:pict>
-              <v:shape w14:anchorId="7340E4FE" id="Straight Arrow Connector 28" o:spid="_x0000_s1026" type="#_x0000_t32" style="position:absolute;margin-left:64.5pt;margin-top:114pt;width:39pt;height:6.75pt;flip:y;z-index:251709440;visibility:visible;mso-wrap-style:square;mso-width-percent:0;mso-height-percent:0;mso-wrap-distance-left:9pt;mso-wrap-distance-top:0;mso-wrap-distance-right:9pt;mso-wrap-distance-bottom:0;mso-position-horizontal:absolute;mso-position-horizontal-relative:text;mso-position-vertical:absolute;mso-position-vertical-relative:text;mso-width-percent:0;mso-height-percent:0;mso-width-relative:margin;mso-height-relative:margin" o:gfxdata="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" strokecolor="#00b050" strokeweight=".5pt">
+              <v:shape w14:anchorId="5C67D811" id="Straight Arrow Connector 30" o:spid="_x0000_s1026" type="#_x0000_t32" style="position:absolute;margin-left:58.7pt;margin-top:157.5pt;width:13.85pt;height:27.25pt;flip:x;z-index:251711488;visibility:visible;mso-wrap-style:square;mso-width-percent:0;mso-height-percent:0;mso-wrap-distance-left:9pt;mso-wrap-distance-top:0;mso-wrap-distance-right:9pt;mso-wrap-distance-bottom:0;mso-position-horizontal:absolute;mso-position-horizontal-relative:text;mso-position-vertical:absolute;mso-position-vertical-relative:text;mso-width-percent:0;mso-height-percent:0;mso-width-relative:margin;mso-height-relative:margin" o:gfxdata="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" strokecolor="#ed7d31 [3205]" strokeweight=".5pt">
                 <v:stroke endarrow="block" joinstyle="miter"/>
               </v:shape>
             </w:pict>
@@ -2724,13 +2559,13 @@
         <mc:AlternateContent>
           <mc:Choice Requires="wps">
             <w:drawing>
-              <wp:anchor distT="45720" distB="45720" distL="114300" distR="114300" simplePos="0" relativeHeight="251688960" behindDoc="0" locked="0" layoutInCell="1" allowOverlap="1" wp14:anchorId="23ADF495" wp14:editId="638CCC59">
+              <wp:anchor distT="45720" distB="45720" distL="114300" distR="114300" simplePos="0" relativeHeight="251688960" behindDoc="0" locked="0" layoutInCell="1" allowOverlap="1" wp14:anchorId="79513D22" wp14:editId="3CA346E0">
                 <wp:simplePos x="0" y="0"/>
                 <wp:positionH relativeFrom="column">
-                  <wp:posOffset>1333500</wp:posOffset>
+                  <wp:posOffset>2400935</wp:posOffset>
                 </wp:positionH>
                 <wp:positionV relativeFrom="paragraph">
-                  <wp:posOffset>1371600</wp:posOffset>
+                  <wp:posOffset>1885315</wp:posOffset>
                 </wp:positionV>
                 <wp:extent cx="990600" cy="257175"/>
                 <wp:effectExtent l="0" t="0" r="19050" b="28575"/>
@@ -2791,7 +2626,7 @@
           </mc:Choice>
           <mc:Fallback>
             <w:pict>
-              <v:shape w14:anchorId="23ADF495" id="_x0000_s1040" type="#_x0000_t202" style="position:absolute;margin-left:105pt;margin-top:108pt;width:78pt;height:20.25pt;z-index:251688960;visibility:visible;mso-wrap-style:square;mso-width-percent:0;mso-height-percent:0;mso-wrap-distance-left:9pt;mso-wrap-distance-top:3.6pt;mso-wrap-distance-right:9pt;mso-wrap-distance-bottom:3.6pt;mso-position-horizontal:absolute;mso-position-horizontal-relative:text;mso-position-vertical:absolute;mso-position-vertical-relative:text;mso-width-percent:0;mso-height-percent:0;mso-width-relative:margin;mso-height-relative:margin;v-text-anchor:top" o:gfxdata="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">
+              <v:shape w14:anchorId="79513D22" id="_x0000_s1040" type="#_x0000_t202" style="position:absolute;margin-left:189.05pt;margin-top:148.45pt;width:78pt;height:20.25pt;z-index:251688960;visibility:visible;mso-wrap-style:square;mso-width-percent:0;mso-height-percent:0;mso-wrap-distance-left:9pt;mso-wrap-distance-top:3.6pt;mso-wrap-distance-right:9pt;mso-wrap-distance-bottom:3.6pt;mso-position-horizontal:absolute;mso-position-horizontal-relative:text;mso-position-vertical:absolute;mso-position-vertical-relative:text;mso-width-percent:0;mso-height-percent:0;mso-width-relative:margin;mso-height-relative:margin;v-text-anchor:top" o:gfxdata="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">
                 <v:textbox>
                   <w:txbxContent>
                     <w:p>
@@ -2814,32 +2649,35 @@
         <mc:AlternateContent>
           <mc:Choice Requires="wps">
             <w:drawing>
-              <wp:anchor distT="0" distB="0" distL="114300" distR="114300" simplePos="0" relativeHeight="251708416" behindDoc="0" locked="0" layoutInCell="1" allowOverlap="1" wp14:anchorId="2B885277" wp14:editId="27D07ACB">
+              <wp:anchor distT="0" distB="0" distL="114300" distR="114300" simplePos="0" relativeHeight="251709440" behindDoc="0" locked="0" layoutInCell="1" allowOverlap="1" wp14:anchorId="5EE2CD39" wp14:editId="3DE7F958">
                 <wp:simplePos x="0" y="0"/>
                 <wp:positionH relativeFrom="column">
-                  <wp:posOffset>914399</wp:posOffset>
+                  <wp:posOffset>1865561</wp:posOffset>
                 </wp:positionH>
                 <wp:positionV relativeFrom="paragraph">
-                  <wp:posOffset>657225</wp:posOffset>
+                  <wp:posOffset>1888782</wp:posOffset>
                 </wp:positionV>
-                <wp:extent cx="390525" cy="152400"/>
-                <wp:effectExtent l="38100" t="0" r="28575" b="57150"/>
+                <wp:extent cx="531341" cy="98854"/>
+                <wp:effectExtent l="0" t="0" r="78740" b="73025"/>
                 <wp:wrapNone/>
-                <wp:docPr id="27" name="Straight Arrow Connector 27"/>
+                <wp:docPr id="28" name="Straight Arrow Connector 28"/>
                 <wp:cNvGraphicFramePr/>
                 <a:graphic xmlns:a="http://schemas.openxmlformats.org/drawingml/2006/main">
                   <a:graphicData uri="http://schemas.microsoft.com/office/word/2010/wordprocessingShape">
                     <wps:wsp>
                       <wps:cNvCnPr/>
                       <wps:spPr>
-                        <a:xfrm flipH="1">
+                        <a:xfrm>
                           <a:off x="0" y="0"/>
-                          <a:ext cx="390525" cy="152400"/>
+                          <a:ext cx="531341" cy="98854"/>
                         </a:xfrm>
                         <a:prstGeom prst="straightConnector1">
                           <a:avLst/>
                         </a:prstGeom>
                         <a:ln>
+                          <a:solidFill>
+                            <a:srgbClr val="00B050"/>
+                          </a:solidFill>
                           <a:tailEnd type="triangle"/>
                         </a:ln>
                       </wps:spPr>
@@ -2872,7 +2710,7 @@
           </mc:Choice>
           <mc:Fallback>
             <w:pict>
-              <v:shape w14:anchorId="7712A191" id="Straight Arrow Connector 27" o:spid="_x0000_s1026" type="#_x0000_t32" style="position:absolute;margin-left:1in;margin-top:51.75pt;width:30.75pt;height:12pt;flip:x;z-index:251708416;visibility:visible;mso-wrap-style:square;mso-width-percent:0;mso-height-percent:0;mso-wrap-distance-left:9pt;mso-wrap-distance-top:0;mso-wrap-distance-right:9pt;mso-wrap-distance-bottom:0;mso-position-horizontal:absolute;mso-position-horizontal-relative:text;mso-position-vertical:absolute;mso-position-vertical-relative:text;mso-width-percent:0;mso-height-percent:0;mso-width-relative:margin;mso-height-relative:margin" o:gfxdata="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" strokecolor="#ed7d31 [3205]" strokeweight=".5pt">
+              <v:shape w14:anchorId="5AB76D32" id="Straight Arrow Connector 28" o:spid="_x0000_s1026" type="#_x0000_t32" style="position:absolute;margin-left:146.9pt;margin-top:148.7pt;width:41.85pt;height:7.8pt;z-index:251709440;visibility:visible;mso-wrap-style:square;mso-width-percent:0;mso-height-percent:0;mso-wrap-distance-left:9pt;mso-wrap-distance-top:0;mso-wrap-distance-right:9pt;mso-wrap-distance-bottom:0;mso-position-horizontal:absolute;mso-position-horizontal-relative:text;mso-position-vertical:absolute;mso-position-vertical-relative:text;mso-width-percent:0;mso-height-percent:0;mso-width-relative:margin;mso-height-relative:margin" o:gfxdata="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" strokecolor="#00b050" strokeweight=".5pt">
                 <v:stroke endarrow="block" joinstyle="miter"/>
               </v:shape>
             </w:pict>
@@ -2886,13 +2724,13 @@
         <mc:AlternateContent>
           <mc:Choice Requires="wps">
             <w:drawing>
-              <wp:anchor distT="45720" distB="45720" distL="114300" distR="114300" simplePos="0" relativeHeight="251674624" behindDoc="0" locked="0" layoutInCell="1" allowOverlap="1" wp14:anchorId="0403963E" wp14:editId="18A7697F">
+              <wp:anchor distT="45720" distB="45720" distL="114300" distR="114300" simplePos="0" relativeHeight="251674624" behindDoc="0" locked="0" layoutInCell="1" allowOverlap="1" wp14:anchorId="0755858E" wp14:editId="76F1513B">
                 <wp:simplePos x="0" y="0"/>
                 <wp:positionH relativeFrom="margin">
-                  <wp:posOffset>-200025</wp:posOffset>
+                  <wp:posOffset>853887</wp:posOffset>
                 </wp:positionH>
                 <wp:positionV relativeFrom="paragraph">
-                  <wp:posOffset>561975</wp:posOffset>
+                  <wp:posOffset>151713</wp:posOffset>
                 </wp:positionV>
                 <wp:extent cx="1095375" cy="1933575"/>
                 <wp:effectExtent l="0" t="0" r="28575" b="28575"/>
@@ -2962,7 +2800,7 @@
           </mc:Choice>
           <mc:Fallback>
             <w:pict>
-              <v:shape w14:anchorId="0403963E" id="_x0000_s1041" type="#_x0000_t202" style="position:absolute;margin-left:-15.75pt;margin-top:44.25pt;width:86.25pt;height:152.25pt;z-index:251674624;visibility:visible;mso-wrap-style:square;mso-width-percent:0;mso-height-percent:0;mso-wrap-distance-left:9pt;mso-wrap-distance-top:3.6pt;mso-wrap-distance-right:9pt;mso-wrap-distance-bottom:3.6pt;mso-position-horizontal:absolute;mso-position-horizontal-relative:margin;mso-position-vertical:absolute;mso-position-vertical-relative:text;mso-width-percent:0;mso-height-percent:0;mso-width-relative:margin;mso-height-relative:margin;v-text-anchor:top" o:gfxdata="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">
+              <v:shape w14:anchorId="0755858E" id="_x0000_s1041" type="#_x0000_t202" style="position:absolute;margin-left:67.25pt;margin-top:11.95pt;width:86.25pt;height:152.25pt;z-index:251674624;visibility:visible;mso-wrap-style:square;mso-width-percent:0;mso-height-percent:0;mso-wrap-distance-left:9pt;mso-wrap-distance-top:3.6pt;mso-wrap-distance-right:9pt;mso-wrap-distance-bottom:3.6pt;mso-position-horizontal:absolute;mso-position-horizontal-relative:margin;mso-position-vertical:absolute;mso-position-vertical-relative:text;mso-width-percent:0;mso-height-percent:0;mso-width-relative:margin;mso-height-relative:margin;v-text-anchor:top" o:gfxdata="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">
                 <v:textbox>
                   <w:txbxContent>
                     <w:p>
@@ -2994,16 +2832,272 @@
         <mc:AlternateContent>
           <mc:Choice Requires="wps">
             <w:drawing>
-              <wp:anchor distT="0" distB="0" distL="114300" distR="114300" simplePos="0" relativeHeight="251717632" behindDoc="0" locked="0" layoutInCell="1" allowOverlap="1" wp14:anchorId="64AB745C" wp14:editId="209BE8FB">
+              <wp:anchor distT="0" distB="0" distL="114300" distR="114300" simplePos="0" relativeHeight="251708416" behindDoc="0" locked="0" layoutInCell="1" allowOverlap="1" wp14:anchorId="22C62A90" wp14:editId="275B9FF8">
                 <wp:simplePos x="0" y="0"/>
                 <wp:positionH relativeFrom="column">
-                  <wp:posOffset>7324725</wp:posOffset>
+                  <wp:posOffset>1952367</wp:posOffset>
                 </wp:positionH>
                 <wp:positionV relativeFrom="paragraph">
-                  <wp:posOffset>161925</wp:posOffset>
+                  <wp:posOffset>1135278</wp:posOffset>
                 </wp:positionV>
-                <wp:extent cx="428625" cy="171450"/>
-                <wp:effectExtent l="0" t="0" r="66675" b="57150"/>
+                <wp:extent cx="537673" cy="123568"/>
+                <wp:effectExtent l="38100" t="0" r="15240" b="86360"/>
+                <wp:wrapNone/>
+                <wp:docPr id="27" name="Straight Arrow Connector 27"/>
+                <wp:cNvGraphicFramePr/>
+                <a:graphic xmlns:a="http://schemas.openxmlformats.org/drawingml/2006/main">
+                  <a:graphicData uri="http://schemas.microsoft.com/office/word/2010/wordprocessingShape">
+                    <wps:wsp>
+                      <wps:cNvCnPr/>
+                      <wps:spPr>
+                        <a:xfrm flipH="1">
+                          <a:off x="0" y="0"/>
+                          <a:ext cx="537673" cy="123568"/>
+                        </a:xfrm>
+                        <a:prstGeom prst="straightConnector1">
+                          <a:avLst/>
+                        </a:prstGeom>
+                        <a:ln>
+                          <a:tailEnd type="triangle"/>
+                        </a:ln>
+                      </wps:spPr>
+                      <wps:style>
+                        <a:lnRef idx="1">
+                          <a:schemeClr val="accent2"/>
+                        </a:lnRef>
+                        <a:fillRef idx="0">
+                          <a:schemeClr val="accent2"/>
+                        </a:fillRef>
+                        <a:effectRef idx="0">
+                          <a:schemeClr val="accent2"/>
+                        </a:effectRef>
+                        <a:fontRef idx="minor">
+                          <a:schemeClr val="tx1"/>
+                        </a:fontRef>
+                      </wps:style>
+                      <wps:bodyPr/>
+                    </wps:wsp>
+                  </a:graphicData>
+                </a:graphic>
+                <wp14:sizeRelH relativeFrom="margin">
+                  <wp14:pctWidth>0</wp14:pctWidth>
+                </wp14:sizeRelH>
+                <wp14:sizeRelV relativeFrom="margin">
+                  <wp14:pctHeight>0</wp14:pctHeight>
+                </wp14:sizeRelV>
+              </wp:anchor>
+            </w:drawing>
+          </mc:Choice>
+          <mc:Fallback>
+            <w:pict>
+              <v:shape w14:anchorId="3FAF3E0C" id="Straight Arrow Connector 27" o:spid="_x0000_s1026" type="#_x0000_t32" style="position:absolute;margin-left:153.75pt;margin-top:89.4pt;width:42.35pt;height:9.75pt;flip:x;z-index:251708416;visibility:visible;mso-wrap-style:square;mso-width-percent:0;mso-height-percent:0;mso-wrap-distance-left:9pt;mso-wrap-distance-top:0;mso-wrap-distance-right:9pt;mso-wrap-distance-bottom:0;mso-position-horizontal:absolute;mso-position-horizontal-relative:text;mso-position-vertical:absolute;mso-position-vertical-relative:text;mso-width-percent:0;mso-height-percent:0;mso-width-relative:margin;mso-height-relative:margin" o:gfxdata="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" strokecolor="#ed7d31 [3205]" strokeweight=".5pt">
+                <v:stroke endarrow="block" joinstyle="miter"/>
+              </v:shape>
+            </w:pict>
+          </mc:Fallback>
+        </mc:AlternateContent>
+      </w:r>
+      <w:r>
+        <w:rPr>
+          <w:noProof/>
+        </w:rPr>
+        <mc:AlternateContent>
+          <mc:Choice Requires="wps">
+            <w:drawing>
+              <wp:anchor distT="45720" distB="45720" distL="114300" distR="114300" simplePos="0" relativeHeight="251676672" behindDoc="0" locked="0" layoutInCell="1" allowOverlap="1" wp14:anchorId="0CF67C65" wp14:editId="670EE4F0">
+                <wp:simplePos x="0" y="0"/>
+                <wp:positionH relativeFrom="column">
+                  <wp:posOffset>4780915</wp:posOffset>
+                </wp:positionH>
+                <wp:positionV relativeFrom="paragraph">
+                  <wp:posOffset>665480</wp:posOffset>
+                </wp:positionV>
+                <wp:extent cx="1057275" cy="1043305"/>
+                <wp:effectExtent l="0" t="0" r="28575" b="23495"/>
+                <wp:wrapSquare wrapText="bothSides"/>
+                <wp:docPr id="10" name="Text Box 2"/>
+                <wp:cNvGraphicFramePr>
+                  <a:graphicFrameLocks xmlns:a="http://schemas.openxmlformats.org/drawingml/2006/main"/>
+                </wp:cNvGraphicFramePr>
+                <a:graphic xmlns:a="http://schemas.openxmlformats.org/drawingml/2006/main">
+                  <a:graphicData uri="http://schemas.microsoft.com/office/word/2010/wordprocessingShape">
+                    <wps:wsp>
+                      <wps:cNvSpPr txBox="1">
+                        <a:spLocks noChangeArrowheads="1"/>
+                      </wps:cNvSpPr>
+                      <wps:spPr bwMode="auto">
+                        <a:xfrm>
+                          <a:off x="0" y="0"/>
+                          <a:ext cx="1057275" cy="1043305"/>
+                        </a:xfrm>
+                        <a:prstGeom prst="rect">
+                          <a:avLst/>
+                        </a:prstGeom>
+                        <a:solidFill>
+                          <a:srgbClr val="FFFFFF"/>
+                        </a:solidFill>
+                        <a:ln w="9525">
+                          <a:solidFill>
+                            <a:srgbClr val="000000"/>
+                          </a:solidFill>
+                          <a:miter lim="800000"/>
+                          <a:headEnd/>
+                          <a:tailEnd/>
+                        </a:ln>
+                      </wps:spPr>
+                      <wps:txbx>
+                        <w:txbxContent>
+                          <w:p>
+                            <w:r>
+                              <w:t xml:space="preserve">You climb over the box and make your way to the </w:t>
+                            </w:r>
+                            <w:r>
+                              <w:t>next sidewalk</w:t>
+                            </w:r>
+                            <w:r>
+                              <w:t xml:space="preserve"> </w:t>
+                            </w:r>
+                          </w:p>
+                        </w:txbxContent>
+                      </wps:txbx>
+                      <wps:bodyPr rot="0" vert="horz" wrap="square" lIns="91440" tIns="45720" rIns="91440" bIns="45720" anchor="t" anchorCtr="0">
+                        <a:noAutofit/>
+                      </wps:bodyPr>
+                    </wps:wsp>
+                  </a:graphicData>
+                </a:graphic>
+                <wp14:sizeRelH relativeFrom="margin">
+                  <wp14:pctWidth>0</wp14:pctWidth>
+                </wp14:sizeRelH>
+                <wp14:sizeRelV relativeFrom="margin">
+                  <wp14:pctHeight>0</wp14:pctHeight>
+                </wp14:sizeRelV>
+              </wp:anchor>
+            </w:drawing>
+          </mc:Choice>
+          <mc:Fallback>
+            <w:pict>
+              <v:shape w14:anchorId="0CF67C65" id="_x0000_s1042" type="#_x0000_t202" style="position:absolute;margin-left:376.45pt;margin-top:52.4pt;width:83.25pt;height:82.15pt;z-index:251676672;visibility:visible;mso-wrap-style:square;mso-width-percent:0;mso-height-percent:0;mso-wrap-distance-left:9pt;mso-wrap-distance-top:3.6pt;mso-wrap-distance-right:9pt;mso-wrap-distance-bottom:3.6pt;mso-position-horizontal:absolute;mso-position-horizontal-relative:text;mso-position-vertical:absolute;mso-position-vertical-relative:text;mso-width-percent:0;mso-height-percent:0;mso-width-relative:margin;mso-height-relative:margin;v-text-anchor:top" o:gfxdata="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">
+                <v:textbox>
+                  <w:txbxContent>
+                    <w:p>
+                      <w:r>
+                        <w:t xml:space="preserve">You climb over the box and make your way to the </w:t>
+                      </w:r>
+                      <w:r>
+                        <w:t>next sidewalk</w:t>
+                      </w:r>
+                      <w:r>
+                        <w:t xml:space="preserve"> </w:t>
+                      </w:r>
+                    </w:p>
+                  </w:txbxContent>
+                </v:textbox>
+                <w10:wrap type="square"/>
+              </v:shape>
+            </w:pict>
+          </mc:Fallback>
+        </mc:AlternateContent>
+      </w:r>
+      <w:r>
+        <w:rPr>
+          <w:noProof/>
+        </w:rPr>
+        <mc:AlternateContent>
+          <mc:Choice Requires="wps">
+            <w:drawing>
+              <wp:anchor distT="45720" distB="45720" distL="114300" distR="114300" simplePos="0" relativeHeight="251697152" behindDoc="0" locked="0" layoutInCell="1" allowOverlap="1" wp14:anchorId="361607B2" wp14:editId="06321939">
+                <wp:simplePos x="0" y="0"/>
+                <wp:positionH relativeFrom="margin">
+                  <wp:posOffset>10579735</wp:posOffset>
+                </wp:positionH>
+                <wp:positionV relativeFrom="paragraph">
+                  <wp:posOffset>666080</wp:posOffset>
+                </wp:positionV>
+                <wp:extent cx="1510030" cy="555625"/>
+                <wp:effectExtent l="0" t="0" r="13970" b="15875"/>
+                <wp:wrapSquare wrapText="bothSides"/>
+                <wp:docPr id="11" name="Text Box 2"/>
+                <wp:cNvGraphicFramePr>
+                  <a:graphicFrameLocks xmlns:a="http://schemas.openxmlformats.org/drawingml/2006/main"/>
+                </wp:cNvGraphicFramePr>
+                <a:graphic xmlns:a="http://schemas.openxmlformats.org/drawingml/2006/main">
+                  <a:graphicData uri="http://schemas.microsoft.com/office/word/2010/wordprocessingShape">
+                    <wps:wsp>
+                      <wps:cNvSpPr txBox="1">
+                        <a:spLocks noChangeArrowheads="1"/>
+                      </wps:cNvSpPr>
+                      <wps:spPr bwMode="auto">
+                        <a:xfrm>
+                          <a:off x="0" y="0"/>
+                          <a:ext cx="1510030" cy="555625"/>
+                        </a:xfrm>
+                        <a:prstGeom prst="rect">
+                          <a:avLst/>
+                        </a:prstGeom>
+                        <a:solidFill>
+                          <a:srgbClr val="FFFFFF"/>
+                        </a:solidFill>
+                        <a:ln w="9525">
+                          <a:solidFill>
+                            <a:srgbClr val="000000"/>
+                          </a:solidFill>
+                          <a:miter lim="800000"/>
+                          <a:headEnd/>
+                          <a:tailEnd/>
+                        </a:ln>
+                      </wps:spPr>
+                      <wps:txbx>
+                        <w:txbxContent>
+                          <w:p/>
+                        </w:txbxContent>
+                      </wps:txbx>
+                      <wps:bodyPr rot="0" vert="horz" wrap="square" lIns="91440" tIns="45720" rIns="91440" bIns="45720" anchor="t" anchorCtr="0">
+                        <a:noAutofit/>
+                      </wps:bodyPr>
+                    </wps:wsp>
+                  </a:graphicData>
+                </a:graphic>
+                <wp14:sizeRelH relativeFrom="margin">
+                  <wp14:pctWidth>0</wp14:pctWidth>
+                </wp14:sizeRelH>
+                <wp14:sizeRelV relativeFrom="margin">
+                  <wp14:pctHeight>0</wp14:pctHeight>
+                </wp14:sizeRelV>
+              </wp:anchor>
+            </w:drawing>
+          </mc:Choice>
+          <mc:Fallback>
+            <w:pict>
+              <v:shape w14:anchorId="361607B2" id="_x0000_s1043" type="#_x0000_t202" style="position:absolute;margin-left:833.05pt;margin-top:52.45pt;width:118.9pt;height:43.75pt;z-index:251697152;visibility:visible;mso-wrap-style:square;mso-width-percent:0;mso-height-percent:0;mso-wrap-distance-left:9pt;mso-wrap-distance-top:3.6pt;mso-wrap-distance-right:9pt;mso-wrap-distance-bottom:3.6pt;mso-position-horizontal:absolute;mso-position-horizontal-relative:margin;mso-position-vertical:absolute;mso-position-vertical-relative:text;mso-width-percent:0;mso-height-percent:0;mso-width-relative:margin;mso-height-relative:margin;v-text-anchor:top" o:gfxdata="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">
+                <v:textbox>
+                  <w:txbxContent>
+                    <w:p/>
+                  </w:txbxContent>
+                </v:textbox>
+                <w10:wrap type="square" anchorx="margin"/>
+              </v:shape>
+            </w:pict>
+          </mc:Fallback>
+        </mc:AlternateContent>
+      </w:r>
+      <w:r>
+        <w:rPr>
+          <w:noProof/>
+        </w:rPr>
+        <mc:AlternateContent>
+          <mc:Choice Requires="wps">
+            <w:drawing>
+              <wp:anchor distT="0" distB="0" distL="114300" distR="114300" simplePos="0" relativeHeight="251717632" behindDoc="0" locked="0" layoutInCell="1" allowOverlap="1" wp14:anchorId="4AFE6637" wp14:editId="1CA422E6">
+                <wp:simplePos x="0" y="0"/>
+                <wp:positionH relativeFrom="column">
+                  <wp:posOffset>11280140</wp:posOffset>
+                </wp:positionH>
+                <wp:positionV relativeFrom="paragraph">
+                  <wp:posOffset>319576</wp:posOffset>
+                </wp:positionV>
+                <wp:extent cx="45719" cy="340257"/>
+                <wp:effectExtent l="57150" t="0" r="50165" b="60325"/>
                 <wp:wrapNone/>
                 <wp:docPr id="12" name="Straight Arrow Connector 12"/>
                 <wp:cNvGraphicFramePr/>
@@ -3012,9 +3106,9 @@
                     <wps:wsp>
                       <wps:cNvCnPr/>
                       <wps:spPr>
-                        <a:xfrm>
+                        <a:xfrm flipH="1">
                           <a:off x="0" y="0"/>
-                          <a:ext cx="428625" cy="171450"/>
+                          <a:ext cx="45719" cy="340257"/>
                         </a:xfrm>
                         <a:prstGeom prst="straightConnector1">
                           <a:avLst/>
@@ -3055,7 +3149,7 @@
           </mc:Choice>
           <mc:Fallback>
             <w:pict>
-              <v:shape w14:anchorId="25985E9D" id="Straight Arrow Connector 12" o:spid="_x0000_s1026" type="#_x0000_t32" style="position:absolute;margin-left:576.75pt;margin-top:12.75pt;width:33.75pt;height:13.5pt;z-index:251717632;visibility:visible;mso-wrap-style:square;mso-width-percent:0;mso-height-percent:0;mso-wrap-distance-left:9pt;mso-wrap-distance-top:0;mso-wrap-distance-right:9pt;mso-wrap-distance-bottom:0;mso-position-horizontal:absolute;mso-position-horizontal-relative:text;mso-position-vertical:absolute;mso-position-vertical-relative:text;mso-width-percent:0;mso-height-percent:0;mso-width-relative:margin;mso-height-relative:margin" o:gfxdata="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" strokecolor="#0070c0" strokeweight=".5pt">
+              <v:shape w14:anchorId="66F81EAF" id="Straight Arrow Connector 12" o:spid="_x0000_s1026" type="#_x0000_t32" style="position:absolute;margin-left:888.2pt;margin-top:25.15pt;width:3.6pt;height:26.8pt;flip:x;z-index:251717632;visibility:visible;mso-wrap-style:square;mso-width-percent:0;mso-height-percent:0;mso-wrap-distance-left:9pt;mso-wrap-distance-top:0;mso-wrap-distance-right:9pt;mso-wrap-distance-bottom:0;mso-position-horizontal:absolute;mso-position-horizontal-relative:text;mso-position-vertical:absolute;mso-position-vertical-relative:text;mso-width-percent:0;mso-height-percent:0;mso-width-relative:margin;mso-height-relative:margin" o:gfxdata="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" strokecolor="#0070c0" strokeweight=".5pt">
                 <v:stroke endarrow="block" joinstyle="miter"/>
               </v:shape>
             </w:pict>
@@ -3069,16 +3163,16 @@
         <mc:AlternateContent>
           <mc:Choice Requires="wps">
             <w:drawing>
-              <wp:anchor distT="0" distB="0" distL="114300" distR="114300" simplePos="0" relativeHeight="251716608" behindDoc="0" locked="0" layoutInCell="1" allowOverlap="1" wp14:anchorId="1845ACD1" wp14:editId="44039A47">
+              <wp:anchor distT="0" distB="0" distL="114300" distR="114300" simplePos="0" relativeHeight="251716608" behindDoc="0" locked="0" layoutInCell="1" allowOverlap="1" wp14:anchorId="5FDBA001" wp14:editId="07962706">
                 <wp:simplePos x="0" y="0"/>
                 <wp:positionH relativeFrom="column">
-                  <wp:posOffset>5467350</wp:posOffset>
+                  <wp:posOffset>8192530</wp:posOffset>
                 </wp:positionH>
                 <wp:positionV relativeFrom="paragraph">
-                  <wp:posOffset>47625</wp:posOffset>
+                  <wp:posOffset>47882</wp:posOffset>
                 </wp:positionV>
-                <wp:extent cx="314325" cy="45719"/>
-                <wp:effectExtent l="0" t="38100" r="28575" b="88265"/>
+                <wp:extent cx="2310713" cy="45719"/>
+                <wp:effectExtent l="0" t="38100" r="33020" b="88265"/>
                 <wp:wrapNone/>
                 <wp:docPr id="5" name="Straight Arrow Connector 5"/>
                 <wp:cNvGraphicFramePr/>
@@ -3089,7 +3183,7 @@
                       <wps:spPr>
                         <a:xfrm>
                           <a:off x="0" y="0"/>
-                          <a:ext cx="314325" cy="45719"/>
+                          <a:ext cx="2310713" cy="45719"/>
                         </a:xfrm>
                         <a:prstGeom prst="straightConnector1">
                           <a:avLst/>
@@ -3130,8 +3224,173 @@
           </mc:Choice>
           <mc:Fallback>
             <w:pict>
-              <v:shape w14:anchorId="60AE090D" id="Straight Arrow Connector 5" o:spid="_x0000_s1026" type="#_x0000_t32" style="position:absolute;margin-left:430.5pt;margin-top:3.75pt;width:24.75pt;height:3.6pt;z-index:251716608;visibility:visible;mso-wrap-style:square;mso-width-percent:0;mso-height-percent:0;mso-wrap-distance-left:9pt;mso-wrap-distance-top:0;mso-wrap-distance-right:9pt;mso-wrap-distance-bottom:0;mso-position-horizontal:absolute;mso-position-horizontal-relative:text;mso-position-vertical:absolute;mso-position-vertical-relative:text;mso-width-percent:0;mso-height-percent:0;mso-width-relative:margin;mso-height-relative:margin" o:gfxdata="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" strokecolor="#0070c0" strokeweight=".5pt">
+              <v:shape w14:anchorId="3E0E77D1" id="Straight Arrow Connector 5" o:spid="_x0000_s1026" type="#_x0000_t32" style="position:absolute;margin-left:645.1pt;margin-top:3.75pt;width:181.95pt;height:3.6pt;z-index:251716608;visibility:visible;mso-wrap-style:square;mso-width-percent:0;mso-height-percent:0;mso-wrap-distance-left:9pt;mso-wrap-distance-top:0;mso-wrap-distance-right:9pt;mso-wrap-distance-bottom:0;mso-position-horizontal:absolute;mso-position-horizontal-relative:text;mso-position-vertical:absolute;mso-position-vertical-relative:text;mso-width-percent:0;mso-height-percent:0;mso-width-relative:margin;mso-height-relative:margin" o:gfxdata="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" strokecolor="#0070c0" strokeweight=".5pt">
                 <v:stroke endarrow="block" joinstyle="miter"/>
+              </v:shape>
+            </w:pict>
+          </mc:Fallback>
+        </mc:AlternateContent>
+      </w:r>
+      <w:r>
+        <w:rPr>
+          <w:noProof/>
+        </w:rPr>
+        <mc:AlternateContent>
+          <mc:Choice Requires="wps">
+            <w:drawing>
+              <wp:anchor distT="0" distB="0" distL="114300" distR="114300" simplePos="0" relativeHeight="251707392" behindDoc="0" locked="0" layoutInCell="1" allowOverlap="1" wp14:anchorId="2663D0CC" wp14:editId="5E4DDDC0">
+                <wp:simplePos x="0" y="0"/>
+                <wp:positionH relativeFrom="column">
+                  <wp:posOffset>4263081</wp:posOffset>
+                </wp:positionH>
+                <wp:positionV relativeFrom="paragraph">
+                  <wp:posOffset>1221773</wp:posOffset>
+                </wp:positionV>
+                <wp:extent cx="518984" cy="271849"/>
+                <wp:effectExtent l="0" t="0" r="71755" b="52070"/>
+                <wp:wrapNone/>
+                <wp:docPr id="26" name="Straight Arrow Connector 26"/>
+                <wp:cNvGraphicFramePr/>
+                <a:graphic xmlns:a="http://schemas.openxmlformats.org/drawingml/2006/main">
+                  <a:graphicData uri="http://schemas.microsoft.com/office/word/2010/wordprocessingShape">
+                    <wps:wsp>
+                      <wps:cNvCnPr/>
+                      <wps:spPr>
+                        <a:xfrm>
+                          <a:off x="0" y="0"/>
+                          <a:ext cx="518984" cy="271849"/>
+                        </a:xfrm>
+                        <a:prstGeom prst="straightConnector1">
+                          <a:avLst/>
+                        </a:prstGeom>
+                        <a:ln>
+                          <a:solidFill>
+                            <a:srgbClr val="00B050"/>
+                          </a:solidFill>
+                          <a:tailEnd type="triangle"/>
+                        </a:ln>
+                      </wps:spPr>
+                      <wps:style>
+                        <a:lnRef idx="1">
+                          <a:schemeClr val="accent2"/>
+                        </a:lnRef>
+                        <a:fillRef idx="0">
+                          <a:schemeClr val="accent2"/>
+                        </a:fillRef>
+                        <a:effectRef idx="0">
+                          <a:schemeClr val="accent2"/>
+                        </a:effectRef>
+                        <a:fontRef idx="minor">
+                          <a:schemeClr val="tx1"/>
+                        </a:fontRef>
+                      </wps:style>
+                      <wps:bodyPr/>
+                    </wps:wsp>
+                  </a:graphicData>
+                </a:graphic>
+                <wp14:sizeRelH relativeFrom="margin">
+                  <wp14:pctWidth>0</wp14:pctWidth>
+                </wp14:sizeRelH>
+                <wp14:sizeRelV relativeFrom="margin">
+                  <wp14:pctHeight>0</wp14:pctHeight>
+                </wp14:sizeRelV>
+              </wp:anchor>
+            </w:drawing>
+          </mc:Choice>
+          <mc:Fallback>
+            <w:pict>
+              <v:shape w14:anchorId="467557D4" id="Straight Arrow Connector 26" o:spid="_x0000_s1026" type="#_x0000_t32" style="position:absolute;margin-left:335.7pt;margin-top:96.2pt;width:40.85pt;height:21.4pt;z-index:251707392;visibility:visible;mso-wrap-style:square;mso-width-percent:0;mso-height-percent:0;mso-wrap-distance-left:9pt;mso-wrap-distance-top:0;mso-wrap-distance-right:9pt;mso-wrap-distance-bottom:0;mso-position-horizontal:absolute;mso-position-horizontal-relative:text;mso-position-vertical:absolute;mso-position-vertical-relative:text;mso-width-percent:0;mso-height-percent:0;mso-width-relative:margin;mso-height-relative:margin" o:gfxdata="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" strokecolor="#00b050" strokeweight=".5pt">
+                <v:stroke endarrow="block" joinstyle="miter"/>
+              </v:shape>
+            </w:pict>
+          </mc:Fallback>
+        </mc:AlternateContent>
+      </w:r>
+      <w:r>
+        <w:rPr>
+          <w:noProof/>
+        </w:rPr>
+        <mc:AlternateContent>
+          <mc:Choice Requires="wps">
+            <w:drawing>
+              <wp:anchor distT="45720" distB="45720" distL="114300" distR="114300" simplePos="0" relativeHeight="251672576" behindDoc="0" locked="0" layoutInCell="1" allowOverlap="1" wp14:anchorId="3843512B" wp14:editId="098DB5C4">
+                <wp:simplePos x="0" y="0"/>
+                <wp:positionH relativeFrom="column">
+                  <wp:posOffset>2421890</wp:posOffset>
+                </wp:positionH>
+                <wp:positionV relativeFrom="paragraph">
+                  <wp:posOffset>381000</wp:posOffset>
+                </wp:positionV>
+                <wp:extent cx="1943100" cy="1025525"/>
+                <wp:effectExtent l="0" t="0" r="19050" b="22225"/>
+                <wp:wrapSquare wrapText="bothSides"/>
+                <wp:docPr id="8" name="Text Box 2"/>
+                <wp:cNvGraphicFramePr>
+                  <a:graphicFrameLocks xmlns:a="http://schemas.openxmlformats.org/drawingml/2006/main"/>
+                </wp:cNvGraphicFramePr>
+                <a:graphic xmlns:a="http://schemas.openxmlformats.org/drawingml/2006/main">
+                  <a:graphicData uri="http://schemas.microsoft.com/office/word/2010/wordprocessingShape">
+                    <wps:wsp>
+                      <wps:cNvSpPr txBox="1">
+                        <a:spLocks noChangeArrowheads="1"/>
+                      </wps:cNvSpPr>
+                      <wps:spPr bwMode="auto">
+                        <a:xfrm>
+                          <a:off x="0" y="0"/>
+                          <a:ext cx="1943100" cy="1025525"/>
+                        </a:xfrm>
+                        <a:prstGeom prst="rect">
+                          <a:avLst/>
+                        </a:prstGeom>
+                        <a:solidFill>
+                          <a:srgbClr val="FFFFFF"/>
+                        </a:solidFill>
+                        <a:ln w="9525">
+                          <a:solidFill>
+                            <a:srgbClr val="000000"/>
+                          </a:solidFill>
+                          <a:miter lim="800000"/>
+                          <a:headEnd/>
+                          <a:tailEnd/>
+                        </a:ln>
+                      </wps:spPr>
+                      <wps:txbx>
+                        <w:txbxContent>
+                          <w:p>
+                            <w:r>
+                              <w:t>You walk down the alley and there’s a blue box blocking your way. It says “Police public call box” on top and the door’s slightly open. Do you go in?</w:t>
+                            </w:r>
+                          </w:p>
+                        </w:txbxContent>
+                      </wps:txbx>
+                      <wps:bodyPr rot="0" vert="horz" wrap="square" lIns="91440" tIns="45720" rIns="91440" bIns="45720" anchor="t" anchorCtr="0">
+                        <a:noAutofit/>
+                      </wps:bodyPr>
+                    </wps:wsp>
+                  </a:graphicData>
+                </a:graphic>
+                <wp14:sizeRelH relativeFrom="margin">
+                  <wp14:pctWidth>0</wp14:pctWidth>
+                </wp14:sizeRelH>
+                <wp14:sizeRelV relativeFrom="margin">
+                  <wp14:pctHeight>0</wp14:pctHeight>
+                </wp14:sizeRelV>
+              </wp:anchor>
+            </w:drawing>
+          </mc:Choice>
+          <mc:Fallback>
+            <w:pict>
+              <v:shape w14:anchorId="3843512B" id="_x0000_s1044" type="#_x0000_t202" style="position:absolute;margin-left:190.7pt;margin-top:30pt;width:153pt;height:80.75pt;z-index:251672576;visibility:visible;mso-wrap-style:square;mso-width-percent:0;mso-height-percent:0;mso-wrap-distance-left:9pt;mso-wrap-distance-top:3.6pt;mso-wrap-distance-right:9pt;mso-wrap-distance-bottom:3.6pt;mso-position-horizontal:absolute;mso-position-horizontal-relative:text;mso-position-vertical:absolute;mso-position-vertical-relative:text;mso-width-percent:0;mso-height-percent:0;mso-width-relative:margin;mso-height-relative:margin;v-text-anchor:top" o:gfxdata="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">
+                <v:textbox>
+                  <w:txbxContent>
+                    <w:p>
+                      <w:r>
+                        <w:t>You walk down the alley and there’s a blue box blocking your way. It says “Police public call box” on top and the door’s slightly open. Do you go in?</w:t>
+                      </w:r>
+                    </w:p>
+                  </w:txbxContent>
+                </v:textbox>
+                <w10:wrap type="square"/>
               </v:shape>
             </w:pict>
           </mc:Fallback>
@@ -3143,9 +3402,11 @@
         </w:rPr>
         <w:t xml:space="preserve"> </w:t>
       </w:r>
+      <w:bookmarkStart w:id="0" w:name="_GoBack"/>
+      <w:bookmarkEnd w:id="0"/>
     </w:p>
     <w:sectPr>
-      <w:pgSz w:w="15840" w:h="12240" w:orient="landscape"/>
+      <w:pgSz w:w="24480" w:h="15840" w:orient="landscape" w:code="3"/>
       <w:pgMar w:top="720" w:right="720" w:bottom="720" w:left="720" w:header="720" w:footer="720" w:gutter="0"/>
       <w:cols w:space="720"/>
       <w:docGrid w:linePitch="360"/>
@@ -3942,7 +4203,7 @@
 </file>
 
 <file path=customXml/itemProps1.xml><?xml version="1.0" encoding="utf-8"?>
-<ds:datastoreItem xmlns:ds="http://schemas.openxmlformats.org/officeDocument/2006/customXml" ds:itemID="{9228685A-FB15-498A-BD77-2CEE61D14897}">
+<ds:datastoreItem xmlns:ds="http://schemas.openxmlformats.org/officeDocument/2006/customXml" ds:itemID="{B8CB79C0-1E14-4529-A48C-04DB74A86595}">
   <ds:schemaRefs>
     <ds:schemaRef ds:uri="http://schemas.openxmlformats.org/officeDocument/2006/bibliography"/>
   </ds:schemaRefs>

</xml_diff>

<commit_message>
Started my half of the CYOA
How do I draw arrows?
</commit_message>
<xml_diff>
--- a/Story tree.docx
+++ b/Story tree.docx
@@ -2,6 +2,7 @@
 <file path=word/document.xml><?xml version="1.0" encoding="utf-8"?>
 <w:document xmlns:wpc="http://schemas.microsoft.com/office/word/2010/wordprocessingCanvas" xmlns:mc="http://schemas.openxmlformats.org/markup-compatibility/2006" xmlns:o="urn:schemas-microsoft-com:office:office" xmlns:r="http://schemas.openxmlformats.org/officeDocument/2006/relationships" xmlns:m="http://schemas.openxmlformats.org/officeDocument/2006/math" xmlns:v="urn:schemas-microsoft-com:vml" xmlns:wp14="http://schemas.microsoft.com/office/word/2010/wordprocessingDrawing" xmlns:wp="http://schemas.openxmlformats.org/drawingml/2006/wordprocessingDrawing" xmlns:w10="urn:schemas-microsoft-com:office:word" xmlns:w="http://schemas.openxmlformats.org/wordprocessingml/2006/main" xmlns:w14="http://schemas.microsoft.com/office/word/2010/wordml" xmlns:w15="http://schemas.microsoft.com/office/word/2012/wordml" xmlns:wpg="http://schemas.microsoft.com/office/word/2010/wordprocessingGroup" xmlns:wpi="http://schemas.microsoft.com/office/word/2010/wordprocessingInk" xmlns:wne="http://schemas.microsoft.com/office/word/2006/wordml" xmlns:wps="http://schemas.microsoft.com/office/word/2010/wordprocessingShape" mc:Ignorable="w14 w15 wp14">
   <w:body>
+    <w:p/>
     <w:p>
       <w:r>
         <w:rPr>
@@ -10,16 +11,16 @@
         <mc:AlternateContent>
           <mc:Choice Requires="wps">
             <w:drawing>
-              <wp:anchor distT="45720" distB="45720" distL="114300" distR="114300" simplePos="0" relativeHeight="251667456" behindDoc="0" locked="0" layoutInCell="1" allowOverlap="1" wp14:anchorId="2A52ABF5" wp14:editId="409B9D90">
+              <wp:anchor distT="45720" distB="45720" distL="114300" distR="114300" simplePos="0" relativeHeight="251667456" behindDoc="0" locked="0" layoutInCell="1" allowOverlap="1" wp14:anchorId="36A47C4B" wp14:editId="5F410A48">
                 <wp:simplePos x="0" y="0"/>
                 <wp:positionH relativeFrom="margin">
-                  <wp:posOffset>10527665</wp:posOffset>
+                  <wp:posOffset>10525760</wp:posOffset>
                 </wp:positionH>
                 <wp:positionV relativeFrom="paragraph">
-                  <wp:posOffset>12065</wp:posOffset>
+                  <wp:posOffset>11430</wp:posOffset>
                 </wp:positionV>
-                <wp:extent cx="1562100" cy="691515"/>
-                <wp:effectExtent l="0" t="0" r="19050" b="13335"/>
+                <wp:extent cx="1562100" cy="669290"/>
+                <wp:effectExtent l="0" t="0" r="19050" b="16510"/>
                 <wp:wrapSquare wrapText="bothSides"/>
                 <wp:docPr id="4" name="Text Box 2"/>
                 <wp:cNvGraphicFramePr>
@@ -34,7 +35,7 @@
                       <wps:spPr bwMode="auto">
                         <a:xfrm>
                           <a:off x="0" y="0"/>
-                          <a:ext cx="1562100" cy="691515"/>
+                          <a:ext cx="1562100" cy="669290"/>
                         </a:xfrm>
                         <a:prstGeom prst="rect">
                           <a:avLst/>
@@ -53,7 +54,11 @@
                       </wps:spPr>
                       <wps:txbx>
                         <w:txbxContent>
-                          <w:p/>
+                          <w:p>
+                            <w:r>
+                              <w:t>The sidewalk, like a rational, sane person would.</w:t>
+                            </w:r>
+                          </w:p>
                         </w:txbxContent>
                       </wps:txbx>
                       <wps:bodyPr rot="0" vert="horz" wrap="square" lIns="91440" tIns="45720" rIns="91440" bIns="45720" anchor="t" anchorCtr="0">
@@ -73,14 +78,18 @@
           </mc:Choice>
           <mc:Fallback>
             <w:pict>
-              <v:shapetype w14:anchorId="2A52ABF5" id="_x0000_t202" coordsize="21600,21600" o:spt="202" path="m,l,21600r21600,l21600,xe">
+              <v:shapetype w14:anchorId="36A47C4B" id="_x0000_t202" coordsize="21600,21600" o:spt="202" path="m,l,21600r21600,l21600,xe">
                 <v:stroke joinstyle="miter"/>
                 <v:path gradientshapeok="t" o:connecttype="rect"/>
               </v:shapetype>
-              <v:shape id="Text Box 2" o:spid="_x0000_s1026" type="#_x0000_t202" style="position:absolute;margin-left:828.95pt;margin-top:.95pt;width:123pt;height:54.45pt;z-index:251667456;visibility:visible;mso-wrap-style:square;mso-width-percent:0;mso-height-percent:0;mso-wrap-distance-left:9pt;mso-wrap-distance-top:3.6pt;mso-wrap-distance-right:9pt;mso-wrap-distance-bottom:3.6pt;mso-position-horizontal:absolute;mso-position-horizontal-relative:margin;mso-position-vertical:absolute;mso-position-vertical-relative:text;mso-width-percent:0;mso-height-percent:0;mso-width-relative:margin;mso-height-relative:margin;v-text-anchor:top" o:gfxdata="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">
+              <v:shape id="Text Box 2" o:spid="_x0000_s1026" type="#_x0000_t202" style="position:absolute;margin-left:828.8pt;margin-top:.9pt;width:123pt;height:52.7pt;z-index:251667456;visibility:visible;mso-wrap-style:square;mso-width-percent:0;mso-height-percent:0;mso-wrap-distance-left:9pt;mso-wrap-distance-top:3.6pt;mso-wrap-distance-right:9pt;mso-wrap-distance-bottom:3.6pt;mso-position-horizontal:absolute;mso-position-horizontal-relative:margin;mso-position-vertical:absolute;mso-position-vertical-relative:text;mso-width-percent:0;mso-height-percent:0;mso-width-relative:margin;mso-height-relative:margin;v-text-anchor:top" o:gfxdata="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">
                 <v:textbox>
                   <w:txbxContent>
-                    <w:p/>
+                    <w:p>
+                      <w:r>
+                        <w:t>The sidewalk, like a rational, sane person would.</w:t>
+                      </w:r>
+                    </w:p>
                   </w:txbxContent>
                 </v:textbox>
                 <w10:wrap type="square" anchorx="margin"/>
@@ -93,10 +102,16 @@
         <w:rPr>
           <w:noProof/>
         </w:rPr>
+        <w:t xml:space="preserve"> </w:t>
+      </w:r>
+      <w:r>
+        <w:rPr>
+          <w:noProof/>
+        </w:rPr>
         <mc:AlternateContent>
           <mc:Choice Requires="wps">
             <w:drawing>
-              <wp:anchor distT="0" distB="0" distL="114300" distR="114300" simplePos="0" relativeHeight="251695104" behindDoc="0" locked="0" layoutInCell="1" allowOverlap="1" wp14:anchorId="2CF862B3" wp14:editId="4FEF2825">
+              <wp:anchor distT="0" distB="0" distL="114300" distR="114300" simplePos="0" relativeHeight="251695104" behindDoc="0" locked="0" layoutInCell="1" allowOverlap="1" wp14:anchorId="331E3952" wp14:editId="2989E06C">
                 <wp:simplePos x="0" y="0"/>
                 <wp:positionH relativeFrom="column">
                   <wp:posOffset>-222422</wp:posOffset>
@@ -196,7 +211,13 @@
                               <w:rPr>
                                 <w:color w:val="0070C0"/>
                               </w:rPr>
-                              <w:t>Jac</w:t>
+                              <w:t>Ja</w:t>
+                            </w:r>
+                            <w:r>
+                              <w:rPr>
+                                <w:color w:val="0070C0"/>
+                              </w:rPr>
+                              <w:t>k</w:t>
                             </w:r>
                             <w:r>
                               <w:rPr>
@@ -227,7 +248,7 @@
           </mc:Choice>
           <mc:Fallback>
             <w:pict>
-              <v:shape w14:anchorId="3885AD7A" id="Text Box 6" o:spid="_x0000_s1027" type="#_x0000_t202" style="position:absolute;margin-left:-17.5pt;margin-top:-15.55pt;width:61.5pt;height:74.55pt;z-index:251695104;visibility:visible;mso-wrap-style:square;mso-width-percent:0;mso-height-percent:0;mso-wrap-distance-left:9pt;mso-wrap-distance-top:0;mso-wrap-distance-right:9pt;mso-wrap-distance-bottom:0;mso-position-horizontal:absolute;mso-position-horizontal-relative:text;mso-position-vertical:absolute;mso-position-vertical-relative:text;mso-width-percent:0;mso-height-percent:0;mso-width-relative:margin;mso-height-relative:margin;v-text-anchor:top" o:gfxdata="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" fillcolor="white [3201]" strokecolor="black [3213]" strokeweight=".5pt">
+              <v:shape w14:anchorId="331E3952" id="Text Box 6" o:spid="_x0000_s1027" type="#_x0000_t202" style="position:absolute;margin-left:-17.5pt;margin-top:-15.55pt;width:61.5pt;height:74.55pt;z-index:251695104;visibility:visible;mso-wrap-style:square;mso-width-percent:0;mso-height-percent:0;mso-wrap-distance-left:9pt;mso-wrap-distance-top:0;mso-wrap-distance-right:9pt;mso-wrap-distance-bottom:0;mso-position-horizontal:absolute;mso-position-horizontal-relative:text;mso-position-vertical:absolute;mso-position-vertical-relative:text;mso-width-percent:0;mso-height-percent:0;mso-width-relative:margin;mso-height-relative:margin;v-text-anchor:top" o:gfxdata="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" fillcolor="white [3201]" strokecolor="black [3213]" strokeweight=".5pt">
                 <v:textbox>
                   <w:txbxContent>
                     <w:p>
@@ -279,7 +300,13 @@
                         <w:rPr>
                           <w:color w:val="0070C0"/>
                         </w:rPr>
-                        <w:t>Jac</w:t>
+                        <w:t>Ja</w:t>
+                      </w:r>
+                      <w:r>
+                        <w:rPr>
+                          <w:color w:val="0070C0"/>
+                        </w:rPr>
+                        <w:t>k</w:t>
                       </w:r>
                       <w:r>
                         <w:rPr>
@@ -302,7 +329,7 @@
         <mc:AlternateContent>
           <mc:Choice Requires="wps">
             <w:drawing>
-              <wp:anchor distT="0" distB="0" distL="114300" distR="114300" simplePos="0" relativeHeight="251706368" behindDoc="0" locked="0" layoutInCell="1" allowOverlap="1" wp14:anchorId="24E3F959" wp14:editId="58E18001">
+              <wp:anchor distT="0" distB="0" distL="114300" distR="114300" simplePos="0" relativeHeight="251706368" behindDoc="0" locked="0" layoutInCell="1" allowOverlap="1" wp14:anchorId="29735CB6" wp14:editId="49B884EA">
                 <wp:simplePos x="0" y="0"/>
                 <wp:positionH relativeFrom="column">
                   <wp:posOffset>3385751</wp:posOffset>
@@ -378,7 +405,7 @@
         <mc:AlternateContent>
           <mc:Choice Requires="wps">
             <w:drawing>
-              <wp:anchor distT="45720" distB="45720" distL="114300" distR="114300" simplePos="0" relativeHeight="251663360" behindDoc="0" locked="0" layoutInCell="1" allowOverlap="1" wp14:anchorId="5DF89ACD" wp14:editId="25578EA7">
+              <wp:anchor distT="45720" distB="45720" distL="114300" distR="114300" simplePos="0" relativeHeight="251663360" behindDoc="0" locked="0" layoutInCell="1" allowOverlap="1" wp14:anchorId="46CFD3D5" wp14:editId="2DFE6F84">
                 <wp:simplePos x="0" y="0"/>
                 <wp:positionH relativeFrom="page">
                   <wp:posOffset>3165132</wp:posOffset>
@@ -445,7 +472,7 @@
           </mc:Choice>
           <mc:Fallback>
             <w:pict>
-              <v:shape w14:anchorId="389832E2" id="_x0000_s1028" type="#_x0000_t202" style="position:absolute;margin-left:249.2pt;margin-top:.75pt;width:111pt;height:24.75pt;z-index:251663360;visibility:visible;mso-wrap-style:square;mso-width-percent:0;mso-height-percent:0;mso-wrap-distance-left:9pt;mso-wrap-distance-top:3.6pt;mso-wrap-distance-right:9pt;mso-wrap-distance-bottom:3.6pt;mso-position-horizontal:absolute;mso-position-horizontal-relative:page;mso-position-vertical:absolute;mso-position-vertical-relative:text;mso-width-percent:0;mso-height-percent:0;mso-width-relative:margin;mso-height-relative:margin;v-text-anchor:top" o:gfxdata="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">
+              <v:shape w14:anchorId="46CFD3D5" id="_x0000_s1028" type="#_x0000_t202" style="position:absolute;margin-left:249.2pt;margin-top:.75pt;width:111pt;height:24.75pt;z-index:251663360;visibility:visible;mso-wrap-style:square;mso-width-percent:0;mso-height-percent:0;mso-wrap-distance-left:9pt;mso-wrap-distance-top:3.6pt;mso-wrap-distance-right:9pt;mso-wrap-distance-bottom:3.6pt;mso-position-horizontal:absolute;mso-position-horizontal-relative:page;mso-position-vertical:absolute;mso-position-vertical-relative:text;mso-width-percent:0;mso-height-percent:0;mso-width-relative:margin;mso-height-relative:margin;v-text-anchor:top" o:gfxdata="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">
                 <v:textbox>
                   <w:txbxContent>
                     <w:p>
@@ -468,7 +495,7 @@
         <mc:AlternateContent>
           <mc:Choice Requires="wps">
             <w:drawing>
-              <wp:anchor distT="0" distB="0" distL="114300" distR="114300" simplePos="0" relativeHeight="251705344" behindDoc="0" locked="0" layoutInCell="1" allowOverlap="1" wp14:anchorId="2B0870E4" wp14:editId="7DDF9498">
+              <wp:anchor distT="0" distB="0" distL="114300" distR="114300" simplePos="0" relativeHeight="251705344" behindDoc="0" locked="0" layoutInCell="1" allowOverlap="1" wp14:anchorId="1508EC54" wp14:editId="125F1009">
                 <wp:simplePos x="0" y="0"/>
                 <wp:positionH relativeFrom="column">
                   <wp:posOffset>4139514</wp:posOffset>
@@ -540,7 +567,7 @@
         <mc:AlternateContent>
           <mc:Choice Requires="wps">
             <w:drawing>
-              <wp:anchor distT="0" distB="0" distL="114300" distR="114300" simplePos="0" relativeHeight="251659264" behindDoc="0" locked="0" layoutInCell="1" allowOverlap="1" wp14:anchorId="05548D26" wp14:editId="17B79D16">
+              <wp:anchor distT="0" distB="0" distL="114300" distR="114300" simplePos="0" relativeHeight="251659264" behindDoc="0" locked="0" layoutInCell="1" allowOverlap="1" wp14:anchorId="63F6E19D" wp14:editId="113A34A8">
                 <wp:simplePos x="0" y="0"/>
                 <wp:positionH relativeFrom="margin">
                   <wp:align>center</wp:align>
@@ -627,7 +654,7 @@
         <mc:AlternateContent>
           <mc:Choice Requires="wps">
             <w:drawing>
-              <wp:anchor distT="45720" distB="45720" distL="114300" distR="114300" simplePos="0" relativeHeight="251661312" behindDoc="0" locked="0" layoutInCell="1" allowOverlap="1" wp14:anchorId="7A1203E5" wp14:editId="202C5D28">
+              <wp:anchor distT="45720" distB="45720" distL="114300" distR="114300" simplePos="0" relativeHeight="251661312" behindDoc="0" locked="0" layoutInCell="1" allowOverlap="1" wp14:anchorId="0102C4BC" wp14:editId="62422082">
                 <wp:simplePos x="0" y="0"/>
                 <wp:positionH relativeFrom="margin">
                   <wp:align>center</wp:align>
@@ -703,7 +730,7 @@
           </mc:Choice>
           <mc:Fallback>
             <w:pict>
-              <v:shape w14:anchorId="7A1203E5" id="_x0000_s1029" type="#_x0000_t202" style="position:absolute;margin-left:0;margin-top:.05pt;width:136.5pt;height:50.25pt;z-index:251661312;visibility:visible;mso-wrap-style:square;mso-width-percent:0;mso-height-percent:0;mso-wrap-distance-left:9pt;mso-wrap-distance-top:3.6pt;mso-wrap-distance-right:9pt;mso-wrap-distance-bottom:3.6pt;mso-position-horizontal:center;mso-position-horizontal-relative:margin;mso-position-vertical:absolute;mso-position-vertical-relative:text;mso-width-percent:0;mso-height-percent:0;mso-width-relative:margin;mso-height-relative:margin;v-text-anchor:top" o:gfxdata="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">
+              <v:shape w14:anchorId="0102C4BC" id="_x0000_s1029" type="#_x0000_t202" style="position:absolute;margin-left:0;margin-top:.05pt;width:136.5pt;height:50.25pt;z-index:251661312;visibility:visible;mso-wrap-style:square;mso-width-percent:0;mso-height-percent:0;mso-wrap-distance-left:9pt;mso-wrap-distance-top:3.6pt;mso-wrap-distance-right:9pt;mso-wrap-distance-bottom:3.6pt;mso-position-horizontal:center;mso-position-horizontal-relative:margin;mso-position-vertical:absolute;mso-position-vertical-relative:text;mso-width-percent:0;mso-height-percent:0;mso-width-relative:margin;mso-height-relative:margin;v-text-anchor:top" o:gfxdata="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">
                 <v:textbox>
                   <w:txbxContent>
                     <w:p>
@@ -735,7 +762,7 @@
         <mc:AlternateContent>
           <mc:Choice Requires="wps">
             <w:drawing>
-              <wp:anchor distT="0" distB="0" distL="114300" distR="114300" simplePos="0" relativeHeight="251657214" behindDoc="0" locked="0" layoutInCell="1" allowOverlap="1" wp14:anchorId="60FE8FD6" wp14:editId="20E0E973">
+              <wp:anchor distT="0" distB="0" distL="114300" distR="114300" simplePos="0" relativeHeight="251657214" behindDoc="0" locked="0" layoutInCell="1" allowOverlap="1" wp14:anchorId="1DE60E9F" wp14:editId="1DCB9E37">
                 <wp:simplePos x="0" y="0"/>
                 <wp:positionH relativeFrom="margin">
                   <wp:posOffset>7302550</wp:posOffset>
@@ -800,7 +827,7 @@
         <mc:AlternateContent>
           <mc:Choice Requires="wps">
             <w:drawing>
-              <wp:anchor distT="0" distB="0" distL="114300" distR="114300" simplePos="0" relativeHeight="251658239" behindDoc="0" locked="0" layoutInCell="1" allowOverlap="1" wp14:anchorId="6F68990C" wp14:editId="1AC44B03">
+              <wp:anchor distT="0" distB="0" distL="114300" distR="114300" simplePos="0" relativeHeight="251658239" behindDoc="0" locked="0" layoutInCell="1" allowOverlap="1" wp14:anchorId="27815D27" wp14:editId="28DF6B59">
                 <wp:simplePos x="0" y="0"/>
                 <wp:positionH relativeFrom="margin">
                   <wp:align>center</wp:align>
@@ -877,7 +904,573 @@
         <mc:AlternateContent>
           <mc:Choice Requires="wps">
             <w:drawing>
-              <wp:anchor distT="0" distB="0" distL="114300" distR="114300" simplePos="0" relativeHeight="251752448" behindDoc="0" locked="0" layoutInCell="1" allowOverlap="1">
+              <wp:anchor distT="45720" distB="45720" distL="114300" distR="114300" simplePos="0" relativeHeight="251757568" behindDoc="0" locked="0" layoutInCell="1" allowOverlap="1">
+                <wp:simplePos x="0" y="0"/>
+                <wp:positionH relativeFrom="column">
+                  <wp:posOffset>12450238</wp:posOffset>
+                </wp:positionH>
+                <wp:positionV relativeFrom="paragraph">
+                  <wp:posOffset>1264344</wp:posOffset>
+                </wp:positionV>
+                <wp:extent cx="1700530" cy="1045210"/>
+                <wp:effectExtent l="0" t="0" r="13970" b="21590"/>
+                <wp:wrapSquare wrapText="bothSides"/>
+                <wp:docPr id="211" name="Text Box 2"/>
+                <wp:cNvGraphicFramePr>
+                  <a:graphicFrameLocks xmlns:a="http://schemas.openxmlformats.org/drawingml/2006/main"/>
+                </wp:cNvGraphicFramePr>
+                <a:graphic xmlns:a="http://schemas.openxmlformats.org/drawingml/2006/main">
+                  <a:graphicData uri="http://schemas.microsoft.com/office/word/2010/wordprocessingShape">
+                    <wps:wsp>
+                      <wps:cNvSpPr txBox="1">
+                        <a:spLocks noChangeArrowheads="1"/>
+                      </wps:cNvSpPr>
+                      <wps:spPr bwMode="auto">
+                        <a:xfrm>
+                          <a:off x="0" y="0"/>
+                          <a:ext cx="1700530" cy="1045210"/>
+                        </a:xfrm>
+                        <a:prstGeom prst="rect">
+                          <a:avLst/>
+                        </a:prstGeom>
+                        <a:solidFill>
+                          <a:srgbClr val="FFFFFF"/>
+                        </a:solidFill>
+                        <a:ln w="9525">
+                          <a:solidFill>
+                            <a:srgbClr val="000000"/>
+                          </a:solidFill>
+                          <a:miter lim="800000"/>
+                          <a:headEnd/>
+                          <a:tailEnd/>
+                        </a:ln>
+                      </wps:spPr>
+                      <wps:txbx>
+                        <w:txbxContent>
+                          <w:p>
+                            <w:r>
+                              <w:t>The local sandwich shop</w:t>
+                            </w:r>
+                          </w:p>
+                        </w:txbxContent>
+                      </wps:txbx>
+                      <wps:bodyPr rot="0" vert="horz" wrap="square" lIns="91440" tIns="45720" rIns="91440" bIns="45720" anchor="t" anchorCtr="0">
+                        <a:noAutofit/>
+                      </wps:bodyPr>
+                    </wps:wsp>
+                  </a:graphicData>
+                </a:graphic>
+                <wp14:sizeRelH relativeFrom="margin">
+                  <wp14:pctWidth>0</wp14:pctWidth>
+                </wp14:sizeRelH>
+                <wp14:sizeRelV relativeFrom="margin">
+                  <wp14:pctHeight>0</wp14:pctHeight>
+                </wp14:sizeRelV>
+              </wp:anchor>
+            </w:drawing>
+          </mc:Choice>
+          <mc:Fallback>
+            <w:pict>
+              <v:shape id="_x0000_s1030" type="#_x0000_t202" style="position:absolute;margin-left:980.35pt;margin-top:99.55pt;width:133.9pt;height:82.3pt;z-index:251757568;visibility:visible;mso-wrap-style:square;mso-width-percent:0;mso-height-percent:0;mso-wrap-distance-left:9pt;mso-wrap-distance-top:3.6pt;mso-wrap-distance-right:9pt;mso-wrap-distance-bottom:3.6pt;mso-position-horizontal:absolute;mso-position-horizontal-relative:text;mso-position-vertical:absolute;mso-position-vertical-relative:text;mso-width-percent:0;mso-height-percent:0;mso-width-relative:margin;mso-height-relative:margin;v-text-anchor:top" o:gfxdata="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">
+                <v:textbox>
+                  <w:txbxContent>
+                    <w:p>
+                      <w:r>
+                        <w:t>The local sandwich shop</w:t>
+                      </w:r>
+                    </w:p>
+                  </w:txbxContent>
+                </v:textbox>
+                <w10:wrap type="square"/>
+              </v:shape>
+            </w:pict>
+          </mc:Fallback>
+        </mc:AlternateContent>
+      </w:r>
+      <w:r>
+        <w:rPr>
+          <w:noProof/>
+        </w:rPr>
+        <mc:AlternateContent>
+          <mc:Choice Requires="wps">
+            <w:drawing>
+              <wp:anchor distT="45720" distB="45720" distL="114300" distR="114300" simplePos="0" relativeHeight="251754496" behindDoc="0" locked="0" layoutInCell="1" allowOverlap="1" wp14:anchorId="1EE42D58" wp14:editId="32AC515A">
+                <wp:simplePos x="0" y="0"/>
+                <wp:positionH relativeFrom="column">
+                  <wp:posOffset>7772400</wp:posOffset>
+                </wp:positionH>
+                <wp:positionV relativeFrom="paragraph">
+                  <wp:posOffset>1448435</wp:posOffset>
+                </wp:positionV>
+                <wp:extent cx="1487170" cy="1105535"/>
+                <wp:effectExtent l="0" t="0" r="17780" b="18415"/>
+                <wp:wrapSquare wrapText="bothSides"/>
+                <wp:docPr id="208" name="Text Box 2"/>
+                <wp:cNvGraphicFramePr>
+                  <a:graphicFrameLocks xmlns:a="http://schemas.openxmlformats.org/drawingml/2006/main"/>
+                </wp:cNvGraphicFramePr>
+                <a:graphic xmlns:a="http://schemas.openxmlformats.org/drawingml/2006/main">
+                  <a:graphicData uri="http://schemas.microsoft.com/office/word/2010/wordprocessingShape">
+                    <wps:wsp>
+                      <wps:cNvSpPr txBox="1">
+                        <a:spLocks noChangeArrowheads="1"/>
+                      </wps:cNvSpPr>
+                      <wps:spPr bwMode="auto">
+                        <a:xfrm>
+                          <a:off x="0" y="0"/>
+                          <a:ext cx="1487170" cy="1105535"/>
+                        </a:xfrm>
+                        <a:prstGeom prst="rect">
+                          <a:avLst/>
+                        </a:prstGeom>
+                        <a:ln>
+                          <a:headEnd/>
+                          <a:tailEnd/>
+                        </a:ln>
+                      </wps:spPr>
+                      <wps:style>
+                        <a:lnRef idx="2">
+                          <a:schemeClr val="dk1"/>
+                        </a:lnRef>
+                        <a:fillRef idx="1">
+                          <a:schemeClr val="lt1"/>
+                        </a:fillRef>
+                        <a:effectRef idx="0">
+                          <a:schemeClr val="dk1"/>
+                        </a:effectRef>
+                        <a:fontRef idx="minor">
+                          <a:schemeClr val="dk1"/>
+                        </a:fontRef>
+                      </wps:style>
+                      <wps:txbx>
+                        <w:txbxContent>
+                          <w:p>
+                            <w:pPr>
+                              <w:rPr>
+                                <w:color w:val="000000" w:themeColor="text1"/>
+                                <w14:shadow w14:blurRad="38100" w14:dist="19050" w14:dir="2700000" w14:sx="100000" w14:sy="100000" w14:kx="0" w14:ky="0" w14:algn="tl">
+                                  <w14:schemeClr w14:val="dk1">
+                                    <w14:alpha w14:val="60000"/>
+                                  </w14:schemeClr>
+                                </w14:shadow>
+                                <w14:textOutline w14:w="0" w14:cap="flat" w14:cmpd="sng" w14:algn="ctr">
+                                  <w14:noFill/>
+                                  <w14:prstDash w14:val="solid"/>
+                                  <w14:round/>
+                                </w14:textOutline>
+                              </w:rPr>
+                            </w:pPr>
+                            <w:r>
+                              <w:rPr>
+                                <w:color w:val="000000" w:themeColor="text1"/>
+                                <w14:shadow w14:blurRad="38100" w14:dist="19050" w14:dir="2700000" w14:sx="100000" w14:sy="100000" w14:kx="0" w14:ky="0" w14:algn="tl">
+                                  <w14:schemeClr w14:val="dk1">
+                                    <w14:alpha w14:val="60000"/>
+                                  </w14:schemeClr>
+                                </w14:shadow>
+                                <w14:textOutline w14:w="0" w14:cap="flat" w14:cmpd="sng" w14:algn="ctr">
+                                  <w14:noFill/>
+                                  <w14:prstDash w14:val="solid"/>
+                                  <w14:round/>
+                                </w14:textOutline>
+                              </w:rPr>
+                              <w:t>The normal food store, you know the one, sells pre-prepared food, gunk. Things like that.</w:t>
+                            </w:r>
+                          </w:p>
+                        </w:txbxContent>
+                      </wps:txbx>
+                      <wps:bodyPr rot="0" vert="horz" wrap="square" lIns="91440" tIns="45720" rIns="91440" bIns="45720" anchor="t" anchorCtr="0">
+                        <a:noAutofit/>
+                      </wps:bodyPr>
+                    </wps:wsp>
+                  </a:graphicData>
+                </a:graphic>
+                <wp14:sizeRelH relativeFrom="margin">
+                  <wp14:pctWidth>0</wp14:pctWidth>
+                </wp14:sizeRelH>
+                <wp14:sizeRelV relativeFrom="margin">
+                  <wp14:pctHeight>0</wp14:pctHeight>
+                </wp14:sizeRelV>
+              </wp:anchor>
+            </w:drawing>
+          </mc:Choice>
+          <mc:Fallback>
+            <w:pict>
+              <v:shape w14:anchorId="1EE42D58" id="_x0000_s1031" type="#_x0000_t202" style="position:absolute;margin-left:612pt;margin-top:114.05pt;width:117.1pt;height:87.05pt;z-index:251754496;visibility:visible;mso-wrap-style:square;mso-width-percent:0;mso-height-percent:0;mso-wrap-distance-left:9pt;mso-wrap-distance-top:3.6pt;mso-wrap-distance-right:9pt;mso-wrap-distance-bottom:3.6pt;mso-position-horizontal:absolute;mso-position-horizontal-relative:text;mso-position-vertical:absolute;mso-position-vertical-relative:text;mso-width-percent:0;mso-height-percent:0;mso-width-relative:margin;mso-height-relative:margin;v-text-anchor:top" o:gfxdata="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" fillcolor="white [3201]" strokecolor="black [3200]" strokeweight="1pt">
+                <v:textbox>
+                  <w:txbxContent>
+                    <w:p>
+                      <w:pPr>
+                        <w:rPr>
+                          <w:color w:val="000000" w:themeColor="text1"/>
+                          <w14:shadow w14:blurRad="38100" w14:dist="19050" w14:dir="2700000" w14:sx="100000" w14:sy="100000" w14:kx="0" w14:ky="0" w14:algn="tl">
+                            <w14:schemeClr w14:val="dk1">
+                              <w14:alpha w14:val="60000"/>
+                            </w14:schemeClr>
+                          </w14:shadow>
+                          <w14:textOutline w14:w="0" w14:cap="flat" w14:cmpd="sng" w14:algn="ctr">
+                            <w14:noFill/>
+                            <w14:prstDash w14:val="solid"/>
+                            <w14:round/>
+                          </w14:textOutline>
+                        </w:rPr>
+                      </w:pPr>
+                      <w:r>
+                        <w:rPr>
+                          <w:color w:val="000000" w:themeColor="text1"/>
+                          <w14:shadow w14:blurRad="38100" w14:dist="19050" w14:dir="2700000" w14:sx="100000" w14:sy="100000" w14:kx="0" w14:ky="0" w14:algn="tl">
+                            <w14:schemeClr w14:val="dk1">
+                              <w14:alpha w14:val="60000"/>
+                            </w14:schemeClr>
+                          </w14:shadow>
+                          <w14:textOutline w14:w="0" w14:cap="flat" w14:cmpd="sng" w14:algn="ctr">
+                            <w14:noFill/>
+                            <w14:prstDash w14:val="solid"/>
+                            <w14:round/>
+                          </w14:textOutline>
+                        </w:rPr>
+                        <w:t>The normal food store, you know the one, sells pre-prepared food, gunk. Things like that.</w:t>
+                      </w:r>
+                    </w:p>
+                  </w:txbxContent>
+                </v:textbox>
+                <w10:wrap type="square"/>
+              </v:shape>
+            </w:pict>
+          </mc:Fallback>
+        </mc:AlternateContent>
+      </w:r>
+      <w:r>
+        <w:rPr>
+          <w:noProof/>
+        </w:rPr>
+        <mc:AlternateContent>
+          <mc:Choice Requires="wps">
+            <w:drawing>
+              <wp:anchor distT="0" distB="0" distL="114300" distR="114300" simplePos="0" relativeHeight="251755520" behindDoc="0" locked="0" layoutInCell="1" allowOverlap="1" wp14:anchorId="03870BFB" wp14:editId="6EE349D0">
+                <wp:simplePos x="0" y="0"/>
+                <wp:positionH relativeFrom="column">
+                  <wp:posOffset>9303488</wp:posOffset>
+                </wp:positionH>
+                <wp:positionV relativeFrom="paragraph">
+                  <wp:posOffset>1831458</wp:posOffset>
+                </wp:positionV>
+                <wp:extent cx="839972" cy="31898"/>
+                <wp:effectExtent l="38100" t="38100" r="17780" b="101600"/>
+                <wp:wrapNone/>
+                <wp:docPr id="210" name="Straight Arrow Connector 210"/>
+                <wp:cNvGraphicFramePr/>
+                <a:graphic xmlns:a="http://schemas.openxmlformats.org/drawingml/2006/main">
+                  <a:graphicData uri="http://schemas.microsoft.com/office/word/2010/wordprocessingShape">
+                    <wps:wsp>
+                      <wps:cNvCnPr/>
+                      <wps:spPr>
+                        <a:xfrm flipH="1">
+                          <a:off x="0" y="0"/>
+                          <a:ext cx="839972" cy="31898"/>
+                        </a:xfrm>
+                        <a:prstGeom prst="straightConnector1">
+                          <a:avLst/>
+                        </a:prstGeom>
+                        <a:ln>
+                          <a:tailEnd type="triangle"/>
+                        </a:ln>
+                      </wps:spPr>
+                      <wps:style>
+                        <a:lnRef idx="1">
+                          <a:schemeClr val="accent1"/>
+                        </a:lnRef>
+                        <a:fillRef idx="0">
+                          <a:schemeClr val="accent1"/>
+                        </a:fillRef>
+                        <a:effectRef idx="0">
+                          <a:schemeClr val="accent1"/>
+                        </a:effectRef>
+                        <a:fontRef idx="minor">
+                          <a:schemeClr val="tx1"/>
+                        </a:fontRef>
+                      </wps:style>
+                      <wps:bodyPr/>
+                    </wps:wsp>
+                  </a:graphicData>
+                </a:graphic>
+              </wp:anchor>
+            </w:drawing>
+          </mc:Choice>
+          <mc:Fallback>
+            <w:pict>
+              <v:shapetype w14:anchorId="2D63ED4D" id="_x0000_t32" coordsize="21600,21600" o:spt="32" o:oned="t" path="m,l21600,21600e" filled="f">
+                <v:path arrowok="t" fillok="f" o:connecttype="none"/>
+                <o:lock v:ext="edit" shapetype="t"/>
+              </v:shapetype>
+              <v:shape id="Straight Arrow Connector 210" o:spid="_x0000_s1026" type="#_x0000_t32" style="position:absolute;margin-left:732.55pt;margin-top:144.2pt;width:66.15pt;height:2.5pt;flip:x;z-index:251755520;visibility:visible;mso-wrap-style:square;mso-wrap-distance-left:9pt;mso-wrap-distance-top:0;mso-wrap-distance-right:9pt;mso-wrap-distance-bottom:0;mso-position-horizontal:absolute;mso-position-horizontal-relative:text;mso-position-vertical:absolute;mso-position-vertical-relative:text" o:gfxdata="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" strokecolor="#5b9bd5 [3204]" strokeweight=".5pt">
+                <v:stroke endarrow="block" joinstyle="miter"/>
+              </v:shape>
+            </w:pict>
+          </mc:Fallback>
+        </mc:AlternateContent>
+      </w:r>
+      <w:r>
+        <w:rPr>
+          <w:noProof/>
+        </w:rPr>
+        <mc:AlternateContent>
+          <mc:Choice Requires="wps">
+            <w:drawing>
+              <wp:anchor distT="45720" distB="45720" distL="114300" distR="114300" simplePos="0" relativeHeight="251697152" behindDoc="0" locked="0" layoutInCell="1" allowOverlap="1" wp14:anchorId="0F89EFBE" wp14:editId="39BEF948">
+                <wp:simplePos x="0" y="0"/>
+                <wp:positionH relativeFrom="margin">
+                  <wp:posOffset>10164445</wp:posOffset>
+                </wp:positionH>
+                <wp:positionV relativeFrom="paragraph">
+                  <wp:posOffset>874395</wp:posOffset>
+                </wp:positionV>
+                <wp:extent cx="1838960" cy="1594485"/>
+                <wp:effectExtent l="0" t="0" r="27940" b="24765"/>
+                <wp:wrapSquare wrapText="bothSides"/>
+                <wp:docPr id="11" name="Text Box 2"/>
+                <wp:cNvGraphicFramePr>
+                  <a:graphicFrameLocks xmlns:a="http://schemas.openxmlformats.org/drawingml/2006/main"/>
+                </wp:cNvGraphicFramePr>
+                <a:graphic xmlns:a="http://schemas.openxmlformats.org/drawingml/2006/main">
+                  <a:graphicData uri="http://schemas.microsoft.com/office/word/2010/wordprocessingShape">
+                    <wps:wsp>
+                      <wps:cNvSpPr txBox="1">
+                        <a:spLocks noChangeArrowheads="1"/>
+                      </wps:cNvSpPr>
+                      <wps:spPr bwMode="auto">
+                        <a:xfrm>
+                          <a:off x="0" y="0"/>
+                          <a:ext cx="1838960" cy="1594485"/>
+                        </a:xfrm>
+                        <a:prstGeom prst="rect">
+                          <a:avLst/>
+                        </a:prstGeom>
+                        <a:solidFill>
+                          <a:srgbClr val="FFFFFF"/>
+                        </a:solidFill>
+                        <a:ln w="9525">
+                          <a:solidFill>
+                            <a:srgbClr val="000000"/>
+                          </a:solidFill>
+                          <a:miter lim="800000"/>
+                          <a:headEnd/>
+                          <a:tailEnd/>
+                        </a:ln>
+                      </wps:spPr>
+                      <wps:txbx>
+                        <w:txbxContent>
+                          <w:p>
+                            <w:pPr>
+                              <w:rPr>
+                                <w:color w:val="000000" w:themeColor="text1"/>
+                                <w14:shadow w14:blurRad="38100" w14:dist="19050" w14:dir="2700000" w14:sx="100000" w14:sy="100000" w14:kx="0" w14:ky="0" w14:algn="tl">
+                                  <w14:schemeClr w14:val="dk1">
+                                    <w14:alpha w14:val="60000"/>
+                                  </w14:schemeClr>
+                                </w14:shadow>
+                                <w14:textOutline w14:w="0" w14:cap="flat" w14:cmpd="sng" w14:algn="ctr">
+                                  <w14:noFill/>
+                                  <w14:prstDash w14:val="solid"/>
+                                  <w14:round/>
+                                </w14:textOutline>
+                              </w:rPr>
+                            </w:pPr>
+                            <w:r>
+                              <w:rPr>
+                                <w:color w:val="000000" w:themeColor="text1"/>
+                                <w14:shadow w14:blurRad="38100" w14:dist="19050" w14:dir="2700000" w14:sx="100000" w14:sy="100000" w14:kx="0" w14:ky="0" w14:algn="tl">
+                                  <w14:schemeClr w14:val="dk1">
+                                    <w14:alpha w14:val="60000"/>
+                                  </w14:schemeClr>
+                                </w14:shadow>
+                                <w14:textOutline w14:w="0" w14:cap="flat" w14:cmpd="sng" w14:algn="ctr">
+                                  <w14:noFill/>
+                                  <w14:prstDash w14:val="solid"/>
+                                  <w14:round/>
+                                </w14:textOutline>
+                              </w:rPr>
+                              <w:t>You take a look around, everything seems normal, nothing out of the ordinary – or at least that you can tell</w:t>
+                            </w:r>
+                            <w:r>
+                              <w:rPr>
+                                <w:color w:val="000000" w:themeColor="text1"/>
+                                <w14:shadow w14:blurRad="38100" w14:dist="19050" w14:dir="2700000" w14:sx="100000" w14:sy="100000" w14:kx="0" w14:ky="0" w14:algn="tl">
+                                  <w14:schemeClr w14:val="dk1">
+                                    <w14:alpha w14:val="60000"/>
+                                  </w14:schemeClr>
+                                </w14:shadow>
+                                <w14:textOutline w14:w="0" w14:cap="flat" w14:cmpd="sng" w14:algn="ctr">
+                                  <w14:noFill/>
+                                  <w14:prstDash w14:val="solid"/>
+                                  <w14:round/>
+                                </w14:textOutline>
+                              </w:rPr>
+                              <w:t>. You look around for a moment as your stomach grumbles. You decide to get something to eat at. . .</w:t>
+                            </w:r>
+                          </w:p>
+                        </w:txbxContent>
+                      </wps:txbx>
+                      <wps:bodyPr rot="0" vert="horz" wrap="square" lIns="91440" tIns="45720" rIns="91440" bIns="45720" anchor="t" anchorCtr="0">
+                        <a:noAutofit/>
+                      </wps:bodyPr>
+                    </wps:wsp>
+                  </a:graphicData>
+                </a:graphic>
+                <wp14:sizeRelH relativeFrom="margin">
+                  <wp14:pctWidth>0</wp14:pctWidth>
+                </wp14:sizeRelH>
+                <wp14:sizeRelV relativeFrom="margin">
+                  <wp14:pctHeight>0</wp14:pctHeight>
+                </wp14:sizeRelV>
+              </wp:anchor>
+            </w:drawing>
+          </mc:Choice>
+          <mc:Fallback>
+            <w:pict>
+              <v:shape w14:anchorId="0F89EFBE" id="_x0000_s1032" type="#_x0000_t202" style="position:absolute;margin-left:800.35pt;margin-top:68.85pt;width:144.8pt;height:125.55pt;z-index:251697152;visibility:visible;mso-wrap-style:square;mso-width-percent:0;mso-height-percent:0;mso-wrap-distance-left:9pt;mso-wrap-distance-top:3.6pt;mso-wrap-distance-right:9pt;mso-wrap-distance-bottom:3.6pt;mso-position-horizontal:absolute;mso-position-horizontal-relative:margin;mso-position-vertical:absolute;mso-position-vertical-relative:text;mso-width-percent:0;mso-height-percent:0;mso-width-relative:margin;mso-height-relative:margin;v-text-anchor:top" o:gfxdata="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">
+                <v:textbox>
+                  <w:txbxContent>
+                    <w:p>
+                      <w:pPr>
+                        <w:rPr>
+                          <w:color w:val="000000" w:themeColor="text1"/>
+                          <w14:shadow w14:blurRad="38100" w14:dist="19050" w14:dir="2700000" w14:sx="100000" w14:sy="100000" w14:kx="0" w14:ky="0" w14:algn="tl">
+                            <w14:schemeClr w14:val="dk1">
+                              <w14:alpha w14:val="60000"/>
+                            </w14:schemeClr>
+                          </w14:shadow>
+                          <w14:textOutline w14:w="0" w14:cap="flat" w14:cmpd="sng" w14:algn="ctr">
+                            <w14:noFill/>
+                            <w14:prstDash w14:val="solid"/>
+                            <w14:round/>
+                          </w14:textOutline>
+                        </w:rPr>
+                      </w:pPr>
+                      <w:r>
+                        <w:rPr>
+                          <w:color w:val="000000" w:themeColor="text1"/>
+                          <w14:shadow w14:blurRad="38100" w14:dist="19050" w14:dir="2700000" w14:sx="100000" w14:sy="100000" w14:kx="0" w14:ky="0" w14:algn="tl">
+                            <w14:schemeClr w14:val="dk1">
+                              <w14:alpha w14:val="60000"/>
+                            </w14:schemeClr>
+                          </w14:shadow>
+                          <w14:textOutline w14:w="0" w14:cap="flat" w14:cmpd="sng" w14:algn="ctr">
+                            <w14:noFill/>
+                            <w14:prstDash w14:val="solid"/>
+                            <w14:round/>
+                          </w14:textOutline>
+                        </w:rPr>
+                        <w:t>You take a look around, everything seems normal, nothing out of the ordinary – or at least that you can tell</w:t>
+                      </w:r>
+                      <w:r>
+                        <w:rPr>
+                          <w:color w:val="000000" w:themeColor="text1"/>
+                          <w14:shadow w14:blurRad="38100" w14:dist="19050" w14:dir="2700000" w14:sx="100000" w14:sy="100000" w14:kx="0" w14:ky="0" w14:algn="tl">
+                            <w14:schemeClr w14:val="dk1">
+                              <w14:alpha w14:val="60000"/>
+                            </w14:schemeClr>
+                          </w14:shadow>
+                          <w14:textOutline w14:w="0" w14:cap="flat" w14:cmpd="sng" w14:algn="ctr">
+                            <w14:noFill/>
+                            <w14:prstDash w14:val="solid"/>
+                            <w14:round/>
+                          </w14:textOutline>
+                        </w:rPr>
+                        <w:t>. You look around for a moment as your stomach grumbles. You decide to get something to eat at. . .</w:t>
+                      </w:r>
+                    </w:p>
+                  </w:txbxContent>
+                </v:textbox>
+                <w10:wrap type="square" anchorx="margin"/>
+              </v:shape>
+            </w:pict>
+          </mc:Fallback>
+        </mc:AlternateContent>
+      </w:r>
+      <w:r>
+        <w:rPr>
+          <w:noProof/>
+        </w:rPr>
+        <mc:AlternateContent>
+          <mc:Choice Requires="wps">
+            <w:drawing>
+              <wp:anchor distT="0" distB="0" distL="114300" distR="114300" simplePos="0" relativeHeight="251717632" behindDoc="0" locked="0" layoutInCell="1" allowOverlap="1" wp14:anchorId="6E6E0DE7" wp14:editId="0F185374">
+                <wp:simplePos x="0" y="0"/>
+                <wp:positionH relativeFrom="column">
+                  <wp:posOffset>11196083</wp:posOffset>
+                </wp:positionH>
+                <wp:positionV relativeFrom="paragraph">
+                  <wp:posOffset>406695</wp:posOffset>
+                </wp:positionV>
+                <wp:extent cx="63795" cy="446199"/>
+                <wp:effectExtent l="57150" t="0" r="31750" b="49530"/>
+                <wp:wrapNone/>
+                <wp:docPr id="12" name="Straight Arrow Connector 12"/>
+                <wp:cNvGraphicFramePr/>
+                <a:graphic xmlns:a="http://schemas.openxmlformats.org/drawingml/2006/main">
+                  <a:graphicData uri="http://schemas.microsoft.com/office/word/2010/wordprocessingShape">
+                    <wps:wsp>
+                      <wps:cNvCnPr/>
+                      <wps:spPr>
+                        <a:xfrm flipH="1">
+                          <a:off x="0" y="0"/>
+                          <a:ext cx="63795" cy="446199"/>
+                        </a:xfrm>
+                        <a:prstGeom prst="straightConnector1">
+                          <a:avLst/>
+                        </a:prstGeom>
+                        <a:ln>
+                          <a:solidFill>
+                            <a:srgbClr val="0070C0"/>
+                          </a:solidFill>
+                          <a:tailEnd type="triangle"/>
+                        </a:ln>
+                      </wps:spPr>
+                      <wps:style>
+                        <a:lnRef idx="1">
+                          <a:schemeClr val="accent1"/>
+                        </a:lnRef>
+                        <a:fillRef idx="0">
+                          <a:schemeClr val="accent1"/>
+                        </a:fillRef>
+                        <a:effectRef idx="0">
+                          <a:schemeClr val="accent1"/>
+                        </a:effectRef>
+                        <a:fontRef idx="minor">
+                          <a:schemeClr val="tx1"/>
+                        </a:fontRef>
+                      </wps:style>
+                      <wps:bodyPr/>
+                    </wps:wsp>
+                  </a:graphicData>
+                </a:graphic>
+                <wp14:sizeRelH relativeFrom="margin">
+                  <wp14:pctWidth>0</wp14:pctWidth>
+                </wp14:sizeRelH>
+                <wp14:sizeRelV relativeFrom="margin">
+                  <wp14:pctHeight>0</wp14:pctHeight>
+                </wp14:sizeRelV>
+              </wp:anchor>
+            </w:drawing>
+          </mc:Choice>
+          <mc:Fallback>
+            <w:pict>
+              <v:shape w14:anchorId="7A9E84D8" id="Straight Arrow Connector 12" o:spid="_x0000_s1026" type="#_x0000_t32" style="position:absolute;margin-left:881.6pt;margin-top:32pt;width:5pt;height:35.15pt;flip:x;z-index:251717632;visibility:visible;mso-wrap-style:square;mso-width-percent:0;mso-height-percent:0;mso-wrap-distance-left:9pt;mso-wrap-distance-top:0;mso-wrap-distance-right:9pt;mso-wrap-distance-bottom:0;mso-position-horizontal:absolute;mso-position-horizontal-relative:text;mso-position-vertical:absolute;mso-position-vertical-relative:text;mso-width-percent:0;mso-height-percent:0;mso-width-relative:margin;mso-height-relative:margin" o:gfxdata="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" strokecolor="#0070c0" strokeweight=".5pt">
+                <v:stroke endarrow="block" joinstyle="miter"/>
+              </v:shape>
+            </w:pict>
+          </mc:Fallback>
+        </mc:AlternateContent>
+      </w:r>
+      <w:r>
+        <w:rPr>
+          <w:noProof/>
+        </w:rPr>
+        <mc:AlternateContent>
+          <mc:Choice Requires="wps">
+            <w:drawing>
+              <wp:anchor distT="0" distB="0" distL="114300" distR="114300" simplePos="0" relativeHeight="251752448" behindDoc="0" locked="0" layoutInCell="1" allowOverlap="1" wp14:anchorId="13F7DA32" wp14:editId="267A64EA">
                 <wp:simplePos x="0" y="0"/>
                 <wp:positionH relativeFrom="column">
                   <wp:posOffset>6660292</wp:posOffset>
@@ -950,7 +1543,7 @@
         <mc:AlternateContent>
           <mc:Choice Requires="wps">
             <w:drawing>
-              <wp:anchor distT="0" distB="0" distL="114300" distR="114300" simplePos="0" relativeHeight="251751424" behindDoc="0" locked="0" layoutInCell="1" allowOverlap="1">
+              <wp:anchor distT="0" distB="0" distL="114300" distR="114300" simplePos="0" relativeHeight="251751424" behindDoc="0" locked="0" layoutInCell="1" allowOverlap="1" wp14:anchorId="407E3A0D" wp14:editId="4585E4C8">
                 <wp:simplePos x="0" y="0"/>
                 <wp:positionH relativeFrom="column">
                   <wp:posOffset>5301049</wp:posOffset>
@@ -1016,7 +1609,7 @@
         <mc:AlternateContent>
           <mc:Choice Requires="wps">
             <w:drawing>
-              <wp:anchor distT="45720" distB="45720" distL="114300" distR="114300" simplePos="0" relativeHeight="251748352" behindDoc="0" locked="0" layoutInCell="1" allowOverlap="1" wp14:anchorId="320E1B6D" wp14:editId="623EEF13">
+              <wp:anchor distT="45720" distB="45720" distL="114300" distR="114300" simplePos="0" relativeHeight="251748352" behindDoc="0" locked="0" layoutInCell="1" allowOverlap="1" wp14:anchorId="3CA6A140" wp14:editId="5F84F0DC">
                 <wp:simplePos x="0" y="0"/>
                 <wp:positionH relativeFrom="column">
                   <wp:posOffset>4905375</wp:posOffset>
@@ -1083,11 +1676,7 @@
           </mc:Choice>
           <mc:Fallback>
             <w:pict>
-              <v:shapetype w14:anchorId="320E1B6D" id="_x0000_t202" coordsize="21600,21600" o:spt="202" path="m,l,21600r21600,l21600,xe">
-                <v:stroke joinstyle="miter"/>
-                <v:path gradientshapeok="t" o:connecttype="rect"/>
-              </v:shapetype>
-              <v:shape id="_x0000_s1030" type="#_x0000_t202" style="position:absolute;margin-left:386.25pt;margin-top:181.8pt;width:85.6pt;height:108.95pt;z-index:251748352;visibility:visible;mso-wrap-style:square;mso-width-percent:0;mso-height-percent:0;mso-wrap-distance-left:9pt;mso-wrap-distance-top:3.6pt;mso-wrap-distance-right:9pt;mso-wrap-distance-bottom:3.6pt;mso-position-horizontal:absolute;mso-position-horizontal-relative:text;mso-position-vertical:absolute;mso-position-vertical-relative:text;mso-width-percent:0;mso-height-percent:0;mso-width-relative:margin;mso-height-relative:margin;v-text-anchor:top" o:gfxdata="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">
+              <v:shape w14:anchorId="3CA6A140" id="_x0000_s1033" type="#_x0000_t202" style="position:absolute;margin-left:386.25pt;margin-top:181.8pt;width:85.6pt;height:108.95pt;z-index:251748352;visibility:visible;mso-wrap-style:square;mso-width-percent:0;mso-height-percent:0;mso-wrap-distance-left:9pt;mso-wrap-distance-top:3.6pt;mso-wrap-distance-right:9pt;mso-wrap-distance-bottom:3.6pt;mso-position-horizontal:absolute;mso-position-horizontal-relative:text;mso-position-vertical:absolute;mso-position-vertical-relative:text;mso-width-percent:0;mso-height-percent:0;mso-width-relative:margin;mso-height-relative:margin;v-text-anchor:top" o:gfxdata="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">
                 <v:textbox>
                   <w:txbxContent>
                     <w:p>
@@ -1110,7 +1699,7 @@
         <mc:AlternateContent>
           <mc:Choice Requires="wps">
             <w:drawing>
-              <wp:anchor distT="45720" distB="45720" distL="114300" distR="114300" simplePos="0" relativeHeight="251750400" behindDoc="0" locked="0" layoutInCell="1" allowOverlap="1" wp14:anchorId="734B6DE3" wp14:editId="2FC3828B">
+              <wp:anchor distT="45720" distB="45720" distL="114300" distR="114300" simplePos="0" relativeHeight="251750400" behindDoc="0" locked="0" layoutInCell="1" allowOverlap="1" wp14:anchorId="0A19153F" wp14:editId="7F50C5E2">
                 <wp:simplePos x="0" y="0"/>
                 <wp:positionH relativeFrom="column">
                   <wp:posOffset>6054725</wp:posOffset>
@@ -1180,7 +1769,7 @@
           </mc:Choice>
           <mc:Fallback>
             <w:pict>
-              <v:shape w14:anchorId="734B6DE3" id="_x0000_s1031" type="#_x0000_t202" style="position:absolute;margin-left:476.75pt;margin-top:183.75pt;width:91.45pt;height:95.35pt;z-index:251750400;visibility:visible;mso-wrap-style:square;mso-width-percent:0;mso-height-percent:0;mso-wrap-distance-left:9pt;mso-wrap-distance-top:3.6pt;mso-wrap-distance-right:9pt;mso-wrap-distance-bottom:3.6pt;mso-position-horizontal:absolute;mso-position-horizontal-relative:text;mso-position-vertical:absolute;mso-position-vertical-relative:text;mso-width-percent:0;mso-height-percent:0;mso-width-relative:margin;mso-height-relative:margin;v-text-anchor:top" o:gfxdata="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">
+              <v:shape w14:anchorId="0A19153F" id="_x0000_s1034" type="#_x0000_t202" style="position:absolute;margin-left:476.75pt;margin-top:183.75pt;width:91.45pt;height:95.35pt;z-index:251750400;visibility:visible;mso-wrap-style:square;mso-width-percent:0;mso-height-percent:0;mso-wrap-distance-left:9pt;mso-wrap-distance-top:3.6pt;mso-wrap-distance-right:9pt;mso-wrap-distance-bottom:3.6pt;mso-position-horizontal:absolute;mso-position-horizontal-relative:text;mso-position-vertical:absolute;mso-position-vertical-relative:text;mso-width-percent:0;mso-height-percent:0;mso-width-relative:margin;mso-height-relative:margin;v-text-anchor:top" o:gfxdata="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">
                 <v:textbox>
                   <w:txbxContent>
                     <w:p>
@@ -1206,7 +1795,7 @@
         <mc:AlternateContent>
           <mc:Choice Requires="wps">
             <w:drawing>
-              <wp:anchor distT="45720" distB="45720" distL="114300" distR="114300" simplePos="0" relativeHeight="251676672" behindDoc="0" locked="0" layoutInCell="1" allowOverlap="1" wp14:anchorId="384B5E5C" wp14:editId="3E6FC8A9">
+              <wp:anchor distT="45720" distB="45720" distL="114300" distR="114300" simplePos="0" relativeHeight="251676672" behindDoc="0" locked="0" layoutInCell="1" allowOverlap="1" wp14:anchorId="58C4718D" wp14:editId="03451135">
                 <wp:simplePos x="0" y="0"/>
                 <wp:positionH relativeFrom="column">
                   <wp:posOffset>4794250</wp:posOffset>
@@ -1282,7 +1871,7 @@
           </mc:Choice>
           <mc:Fallback>
             <w:pict>
-              <v:shape w14:anchorId="384B5E5C" id="_x0000_s1032" type="#_x0000_t202" style="position:absolute;margin-left:377.5pt;margin-top:39.75pt;width:195.55pt;height:121.6pt;z-index:251676672;visibility:visible;mso-wrap-style:square;mso-width-percent:0;mso-height-percent:0;mso-wrap-distance-left:9pt;mso-wrap-distance-top:3.6pt;mso-wrap-distance-right:9pt;mso-wrap-distance-bottom:3.6pt;mso-position-horizontal:absolute;mso-position-horizontal-relative:text;mso-position-vertical:absolute;mso-position-vertical-relative:text;mso-width-percent:0;mso-height-percent:0;mso-width-relative:margin;mso-height-relative:margin;v-text-anchor:top" o:gfxdata="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">
+              <v:shape w14:anchorId="58C4718D" id="_x0000_s1035" type="#_x0000_t202" style="position:absolute;margin-left:377.5pt;margin-top:39.75pt;width:195.55pt;height:121.6pt;z-index:251676672;visibility:visible;mso-wrap-style:square;mso-width-percent:0;mso-height-percent:0;mso-wrap-distance-left:9pt;mso-wrap-distance-top:3.6pt;mso-wrap-distance-right:9pt;mso-wrap-distance-bottom:3.6pt;mso-position-horizontal:absolute;mso-position-horizontal-relative:text;mso-position-vertical:absolute;mso-position-vertical-relative:text;mso-width-percent:0;mso-height-percent:0;mso-width-relative:margin;mso-height-relative:margin;v-text-anchor:top" o:gfxdata="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">
                 <v:textbox>
                   <w:txbxContent>
                     <w:p>
@@ -1314,7 +1903,7 @@
         <mc:AlternateContent>
           <mc:Choice Requires="wps">
             <w:drawing>
-              <wp:anchor distT="45720" distB="45720" distL="114300" distR="114300" simplePos="0" relativeHeight="251704320" behindDoc="0" locked="0" layoutInCell="1" allowOverlap="1" wp14:anchorId="267536A6" wp14:editId="79BE55BE">
+              <wp:anchor distT="45720" distB="45720" distL="114300" distR="114300" simplePos="0" relativeHeight="251704320" behindDoc="0" locked="0" layoutInCell="1" allowOverlap="1" wp14:anchorId="0BB1CFB6" wp14:editId="3F7A281A">
                 <wp:simplePos x="0" y="0"/>
                 <wp:positionH relativeFrom="column">
                   <wp:posOffset>1927225</wp:posOffset>
@@ -1390,7 +1979,7 @@
           </mc:Choice>
           <mc:Fallback>
             <w:pict>
-              <v:shape w14:anchorId="267536A6" id="_x0000_s1033" type="#_x0000_t202" style="position:absolute;margin-left:151.75pt;margin-top:257.7pt;width:106.5pt;height:79.75pt;z-index:251704320;visibility:visible;mso-wrap-style:square;mso-width-percent:0;mso-height-percent:0;mso-wrap-distance-left:9pt;mso-wrap-distance-top:3.6pt;mso-wrap-distance-right:9pt;mso-wrap-distance-bottom:3.6pt;mso-position-horizontal:absolute;mso-position-horizontal-relative:text;mso-position-vertical:absolute;mso-position-vertical-relative:text;mso-width-percent:0;mso-height-percent:0;mso-width-relative:margin;mso-height-relative:margin;v-text-anchor:top" o:gfxdata="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">
+              <v:shape w14:anchorId="0BB1CFB6" id="_x0000_s1036" type="#_x0000_t202" style="position:absolute;margin-left:151.75pt;margin-top:257.7pt;width:106.5pt;height:79.75pt;z-index:251704320;visibility:visible;mso-wrap-style:square;mso-width-percent:0;mso-height-percent:0;mso-wrap-distance-left:9pt;mso-wrap-distance-top:3.6pt;mso-wrap-distance-right:9pt;mso-wrap-distance-bottom:3.6pt;mso-position-horizontal:absolute;mso-position-horizontal-relative:text;mso-position-vertical:absolute;mso-position-vertical-relative:text;mso-width-percent:0;mso-height-percent:0;mso-width-relative:margin;mso-height-relative:margin;v-text-anchor:top" o:gfxdata="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">
                 <v:textbox>
                   <w:txbxContent>
                     <w:p>
@@ -1422,7 +2011,7 @@
         <mc:AlternateContent>
           <mc:Choice Requires="wps">
             <w:drawing>
-              <wp:anchor distT="45720" distB="45720" distL="114300" distR="114300" simplePos="0" relativeHeight="251745280" behindDoc="0" locked="0" layoutInCell="1" allowOverlap="1" wp14:anchorId="15EC5941" wp14:editId="2728D693">
+              <wp:anchor distT="45720" distB="45720" distL="114300" distR="114300" simplePos="0" relativeHeight="251745280" behindDoc="0" locked="0" layoutInCell="1" allowOverlap="1" wp14:anchorId="4C6133A5" wp14:editId="48071310">
                 <wp:simplePos x="0" y="0"/>
                 <wp:positionH relativeFrom="column">
                   <wp:posOffset>3706495</wp:posOffset>
@@ -1507,7 +2096,7 @@
           </mc:Choice>
           <mc:Fallback>
             <w:pict>
-              <v:shape w14:anchorId="15EC5941" id="_x0000_s1034" type="#_x0000_t202" style="position:absolute;margin-left:291.85pt;margin-top:112.7pt;width:83.65pt;height:203.35pt;z-index:251745280;visibility:visible;mso-wrap-style:square;mso-width-percent:0;mso-height-percent:0;mso-wrap-distance-left:9pt;mso-wrap-distance-top:3.6pt;mso-wrap-distance-right:9pt;mso-wrap-distance-bottom:3.6pt;mso-position-horizontal:absolute;mso-position-horizontal-relative:text;mso-position-vertical:absolute;mso-position-vertical-relative:text;mso-width-percent:0;mso-height-percent:0;mso-width-relative:margin;mso-height-relative:margin;v-text-anchor:top" o:gfxdata="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">
+              <v:shape w14:anchorId="4C6133A5" id="_x0000_s1037" type="#_x0000_t202" style="position:absolute;margin-left:291.85pt;margin-top:112.7pt;width:83.65pt;height:203.35pt;z-index:251745280;visibility:visible;mso-wrap-style:square;mso-width-percent:0;mso-height-percent:0;mso-wrap-distance-left:9pt;mso-wrap-distance-top:3.6pt;mso-wrap-distance-right:9pt;mso-wrap-distance-bottom:3.6pt;mso-position-horizontal:absolute;mso-position-horizontal-relative:text;mso-position-vertical:absolute;mso-position-vertical-relative:text;mso-width-percent:0;mso-height-percent:0;mso-width-relative:margin;mso-height-relative:margin;v-text-anchor:top" o:gfxdata="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">
                 <v:textbox>
                   <w:txbxContent>
                     <w:p>
@@ -1548,7 +2137,7 @@
         <mc:AlternateContent>
           <mc:Choice Requires="wps">
             <w:drawing>
-              <wp:anchor distT="45720" distB="45720" distL="114300" distR="114300" simplePos="0" relativeHeight="251730944" behindDoc="0" locked="0" layoutInCell="1" allowOverlap="1" wp14:anchorId="64BC9593" wp14:editId="31C30FE1">
+              <wp:anchor distT="45720" distB="45720" distL="114300" distR="114300" simplePos="0" relativeHeight="251730944" behindDoc="0" locked="0" layoutInCell="1" allowOverlap="1" wp14:anchorId="527329A6" wp14:editId="2711A12B">
                 <wp:simplePos x="0" y="0"/>
                 <wp:positionH relativeFrom="column">
                   <wp:posOffset>3039745</wp:posOffset>
@@ -1638,7 +2227,7 @@
           </mc:Choice>
           <mc:Fallback>
             <w:pict>
-              <v:shape w14:anchorId="64BC9593" id="_x0000_s1035" type="#_x0000_t202" style="position:absolute;margin-left:239.35pt;margin-top:433.8pt;width:79.75pt;height:261.65pt;z-index:251730944;visibility:visible;mso-wrap-style:square;mso-width-percent:0;mso-height-percent:0;mso-wrap-distance-left:9pt;mso-wrap-distance-top:3.6pt;mso-wrap-distance-right:9pt;mso-wrap-distance-bottom:3.6pt;mso-position-horizontal:absolute;mso-position-horizontal-relative:text;mso-position-vertical:absolute;mso-position-vertical-relative:text;mso-width-percent:0;mso-height-percent:0;mso-width-relative:margin;mso-height-relative:margin;v-text-anchor:top" o:gfxdata="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">
+              <v:shape w14:anchorId="527329A6" id="_x0000_s1038" type="#_x0000_t202" style="position:absolute;margin-left:239.35pt;margin-top:433.8pt;width:79.75pt;height:261.65pt;z-index:251730944;visibility:visible;mso-wrap-style:square;mso-width-percent:0;mso-height-percent:0;mso-wrap-distance-left:9pt;mso-wrap-distance-top:3.6pt;mso-wrap-distance-right:9pt;mso-wrap-distance-bottom:3.6pt;mso-position-horizontal:absolute;mso-position-horizontal-relative:text;mso-position-vertical:absolute;mso-position-vertical-relative:text;mso-width-percent:0;mso-height-percent:0;mso-width-relative:margin;mso-height-relative:margin;v-text-anchor:top" o:gfxdata="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">
                 <v:textbox>
                   <w:txbxContent>
                     <w:p>
@@ -1684,7 +2273,7 @@
         <mc:AlternateContent>
           <mc:Choice Requires="wps">
             <w:drawing>
-              <wp:anchor distT="0" distB="0" distL="114300" distR="114300" simplePos="0" relativeHeight="251707392" behindDoc="0" locked="0" layoutInCell="1" allowOverlap="1" wp14:anchorId="2344FEA9" wp14:editId="28EA5DA8">
+              <wp:anchor distT="0" distB="0" distL="114300" distR="114300" simplePos="0" relativeHeight="251707392" behindDoc="0" locked="0" layoutInCell="1" allowOverlap="1" wp14:anchorId="6A60BC9F" wp14:editId="1C30FCFA">
                 <wp:simplePos x="0" y="0"/>
                 <wp:positionH relativeFrom="column">
                   <wp:posOffset>4262755</wp:posOffset>
@@ -1763,7 +2352,7 @@
         <mc:AlternateContent>
           <mc:Choice Requires="wps">
             <w:drawing>
-              <wp:anchor distT="0" distB="0" distL="114300" distR="114300" simplePos="0" relativeHeight="251738112" behindDoc="0" locked="0" layoutInCell="1" allowOverlap="1" wp14:anchorId="4217BBB7" wp14:editId="23893279">
+              <wp:anchor distT="0" distB="0" distL="114300" distR="114300" simplePos="0" relativeHeight="251738112" behindDoc="0" locked="0" layoutInCell="1" allowOverlap="1" wp14:anchorId="1E65B4CD" wp14:editId="3ED5D5DE">
                 <wp:simplePos x="0" y="0"/>
                 <wp:positionH relativeFrom="column">
                   <wp:posOffset>1198605</wp:posOffset>
@@ -1835,7 +2424,7 @@
         <mc:AlternateContent>
           <mc:Choice Requires="wps">
             <w:drawing>
-              <wp:anchor distT="0" distB="0" distL="114300" distR="114300" simplePos="0" relativeHeight="251728896" behindDoc="0" locked="0" layoutInCell="1" allowOverlap="1" wp14:anchorId="61622160" wp14:editId="0CA73C6A">
+              <wp:anchor distT="0" distB="0" distL="114300" distR="114300" simplePos="0" relativeHeight="251728896" behindDoc="0" locked="0" layoutInCell="1" allowOverlap="1" wp14:anchorId="2C7A84BC" wp14:editId="7342E707">
                 <wp:simplePos x="0" y="0"/>
                 <wp:positionH relativeFrom="leftMargin">
                   <wp:posOffset>1087172</wp:posOffset>
@@ -1911,7 +2500,7 @@
         <mc:AlternateContent>
           <mc:Choice Requires="wps">
             <w:drawing>
-              <wp:anchor distT="45720" distB="45720" distL="114300" distR="114300" simplePos="0" relativeHeight="251732992" behindDoc="0" locked="0" layoutInCell="1" allowOverlap="1" wp14:anchorId="06C56E80" wp14:editId="5F2CDC9F">
+              <wp:anchor distT="45720" distB="45720" distL="114300" distR="114300" simplePos="0" relativeHeight="251732992" behindDoc="0" locked="0" layoutInCell="1" allowOverlap="1" wp14:anchorId="68A5E35D" wp14:editId="3F104F4F">
                 <wp:simplePos x="0" y="0"/>
                 <wp:positionH relativeFrom="column">
                   <wp:posOffset>-371475</wp:posOffset>
@@ -1987,7 +2576,7 @@
           </mc:Choice>
           <mc:Fallback>
             <w:pict>
-              <v:shape w14:anchorId="06C56E80" id="_x0000_s1036" type="#_x0000_t202" style="position:absolute;margin-left:-29.25pt;margin-top:532.05pt;width:120.6pt;height:66.1pt;z-index:251732992;visibility:visible;mso-wrap-style:square;mso-width-percent:0;mso-height-percent:0;mso-wrap-distance-left:9pt;mso-wrap-distance-top:3.6pt;mso-wrap-distance-right:9pt;mso-wrap-distance-bottom:3.6pt;mso-position-horizontal:absolute;mso-position-horizontal-relative:text;mso-position-vertical:absolute;mso-position-vertical-relative:text;mso-width-percent:0;mso-height-percent:0;mso-width-relative:margin;mso-height-relative:margin;v-text-anchor:top" o:gfxdata="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">
+              <v:shape w14:anchorId="68A5E35D" id="_x0000_s1039" type="#_x0000_t202" style="position:absolute;margin-left:-29.25pt;margin-top:532.05pt;width:120.6pt;height:66.1pt;z-index:251732992;visibility:visible;mso-wrap-style:square;mso-width-percent:0;mso-height-percent:0;mso-wrap-distance-left:9pt;mso-wrap-distance-top:3.6pt;mso-wrap-distance-right:9pt;mso-wrap-distance-bottom:3.6pt;mso-position-horizontal:absolute;mso-position-horizontal-relative:text;mso-position-vertical:absolute;mso-position-vertical-relative:text;mso-width-percent:0;mso-height-percent:0;mso-width-relative:margin;mso-height-relative:margin;v-text-anchor:top" o:gfxdata="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">
                 <v:textbox>
                   <w:txbxContent>
                     <w:p>
@@ -2019,7 +2608,7 @@
         <mc:AlternateContent>
           <mc:Choice Requires="wps">
             <w:drawing>
-              <wp:anchor distT="0" distB="0" distL="114300" distR="114300" simplePos="0" relativeHeight="251746304" behindDoc="0" locked="0" layoutInCell="1" allowOverlap="1" wp14:anchorId="57189B79" wp14:editId="66115762">
+              <wp:anchor distT="0" distB="0" distL="114300" distR="114300" simplePos="0" relativeHeight="251746304" behindDoc="0" locked="0" layoutInCell="1" allowOverlap="1" wp14:anchorId="6FBF7272" wp14:editId="1E967D12">
                 <wp:simplePos x="0" y="0"/>
                 <wp:positionH relativeFrom="column">
                   <wp:posOffset>3323968</wp:posOffset>
@@ -2088,7 +2677,7 @@
         <mc:AlternateContent>
           <mc:Choice Requires="wps">
             <w:drawing>
-              <wp:anchor distT="0" distB="0" distL="114300" distR="114300" simplePos="0" relativeHeight="251739136" behindDoc="0" locked="0" layoutInCell="1" allowOverlap="1" wp14:anchorId="4252300E" wp14:editId="660A60AD">
+              <wp:anchor distT="0" distB="0" distL="114300" distR="114300" simplePos="0" relativeHeight="251739136" behindDoc="0" locked="0" layoutInCell="1" allowOverlap="1" wp14:anchorId="0E48E68C" wp14:editId="1DC13585">
                 <wp:simplePos x="0" y="0"/>
                 <wp:positionH relativeFrom="column">
                   <wp:posOffset>2112010</wp:posOffset>
@@ -2163,7 +2752,7 @@
         <mc:AlternateContent>
           <mc:Choice Requires="wps">
             <w:drawing>
-              <wp:anchor distT="45720" distB="45720" distL="114300" distR="114300" simplePos="0" relativeHeight="251737088" behindDoc="0" locked="0" layoutInCell="1" allowOverlap="1" wp14:anchorId="372BB3A6" wp14:editId="2297C93D">
+              <wp:anchor distT="45720" distB="45720" distL="114300" distR="114300" simplePos="0" relativeHeight="251737088" behindDoc="0" locked="0" layoutInCell="1" allowOverlap="1" wp14:anchorId="182EECAF" wp14:editId="5B3AC658">
                 <wp:simplePos x="0" y="0"/>
                 <wp:positionH relativeFrom="column">
                   <wp:posOffset>1519555</wp:posOffset>
@@ -2245,7 +2834,7 @@
           </mc:Choice>
           <mc:Fallback>
             <w:pict>
-              <v:shape w14:anchorId="3AAA62DD" id="_x0000_s1032" type="#_x0000_t202" style="position:absolute;margin-left:119.65pt;margin-top:587.55pt;width:115.75pt;height:107.95pt;z-index:251737088;visibility:visible;mso-wrap-style:square;mso-width-percent:0;mso-height-percent:0;mso-wrap-distance-left:9pt;mso-wrap-distance-top:3.6pt;mso-wrap-distance-right:9pt;mso-wrap-distance-bottom:3.6pt;mso-position-horizontal:absolute;mso-position-horizontal-relative:text;mso-position-vertical:absolute;mso-position-vertical-relative:text;mso-width-percent:0;mso-height-percent:0;mso-width-relative:margin;mso-height-relative:margin;v-text-anchor:top" o:gfxdata="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">
+              <v:shape w14:anchorId="182EECAF" id="_x0000_s1040" type="#_x0000_t202" style="position:absolute;margin-left:119.65pt;margin-top:587.55pt;width:115.75pt;height:107.95pt;z-index:251737088;visibility:visible;mso-wrap-style:square;mso-width-percent:0;mso-height-percent:0;mso-wrap-distance-left:9pt;mso-wrap-distance-top:3.6pt;mso-wrap-distance-right:9pt;mso-wrap-distance-bottom:3.6pt;mso-position-horizontal:absolute;mso-position-horizontal-relative:text;mso-position-vertical:absolute;mso-position-vertical-relative:text;mso-width-percent:0;mso-height-percent:0;mso-width-relative:margin;mso-height-relative:margin;v-text-anchor:top" o:gfxdata="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">
                 <v:textbox>
                   <w:txbxContent>
                     <w:p>
@@ -2283,7 +2872,7 @@
         <mc:AlternateContent>
           <mc:Choice Requires="wps">
             <w:drawing>
-              <wp:anchor distT="45720" distB="45720" distL="114300" distR="114300" simplePos="0" relativeHeight="251741184" behindDoc="0" locked="0" layoutInCell="1" allowOverlap="1" wp14:anchorId="340FEC26" wp14:editId="61E3301D">
+              <wp:anchor distT="45720" distB="45720" distL="114300" distR="114300" simplePos="0" relativeHeight="251741184" behindDoc="0" locked="0" layoutInCell="1" allowOverlap="1" wp14:anchorId="78D816D3" wp14:editId="14F09C55">
                 <wp:simplePos x="0" y="0"/>
                 <wp:positionH relativeFrom="margin">
                   <wp:posOffset>1952625</wp:posOffset>
@@ -2356,15 +2945,12 @@
           </mc:Choice>
           <mc:Fallback>
             <w:pict>
-              <v:shape w14:anchorId="43C73D8A" id="_x0000_s1033" type="#_x0000_t202" style="position:absolute;margin-left:153.75pt;margin-top:185.7pt;width:128.4pt;height:63.75pt;z-index:251741184;visibility:visible;mso-wrap-style:square;mso-width-percent:0;mso-height-percent:0;mso-wrap-distance-left:9pt;mso-wrap-distance-top:3.6pt;mso-wrap-distance-right:9pt;mso-wrap-distance-bottom:3.6pt;mso-position-horizontal:absolute;mso-position-horizontal-relative:margin;mso-position-vertical:absolute;mso-position-vertical-relative:text;mso-width-percent:0;mso-height-percent:0;mso-width-relative:margin;mso-height-relative:margin;v-text-anchor:top" o:gfxdata="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">
+              <v:shape w14:anchorId="78D816D3" id="_x0000_s1041" type="#_x0000_t202" style="position:absolute;margin-left:153.75pt;margin-top:185.7pt;width:128.4pt;height:63.75pt;z-index:251741184;visibility:visible;mso-wrap-style:square;mso-width-percent:0;mso-height-percent:0;mso-wrap-distance-left:9pt;mso-wrap-distance-top:3.6pt;mso-wrap-distance-right:9pt;mso-wrap-distance-bottom:3.6pt;mso-position-horizontal:absolute;mso-position-horizontal-relative:margin;mso-position-vertical:absolute;mso-position-vertical-relative:text;mso-width-percent:0;mso-height-percent:0;mso-width-relative:margin;mso-height-relative:margin;v-text-anchor:top" o:gfxdata="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">
                 <v:textbox>
                   <w:txbxContent>
                     <w:p>
                       <w:r>
-                        <w:t>You book it, and run home, to be panting in your kitchen. You dash to your room.</w:t>
-                      </w:r>
-                      <w:r>
-                        <w:t xml:space="preserve"> </w:t>
+                        <w:t xml:space="preserve">You book it, and run home, to be panting in your kitchen. You dash to your room. </w:t>
                       </w:r>
                       <w:r>
                         <w:rPr>
@@ -2388,7 +2974,7 @@
         <mc:AlternateContent>
           <mc:Choice Requires="wps">
             <w:drawing>
-              <wp:anchor distT="0" distB="0" distL="114300" distR="114300" simplePos="0" relativeHeight="251743232" behindDoc="0" locked="0" layoutInCell="1" allowOverlap="1" wp14:anchorId="63B9BF38" wp14:editId="67E9BCC1">
+              <wp:anchor distT="0" distB="0" distL="114300" distR="114300" simplePos="0" relativeHeight="251743232" behindDoc="0" locked="0" layoutInCell="1" allowOverlap="1" wp14:anchorId="6DAA3022" wp14:editId="35057E97">
                 <wp:simplePos x="0" y="0"/>
                 <wp:positionH relativeFrom="column">
                   <wp:posOffset>3320219</wp:posOffset>
@@ -2453,7 +3039,7 @@
         <mc:AlternateContent>
           <mc:Choice Requires="wps">
             <w:drawing>
-              <wp:anchor distT="45720" distB="45720" distL="114300" distR="114300" simplePos="0" relativeHeight="251722752" behindDoc="0" locked="0" layoutInCell="1" allowOverlap="1" wp14:anchorId="0CFB2A28" wp14:editId="1A8D058B">
+              <wp:anchor distT="45720" distB="45720" distL="114300" distR="114300" simplePos="0" relativeHeight="251722752" behindDoc="0" locked="0" layoutInCell="1" allowOverlap="1" wp14:anchorId="2ED6329C" wp14:editId="6A6056A6">
                 <wp:simplePos x="0" y="0"/>
                 <wp:positionH relativeFrom="margin">
                   <wp:posOffset>-297180</wp:posOffset>
@@ -2526,7 +3112,7 @@
           </mc:Choice>
           <mc:Fallback>
             <w:pict>
-              <v:shape w14:anchorId="3F9C9B13" id="_x0000_s1035" type="#_x0000_t202" style="position:absolute;margin-left:-23.4pt;margin-top:440.6pt;width:123.55pt;height:63.75pt;z-index:251722752;visibility:visible;mso-wrap-style:square;mso-width-percent:0;mso-height-percent:0;mso-wrap-distance-left:9pt;mso-wrap-distance-top:3.6pt;mso-wrap-distance-right:9pt;mso-wrap-distance-bottom:3.6pt;mso-position-horizontal:absolute;mso-position-horizontal-relative:margin;mso-position-vertical:absolute;mso-position-vertical-relative:text;mso-width-percent:0;mso-height-percent:0;mso-width-relative:margin;mso-height-relative:margin;v-text-anchor:top" o:gfxdata="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">
+              <v:shape w14:anchorId="2ED6329C" id="_x0000_s1042" type="#_x0000_t202" style="position:absolute;margin-left:-23.4pt;margin-top:440.6pt;width:123.55pt;height:63.75pt;z-index:251722752;visibility:visible;mso-wrap-style:square;mso-width-percent:0;mso-height-percent:0;mso-wrap-distance-left:9pt;mso-wrap-distance-top:3.6pt;mso-wrap-distance-right:9pt;mso-wrap-distance-bottom:3.6pt;mso-position-horizontal:absolute;mso-position-horizontal-relative:margin;mso-position-vertical:absolute;mso-position-vertical-relative:text;mso-width-percent:0;mso-height-percent:0;mso-width-relative:margin;mso-height-relative:margin;v-text-anchor:top" o:gfxdata="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">
                 <v:textbox>
                   <w:txbxContent>
                     <w:p>
@@ -2555,7 +3141,7 @@
         <mc:AlternateContent>
           <mc:Choice Requires="wps">
             <w:drawing>
-              <wp:anchor distT="0" distB="0" distL="114300" distR="114300" simplePos="0" relativeHeight="251727872" behindDoc="0" locked="0" layoutInCell="1" allowOverlap="1" wp14:anchorId="2F1A6423" wp14:editId="228066DD">
+              <wp:anchor distT="0" distB="0" distL="114300" distR="114300" simplePos="0" relativeHeight="251727872" behindDoc="0" locked="0" layoutInCell="1" allowOverlap="1" wp14:anchorId="0CE8FF31" wp14:editId="6192A8F4">
                 <wp:simplePos x="0" y="0"/>
                 <wp:positionH relativeFrom="column">
                   <wp:posOffset>2693773</wp:posOffset>
@@ -2627,7 +3213,7 @@
         <mc:AlternateContent>
           <mc:Choice Requires="wps">
             <w:drawing>
-              <wp:anchor distT="45720" distB="45720" distL="114300" distR="114300" simplePos="0" relativeHeight="251724800" behindDoc="0" locked="0" layoutInCell="1" allowOverlap="1" wp14:anchorId="32F6DF16" wp14:editId="43D92EAD">
+              <wp:anchor distT="45720" distB="45720" distL="114300" distR="114300" simplePos="0" relativeHeight="251724800" behindDoc="0" locked="0" layoutInCell="1" allowOverlap="1" wp14:anchorId="526894A5" wp14:editId="111B6F63">
                 <wp:simplePos x="0" y="0"/>
                 <wp:positionH relativeFrom="column">
                   <wp:posOffset>1423481</wp:posOffset>
@@ -2694,7 +3280,7 @@
           </mc:Choice>
           <mc:Fallback>
             <w:pict>
-              <v:shape w14:anchorId="27591BF3" id="_x0000_s1032" type="#_x0000_t202" style="position:absolute;margin-left:112.1pt;margin-top:432.8pt;width:108pt;height:135.15pt;z-index:251724800;visibility:visible;mso-wrap-style:square;mso-width-percent:0;mso-height-percent:0;mso-wrap-distance-left:9pt;mso-wrap-distance-top:3.6pt;mso-wrap-distance-right:9pt;mso-wrap-distance-bottom:3.6pt;mso-position-horizontal:absolute;mso-position-horizontal-relative:text;mso-position-vertical:absolute;mso-position-vertical-relative:text;mso-width-percent:0;mso-height-percent:0;mso-width-relative:margin;mso-height-relative:margin;v-text-anchor:top" o:gfxdata="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">
+              <v:shape w14:anchorId="526894A5" id="_x0000_s1043" type="#_x0000_t202" style="position:absolute;margin-left:112.1pt;margin-top:432.8pt;width:108pt;height:135.15pt;z-index:251724800;visibility:visible;mso-wrap-style:square;mso-width-percent:0;mso-height-percent:0;mso-wrap-distance-left:9pt;mso-wrap-distance-top:3.6pt;mso-wrap-distance-right:9pt;mso-wrap-distance-bottom:3.6pt;mso-position-horizontal:absolute;mso-position-horizontal-relative:text;mso-position-vertical:absolute;mso-position-vertical-relative:text;mso-width-percent:0;mso-height-percent:0;mso-width-relative:margin;mso-height-relative:margin;v-text-anchor:top" o:gfxdata="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">
                 <v:textbox>
                   <w:txbxContent>
                     <w:p>
@@ -2717,7 +3303,7 @@
         <mc:AlternateContent>
           <mc:Choice Requires="wps">
             <w:drawing>
-              <wp:anchor distT="0" distB="0" distL="114300" distR="114300" simplePos="0" relativeHeight="251726848" behindDoc="0" locked="0" layoutInCell="1" allowOverlap="1" wp14:anchorId="7DE07AF6" wp14:editId="27DA2096">
+              <wp:anchor distT="0" distB="0" distL="114300" distR="114300" simplePos="0" relativeHeight="251726848" behindDoc="0" locked="0" layoutInCell="1" allowOverlap="1" wp14:anchorId="648CDC97" wp14:editId="0AF76C78">
                 <wp:simplePos x="0" y="0"/>
                 <wp:positionH relativeFrom="column">
                   <wp:posOffset>2520315</wp:posOffset>
@@ -2789,7 +3375,7 @@
         <mc:AlternateContent>
           <mc:Choice Requires="wps">
             <w:drawing>
-              <wp:anchor distT="45720" distB="45720" distL="114300" distR="114300" simplePos="0" relativeHeight="251735040" behindDoc="0" locked="0" layoutInCell="1" allowOverlap="1" wp14:anchorId="7620DFA6" wp14:editId="6630D63E">
+              <wp:anchor distT="45720" distB="45720" distL="114300" distR="114300" simplePos="0" relativeHeight="251735040" behindDoc="0" locked="0" layoutInCell="1" allowOverlap="1" wp14:anchorId="5108E261" wp14:editId="5CE17236">
                 <wp:simplePos x="0" y="0"/>
                 <wp:positionH relativeFrom="column">
                   <wp:posOffset>-370840</wp:posOffset>
@@ -2852,7 +3438,7 @@
           </mc:Choice>
           <mc:Fallback>
             <w:pict>
-              <v:shape w14:anchorId="3F850644" id="_x0000_s1037" type="#_x0000_t202" style="position:absolute;margin-left:-29.2pt;margin-top:617.7pt;width:141.35pt;height:74.85pt;z-index:251735040;visibility:visible;mso-wrap-style:square;mso-width-percent:0;mso-height-percent:0;mso-wrap-distance-left:9pt;mso-wrap-distance-top:3.6pt;mso-wrap-distance-right:9pt;mso-wrap-distance-bottom:3.6pt;mso-position-horizontal:absolute;mso-position-horizontal-relative:text;mso-position-vertical:absolute;mso-position-vertical-relative:text;mso-width-percent:0;mso-height-percent:0;mso-width-relative:margin;mso-height-relative:margin;v-text-anchor:top" o:gfxdata="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">
+              <v:shape w14:anchorId="5108E261" id="_x0000_s1044" type="#_x0000_t202" style="position:absolute;margin-left:-29.2pt;margin-top:617.7pt;width:141.35pt;height:74.85pt;z-index:251735040;visibility:visible;mso-wrap-style:square;mso-width-percent:0;mso-height-percent:0;mso-wrap-distance-left:9pt;mso-wrap-distance-top:3.6pt;mso-wrap-distance-right:9pt;mso-wrap-distance-bottom:3.6pt;mso-position-horizontal:absolute;mso-position-horizontal-relative:text;mso-position-vertical:absolute;mso-position-vertical-relative:text;mso-width-percent:0;mso-height-percent:0;mso-width-relative:margin;mso-height-relative:margin;v-text-anchor:top" o:gfxdata="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">
                 <v:textbox>
                   <w:txbxContent>
                     <w:p/>
@@ -2871,7 +3457,7 @@
         <mc:AlternateContent>
           <mc:Choice Requires="wps">
             <w:drawing>
-              <wp:anchor distT="0" distB="0" distL="114300" distR="114300" simplePos="0" relativeHeight="251725824" behindDoc="0" locked="0" layoutInCell="1" allowOverlap="1" wp14:anchorId="7A97FAF0" wp14:editId="3382B10A">
+              <wp:anchor distT="0" distB="0" distL="114300" distR="114300" simplePos="0" relativeHeight="251725824" behindDoc="0" locked="0" layoutInCell="1" allowOverlap="1" wp14:anchorId="4FE76CB0" wp14:editId="7C418B6D">
                 <wp:simplePos x="0" y="0"/>
                 <wp:positionH relativeFrom="margin">
                   <wp:posOffset>12065</wp:posOffset>
@@ -2947,7 +3533,7 @@
         <mc:AlternateContent>
           <mc:Choice Requires="wps">
             <w:drawing>
-              <wp:anchor distT="45720" distB="45720" distL="114300" distR="114300" simplePos="0" relativeHeight="251715584" behindDoc="0" locked="0" layoutInCell="1" allowOverlap="1" wp14:anchorId="37CE9D2E" wp14:editId="0C70D1AB">
+              <wp:anchor distT="45720" distB="45720" distL="114300" distR="114300" simplePos="0" relativeHeight="251715584" behindDoc="0" locked="0" layoutInCell="1" allowOverlap="1" wp14:anchorId="798EDF96" wp14:editId="79247B98">
                 <wp:simplePos x="0" y="0"/>
                 <wp:positionH relativeFrom="column">
                   <wp:posOffset>-259612</wp:posOffset>
@@ -3017,7 +3603,7 @@
           </mc:Choice>
           <mc:Fallback>
             <w:pict>
-              <v:shape w14:anchorId="5E8E7696" id="_x0000_s1036" type="#_x0000_t202" style="position:absolute;margin-left:-20.45pt;margin-top:342.55pt;width:228.6pt;height:79.75pt;z-index:251715584;visibility:visible;mso-wrap-style:square;mso-width-percent:0;mso-height-percent:0;mso-wrap-distance-left:9pt;mso-wrap-distance-top:3.6pt;mso-wrap-distance-right:9pt;mso-wrap-distance-bottom:3.6pt;mso-position-horizontal:absolute;mso-position-horizontal-relative:text;mso-position-vertical:absolute;mso-position-vertical-relative:text;mso-width-percent:0;mso-height-percent:0;mso-width-relative:margin;mso-height-relative:margin;v-text-anchor:top" o:gfxdata="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">
+              <v:shape w14:anchorId="798EDF96" id="_x0000_s1045" type="#_x0000_t202" style="position:absolute;margin-left:-20.45pt;margin-top:342.55pt;width:228.6pt;height:79.75pt;z-index:251715584;visibility:visible;mso-wrap-style:square;mso-width-percent:0;mso-height-percent:0;mso-wrap-distance-left:9pt;mso-wrap-distance-top:3.6pt;mso-wrap-distance-right:9pt;mso-wrap-distance-bottom:3.6pt;mso-position-horizontal:absolute;mso-position-horizontal-relative:text;mso-position-vertical:absolute;mso-position-vertical-relative:text;mso-width-percent:0;mso-height-percent:0;mso-width-relative:margin;mso-height-relative:margin;v-text-anchor:top" o:gfxdata="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">
                 <v:textbox>
                   <w:txbxContent>
                     <w:p>
@@ -3043,7 +3629,7 @@
         <mc:AlternateContent>
           <mc:Choice Requires="wps">
             <w:drawing>
-              <wp:anchor distT="0" distB="0" distL="114300" distR="114300" simplePos="0" relativeHeight="251718656" behindDoc="0" locked="0" layoutInCell="1" allowOverlap="1" wp14:anchorId="5F284C6F" wp14:editId="28092AD2">
+              <wp:anchor distT="0" distB="0" distL="114300" distR="114300" simplePos="0" relativeHeight="251718656" behindDoc="0" locked="0" layoutInCell="1" allowOverlap="1" wp14:anchorId="07A66B09" wp14:editId="1664F2A4">
                 <wp:simplePos x="0" y="0"/>
                 <wp:positionH relativeFrom="column">
                   <wp:posOffset>395416</wp:posOffset>
@@ -3115,7 +3701,7 @@
         <mc:AlternateContent>
           <mc:Choice Requires="wps">
             <w:drawing>
-              <wp:anchor distT="45720" distB="45720" distL="114300" distR="114300" simplePos="0" relativeHeight="251701248" behindDoc="0" locked="0" layoutInCell="1" allowOverlap="1" wp14:anchorId="02BC94BB" wp14:editId="17A286A1">
+              <wp:anchor distT="45720" distB="45720" distL="114300" distR="114300" simplePos="0" relativeHeight="251701248" behindDoc="0" locked="0" layoutInCell="1" allowOverlap="1" wp14:anchorId="39BD4429" wp14:editId="2CECB6C8">
                 <wp:simplePos x="0" y="0"/>
                 <wp:positionH relativeFrom="column">
                   <wp:posOffset>541518</wp:posOffset>
@@ -3182,7 +3768,7 @@
           </mc:Choice>
           <mc:Fallback>
             <w:pict>
-              <v:shape w14:anchorId="55DAC89B" id="_x0000_s1037" type="#_x0000_t202" style="position:absolute;margin-left:42.65pt;margin-top:246.15pt;width:91.5pt;height:85.5pt;z-index:251701248;visibility:visible;mso-wrap-style:square;mso-width-percent:0;mso-height-percent:0;mso-wrap-distance-left:9pt;mso-wrap-distance-top:3.6pt;mso-wrap-distance-right:9pt;mso-wrap-distance-bottom:3.6pt;mso-position-horizontal:absolute;mso-position-horizontal-relative:text;mso-position-vertical:absolute;mso-position-vertical-relative:text;mso-width-percent:0;mso-height-percent:0;mso-width-relative:margin;mso-height-relative:margin;v-text-anchor:top" o:gfxdata="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">
+              <v:shape w14:anchorId="39BD4429" id="_x0000_s1046" type="#_x0000_t202" style="position:absolute;margin-left:42.65pt;margin-top:246.15pt;width:91.5pt;height:85.5pt;z-index:251701248;visibility:visible;mso-wrap-style:square;mso-width-percent:0;mso-height-percent:0;mso-wrap-distance-left:9pt;mso-wrap-distance-top:3.6pt;mso-wrap-distance-right:9pt;mso-wrap-distance-bottom:3.6pt;mso-position-horizontal:absolute;mso-position-horizontal-relative:text;mso-position-vertical:absolute;mso-position-vertical-relative:text;mso-width-percent:0;mso-height-percent:0;mso-width-relative:margin;mso-height-relative:margin;v-text-anchor:top" o:gfxdata="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">
                 <v:textbox>
                   <w:txbxContent>
                     <w:p>
@@ -3205,7 +3791,7 @@
         <mc:AlternateContent>
           <mc:Choice Requires="wps">
             <w:drawing>
-              <wp:anchor distT="0" distB="0" distL="114300" distR="114300" simplePos="0" relativeHeight="251713536" behindDoc="0" locked="0" layoutInCell="1" allowOverlap="1" wp14:anchorId="511386E9" wp14:editId="752B80DE">
+              <wp:anchor distT="0" distB="0" distL="114300" distR="114300" simplePos="0" relativeHeight="251713536" behindDoc="0" locked="0" layoutInCell="1" allowOverlap="1" wp14:anchorId="102CE0FD" wp14:editId="24C00495">
                 <wp:simplePos x="0" y="0"/>
                 <wp:positionH relativeFrom="column">
                   <wp:posOffset>1567815</wp:posOffset>
@@ -3280,7 +3866,7 @@
         <mc:AlternateContent>
           <mc:Choice Requires="wps">
             <w:drawing>
-              <wp:anchor distT="0" distB="0" distL="114300" distR="114300" simplePos="0" relativeHeight="251712512" behindDoc="0" locked="0" layoutInCell="1" allowOverlap="1" wp14:anchorId="20FBB7E4" wp14:editId="73CA6763">
+              <wp:anchor distT="0" distB="0" distL="114300" distR="114300" simplePos="0" relativeHeight="251712512" behindDoc="0" locked="0" layoutInCell="1" allowOverlap="1" wp14:anchorId="757C8438" wp14:editId="44E94C1C">
                 <wp:simplePos x="0" y="0"/>
                 <wp:positionH relativeFrom="column">
                   <wp:posOffset>1223318</wp:posOffset>
@@ -3352,7 +3938,7 @@
         <mc:AlternateContent>
           <mc:Choice Requires="wps">
             <w:drawing>
-              <wp:anchor distT="45720" distB="45720" distL="114300" distR="114300" simplePos="0" relativeHeight="251684864" behindDoc="0" locked="0" layoutInCell="1" allowOverlap="1" wp14:anchorId="36ED3EB2" wp14:editId="468B04B6">
+              <wp:anchor distT="45720" distB="45720" distL="114300" distR="114300" simplePos="0" relativeHeight="251684864" behindDoc="0" locked="0" layoutInCell="1" allowOverlap="1" wp14:anchorId="45199A13" wp14:editId="0238A4D2">
                 <wp:simplePos x="0" y="0"/>
                 <wp:positionH relativeFrom="margin">
                   <wp:posOffset>-635</wp:posOffset>
@@ -3428,7 +4014,7 @@
           </mc:Choice>
           <mc:Fallback>
             <w:pict>
-              <v:shape w14:anchorId="4BACBC08" id="_x0000_s1039" type="#_x0000_t202" style="position:absolute;margin-left:-.05pt;margin-top:185.3pt;width:141.75pt;height:48.75pt;z-index:251684864;visibility:visible;mso-wrap-style:square;mso-width-percent:0;mso-height-percent:0;mso-wrap-distance-left:9pt;mso-wrap-distance-top:3.6pt;mso-wrap-distance-right:9pt;mso-wrap-distance-bottom:3.6pt;mso-position-horizontal:absolute;mso-position-horizontal-relative:margin;mso-position-vertical:absolute;mso-position-vertical-relative:text;mso-width-percent:0;mso-height-percent:0;mso-width-relative:margin;mso-height-relative:margin;v-text-anchor:top" o:gfxdata="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">
+              <v:shape w14:anchorId="45199A13" id="_x0000_s1047" type="#_x0000_t202" style="position:absolute;margin-left:-.05pt;margin-top:185.3pt;width:141.75pt;height:48.75pt;z-index:251684864;visibility:visible;mso-wrap-style:square;mso-width-percent:0;mso-height-percent:0;mso-wrap-distance-left:9pt;mso-wrap-distance-top:3.6pt;mso-wrap-distance-right:9pt;mso-wrap-distance-bottom:3.6pt;mso-position-horizontal:absolute;mso-position-horizontal-relative:margin;mso-position-vertical:absolute;mso-position-vertical-relative:text;mso-width-percent:0;mso-height-percent:0;mso-width-relative:margin;mso-height-relative:margin;v-text-anchor:top" o:gfxdata="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">
                 <v:textbox>
                   <w:txbxContent>
                     <w:p>
@@ -3460,7 +4046,7 @@
         <mc:AlternateContent>
           <mc:Choice Requires="wps">
             <w:drawing>
-              <wp:anchor distT="0" distB="0" distL="114300" distR="114300" simplePos="0" relativeHeight="251711488" behindDoc="0" locked="0" layoutInCell="1" allowOverlap="1" wp14:anchorId="5E408FFC" wp14:editId="6DE09687">
+              <wp:anchor distT="0" distB="0" distL="114300" distR="114300" simplePos="0" relativeHeight="251711488" behindDoc="0" locked="0" layoutInCell="1" allowOverlap="1" wp14:anchorId="5217BE91" wp14:editId="73F695F2">
                 <wp:simplePos x="0" y="0"/>
                 <wp:positionH relativeFrom="column">
                   <wp:posOffset>745593</wp:posOffset>
@@ -3532,7 +4118,7 @@
         <mc:AlternateContent>
           <mc:Choice Requires="wps">
             <w:drawing>
-              <wp:anchor distT="45720" distB="45720" distL="114300" distR="114300" simplePos="0" relativeHeight="251688960" behindDoc="0" locked="0" layoutInCell="1" allowOverlap="1" wp14:anchorId="5BFBAD08" wp14:editId="6129ECA3">
+              <wp:anchor distT="45720" distB="45720" distL="114300" distR="114300" simplePos="0" relativeHeight="251688960" behindDoc="0" locked="0" layoutInCell="1" allowOverlap="1" wp14:anchorId="55E34A84" wp14:editId="0BAE8F7C">
                 <wp:simplePos x="0" y="0"/>
                 <wp:positionH relativeFrom="column">
                   <wp:posOffset>2400935</wp:posOffset>
@@ -3599,7 +4185,7 @@
           </mc:Choice>
           <mc:Fallback>
             <w:pict>
-              <v:shape w14:anchorId="79513D22" id="_x0000_s1040" type="#_x0000_t202" style="position:absolute;margin-left:189.05pt;margin-top:148.45pt;width:78pt;height:20.25pt;z-index:251688960;visibility:visible;mso-wrap-style:square;mso-width-percent:0;mso-height-percent:0;mso-wrap-distance-left:9pt;mso-wrap-distance-top:3.6pt;mso-wrap-distance-right:9pt;mso-wrap-distance-bottom:3.6pt;mso-position-horizontal:absolute;mso-position-horizontal-relative:text;mso-position-vertical:absolute;mso-position-vertical-relative:text;mso-width-percent:0;mso-height-percent:0;mso-width-relative:margin;mso-height-relative:margin;v-text-anchor:top" o:gfxdata="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">
+              <v:shape w14:anchorId="55E34A84" id="_x0000_s1048" type="#_x0000_t202" style="position:absolute;margin-left:189.05pt;margin-top:148.45pt;width:78pt;height:20.25pt;z-index:251688960;visibility:visible;mso-wrap-style:square;mso-width-percent:0;mso-height-percent:0;mso-wrap-distance-left:9pt;mso-wrap-distance-top:3.6pt;mso-wrap-distance-right:9pt;mso-wrap-distance-bottom:3.6pt;mso-position-horizontal:absolute;mso-position-horizontal-relative:text;mso-position-vertical:absolute;mso-position-vertical-relative:text;mso-width-percent:0;mso-height-percent:0;mso-width-relative:margin;mso-height-relative:margin;v-text-anchor:top" o:gfxdata="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">
                 <v:textbox>
                   <w:txbxContent>
                     <w:p>
@@ -3622,7 +4208,7 @@
         <mc:AlternateContent>
           <mc:Choice Requires="wps">
             <w:drawing>
-              <wp:anchor distT="0" distB="0" distL="114300" distR="114300" simplePos="0" relativeHeight="251709440" behindDoc="0" locked="0" layoutInCell="1" allowOverlap="1" wp14:anchorId="2068162A" wp14:editId="542700C7">
+              <wp:anchor distT="0" distB="0" distL="114300" distR="114300" simplePos="0" relativeHeight="251709440" behindDoc="0" locked="0" layoutInCell="1" allowOverlap="1" wp14:anchorId="42C3403E" wp14:editId="57846D34">
                 <wp:simplePos x="0" y="0"/>
                 <wp:positionH relativeFrom="column">
                   <wp:posOffset>1865561</wp:posOffset>
@@ -3697,7 +4283,7 @@
         <mc:AlternateContent>
           <mc:Choice Requires="wps">
             <w:drawing>
-              <wp:anchor distT="45720" distB="45720" distL="114300" distR="114300" simplePos="0" relativeHeight="251674624" behindDoc="0" locked="0" layoutInCell="1" allowOverlap="1" wp14:anchorId="7755C2FB" wp14:editId="30261E95">
+              <wp:anchor distT="45720" distB="45720" distL="114300" distR="114300" simplePos="0" relativeHeight="251674624" behindDoc="0" locked="0" layoutInCell="1" allowOverlap="1" wp14:anchorId="0E5E4633" wp14:editId="51B7D1FE">
                 <wp:simplePos x="0" y="0"/>
                 <wp:positionH relativeFrom="margin">
                   <wp:posOffset>853887</wp:posOffset>
@@ -3773,7 +4359,7 @@
           </mc:Choice>
           <mc:Fallback>
             <w:pict>
-              <v:shape w14:anchorId="0755858E" id="_x0000_s1041" type="#_x0000_t202" style="position:absolute;margin-left:67.25pt;margin-top:11.95pt;width:86.25pt;height:152.25pt;z-index:251674624;visibility:visible;mso-wrap-style:square;mso-width-percent:0;mso-height-percent:0;mso-wrap-distance-left:9pt;mso-wrap-distance-top:3.6pt;mso-wrap-distance-right:9pt;mso-wrap-distance-bottom:3.6pt;mso-position-horizontal:absolute;mso-position-horizontal-relative:margin;mso-position-vertical:absolute;mso-position-vertical-relative:text;mso-width-percent:0;mso-height-percent:0;mso-width-relative:margin;mso-height-relative:margin;v-text-anchor:top" o:gfxdata="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">
+              <v:shape w14:anchorId="0E5E4633" id="_x0000_s1049" type="#_x0000_t202" style="position:absolute;margin-left:67.25pt;margin-top:11.95pt;width:86.25pt;height:152.25pt;z-index:251674624;visibility:visible;mso-wrap-style:square;mso-width-percent:0;mso-height-percent:0;mso-wrap-distance-left:9pt;mso-wrap-distance-top:3.6pt;mso-wrap-distance-right:9pt;mso-wrap-distance-bottom:3.6pt;mso-position-horizontal:absolute;mso-position-horizontal-relative:margin;mso-position-vertical:absolute;mso-position-vertical-relative:text;mso-width-percent:0;mso-height-percent:0;mso-width-relative:margin;mso-height-relative:margin;v-text-anchor:top" o:gfxdata="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">
                 <v:textbox>
                   <w:txbxContent>
                     <w:p>
@@ -3805,7 +4391,7 @@
         <mc:AlternateContent>
           <mc:Choice Requires="wps">
             <w:drawing>
-              <wp:anchor distT="0" distB="0" distL="114300" distR="114300" simplePos="0" relativeHeight="251708416" behindDoc="0" locked="0" layoutInCell="1" allowOverlap="1" wp14:anchorId="416FF64C" wp14:editId="7F4895FA">
+              <wp:anchor distT="0" distB="0" distL="114300" distR="114300" simplePos="0" relativeHeight="251708416" behindDoc="0" locked="0" layoutInCell="1" allowOverlap="1" wp14:anchorId="13FFD159" wp14:editId="580EEF2A">
                 <wp:simplePos x="0" y="0"/>
                 <wp:positionH relativeFrom="column">
                   <wp:posOffset>1952367</wp:posOffset>
@@ -3863,164 +4449,7 @@
           </mc:Choice>
           <mc:Fallback>
             <w:pict>
-              <v:shape w14:anchorId="10353884" id="Straight Arrow Connector 27" o:spid="_x0000_s1026" type="#_x0000_t32" style="position:absolute;margin-left:153.75pt;margin-top:89.4pt;width:42.35pt;height:9.75pt;flip:x;z-index:251708416;visibility:visible;mso-wrap-style:square;mso-width-percent:0;mso-height-percent:0;mso-wrap-distance-left:9pt;mso-wrap-distance-top:0;mso-wrap-distance-right:9pt;mso-wrap-distance-bottom:0;mso-position-horizontal:absolute;mso-position-horizontal-relative:text;mso-position-vertical:absolute;mso-position-vertical-relative:text;mso-width-percent:0;mso-height-percent:0;mso-width-relative:margin;mso-height-relative:margin" o:gfxdata="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" strokecolor="#ed7d31 [3205]" strokeweight=".5pt">
-                <v:stroke endarrow="block" joinstyle="miter"/>
-              </v:shape>
-            </w:pict>
-          </mc:Fallback>
-        </mc:AlternateContent>
-      </w:r>
-      <w:r>
-        <w:rPr>
-          <w:noProof/>
-        </w:rPr>
-        <mc:AlternateContent>
-          <mc:Choice Requires="wps">
-            <w:drawing>
-              <wp:anchor distT="45720" distB="45720" distL="114300" distR="114300" simplePos="0" relativeHeight="251697152" behindDoc="0" locked="0" layoutInCell="1" allowOverlap="1" wp14:anchorId="46B35D1F" wp14:editId="6A083764">
-                <wp:simplePos x="0" y="0"/>
-                <wp:positionH relativeFrom="margin">
-                  <wp:posOffset>10579735</wp:posOffset>
-                </wp:positionH>
-                <wp:positionV relativeFrom="paragraph">
-                  <wp:posOffset>666080</wp:posOffset>
-                </wp:positionV>
-                <wp:extent cx="1510030" cy="555625"/>
-                <wp:effectExtent l="0" t="0" r="13970" b="15875"/>
-                <wp:wrapSquare wrapText="bothSides"/>
-                <wp:docPr id="11" name="Text Box 2"/>
-                <wp:cNvGraphicFramePr>
-                  <a:graphicFrameLocks xmlns:a="http://schemas.openxmlformats.org/drawingml/2006/main"/>
-                </wp:cNvGraphicFramePr>
-                <a:graphic xmlns:a="http://schemas.openxmlformats.org/drawingml/2006/main">
-                  <a:graphicData uri="http://schemas.microsoft.com/office/word/2010/wordprocessingShape">
-                    <wps:wsp>
-                      <wps:cNvSpPr txBox="1">
-                        <a:spLocks noChangeArrowheads="1"/>
-                      </wps:cNvSpPr>
-                      <wps:spPr bwMode="auto">
-                        <a:xfrm>
-                          <a:off x="0" y="0"/>
-                          <a:ext cx="1510030" cy="555625"/>
-                        </a:xfrm>
-                        <a:prstGeom prst="rect">
-                          <a:avLst/>
-                        </a:prstGeom>
-                        <a:solidFill>
-                          <a:srgbClr val="FFFFFF"/>
-                        </a:solidFill>
-                        <a:ln w="9525">
-                          <a:solidFill>
-                            <a:srgbClr val="000000"/>
-                          </a:solidFill>
-                          <a:miter lim="800000"/>
-                          <a:headEnd/>
-                          <a:tailEnd/>
-                        </a:ln>
-                      </wps:spPr>
-                      <wps:txbx>
-                        <w:txbxContent>
-                          <w:p/>
-                        </w:txbxContent>
-                      </wps:txbx>
-                      <wps:bodyPr rot="0" vert="horz" wrap="square" lIns="91440" tIns="45720" rIns="91440" bIns="45720" anchor="t" anchorCtr="0">
-                        <a:noAutofit/>
-                      </wps:bodyPr>
-                    </wps:wsp>
-                  </a:graphicData>
-                </a:graphic>
-                <wp14:sizeRelH relativeFrom="margin">
-                  <wp14:pctWidth>0</wp14:pctWidth>
-                </wp14:sizeRelH>
-                <wp14:sizeRelV relativeFrom="margin">
-                  <wp14:pctHeight>0</wp14:pctHeight>
-                </wp14:sizeRelV>
-              </wp:anchor>
-            </w:drawing>
-          </mc:Choice>
-          <mc:Fallback>
-            <w:pict>
-              <v:shape w14:anchorId="361607B2" id="_x0000_s1043" type="#_x0000_t202" style="position:absolute;margin-left:833.05pt;margin-top:52.45pt;width:118.9pt;height:43.75pt;z-index:251697152;visibility:visible;mso-wrap-style:square;mso-width-percent:0;mso-height-percent:0;mso-wrap-distance-left:9pt;mso-wrap-distance-top:3.6pt;mso-wrap-distance-right:9pt;mso-wrap-distance-bottom:3.6pt;mso-position-horizontal:absolute;mso-position-horizontal-relative:margin;mso-position-vertical:absolute;mso-position-vertical-relative:text;mso-width-percent:0;mso-height-percent:0;mso-width-relative:margin;mso-height-relative:margin;v-text-anchor:top" o:gfxdata="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">
-                <v:textbox>
-                  <w:txbxContent>
-                    <w:p/>
-                  </w:txbxContent>
-                </v:textbox>
-                <w10:wrap type="square" anchorx="margin"/>
-              </v:shape>
-            </w:pict>
-          </mc:Fallback>
-        </mc:AlternateContent>
-      </w:r>
-      <w:r>
-        <w:rPr>
-          <w:noProof/>
-        </w:rPr>
-        <mc:AlternateContent>
-          <mc:Choice Requires="wps">
-            <w:drawing>
-              <wp:anchor distT="0" distB="0" distL="114300" distR="114300" simplePos="0" relativeHeight="251717632" behindDoc="0" locked="0" layoutInCell="1" allowOverlap="1" wp14:anchorId="5841DBF5" wp14:editId="71A01DAB">
-                <wp:simplePos x="0" y="0"/>
-                <wp:positionH relativeFrom="column">
-                  <wp:posOffset>11280140</wp:posOffset>
-                </wp:positionH>
-                <wp:positionV relativeFrom="paragraph">
-                  <wp:posOffset>319576</wp:posOffset>
-                </wp:positionV>
-                <wp:extent cx="45719" cy="340257"/>
-                <wp:effectExtent l="57150" t="0" r="50165" b="60325"/>
-                <wp:wrapNone/>
-                <wp:docPr id="12" name="Straight Arrow Connector 12"/>
-                <wp:cNvGraphicFramePr/>
-                <a:graphic xmlns:a="http://schemas.openxmlformats.org/drawingml/2006/main">
-                  <a:graphicData uri="http://schemas.microsoft.com/office/word/2010/wordprocessingShape">
-                    <wps:wsp>
-                      <wps:cNvCnPr/>
-                      <wps:spPr>
-                        <a:xfrm flipH="1">
-                          <a:off x="0" y="0"/>
-                          <a:ext cx="45719" cy="340257"/>
-                        </a:xfrm>
-                        <a:prstGeom prst="straightConnector1">
-                          <a:avLst/>
-                        </a:prstGeom>
-                        <a:ln>
-                          <a:solidFill>
-                            <a:srgbClr val="0070C0"/>
-                          </a:solidFill>
-                          <a:tailEnd type="triangle"/>
-                        </a:ln>
-                      </wps:spPr>
-                      <wps:style>
-                        <a:lnRef idx="1">
-                          <a:schemeClr val="accent1"/>
-                        </a:lnRef>
-                        <a:fillRef idx="0">
-                          <a:schemeClr val="accent1"/>
-                        </a:fillRef>
-                        <a:effectRef idx="0">
-                          <a:schemeClr val="accent1"/>
-                        </a:effectRef>
-                        <a:fontRef idx="minor">
-                          <a:schemeClr val="tx1"/>
-                        </a:fontRef>
-                      </wps:style>
-                      <wps:bodyPr/>
-                    </wps:wsp>
-                  </a:graphicData>
-                </a:graphic>
-                <wp14:sizeRelH relativeFrom="margin">
-                  <wp14:pctWidth>0</wp14:pctWidth>
-                </wp14:sizeRelH>
-                <wp14:sizeRelV relativeFrom="margin">
-                  <wp14:pctHeight>0</wp14:pctHeight>
-                </wp14:sizeRelV>
-              </wp:anchor>
-            </w:drawing>
-          </mc:Choice>
-          <mc:Fallback>
-            <w:pict>
-              <v:shape w14:anchorId="66F81EAF" id="Straight Arrow Connector 12" o:spid="_x0000_s1026" type="#_x0000_t32" style="position:absolute;margin-left:888.2pt;margin-top:25.15pt;width:3.6pt;height:26.8pt;flip:x;z-index:251717632;visibility:visible;mso-wrap-style:square;mso-width-percent:0;mso-height-percent:0;mso-wrap-distance-left:9pt;mso-wrap-distance-top:0;mso-wrap-distance-right:9pt;mso-wrap-distance-bottom:0;mso-position-horizontal:absolute;mso-position-horizontal-relative:text;mso-position-vertical:absolute;mso-position-vertical-relative:text;mso-width-percent:0;mso-height-percent:0;mso-width-relative:margin;mso-height-relative:margin" o:gfxdata="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" strokecolor="#0070c0" strokeweight=".5pt">
+              <v:shape w14:anchorId="5FD159DA" id="Straight Arrow Connector 27" o:spid="_x0000_s1026" type="#_x0000_t32" style="position:absolute;margin-left:153.75pt;margin-top:89.4pt;width:42.35pt;height:9.75pt;flip:x;z-index:251708416;visibility:visible;mso-wrap-style:square;mso-width-percent:0;mso-height-percent:0;mso-wrap-distance-left:9pt;mso-wrap-distance-top:0;mso-wrap-distance-right:9pt;mso-wrap-distance-bottom:0;mso-position-horizontal:absolute;mso-position-horizontal-relative:text;mso-position-vertical:absolute;mso-position-vertical-relative:text;mso-width-percent:0;mso-height-percent:0;mso-width-relative:margin;mso-height-relative:margin" o:gfxdata="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" strokecolor="#ed7d31 [3205]" strokeweight=".5pt">
                 <v:stroke endarrow="block" joinstyle="miter"/>
               </v:shape>
             </w:pict>
@@ -4176,7 +4605,7 @@
           </mc:Choice>
           <mc:Fallback>
             <w:pict>
-              <v:shape w14:anchorId="3843512B" id="_x0000_s1044" type="#_x0000_t202" style="position:absolute;margin-left:190.7pt;margin-top:30pt;width:153pt;height:80.75pt;z-index:251672576;visibility:visible;mso-wrap-style:square;mso-width-percent:0;mso-height-percent:0;mso-wrap-distance-left:9pt;mso-wrap-distance-top:3.6pt;mso-wrap-distance-right:9pt;mso-wrap-distance-bottom:3.6pt;mso-position-horizontal:absolute;mso-position-horizontal-relative:text;mso-position-vertical:absolute;mso-position-vertical-relative:text;mso-width-percent:0;mso-height-percent:0;mso-width-relative:margin;mso-height-relative:margin;v-text-anchor:top" o:gfxdata="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">
+              <v:shape w14:anchorId="72295D56" id="_x0000_s1050" type="#_x0000_t202" style="position:absolute;margin-left:190.7pt;margin-top:30pt;width:153pt;height:80.75pt;z-index:251672576;visibility:visible;mso-wrap-style:square;mso-width-percent:0;mso-height-percent:0;mso-wrap-distance-left:9pt;mso-wrap-distance-top:3.6pt;mso-wrap-distance-right:9pt;mso-wrap-distance-bottom:3.6pt;mso-position-horizontal:absolute;mso-position-horizontal-relative:text;mso-position-vertical:absolute;mso-position-vertical-relative:text;mso-width-percent:0;mso-height-percent:0;mso-width-relative:margin;mso-height-relative:margin;v-text-anchor:top" o:gfxdata="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">
                 <v:textbox>
                   <w:txbxContent>
                     <w:p>
@@ -4999,7 +5428,7 @@
 </file>
 
 <file path=customXml/itemProps1.xml><?xml version="1.0" encoding="utf-8"?>
-<ds:datastoreItem xmlns:ds="http://schemas.openxmlformats.org/officeDocument/2006/customXml" ds:itemID="{6D0FD102-5474-4992-ADF3-52D29791C4F6}">
+<ds:datastoreItem xmlns:ds="http://schemas.openxmlformats.org/officeDocument/2006/customXml" ds:itemID="{4B87036A-5837-4ACB-BA84-0909EA9FD5FD}">
   <ds:schemaRefs>
     <ds:schemaRef ds:uri="http://schemas.openxmlformats.org/officeDocument/2006/bibliography"/>
   </ds:schemaRefs>

</xml_diff>

<commit_message>
Worked on M's Code
</commit_message>
<xml_diff>
--- a/Story tree.docx
+++ b/Story tree.docx
@@ -904,7 +904,596 @@
         <mc:AlternateContent>
           <mc:Choice Requires="wps">
             <w:drawing>
-              <wp:anchor distT="45720" distB="45720" distL="114300" distR="114300" simplePos="0" relativeHeight="251757568" behindDoc="0" locked="0" layoutInCell="1" allowOverlap="1">
+              <wp:anchor distT="0" distB="0" distL="114300" distR="114300" simplePos="0" relativeHeight="251738112" behindDoc="0" locked="0" layoutInCell="1" allowOverlap="1" wp14:anchorId="3B7B11C2" wp14:editId="7B6517D0">
+                <wp:simplePos x="0" y="0"/>
+                <wp:positionH relativeFrom="column">
+                  <wp:posOffset>1198605</wp:posOffset>
+                </wp:positionH>
+                <wp:positionV relativeFrom="paragraph">
+                  <wp:posOffset>6286501</wp:posOffset>
+                </wp:positionV>
+                <wp:extent cx="86498" cy="1309816"/>
+                <wp:effectExtent l="0" t="0" r="66040" b="62230"/>
+                <wp:wrapNone/>
+                <wp:docPr id="198" name="Straight Arrow Connector 198"/>
+                <wp:cNvGraphicFramePr/>
+                <a:graphic xmlns:a="http://schemas.openxmlformats.org/drawingml/2006/main">
+                  <a:graphicData uri="http://schemas.microsoft.com/office/word/2010/wordprocessingShape">
+                    <wps:wsp>
+                      <wps:cNvCnPr/>
+                      <wps:spPr>
+                        <a:xfrm>
+                          <a:off x="0" y="0"/>
+                          <a:ext cx="86498" cy="1309816"/>
+                        </a:xfrm>
+                        <a:prstGeom prst="straightConnector1">
+                          <a:avLst/>
+                        </a:prstGeom>
+                        <a:ln>
+                          <a:tailEnd type="triangle"/>
+                        </a:ln>
+                      </wps:spPr>
+                      <wps:style>
+                        <a:lnRef idx="1">
+                          <a:schemeClr val="accent2"/>
+                        </a:lnRef>
+                        <a:fillRef idx="0">
+                          <a:schemeClr val="accent2"/>
+                        </a:fillRef>
+                        <a:effectRef idx="0">
+                          <a:schemeClr val="accent2"/>
+                        </a:effectRef>
+                        <a:fontRef idx="minor">
+                          <a:schemeClr val="tx1"/>
+                        </a:fontRef>
+                      </wps:style>
+                      <wps:bodyPr/>
+                    </wps:wsp>
+                  </a:graphicData>
+                </a:graphic>
+                <wp14:sizeRelH relativeFrom="margin">
+                  <wp14:pctWidth>0</wp14:pctWidth>
+                </wp14:sizeRelH>
+                <wp14:sizeRelV relativeFrom="margin">
+                  <wp14:pctHeight>0</wp14:pctHeight>
+                </wp14:sizeRelV>
+              </wp:anchor>
+            </w:drawing>
+          </mc:Choice>
+          <mc:Fallback>
+            <w:pict>
+              <v:shapetype w14:anchorId="5CA68755" id="_x0000_t32" coordsize="21600,21600" o:spt="32" o:oned="t" path="m,l21600,21600e" filled="f">
+                <v:path arrowok="t" fillok="f" o:connecttype="none"/>
+                <o:lock v:ext="edit" shapetype="t"/>
+              </v:shapetype>
+              <v:shape id="Straight Arrow Connector 198" o:spid="_x0000_s1026" type="#_x0000_t32" style="position:absolute;margin-left:94.4pt;margin-top:495pt;width:6.8pt;height:103.15pt;z-index:251738112;visibility:visible;mso-wrap-style:square;mso-width-percent:0;mso-height-percent:0;mso-wrap-distance-left:9pt;mso-wrap-distance-top:0;mso-wrap-distance-right:9pt;mso-wrap-distance-bottom:0;mso-position-horizontal:absolute;mso-position-horizontal-relative:text;mso-position-vertical:absolute;mso-position-vertical-relative:text;mso-width-percent:0;mso-height-percent:0;mso-width-relative:margin;mso-height-relative:margin" o:gfxdata="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" strokecolor="#ed7d31 [3205]" strokeweight=".5pt">
+                <v:stroke endarrow="block" joinstyle="miter"/>
+              </v:shape>
+            </w:pict>
+          </mc:Fallback>
+        </mc:AlternateContent>
+      </w:r>
+      <w:r>
+        <w:rPr>
+          <w:noProof/>
+        </w:rPr>
+        <mc:AlternateContent>
+          <mc:Choice Requires="wps">
+            <w:drawing>
+              <wp:anchor distT="0" distB="0" distL="114300" distR="114300" simplePos="0" relativeHeight="251725824" behindDoc="0" locked="0" layoutInCell="1" allowOverlap="1" wp14:anchorId="2C4793CE" wp14:editId="50FE1A6E">
+                <wp:simplePos x="0" y="0"/>
+                <wp:positionH relativeFrom="margin">
+                  <wp:posOffset>830648</wp:posOffset>
+                </wp:positionH>
+                <wp:positionV relativeFrom="paragraph">
+                  <wp:posOffset>5288915</wp:posOffset>
+                </wp:positionV>
+                <wp:extent cx="85725" cy="308610"/>
+                <wp:effectExtent l="57150" t="0" r="28575" b="53340"/>
+                <wp:wrapNone/>
+                <wp:docPr id="21" name="Straight Arrow Connector 21"/>
+                <wp:cNvGraphicFramePr/>
+                <a:graphic xmlns:a="http://schemas.openxmlformats.org/drawingml/2006/main">
+                  <a:graphicData uri="http://schemas.microsoft.com/office/word/2010/wordprocessingShape">
+                    <wps:wsp>
+                      <wps:cNvCnPr/>
+                      <wps:spPr>
+                        <a:xfrm flipH="1">
+                          <a:off x="0" y="0"/>
+                          <a:ext cx="85725" cy="308610"/>
+                        </a:xfrm>
+                        <a:prstGeom prst="straightConnector1">
+                          <a:avLst/>
+                        </a:prstGeom>
+                        <a:ln>
+                          <a:solidFill>
+                            <a:srgbClr val="00B050"/>
+                          </a:solidFill>
+                          <a:tailEnd type="triangle"/>
+                        </a:ln>
+                      </wps:spPr>
+                      <wps:style>
+                        <a:lnRef idx="1">
+                          <a:schemeClr val="accent2"/>
+                        </a:lnRef>
+                        <a:fillRef idx="0">
+                          <a:schemeClr val="accent2"/>
+                        </a:fillRef>
+                        <a:effectRef idx="0">
+                          <a:schemeClr val="accent2"/>
+                        </a:effectRef>
+                        <a:fontRef idx="minor">
+                          <a:schemeClr val="tx1"/>
+                        </a:fontRef>
+                      </wps:style>
+                      <wps:bodyPr/>
+                    </wps:wsp>
+                  </a:graphicData>
+                </a:graphic>
+                <wp14:sizeRelH relativeFrom="margin">
+                  <wp14:pctWidth>0</wp14:pctWidth>
+                </wp14:sizeRelH>
+                <wp14:sizeRelV relativeFrom="margin">
+                  <wp14:pctHeight>0</wp14:pctHeight>
+                </wp14:sizeRelV>
+              </wp:anchor>
+            </w:drawing>
+          </mc:Choice>
+          <mc:Fallback>
+            <w:pict>
+              <v:shape w14:anchorId="262F33BF" id="Straight Arrow Connector 21" o:spid="_x0000_s1026" type="#_x0000_t32" style="position:absolute;margin-left:65.4pt;margin-top:416.45pt;width:6.75pt;height:24.3pt;flip:x;z-index:251725824;visibility:visible;mso-wrap-style:square;mso-width-percent:0;mso-height-percent:0;mso-wrap-distance-left:9pt;mso-wrap-distance-top:0;mso-wrap-distance-right:9pt;mso-wrap-distance-bottom:0;mso-position-horizontal:absolute;mso-position-horizontal-relative:margin;mso-position-vertical:absolute;mso-position-vertical-relative:text;mso-width-percent:0;mso-height-percent:0;mso-width-relative:margin;mso-height-relative:margin" o:gfxdata="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" strokecolor="#00b050" strokeweight=".5pt">
+                <v:stroke endarrow="block" joinstyle="miter"/>
+                <w10:wrap anchorx="margin"/>
+              </v:shape>
+            </w:pict>
+          </mc:Fallback>
+        </mc:AlternateContent>
+      </w:r>
+      <w:r>
+        <w:rPr>
+          <w:noProof/>
+        </w:rPr>
+        <mc:AlternateContent>
+          <mc:Choice Requires="wps">
+            <w:drawing>
+              <wp:anchor distT="0" distB="0" distL="114300" distR="114300" simplePos="0" relativeHeight="251726848" behindDoc="0" locked="0" layoutInCell="1" allowOverlap="1" wp14:anchorId="3F48CA93" wp14:editId="6690305B">
+                <wp:simplePos x="0" y="0"/>
+                <wp:positionH relativeFrom="column">
+                  <wp:posOffset>1531242</wp:posOffset>
+                </wp:positionH>
+                <wp:positionV relativeFrom="paragraph">
+                  <wp:posOffset>5225141</wp:posOffset>
+                </wp:positionV>
+                <wp:extent cx="49376" cy="271849"/>
+                <wp:effectExtent l="57150" t="0" r="46355" b="52070"/>
+                <wp:wrapNone/>
+                <wp:docPr id="22" name="Straight Arrow Connector 22"/>
+                <wp:cNvGraphicFramePr/>
+                <a:graphic xmlns:a="http://schemas.openxmlformats.org/drawingml/2006/main">
+                  <a:graphicData uri="http://schemas.microsoft.com/office/word/2010/wordprocessingShape">
+                    <wps:wsp>
+                      <wps:cNvCnPr/>
+                      <wps:spPr>
+                        <a:xfrm flipH="1">
+                          <a:off x="0" y="0"/>
+                          <a:ext cx="49376" cy="271849"/>
+                        </a:xfrm>
+                        <a:prstGeom prst="straightConnector1">
+                          <a:avLst/>
+                        </a:prstGeom>
+                        <a:ln>
+                          <a:tailEnd type="triangle"/>
+                        </a:ln>
+                      </wps:spPr>
+                      <wps:style>
+                        <a:lnRef idx="1">
+                          <a:schemeClr val="accent2"/>
+                        </a:lnRef>
+                        <a:fillRef idx="0">
+                          <a:schemeClr val="accent2"/>
+                        </a:fillRef>
+                        <a:effectRef idx="0">
+                          <a:schemeClr val="accent2"/>
+                        </a:effectRef>
+                        <a:fontRef idx="minor">
+                          <a:schemeClr val="tx1"/>
+                        </a:fontRef>
+                      </wps:style>
+                      <wps:bodyPr/>
+                    </wps:wsp>
+                  </a:graphicData>
+                </a:graphic>
+                <wp14:sizeRelH relativeFrom="margin">
+                  <wp14:pctWidth>0</wp14:pctWidth>
+                </wp14:sizeRelH>
+                <wp14:sizeRelV relativeFrom="margin">
+                  <wp14:pctHeight>0</wp14:pctHeight>
+                </wp14:sizeRelV>
+              </wp:anchor>
+            </w:drawing>
+          </mc:Choice>
+          <mc:Fallback>
+            <w:pict>
+              <v:shape w14:anchorId="369A5786" id="Straight Arrow Connector 22" o:spid="_x0000_s1026" type="#_x0000_t32" style="position:absolute;margin-left:120.55pt;margin-top:411.45pt;width:3.9pt;height:21.4pt;flip:x;z-index:251726848;visibility:visible;mso-wrap-style:square;mso-width-percent:0;mso-height-percent:0;mso-wrap-distance-left:9pt;mso-wrap-distance-top:0;mso-wrap-distance-right:9pt;mso-wrap-distance-bottom:0;mso-position-horizontal:absolute;mso-position-horizontal-relative:text;mso-position-vertical:absolute;mso-position-vertical-relative:text;mso-width-percent:0;mso-height-percent:0;mso-width-relative:margin;mso-height-relative:margin" o:gfxdata="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" strokecolor="#ed7d31 [3205]" strokeweight=".5pt">
+                <v:stroke endarrow="block" joinstyle="miter"/>
+              </v:shape>
+            </w:pict>
+          </mc:Fallback>
+        </mc:AlternateContent>
+      </w:r>
+      <w:r>
+        <w:rPr>
+          <w:noProof/>
+        </w:rPr>
+        <mc:AlternateContent>
+          <mc:Choice Requires="wps">
+            <w:drawing>
+              <wp:anchor distT="0" distB="0" distL="114300" distR="114300" simplePos="0" relativeHeight="251718656" behindDoc="0" locked="0" layoutInCell="1" allowOverlap="1" wp14:anchorId="449C13C9" wp14:editId="32AFE21C">
+                <wp:simplePos x="0" y="0"/>
+                <wp:positionH relativeFrom="column">
+                  <wp:posOffset>1321967</wp:posOffset>
+                </wp:positionH>
+                <wp:positionV relativeFrom="paragraph">
+                  <wp:posOffset>3544261</wp:posOffset>
+                </wp:positionV>
+                <wp:extent cx="197434" cy="234779"/>
+                <wp:effectExtent l="38100" t="0" r="31750" b="51435"/>
+                <wp:wrapNone/>
+                <wp:docPr id="13" name="Straight Arrow Connector 13"/>
+                <wp:cNvGraphicFramePr/>
+                <a:graphic xmlns:a="http://schemas.openxmlformats.org/drawingml/2006/main">
+                  <a:graphicData uri="http://schemas.microsoft.com/office/word/2010/wordprocessingShape">
+                    <wps:wsp>
+                      <wps:cNvCnPr/>
+                      <wps:spPr>
+                        <a:xfrm flipH="1">
+                          <a:off x="0" y="0"/>
+                          <a:ext cx="197434" cy="234779"/>
+                        </a:xfrm>
+                        <a:prstGeom prst="straightConnector1">
+                          <a:avLst/>
+                        </a:prstGeom>
+                        <a:ln>
+                          <a:tailEnd type="triangle"/>
+                        </a:ln>
+                      </wps:spPr>
+                      <wps:style>
+                        <a:lnRef idx="1">
+                          <a:schemeClr val="accent2"/>
+                        </a:lnRef>
+                        <a:fillRef idx="0">
+                          <a:schemeClr val="accent2"/>
+                        </a:fillRef>
+                        <a:effectRef idx="0">
+                          <a:schemeClr val="accent2"/>
+                        </a:effectRef>
+                        <a:fontRef idx="minor">
+                          <a:schemeClr val="tx1"/>
+                        </a:fontRef>
+                      </wps:style>
+                      <wps:bodyPr/>
+                    </wps:wsp>
+                  </a:graphicData>
+                </a:graphic>
+                <wp14:sizeRelH relativeFrom="margin">
+                  <wp14:pctWidth>0</wp14:pctWidth>
+                </wp14:sizeRelH>
+                <wp14:sizeRelV relativeFrom="margin">
+                  <wp14:pctHeight>0</wp14:pctHeight>
+                </wp14:sizeRelV>
+              </wp:anchor>
+            </w:drawing>
+          </mc:Choice>
+          <mc:Fallback>
+            <w:pict>
+              <v:shape w14:anchorId="40045C11" id="Straight Arrow Connector 13" o:spid="_x0000_s1026" type="#_x0000_t32" style="position:absolute;margin-left:104.1pt;margin-top:279.1pt;width:15.55pt;height:18.5pt;flip:x;z-index:251718656;visibility:visible;mso-wrap-style:square;mso-width-percent:0;mso-height-percent:0;mso-wrap-distance-left:9pt;mso-wrap-distance-top:0;mso-wrap-distance-right:9pt;mso-wrap-distance-bottom:0;mso-position-horizontal:absolute;mso-position-horizontal-relative:text;mso-position-vertical:absolute;mso-position-vertical-relative:text;mso-width-percent:0;mso-height-percent:0;mso-width-relative:margin;mso-height-relative:margin" o:gfxdata="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" strokecolor="#ed7d31 [3205]" strokeweight=".5pt">
+                <v:stroke endarrow="block" joinstyle="miter"/>
+              </v:shape>
+            </w:pict>
+          </mc:Fallback>
+        </mc:AlternateContent>
+      </w:r>
+      <w:r>
+        <w:rPr>
+          <w:noProof/>
+        </w:rPr>
+        <mc:AlternateContent>
+          <mc:Choice Requires="wps">
+            <w:drawing>
+              <wp:anchor distT="45720" distB="45720" distL="114300" distR="114300" simplePos="0" relativeHeight="251715584" behindDoc="0" locked="0" layoutInCell="1" allowOverlap="1" wp14:anchorId="208208B7" wp14:editId="37952554">
+                <wp:simplePos x="0" y="0"/>
+                <wp:positionH relativeFrom="column">
+                  <wp:posOffset>-259715</wp:posOffset>
+                </wp:positionH>
+                <wp:positionV relativeFrom="paragraph">
+                  <wp:posOffset>3790315</wp:posOffset>
+                </wp:positionV>
+                <wp:extent cx="2125345" cy="1568450"/>
+                <wp:effectExtent l="0" t="0" r="27305" b="12700"/>
+                <wp:wrapSquare wrapText="bothSides"/>
+                <wp:docPr id="193" name="Text Box 2"/>
+                <wp:cNvGraphicFramePr>
+                  <a:graphicFrameLocks xmlns:a="http://schemas.openxmlformats.org/drawingml/2006/main"/>
+                </wp:cNvGraphicFramePr>
+                <a:graphic xmlns:a="http://schemas.openxmlformats.org/drawingml/2006/main">
+                  <a:graphicData uri="http://schemas.microsoft.com/office/word/2010/wordprocessingShape">
+                    <wps:wsp>
+                      <wps:cNvSpPr txBox="1">
+                        <a:spLocks noChangeArrowheads="1"/>
+                      </wps:cNvSpPr>
+                      <wps:spPr bwMode="auto">
+                        <a:xfrm>
+                          <a:off x="0" y="0"/>
+                          <a:ext cx="2125345" cy="1568450"/>
+                        </a:xfrm>
+                        <a:prstGeom prst="rect">
+                          <a:avLst/>
+                        </a:prstGeom>
+                        <a:solidFill>
+                          <a:srgbClr val="FFFFFF"/>
+                        </a:solidFill>
+                        <a:ln w="9525">
+                          <a:solidFill>
+                            <a:srgbClr val="000000"/>
+                          </a:solidFill>
+                          <a:miter lim="800000"/>
+                          <a:headEnd/>
+                          <a:tailEnd/>
+                        </a:ln>
+                      </wps:spPr>
+                      <wps:txbx>
+                        <w:txbxContent>
+                          <w:p>
+                            <w:r>
+                              <w:t xml:space="preserve">You close the door, run back to the Blue box and mash the buttons again to leave. </w:t>
+                            </w:r>
+                            <w:r>
+                              <w:t>After a lot of whirring, and light flashing everything stops and you open the door. You open it to see the alleyway with a man looking very angry at you.</w:t>
+                            </w:r>
+                          </w:p>
+                        </w:txbxContent>
+                      </wps:txbx>
+                      <wps:bodyPr rot="0" vert="horz" wrap="square" lIns="91440" tIns="45720" rIns="91440" bIns="45720" anchor="t" anchorCtr="0">
+                        <a:noAutofit/>
+                      </wps:bodyPr>
+                    </wps:wsp>
+                  </a:graphicData>
+                </a:graphic>
+                <wp14:sizeRelH relativeFrom="margin">
+                  <wp14:pctWidth>0</wp14:pctWidth>
+                </wp14:sizeRelH>
+                <wp14:sizeRelV relativeFrom="margin">
+                  <wp14:pctHeight>0</wp14:pctHeight>
+                </wp14:sizeRelV>
+              </wp:anchor>
+            </w:drawing>
+          </mc:Choice>
+          <mc:Fallback>
+            <w:pict>
+              <v:shapetype w14:anchorId="208208B7" id="_x0000_t202" coordsize="21600,21600" o:spt="202" path="m,l,21600r21600,l21600,xe">
+                <v:stroke joinstyle="miter"/>
+                <v:path gradientshapeok="t" o:connecttype="rect"/>
+              </v:shapetype>
+              <v:shape id="_x0000_s1030" type="#_x0000_t202" style="position:absolute;margin-left:-20.45pt;margin-top:298.45pt;width:167.35pt;height:123.5pt;z-index:251715584;visibility:visible;mso-wrap-style:square;mso-width-percent:0;mso-height-percent:0;mso-wrap-distance-left:9pt;mso-wrap-distance-top:3.6pt;mso-wrap-distance-right:9pt;mso-wrap-distance-bottom:3.6pt;mso-position-horizontal:absolute;mso-position-horizontal-relative:text;mso-position-vertical:absolute;mso-position-vertical-relative:text;mso-width-percent:0;mso-height-percent:0;mso-width-relative:margin;mso-height-relative:margin;v-text-anchor:top" o:gfxdata="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">
+                <v:textbox>
+                  <w:txbxContent>
+                    <w:p>
+                      <w:r>
+                        <w:t xml:space="preserve">You close the door, run back to the Blue box and mash the buttons again to leave. </w:t>
+                      </w:r>
+                      <w:r>
+                        <w:t>After a lot of whirring, and light flashing everything stops and you open the door. You open it to see the alleyway with a man looking very angry at you.</w:t>
+                      </w:r>
+                    </w:p>
+                  </w:txbxContent>
+                </v:textbox>
+                <w10:wrap type="square"/>
+              </v:shape>
+            </w:pict>
+          </mc:Fallback>
+        </mc:AlternateContent>
+      </w:r>
+      <w:r>
+        <w:rPr>
+          <w:noProof/>
+        </w:rPr>
+        <mc:AlternateContent>
+          <mc:Choice Requires="wps">
+            <w:drawing>
+              <wp:anchor distT="0" distB="0" distL="114300" distR="114300" simplePos="0" relativeHeight="251713536" behindDoc="0" locked="0" layoutInCell="1" allowOverlap="1" wp14:anchorId="6FC5E0FA" wp14:editId="1554D261">
+                <wp:simplePos x="0" y="0"/>
+                <wp:positionH relativeFrom="column">
+                  <wp:posOffset>1601058</wp:posOffset>
+                </wp:positionH>
+                <wp:positionV relativeFrom="paragraph">
+                  <wp:posOffset>3514038</wp:posOffset>
+                </wp:positionV>
+                <wp:extent cx="345440" cy="45085"/>
+                <wp:effectExtent l="0" t="38100" r="35560" b="88265"/>
+                <wp:wrapNone/>
+                <wp:docPr id="192" name="Straight Arrow Connector 192"/>
+                <wp:cNvGraphicFramePr/>
+                <a:graphic xmlns:a="http://schemas.openxmlformats.org/drawingml/2006/main">
+                  <a:graphicData uri="http://schemas.microsoft.com/office/word/2010/wordprocessingShape">
+                    <wps:wsp>
+                      <wps:cNvCnPr/>
+                      <wps:spPr>
+                        <a:xfrm>
+                          <a:off x="0" y="0"/>
+                          <a:ext cx="345440" cy="45085"/>
+                        </a:xfrm>
+                        <a:prstGeom prst="straightConnector1">
+                          <a:avLst/>
+                        </a:prstGeom>
+                        <a:ln>
+                          <a:solidFill>
+                            <a:srgbClr val="00B050"/>
+                          </a:solidFill>
+                          <a:tailEnd type="triangle"/>
+                        </a:ln>
+                      </wps:spPr>
+                      <wps:style>
+                        <a:lnRef idx="1">
+                          <a:schemeClr val="accent2"/>
+                        </a:lnRef>
+                        <a:fillRef idx="0">
+                          <a:schemeClr val="accent2"/>
+                        </a:fillRef>
+                        <a:effectRef idx="0">
+                          <a:schemeClr val="accent2"/>
+                        </a:effectRef>
+                        <a:fontRef idx="minor">
+                          <a:schemeClr val="tx1"/>
+                        </a:fontRef>
+                      </wps:style>
+                      <wps:bodyPr/>
+                    </wps:wsp>
+                  </a:graphicData>
+                </a:graphic>
+                <wp14:sizeRelH relativeFrom="margin">
+                  <wp14:pctWidth>0</wp14:pctWidth>
+                </wp14:sizeRelH>
+                <wp14:sizeRelV relativeFrom="margin">
+                  <wp14:pctHeight>0</wp14:pctHeight>
+                </wp14:sizeRelV>
+              </wp:anchor>
+            </w:drawing>
+          </mc:Choice>
+          <mc:Fallback>
+            <w:pict>
+              <v:shape w14:anchorId="526628E8" id="Straight Arrow Connector 192" o:spid="_x0000_s1026" type="#_x0000_t32" style="position:absolute;margin-left:126.05pt;margin-top:276.7pt;width:27.2pt;height:3.55pt;z-index:251713536;visibility:visible;mso-wrap-style:square;mso-width-percent:0;mso-height-percent:0;mso-wrap-distance-left:9pt;mso-wrap-distance-top:0;mso-wrap-distance-right:9pt;mso-wrap-distance-bottom:0;mso-position-horizontal:absolute;mso-position-horizontal-relative:text;mso-position-vertical:absolute;mso-position-vertical-relative:text;mso-width-percent:0;mso-height-percent:0;mso-width-relative:margin;mso-height-relative:margin" o:gfxdata="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" strokecolor="#00b050" strokeweight=".5pt">
+                <v:stroke endarrow="block" joinstyle="miter"/>
+              </v:shape>
+            </w:pict>
+          </mc:Fallback>
+        </mc:AlternateContent>
+      </w:r>
+      <w:r>
+        <w:rPr>
+          <w:noProof/>
+        </w:rPr>
+        <mc:AlternateContent>
+          <mc:Choice Requires="wps">
+            <w:drawing>
+              <wp:anchor distT="45720" distB="45720" distL="114300" distR="114300" simplePos="0" relativeHeight="251701248" behindDoc="0" locked="0" layoutInCell="1" allowOverlap="1" wp14:anchorId="72179AF1" wp14:editId="0EA0093D">
+                <wp:simplePos x="0" y="0"/>
+                <wp:positionH relativeFrom="column">
+                  <wp:posOffset>-99060</wp:posOffset>
+                </wp:positionH>
+                <wp:positionV relativeFrom="paragraph">
+                  <wp:posOffset>2406015</wp:posOffset>
+                </wp:positionV>
+                <wp:extent cx="1804035" cy="1198245"/>
+                <wp:effectExtent l="0" t="0" r="24765" b="20955"/>
+                <wp:wrapSquare wrapText="bothSides"/>
+                <wp:docPr id="17" name="Text Box 2"/>
+                <wp:cNvGraphicFramePr>
+                  <a:graphicFrameLocks xmlns:a="http://schemas.openxmlformats.org/drawingml/2006/main"/>
+                </wp:cNvGraphicFramePr>
+                <a:graphic xmlns:a="http://schemas.openxmlformats.org/drawingml/2006/main">
+                  <a:graphicData uri="http://schemas.microsoft.com/office/word/2010/wordprocessingShape">
+                    <wps:wsp>
+                      <wps:cNvSpPr txBox="1">
+                        <a:spLocks noChangeArrowheads="1"/>
+                      </wps:cNvSpPr>
+                      <wps:spPr bwMode="auto">
+                        <a:xfrm>
+                          <a:off x="0" y="0"/>
+                          <a:ext cx="1804035" cy="1198245"/>
+                        </a:xfrm>
+                        <a:prstGeom prst="rect">
+                          <a:avLst/>
+                        </a:prstGeom>
+                        <a:solidFill>
+                          <a:srgbClr val="FFFFFF"/>
+                        </a:solidFill>
+                        <a:ln w="9525">
+                          <a:solidFill>
+                            <a:srgbClr val="000000"/>
+                          </a:solidFill>
+                          <a:miter lim="800000"/>
+                          <a:headEnd/>
+                          <a:tailEnd/>
+                        </a:ln>
+                      </wps:spPr>
+                      <wps:txbx>
+                        <w:txbxContent>
+                          <w:p>
+                            <w:r>
+                              <w:t>You walk to the Center and start hitting the buttons and levers cause it</w:t>
+                            </w:r>
+                            <w:r>
+                              <w:t>’</w:t>
+                            </w:r>
+                            <w:r>
+                              <w:t>s fun.</w:t>
+                            </w:r>
+                            <w:r>
+                              <w:t xml:space="preserve"> </w:t>
+                            </w:r>
+                            <w:bookmarkStart w:id="0" w:name="_GoBack"/>
+                            <w:bookmarkEnd w:id="0"/>
+                            <w:r>
+                              <w:t>You walk out the door to see that you’re in a plain with a T-rex that looks your way</w:t>
+                            </w:r>
+                          </w:p>
+                        </w:txbxContent>
+                      </wps:txbx>
+                      <wps:bodyPr rot="0" vert="horz" wrap="square" lIns="91440" tIns="45720" rIns="91440" bIns="45720" anchor="t" anchorCtr="0">
+                        <a:noAutofit/>
+                      </wps:bodyPr>
+                    </wps:wsp>
+                  </a:graphicData>
+                </a:graphic>
+                <wp14:sizeRelH relativeFrom="margin">
+                  <wp14:pctWidth>0</wp14:pctWidth>
+                </wp14:sizeRelH>
+                <wp14:sizeRelV relativeFrom="margin">
+                  <wp14:pctHeight>0</wp14:pctHeight>
+                </wp14:sizeRelV>
+              </wp:anchor>
+            </w:drawing>
+          </mc:Choice>
+          <mc:Fallback>
+            <w:pict>
+              <v:shape w14:anchorId="72179AF1" id="_x0000_s1031" type="#_x0000_t202" style="position:absolute;margin-left:-7.8pt;margin-top:189.45pt;width:142.05pt;height:94.35pt;z-index:251701248;visibility:visible;mso-wrap-style:square;mso-width-percent:0;mso-height-percent:0;mso-wrap-distance-left:9pt;mso-wrap-distance-top:3.6pt;mso-wrap-distance-right:9pt;mso-wrap-distance-bottom:3.6pt;mso-position-horizontal:absolute;mso-position-horizontal-relative:text;mso-position-vertical:absolute;mso-position-vertical-relative:text;mso-width-percent:0;mso-height-percent:0;mso-width-relative:margin;mso-height-relative:margin;v-text-anchor:top" o:gfxdata="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">
+                <v:textbox>
+                  <w:txbxContent>
+                    <w:p>
+                      <w:r>
+                        <w:t>You walk to the Center and start hitting the buttons and levers cause it</w:t>
+                      </w:r>
+                      <w:r>
+                        <w:t>’</w:t>
+                      </w:r>
+                      <w:r>
+                        <w:t>s fun.</w:t>
+                      </w:r>
+                      <w:r>
+                        <w:t xml:space="preserve"> </w:t>
+                      </w:r>
+                      <w:bookmarkStart w:id="1" w:name="_GoBack"/>
+                      <w:bookmarkEnd w:id="1"/>
+                      <w:r>
+                        <w:t>You walk out the door to see that you’re in a plain with a T-rex that looks your way</w:t>
+                      </w:r>
+                    </w:p>
+                  </w:txbxContent>
+                </v:textbox>
+                <w10:wrap type="square"/>
+              </v:shape>
+            </w:pict>
+          </mc:Fallback>
+        </mc:AlternateContent>
+      </w:r>
+      <w:r>
+        <w:rPr>
+          <w:noProof/>
+        </w:rPr>
+        <mc:AlternateContent>
+          <mc:Choice Requires="wps">
+            <w:drawing>
+              <wp:anchor distT="45720" distB="45720" distL="114300" distR="114300" simplePos="0" relativeHeight="251757568" behindDoc="0" locked="0" layoutInCell="1" allowOverlap="1" wp14:anchorId="2C8F1C0A" wp14:editId="09336BED">
                 <wp:simplePos x="0" y="0"/>
                 <wp:positionH relativeFrom="column">
                   <wp:posOffset>12450238</wp:posOffset>
@@ -994,7 +1583,7 @@
         <mc:AlternateContent>
           <mc:Choice Requires="wps">
             <w:drawing>
-              <wp:anchor distT="45720" distB="45720" distL="114300" distR="114300" simplePos="0" relativeHeight="251754496" behindDoc="0" locked="0" layoutInCell="1" allowOverlap="1" wp14:anchorId="1EE42D58" wp14:editId="32AC515A">
+              <wp:anchor distT="45720" distB="45720" distL="114300" distR="114300" simplePos="0" relativeHeight="251754496" behindDoc="0" locked="0" layoutInCell="1" allowOverlap="1" wp14:anchorId="14C010BB" wp14:editId="274EA12A">
                 <wp:simplePos x="0" y="0"/>
                 <wp:positionH relativeFrom="column">
                   <wp:posOffset>7772400</wp:posOffset>
@@ -1147,7 +1736,7 @@
         <mc:AlternateContent>
           <mc:Choice Requires="wps">
             <w:drawing>
-              <wp:anchor distT="0" distB="0" distL="114300" distR="114300" simplePos="0" relativeHeight="251755520" behindDoc="0" locked="0" layoutInCell="1" allowOverlap="1" wp14:anchorId="03870BFB" wp14:editId="6EE349D0">
+              <wp:anchor distT="0" distB="0" distL="114300" distR="114300" simplePos="0" relativeHeight="251755520" behindDoc="0" locked="0" layoutInCell="1" allowOverlap="1" wp14:anchorId="0E8989D3" wp14:editId="4D7914A8">
                 <wp:simplePos x="0" y="0"/>
                 <wp:positionH relativeFrom="column">
                   <wp:posOffset>9303488</wp:posOffset>
@@ -1217,7 +1806,7 @@
         <mc:AlternateContent>
           <mc:Choice Requires="wps">
             <w:drawing>
-              <wp:anchor distT="45720" distB="45720" distL="114300" distR="114300" simplePos="0" relativeHeight="251697152" behindDoc="0" locked="0" layoutInCell="1" allowOverlap="1" wp14:anchorId="0F89EFBE" wp14:editId="39BEF948">
+              <wp:anchor distT="45720" distB="45720" distL="114300" distR="114300" simplePos="0" relativeHeight="251697152" behindDoc="0" locked="0" layoutInCell="1" allowOverlap="1" wp14:anchorId="391A42EE" wp14:editId="3F866C64">
                 <wp:simplePos x="0" y="0"/>
                 <wp:positionH relativeFrom="margin">
                   <wp:posOffset>10164445</wp:posOffset>
@@ -1395,7 +1984,7 @@
         <mc:AlternateContent>
           <mc:Choice Requires="wps">
             <w:drawing>
-              <wp:anchor distT="0" distB="0" distL="114300" distR="114300" simplePos="0" relativeHeight="251717632" behindDoc="0" locked="0" layoutInCell="1" allowOverlap="1" wp14:anchorId="6E6E0DE7" wp14:editId="0F185374">
+              <wp:anchor distT="0" distB="0" distL="114300" distR="114300" simplePos="0" relativeHeight="251717632" behindDoc="0" locked="0" layoutInCell="1" allowOverlap="1" wp14:anchorId="22F9208E" wp14:editId="4A62B476">
                 <wp:simplePos x="0" y="0"/>
                 <wp:positionH relativeFrom="column">
                   <wp:posOffset>11196083</wp:posOffset>
@@ -1470,7 +2059,7 @@
         <mc:AlternateContent>
           <mc:Choice Requires="wps">
             <w:drawing>
-              <wp:anchor distT="0" distB="0" distL="114300" distR="114300" simplePos="0" relativeHeight="251752448" behindDoc="0" locked="0" layoutInCell="1" allowOverlap="1" wp14:anchorId="13F7DA32" wp14:editId="267A64EA">
+              <wp:anchor distT="0" distB="0" distL="114300" distR="114300" simplePos="0" relativeHeight="251752448" behindDoc="0" locked="0" layoutInCell="1" allowOverlap="1" wp14:anchorId="47B1FAA5" wp14:editId="11E95560">
                 <wp:simplePos x="0" y="0"/>
                 <wp:positionH relativeFrom="column">
                   <wp:posOffset>6660292</wp:posOffset>
@@ -1543,7 +2132,7 @@
         <mc:AlternateContent>
           <mc:Choice Requires="wps">
             <w:drawing>
-              <wp:anchor distT="0" distB="0" distL="114300" distR="114300" simplePos="0" relativeHeight="251751424" behindDoc="0" locked="0" layoutInCell="1" allowOverlap="1" wp14:anchorId="407E3A0D" wp14:editId="4585E4C8">
+              <wp:anchor distT="0" distB="0" distL="114300" distR="114300" simplePos="0" relativeHeight="251751424" behindDoc="0" locked="0" layoutInCell="1" allowOverlap="1" wp14:anchorId="3F7CF7A7" wp14:editId="383588DA">
                 <wp:simplePos x="0" y="0"/>
                 <wp:positionH relativeFrom="column">
                   <wp:posOffset>5301049</wp:posOffset>
@@ -1609,7 +2198,7 @@
         <mc:AlternateContent>
           <mc:Choice Requires="wps">
             <w:drawing>
-              <wp:anchor distT="45720" distB="45720" distL="114300" distR="114300" simplePos="0" relativeHeight="251748352" behindDoc="0" locked="0" layoutInCell="1" allowOverlap="1" wp14:anchorId="3CA6A140" wp14:editId="5F84F0DC">
+              <wp:anchor distT="45720" distB="45720" distL="114300" distR="114300" simplePos="0" relativeHeight="251748352" behindDoc="0" locked="0" layoutInCell="1" allowOverlap="1" wp14:anchorId="78CFDC19" wp14:editId="593BA12B">
                 <wp:simplePos x="0" y="0"/>
                 <wp:positionH relativeFrom="column">
                   <wp:posOffset>4905375</wp:posOffset>
@@ -1699,7 +2288,7 @@
         <mc:AlternateContent>
           <mc:Choice Requires="wps">
             <w:drawing>
-              <wp:anchor distT="45720" distB="45720" distL="114300" distR="114300" simplePos="0" relativeHeight="251750400" behindDoc="0" locked="0" layoutInCell="1" allowOverlap="1" wp14:anchorId="0A19153F" wp14:editId="7F50C5E2">
+              <wp:anchor distT="45720" distB="45720" distL="114300" distR="114300" simplePos="0" relativeHeight="251750400" behindDoc="0" locked="0" layoutInCell="1" allowOverlap="1" wp14:anchorId="5FA2D2A6" wp14:editId="047816F4">
                 <wp:simplePos x="0" y="0"/>
                 <wp:positionH relativeFrom="column">
                   <wp:posOffset>6054725</wp:posOffset>
@@ -1795,7 +2384,7 @@
         <mc:AlternateContent>
           <mc:Choice Requires="wps">
             <w:drawing>
-              <wp:anchor distT="45720" distB="45720" distL="114300" distR="114300" simplePos="0" relativeHeight="251676672" behindDoc="0" locked="0" layoutInCell="1" allowOverlap="1" wp14:anchorId="58C4718D" wp14:editId="03451135">
+              <wp:anchor distT="45720" distB="45720" distL="114300" distR="114300" simplePos="0" relativeHeight="251676672" behindDoc="0" locked="0" layoutInCell="1" allowOverlap="1" wp14:anchorId="0E1550A8" wp14:editId="62C3F17B">
                 <wp:simplePos x="0" y="0"/>
                 <wp:positionH relativeFrom="column">
                   <wp:posOffset>4794250</wp:posOffset>
@@ -1903,7 +2492,7 @@
         <mc:AlternateContent>
           <mc:Choice Requires="wps">
             <w:drawing>
-              <wp:anchor distT="45720" distB="45720" distL="114300" distR="114300" simplePos="0" relativeHeight="251704320" behindDoc="0" locked="0" layoutInCell="1" allowOverlap="1" wp14:anchorId="0BB1CFB6" wp14:editId="3F7A281A">
+              <wp:anchor distT="45720" distB="45720" distL="114300" distR="114300" simplePos="0" relativeHeight="251704320" behindDoc="0" locked="0" layoutInCell="1" allowOverlap="1" wp14:anchorId="1213DB38" wp14:editId="1ECDBD86">
                 <wp:simplePos x="0" y="0"/>
                 <wp:positionH relativeFrom="column">
                   <wp:posOffset>1927225</wp:posOffset>
@@ -2011,7 +2600,7 @@
         <mc:AlternateContent>
           <mc:Choice Requires="wps">
             <w:drawing>
-              <wp:anchor distT="45720" distB="45720" distL="114300" distR="114300" simplePos="0" relativeHeight="251745280" behindDoc="0" locked="0" layoutInCell="1" allowOverlap="1" wp14:anchorId="4C6133A5" wp14:editId="48071310">
+              <wp:anchor distT="45720" distB="45720" distL="114300" distR="114300" simplePos="0" relativeHeight="251745280" behindDoc="0" locked="0" layoutInCell="1" allowOverlap="1" wp14:anchorId="55EC90C6" wp14:editId="6F7AE6A0">
                 <wp:simplePos x="0" y="0"/>
                 <wp:positionH relativeFrom="column">
                   <wp:posOffset>3706495</wp:posOffset>
@@ -2137,7 +2726,7 @@
         <mc:AlternateContent>
           <mc:Choice Requires="wps">
             <w:drawing>
-              <wp:anchor distT="45720" distB="45720" distL="114300" distR="114300" simplePos="0" relativeHeight="251730944" behindDoc="0" locked="0" layoutInCell="1" allowOverlap="1" wp14:anchorId="527329A6" wp14:editId="2711A12B">
+              <wp:anchor distT="45720" distB="45720" distL="114300" distR="114300" simplePos="0" relativeHeight="251730944" behindDoc="0" locked="0" layoutInCell="1" allowOverlap="1" wp14:anchorId="58EE7B24" wp14:editId="4FF6E706">
                 <wp:simplePos x="0" y="0"/>
                 <wp:positionH relativeFrom="column">
                   <wp:posOffset>3039745</wp:posOffset>
@@ -2273,7 +2862,7 @@
         <mc:AlternateContent>
           <mc:Choice Requires="wps">
             <w:drawing>
-              <wp:anchor distT="0" distB="0" distL="114300" distR="114300" simplePos="0" relativeHeight="251707392" behindDoc="0" locked="0" layoutInCell="1" allowOverlap="1" wp14:anchorId="6A60BC9F" wp14:editId="1C30FCFA">
+              <wp:anchor distT="0" distB="0" distL="114300" distR="114300" simplePos="0" relativeHeight="251707392" behindDoc="0" locked="0" layoutInCell="1" allowOverlap="1" wp14:anchorId="4E09ADF1" wp14:editId="6462CB71">
                 <wp:simplePos x="0" y="0"/>
                 <wp:positionH relativeFrom="column">
                   <wp:posOffset>4262755</wp:posOffset>
@@ -2334,11 +2923,7 @@
           </mc:Choice>
           <mc:Fallback>
             <w:pict>
-              <v:shapetype w14:anchorId="6A6E34D5" id="_x0000_t32" coordsize="21600,21600" o:spt="32" o:oned="t" path="m,l21600,21600e" filled="f">
-                <v:path arrowok="t" fillok="f" o:connecttype="none"/>
-                <o:lock v:ext="edit" shapetype="t"/>
-              </v:shapetype>
-              <v:shape id="Straight Arrow Connector 26" o:spid="_x0000_s1026" type="#_x0000_t32" style="position:absolute;margin-left:335.65pt;margin-top:59.2pt;width:40.85pt;height:21.4pt;z-index:251707392;visibility:visible;mso-wrap-style:square;mso-width-percent:0;mso-height-percent:0;mso-wrap-distance-left:9pt;mso-wrap-distance-top:0;mso-wrap-distance-right:9pt;mso-wrap-distance-bottom:0;mso-position-horizontal:absolute;mso-position-horizontal-relative:text;mso-position-vertical:absolute;mso-position-vertical-relative:text;mso-width-percent:0;mso-height-percent:0;mso-width-relative:margin;mso-height-relative:margin" o:gfxdata="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" strokecolor="#00b050" strokeweight=".5pt">
+              <v:shape w14:anchorId="64CBFA68" id="Straight Arrow Connector 26" o:spid="_x0000_s1026" type="#_x0000_t32" style="position:absolute;margin-left:335.65pt;margin-top:59.2pt;width:40.85pt;height:21.4pt;z-index:251707392;visibility:visible;mso-wrap-style:square;mso-width-percent:0;mso-height-percent:0;mso-wrap-distance-left:9pt;mso-wrap-distance-top:0;mso-wrap-distance-right:9pt;mso-wrap-distance-bottom:0;mso-position-horizontal:absolute;mso-position-horizontal-relative:text;mso-position-vertical:absolute;mso-position-vertical-relative:text;mso-width-percent:0;mso-height-percent:0;mso-width-relative:margin;mso-height-relative:margin" o:gfxdata="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" strokecolor="#00b050" strokeweight=".5pt">
                 <v:stroke endarrow="block" joinstyle="miter"/>
               </v:shape>
             </w:pict>
@@ -2352,79 +2937,7 @@
         <mc:AlternateContent>
           <mc:Choice Requires="wps">
             <w:drawing>
-              <wp:anchor distT="0" distB="0" distL="114300" distR="114300" simplePos="0" relativeHeight="251738112" behindDoc="0" locked="0" layoutInCell="1" allowOverlap="1" wp14:anchorId="1E65B4CD" wp14:editId="3ED5D5DE">
-                <wp:simplePos x="0" y="0"/>
-                <wp:positionH relativeFrom="column">
-                  <wp:posOffset>1198605</wp:posOffset>
-                </wp:positionH>
-                <wp:positionV relativeFrom="paragraph">
-                  <wp:posOffset>6288044</wp:posOffset>
-                </wp:positionV>
-                <wp:extent cx="123568" cy="1556951"/>
-                <wp:effectExtent l="0" t="0" r="67310" b="62865"/>
-                <wp:wrapNone/>
-                <wp:docPr id="198" name="Straight Arrow Connector 198"/>
-                <wp:cNvGraphicFramePr/>
-                <a:graphic xmlns:a="http://schemas.openxmlformats.org/drawingml/2006/main">
-                  <a:graphicData uri="http://schemas.microsoft.com/office/word/2010/wordprocessingShape">
-                    <wps:wsp>
-                      <wps:cNvCnPr/>
-                      <wps:spPr>
-                        <a:xfrm>
-                          <a:off x="0" y="0"/>
-                          <a:ext cx="123568" cy="1556951"/>
-                        </a:xfrm>
-                        <a:prstGeom prst="straightConnector1">
-                          <a:avLst/>
-                        </a:prstGeom>
-                        <a:ln>
-                          <a:tailEnd type="triangle"/>
-                        </a:ln>
-                      </wps:spPr>
-                      <wps:style>
-                        <a:lnRef idx="1">
-                          <a:schemeClr val="accent2"/>
-                        </a:lnRef>
-                        <a:fillRef idx="0">
-                          <a:schemeClr val="accent2"/>
-                        </a:fillRef>
-                        <a:effectRef idx="0">
-                          <a:schemeClr val="accent2"/>
-                        </a:effectRef>
-                        <a:fontRef idx="minor">
-                          <a:schemeClr val="tx1"/>
-                        </a:fontRef>
-                      </wps:style>
-                      <wps:bodyPr/>
-                    </wps:wsp>
-                  </a:graphicData>
-                </a:graphic>
-                <wp14:sizeRelH relativeFrom="margin">
-                  <wp14:pctWidth>0</wp14:pctWidth>
-                </wp14:sizeRelH>
-                <wp14:sizeRelV relativeFrom="margin">
-                  <wp14:pctHeight>0</wp14:pctHeight>
-                </wp14:sizeRelV>
-              </wp:anchor>
-            </w:drawing>
-          </mc:Choice>
-          <mc:Fallback>
-            <w:pict>
-              <v:shape w14:anchorId="5BCCC9A7" id="Straight Arrow Connector 198" o:spid="_x0000_s1026" type="#_x0000_t32" style="position:absolute;margin-left:94.4pt;margin-top:495.1pt;width:9.75pt;height:122.6pt;z-index:251738112;visibility:visible;mso-wrap-style:square;mso-width-percent:0;mso-height-percent:0;mso-wrap-distance-left:9pt;mso-wrap-distance-top:0;mso-wrap-distance-right:9pt;mso-wrap-distance-bottom:0;mso-position-horizontal:absolute;mso-position-horizontal-relative:text;mso-position-vertical:absolute;mso-position-vertical-relative:text;mso-width-percent:0;mso-height-percent:0;mso-width-relative:margin;mso-height-relative:margin" o:gfxdata="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" strokecolor="#ed7d31 [3205]" strokeweight=".5pt">
-                <v:stroke endarrow="block" joinstyle="miter"/>
-              </v:shape>
-            </w:pict>
-          </mc:Fallback>
-        </mc:AlternateContent>
-      </w:r>
-      <w:r>
-        <w:rPr>
-          <w:noProof/>
-        </w:rPr>
-        <mc:AlternateContent>
-          <mc:Choice Requires="wps">
-            <w:drawing>
-              <wp:anchor distT="0" distB="0" distL="114300" distR="114300" simplePos="0" relativeHeight="251728896" behindDoc="0" locked="0" layoutInCell="1" allowOverlap="1" wp14:anchorId="2C7A84BC" wp14:editId="7342E707">
+              <wp:anchor distT="0" distB="0" distL="114300" distR="114300" simplePos="0" relativeHeight="251728896" behindDoc="0" locked="0" layoutInCell="1" allowOverlap="1" wp14:anchorId="03AA012A" wp14:editId="2BFB6194">
                 <wp:simplePos x="0" y="0"/>
                 <wp:positionH relativeFrom="leftMargin">
                   <wp:posOffset>1087172</wp:posOffset>
@@ -2500,7 +3013,7 @@
         <mc:AlternateContent>
           <mc:Choice Requires="wps">
             <w:drawing>
-              <wp:anchor distT="45720" distB="45720" distL="114300" distR="114300" simplePos="0" relativeHeight="251732992" behindDoc="0" locked="0" layoutInCell="1" allowOverlap="1" wp14:anchorId="68A5E35D" wp14:editId="3F104F4F">
+              <wp:anchor distT="45720" distB="45720" distL="114300" distR="114300" simplePos="0" relativeHeight="251732992" behindDoc="0" locked="0" layoutInCell="1" allowOverlap="1" wp14:anchorId="65DB42E1" wp14:editId="27A1A2F5">
                 <wp:simplePos x="0" y="0"/>
                 <wp:positionH relativeFrom="column">
                   <wp:posOffset>-371475</wp:posOffset>
@@ -2608,7 +3121,7 @@
         <mc:AlternateContent>
           <mc:Choice Requires="wps">
             <w:drawing>
-              <wp:anchor distT="0" distB="0" distL="114300" distR="114300" simplePos="0" relativeHeight="251746304" behindDoc="0" locked="0" layoutInCell="1" allowOverlap="1" wp14:anchorId="6FBF7272" wp14:editId="1E967D12">
+              <wp:anchor distT="0" distB="0" distL="114300" distR="114300" simplePos="0" relativeHeight="251746304" behindDoc="0" locked="0" layoutInCell="1" allowOverlap="1" wp14:anchorId="7EF55616" wp14:editId="24F475F7">
                 <wp:simplePos x="0" y="0"/>
                 <wp:positionH relativeFrom="column">
                   <wp:posOffset>3323968</wp:posOffset>
@@ -2677,7 +3190,7 @@
         <mc:AlternateContent>
           <mc:Choice Requires="wps">
             <w:drawing>
-              <wp:anchor distT="0" distB="0" distL="114300" distR="114300" simplePos="0" relativeHeight="251739136" behindDoc="0" locked="0" layoutInCell="1" allowOverlap="1" wp14:anchorId="0E48E68C" wp14:editId="1DC13585">
+              <wp:anchor distT="0" distB="0" distL="114300" distR="114300" simplePos="0" relativeHeight="251739136" behindDoc="0" locked="0" layoutInCell="1" allowOverlap="1" wp14:anchorId="515E54D4" wp14:editId="2AE92986">
                 <wp:simplePos x="0" y="0"/>
                 <wp:positionH relativeFrom="column">
                   <wp:posOffset>2112010</wp:posOffset>
@@ -2752,7 +3265,7 @@
         <mc:AlternateContent>
           <mc:Choice Requires="wps">
             <w:drawing>
-              <wp:anchor distT="45720" distB="45720" distL="114300" distR="114300" simplePos="0" relativeHeight="251737088" behindDoc="0" locked="0" layoutInCell="1" allowOverlap="1" wp14:anchorId="182EECAF" wp14:editId="5B3AC658">
+              <wp:anchor distT="45720" distB="45720" distL="114300" distR="114300" simplePos="0" relativeHeight="251737088" behindDoc="0" locked="0" layoutInCell="1" allowOverlap="1" wp14:anchorId="4DEAD1B8" wp14:editId="447C6A18">
                 <wp:simplePos x="0" y="0"/>
                 <wp:positionH relativeFrom="column">
                   <wp:posOffset>1519555</wp:posOffset>
@@ -2872,7 +3385,7 @@
         <mc:AlternateContent>
           <mc:Choice Requires="wps">
             <w:drawing>
-              <wp:anchor distT="45720" distB="45720" distL="114300" distR="114300" simplePos="0" relativeHeight="251741184" behindDoc="0" locked="0" layoutInCell="1" allowOverlap="1" wp14:anchorId="78D816D3" wp14:editId="14F09C55">
+              <wp:anchor distT="45720" distB="45720" distL="114300" distR="114300" simplePos="0" relativeHeight="251741184" behindDoc="0" locked="0" layoutInCell="1" allowOverlap="1" wp14:anchorId="73FEE3EC" wp14:editId="147AC056">
                 <wp:simplePos x="0" y="0"/>
                 <wp:positionH relativeFrom="margin">
                   <wp:posOffset>1952625</wp:posOffset>
@@ -2974,7 +3487,7 @@
         <mc:AlternateContent>
           <mc:Choice Requires="wps">
             <w:drawing>
-              <wp:anchor distT="0" distB="0" distL="114300" distR="114300" simplePos="0" relativeHeight="251743232" behindDoc="0" locked="0" layoutInCell="1" allowOverlap="1" wp14:anchorId="6DAA3022" wp14:editId="35057E97">
+              <wp:anchor distT="0" distB="0" distL="114300" distR="114300" simplePos="0" relativeHeight="251743232" behindDoc="0" locked="0" layoutInCell="1" allowOverlap="1" wp14:anchorId="4431506D" wp14:editId="32E72D61">
                 <wp:simplePos x="0" y="0"/>
                 <wp:positionH relativeFrom="column">
                   <wp:posOffset>3320219</wp:posOffset>
@@ -3039,7 +3552,7 @@
         <mc:AlternateContent>
           <mc:Choice Requires="wps">
             <w:drawing>
-              <wp:anchor distT="45720" distB="45720" distL="114300" distR="114300" simplePos="0" relativeHeight="251722752" behindDoc="0" locked="0" layoutInCell="1" allowOverlap="1" wp14:anchorId="2ED6329C" wp14:editId="6A6056A6">
+              <wp:anchor distT="45720" distB="45720" distL="114300" distR="114300" simplePos="0" relativeHeight="251722752" behindDoc="0" locked="0" layoutInCell="1" allowOverlap="1" wp14:anchorId="69C4BC86" wp14:editId="3B815C29">
                 <wp:simplePos x="0" y="0"/>
                 <wp:positionH relativeFrom="margin">
                   <wp:posOffset>-297180</wp:posOffset>
@@ -3141,7 +3654,7 @@
         <mc:AlternateContent>
           <mc:Choice Requires="wps">
             <w:drawing>
-              <wp:anchor distT="0" distB="0" distL="114300" distR="114300" simplePos="0" relativeHeight="251727872" behindDoc="0" locked="0" layoutInCell="1" allowOverlap="1" wp14:anchorId="0CE8FF31" wp14:editId="6192A8F4">
+              <wp:anchor distT="0" distB="0" distL="114300" distR="114300" simplePos="0" relativeHeight="251727872" behindDoc="0" locked="0" layoutInCell="1" allowOverlap="1" wp14:anchorId="6CB977EB" wp14:editId="223A6936">
                 <wp:simplePos x="0" y="0"/>
                 <wp:positionH relativeFrom="column">
                   <wp:posOffset>2693773</wp:posOffset>
@@ -3213,7 +3726,7 @@
         <mc:AlternateContent>
           <mc:Choice Requires="wps">
             <w:drawing>
-              <wp:anchor distT="45720" distB="45720" distL="114300" distR="114300" simplePos="0" relativeHeight="251724800" behindDoc="0" locked="0" layoutInCell="1" allowOverlap="1" wp14:anchorId="526894A5" wp14:editId="111B6F63">
+              <wp:anchor distT="45720" distB="45720" distL="114300" distR="114300" simplePos="0" relativeHeight="251724800" behindDoc="0" locked="0" layoutInCell="1" allowOverlap="1" wp14:anchorId="35E2F364" wp14:editId="5EA014B3">
                 <wp:simplePos x="0" y="0"/>
                 <wp:positionH relativeFrom="column">
                   <wp:posOffset>1423481</wp:posOffset>
@@ -3280,7 +3793,7 @@
           </mc:Choice>
           <mc:Fallback>
             <w:pict>
-              <v:shape w14:anchorId="526894A5" id="_x0000_s1043" type="#_x0000_t202" style="position:absolute;margin-left:112.1pt;margin-top:432.8pt;width:108pt;height:135.15pt;z-index:251724800;visibility:visible;mso-wrap-style:square;mso-width-percent:0;mso-height-percent:0;mso-wrap-distance-left:9pt;mso-wrap-distance-top:3.6pt;mso-wrap-distance-right:9pt;mso-wrap-distance-bottom:3.6pt;mso-position-horizontal:absolute;mso-position-horizontal-relative:text;mso-position-vertical:absolute;mso-position-vertical-relative:text;mso-width-percent:0;mso-height-percent:0;mso-width-relative:margin;mso-height-relative:margin;v-text-anchor:top" o:gfxdata="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">
+              <v:shape w14:anchorId="35E2F364" id="_x0000_s1045" type="#_x0000_t202" style="position:absolute;margin-left:112.1pt;margin-top:432.8pt;width:108pt;height:135.15pt;z-index:251724800;visibility:visible;mso-wrap-style:square;mso-width-percent:0;mso-height-percent:0;mso-wrap-distance-left:9pt;mso-wrap-distance-top:3.6pt;mso-wrap-distance-right:9pt;mso-wrap-distance-bottom:3.6pt;mso-position-horizontal:absolute;mso-position-horizontal-relative:text;mso-position-vertical:absolute;mso-position-vertical-relative:text;mso-width-percent:0;mso-height-percent:0;mso-width-relative:margin;mso-height-relative:margin;v-text-anchor:top" o:gfxdata="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">
                 <v:textbox>
                   <w:txbxContent>
                     <w:p>
@@ -3303,79 +3816,7 @@
         <mc:AlternateContent>
           <mc:Choice Requires="wps">
             <w:drawing>
-              <wp:anchor distT="0" distB="0" distL="114300" distR="114300" simplePos="0" relativeHeight="251726848" behindDoc="0" locked="0" layoutInCell="1" allowOverlap="1" wp14:anchorId="648CDC97" wp14:editId="0AF76C78">
-                <wp:simplePos x="0" y="0"/>
-                <wp:positionH relativeFrom="column">
-                  <wp:posOffset>2520315</wp:posOffset>
-                </wp:positionH>
-                <wp:positionV relativeFrom="paragraph">
-                  <wp:posOffset>5212767</wp:posOffset>
-                </wp:positionV>
-                <wp:extent cx="49376" cy="271849"/>
-                <wp:effectExtent l="57150" t="0" r="46355" b="52070"/>
-                <wp:wrapNone/>
-                <wp:docPr id="22" name="Straight Arrow Connector 22"/>
-                <wp:cNvGraphicFramePr/>
-                <a:graphic xmlns:a="http://schemas.openxmlformats.org/drawingml/2006/main">
-                  <a:graphicData uri="http://schemas.microsoft.com/office/word/2010/wordprocessingShape">
-                    <wps:wsp>
-                      <wps:cNvCnPr/>
-                      <wps:spPr>
-                        <a:xfrm flipH="1">
-                          <a:off x="0" y="0"/>
-                          <a:ext cx="49376" cy="271849"/>
-                        </a:xfrm>
-                        <a:prstGeom prst="straightConnector1">
-                          <a:avLst/>
-                        </a:prstGeom>
-                        <a:ln>
-                          <a:tailEnd type="triangle"/>
-                        </a:ln>
-                      </wps:spPr>
-                      <wps:style>
-                        <a:lnRef idx="1">
-                          <a:schemeClr val="accent2"/>
-                        </a:lnRef>
-                        <a:fillRef idx="0">
-                          <a:schemeClr val="accent2"/>
-                        </a:fillRef>
-                        <a:effectRef idx="0">
-                          <a:schemeClr val="accent2"/>
-                        </a:effectRef>
-                        <a:fontRef idx="minor">
-                          <a:schemeClr val="tx1"/>
-                        </a:fontRef>
-                      </wps:style>
-                      <wps:bodyPr/>
-                    </wps:wsp>
-                  </a:graphicData>
-                </a:graphic>
-                <wp14:sizeRelH relativeFrom="margin">
-                  <wp14:pctWidth>0</wp14:pctWidth>
-                </wp14:sizeRelH>
-                <wp14:sizeRelV relativeFrom="margin">
-                  <wp14:pctHeight>0</wp14:pctHeight>
-                </wp14:sizeRelV>
-              </wp:anchor>
-            </w:drawing>
-          </mc:Choice>
-          <mc:Fallback>
-            <w:pict>
-              <v:shape w14:anchorId="0F3D1890" id="Straight Arrow Connector 22" o:spid="_x0000_s1026" type="#_x0000_t32" style="position:absolute;margin-left:198.45pt;margin-top:410.45pt;width:3.9pt;height:21.4pt;flip:x;z-index:251726848;visibility:visible;mso-wrap-style:square;mso-width-percent:0;mso-height-percent:0;mso-wrap-distance-left:9pt;mso-wrap-distance-top:0;mso-wrap-distance-right:9pt;mso-wrap-distance-bottom:0;mso-position-horizontal:absolute;mso-position-horizontal-relative:text;mso-position-vertical:absolute;mso-position-vertical-relative:text;mso-width-percent:0;mso-height-percent:0;mso-width-relative:margin;mso-height-relative:margin" o:gfxdata="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" strokecolor="#ed7d31 [3205]" strokeweight=".5pt">
-                <v:stroke endarrow="block" joinstyle="miter"/>
-              </v:shape>
-            </w:pict>
-          </mc:Fallback>
-        </mc:AlternateContent>
-      </w:r>
-      <w:r>
-        <w:rPr>
-          <w:noProof/>
-        </w:rPr>
-        <mc:AlternateContent>
-          <mc:Choice Requires="wps">
-            <w:drawing>
-              <wp:anchor distT="45720" distB="45720" distL="114300" distR="114300" simplePos="0" relativeHeight="251735040" behindDoc="0" locked="0" layoutInCell="1" allowOverlap="1" wp14:anchorId="5108E261" wp14:editId="5CE17236">
+              <wp:anchor distT="45720" distB="45720" distL="114300" distR="114300" simplePos="0" relativeHeight="251735040" behindDoc="0" locked="0" layoutInCell="1" allowOverlap="1" wp14:anchorId="3E46FAE8" wp14:editId="441474FE">
                 <wp:simplePos x="0" y="0"/>
                 <wp:positionH relativeFrom="column">
                   <wp:posOffset>-370840</wp:posOffset>
@@ -3438,602 +3879,13 @@
           </mc:Choice>
           <mc:Fallback>
             <w:pict>
-              <v:shape w14:anchorId="5108E261" id="_x0000_s1044" type="#_x0000_t202" style="position:absolute;margin-left:-29.2pt;margin-top:617.7pt;width:141.35pt;height:74.85pt;z-index:251735040;visibility:visible;mso-wrap-style:square;mso-width-percent:0;mso-height-percent:0;mso-wrap-distance-left:9pt;mso-wrap-distance-top:3.6pt;mso-wrap-distance-right:9pt;mso-wrap-distance-bottom:3.6pt;mso-position-horizontal:absolute;mso-position-horizontal-relative:text;mso-position-vertical:absolute;mso-position-vertical-relative:text;mso-width-percent:0;mso-height-percent:0;mso-width-relative:margin;mso-height-relative:margin;v-text-anchor:top" o:gfxdata="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">
+              <v:shape w14:anchorId="3E46FAE8" id="_x0000_s1046" type="#_x0000_t202" style="position:absolute;margin-left:-29.2pt;margin-top:617.7pt;width:141.35pt;height:74.85pt;z-index:251735040;visibility:visible;mso-wrap-style:square;mso-width-percent:0;mso-height-percent:0;mso-wrap-distance-left:9pt;mso-wrap-distance-top:3.6pt;mso-wrap-distance-right:9pt;mso-wrap-distance-bottom:3.6pt;mso-position-horizontal:absolute;mso-position-horizontal-relative:text;mso-position-vertical:absolute;mso-position-vertical-relative:text;mso-width-percent:0;mso-height-percent:0;mso-width-relative:margin;mso-height-relative:margin;v-text-anchor:top" o:gfxdata="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">
                 <v:textbox>
                   <w:txbxContent>
                     <w:p/>
                   </w:txbxContent>
                 </v:textbox>
                 <w10:wrap type="square"/>
-              </v:shape>
-            </w:pict>
-          </mc:Fallback>
-        </mc:AlternateContent>
-      </w:r>
-      <w:r>
-        <w:rPr>
-          <w:noProof/>
-        </w:rPr>
-        <mc:AlternateContent>
-          <mc:Choice Requires="wps">
-            <w:drawing>
-              <wp:anchor distT="0" distB="0" distL="114300" distR="114300" simplePos="0" relativeHeight="251725824" behindDoc="0" locked="0" layoutInCell="1" allowOverlap="1" wp14:anchorId="4FE76CB0" wp14:editId="7C418B6D">
-                <wp:simplePos x="0" y="0"/>
-                <wp:positionH relativeFrom="margin">
-                  <wp:posOffset>12065</wp:posOffset>
-                </wp:positionH>
-                <wp:positionV relativeFrom="paragraph">
-                  <wp:posOffset>5289189</wp:posOffset>
-                </wp:positionV>
-                <wp:extent cx="85725" cy="308610"/>
-                <wp:effectExtent l="57150" t="0" r="28575" b="53340"/>
-                <wp:wrapNone/>
-                <wp:docPr id="21" name="Straight Arrow Connector 21"/>
-                <wp:cNvGraphicFramePr/>
-                <a:graphic xmlns:a="http://schemas.openxmlformats.org/drawingml/2006/main">
-                  <a:graphicData uri="http://schemas.microsoft.com/office/word/2010/wordprocessingShape">
-                    <wps:wsp>
-                      <wps:cNvCnPr/>
-                      <wps:spPr>
-                        <a:xfrm flipH="1">
-                          <a:off x="0" y="0"/>
-                          <a:ext cx="85725" cy="308610"/>
-                        </a:xfrm>
-                        <a:prstGeom prst="straightConnector1">
-                          <a:avLst/>
-                        </a:prstGeom>
-                        <a:ln>
-                          <a:solidFill>
-                            <a:srgbClr val="00B050"/>
-                          </a:solidFill>
-                          <a:tailEnd type="triangle"/>
-                        </a:ln>
-                      </wps:spPr>
-                      <wps:style>
-                        <a:lnRef idx="1">
-                          <a:schemeClr val="accent2"/>
-                        </a:lnRef>
-                        <a:fillRef idx="0">
-                          <a:schemeClr val="accent2"/>
-                        </a:fillRef>
-                        <a:effectRef idx="0">
-                          <a:schemeClr val="accent2"/>
-                        </a:effectRef>
-                        <a:fontRef idx="minor">
-                          <a:schemeClr val="tx1"/>
-                        </a:fontRef>
-                      </wps:style>
-                      <wps:bodyPr/>
-                    </wps:wsp>
-                  </a:graphicData>
-                </a:graphic>
-                <wp14:sizeRelH relativeFrom="margin">
-                  <wp14:pctWidth>0</wp14:pctWidth>
-                </wp14:sizeRelH>
-                <wp14:sizeRelV relativeFrom="margin">
-                  <wp14:pctHeight>0</wp14:pctHeight>
-                </wp14:sizeRelV>
-              </wp:anchor>
-            </w:drawing>
-          </mc:Choice>
-          <mc:Fallback>
-            <w:pict>
-              <v:shape w14:anchorId="1AF2130C" id="Straight Arrow Connector 21" o:spid="_x0000_s1026" type="#_x0000_t32" style="position:absolute;margin-left:.95pt;margin-top:416.45pt;width:6.75pt;height:24.3pt;flip:x;z-index:251725824;visibility:visible;mso-wrap-style:square;mso-width-percent:0;mso-height-percent:0;mso-wrap-distance-left:9pt;mso-wrap-distance-top:0;mso-wrap-distance-right:9pt;mso-wrap-distance-bottom:0;mso-position-horizontal:absolute;mso-position-horizontal-relative:margin;mso-position-vertical:absolute;mso-position-vertical-relative:text;mso-width-percent:0;mso-height-percent:0;mso-width-relative:margin;mso-height-relative:margin" o:gfxdata="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" strokecolor="#00b050" strokeweight=".5pt">
-                <v:stroke endarrow="block" joinstyle="miter"/>
-                <w10:wrap anchorx="margin"/>
-              </v:shape>
-            </w:pict>
-          </mc:Fallback>
-        </mc:AlternateContent>
-      </w:r>
-      <w:r>
-        <w:rPr>
-          <w:noProof/>
-        </w:rPr>
-        <mc:AlternateContent>
-          <mc:Choice Requires="wps">
-            <w:drawing>
-              <wp:anchor distT="45720" distB="45720" distL="114300" distR="114300" simplePos="0" relativeHeight="251715584" behindDoc="0" locked="0" layoutInCell="1" allowOverlap="1" wp14:anchorId="798EDF96" wp14:editId="79247B98">
-                <wp:simplePos x="0" y="0"/>
-                <wp:positionH relativeFrom="column">
-                  <wp:posOffset>-259612</wp:posOffset>
-                </wp:positionH>
-                <wp:positionV relativeFrom="paragraph">
-                  <wp:posOffset>4350436</wp:posOffset>
-                </wp:positionV>
-                <wp:extent cx="2903220" cy="1012825"/>
-                <wp:effectExtent l="0" t="0" r="11430" b="15875"/>
-                <wp:wrapSquare wrapText="bothSides"/>
-                <wp:docPr id="193" name="Text Box 2"/>
-                <wp:cNvGraphicFramePr>
-                  <a:graphicFrameLocks xmlns:a="http://schemas.openxmlformats.org/drawingml/2006/main"/>
-                </wp:cNvGraphicFramePr>
-                <a:graphic xmlns:a="http://schemas.openxmlformats.org/drawingml/2006/main">
-                  <a:graphicData uri="http://schemas.microsoft.com/office/word/2010/wordprocessingShape">
-                    <wps:wsp>
-                      <wps:cNvSpPr txBox="1">
-                        <a:spLocks noChangeArrowheads="1"/>
-                      </wps:cNvSpPr>
-                      <wps:spPr bwMode="auto">
-                        <a:xfrm>
-                          <a:off x="0" y="0"/>
-                          <a:ext cx="2903220" cy="1012825"/>
-                        </a:xfrm>
-                        <a:prstGeom prst="rect">
-                          <a:avLst/>
-                        </a:prstGeom>
-                        <a:solidFill>
-                          <a:srgbClr val="FFFFFF"/>
-                        </a:solidFill>
-                        <a:ln w="9525">
-                          <a:solidFill>
-                            <a:srgbClr val="000000"/>
-                          </a:solidFill>
-                          <a:miter lim="800000"/>
-                          <a:headEnd/>
-                          <a:tailEnd/>
-                        </a:ln>
-                      </wps:spPr>
-                      <wps:txbx>
-                        <w:txbxContent>
-                          <w:p>
-                            <w:r>
-                              <w:t xml:space="preserve">You close the door, run back to the Blue box and mash the buttons again to leave. </w:t>
-                            </w:r>
-                            <w:r>
-                              <w:t>After a lot of whirring, and light flashing everything stops and you open the door. You open it to see the alleyway with a man looking very angry at you.</w:t>
-                            </w:r>
-                          </w:p>
-                        </w:txbxContent>
-                      </wps:txbx>
-                      <wps:bodyPr rot="0" vert="horz" wrap="square" lIns="91440" tIns="45720" rIns="91440" bIns="45720" anchor="t" anchorCtr="0">
-                        <a:noAutofit/>
-                      </wps:bodyPr>
-                    </wps:wsp>
-                  </a:graphicData>
-                </a:graphic>
-                <wp14:sizeRelH relativeFrom="margin">
-                  <wp14:pctWidth>0</wp14:pctWidth>
-                </wp14:sizeRelH>
-                <wp14:sizeRelV relativeFrom="margin">
-                  <wp14:pctHeight>0</wp14:pctHeight>
-                </wp14:sizeRelV>
-              </wp:anchor>
-            </w:drawing>
-          </mc:Choice>
-          <mc:Fallback>
-            <w:pict>
-              <v:shape w14:anchorId="798EDF96" id="_x0000_s1045" type="#_x0000_t202" style="position:absolute;margin-left:-20.45pt;margin-top:342.55pt;width:228.6pt;height:79.75pt;z-index:251715584;visibility:visible;mso-wrap-style:square;mso-width-percent:0;mso-height-percent:0;mso-wrap-distance-left:9pt;mso-wrap-distance-top:3.6pt;mso-wrap-distance-right:9pt;mso-wrap-distance-bottom:3.6pt;mso-position-horizontal:absolute;mso-position-horizontal-relative:text;mso-position-vertical:absolute;mso-position-vertical-relative:text;mso-width-percent:0;mso-height-percent:0;mso-width-relative:margin;mso-height-relative:margin;v-text-anchor:top" o:gfxdata="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">
-                <v:textbox>
-                  <w:txbxContent>
-                    <w:p>
-                      <w:r>
-                        <w:t xml:space="preserve">You close the door, run back to the Blue box and mash the buttons again to leave. </w:t>
-                      </w:r>
-                      <w:r>
-                        <w:t>After a lot of whirring, and light flashing everything stops and you open the door. You open it to see the alleyway with a man looking very angry at you.</w:t>
-                      </w:r>
-                    </w:p>
-                  </w:txbxContent>
-                </v:textbox>
-                <w10:wrap type="square"/>
-              </v:shape>
-            </w:pict>
-          </mc:Fallback>
-        </mc:AlternateContent>
-      </w:r>
-      <w:r>
-        <w:rPr>
-          <w:noProof/>
-        </w:rPr>
-        <mc:AlternateContent>
-          <mc:Choice Requires="wps">
-            <w:drawing>
-              <wp:anchor distT="0" distB="0" distL="114300" distR="114300" simplePos="0" relativeHeight="251718656" behindDoc="0" locked="0" layoutInCell="1" allowOverlap="1" wp14:anchorId="07A66B09" wp14:editId="1664F2A4">
-                <wp:simplePos x="0" y="0"/>
-                <wp:positionH relativeFrom="column">
-                  <wp:posOffset>395416</wp:posOffset>
-                </wp:positionH>
-                <wp:positionV relativeFrom="paragraph">
-                  <wp:posOffset>4113255</wp:posOffset>
-                </wp:positionV>
-                <wp:extent cx="197434" cy="234779"/>
-                <wp:effectExtent l="38100" t="0" r="31750" b="51435"/>
-                <wp:wrapNone/>
-                <wp:docPr id="13" name="Straight Arrow Connector 13"/>
-                <wp:cNvGraphicFramePr/>
-                <a:graphic xmlns:a="http://schemas.openxmlformats.org/drawingml/2006/main">
-                  <a:graphicData uri="http://schemas.microsoft.com/office/word/2010/wordprocessingShape">
-                    <wps:wsp>
-                      <wps:cNvCnPr/>
-                      <wps:spPr>
-                        <a:xfrm flipH="1">
-                          <a:off x="0" y="0"/>
-                          <a:ext cx="197434" cy="234779"/>
-                        </a:xfrm>
-                        <a:prstGeom prst="straightConnector1">
-                          <a:avLst/>
-                        </a:prstGeom>
-                        <a:ln>
-                          <a:tailEnd type="triangle"/>
-                        </a:ln>
-                      </wps:spPr>
-                      <wps:style>
-                        <a:lnRef idx="1">
-                          <a:schemeClr val="accent2"/>
-                        </a:lnRef>
-                        <a:fillRef idx="0">
-                          <a:schemeClr val="accent2"/>
-                        </a:fillRef>
-                        <a:effectRef idx="0">
-                          <a:schemeClr val="accent2"/>
-                        </a:effectRef>
-                        <a:fontRef idx="minor">
-                          <a:schemeClr val="tx1"/>
-                        </a:fontRef>
-                      </wps:style>
-                      <wps:bodyPr/>
-                    </wps:wsp>
-                  </a:graphicData>
-                </a:graphic>
-                <wp14:sizeRelH relativeFrom="margin">
-                  <wp14:pctWidth>0</wp14:pctWidth>
-                </wp14:sizeRelH>
-                <wp14:sizeRelV relativeFrom="margin">
-                  <wp14:pctHeight>0</wp14:pctHeight>
-                </wp14:sizeRelV>
-              </wp:anchor>
-            </w:drawing>
-          </mc:Choice>
-          <mc:Fallback>
-            <w:pict>
-              <v:shape w14:anchorId="5D863690" id="Straight Arrow Connector 13" o:spid="_x0000_s1026" type="#_x0000_t32" style="position:absolute;margin-left:31.15pt;margin-top:323.9pt;width:15.55pt;height:18.5pt;flip:x;z-index:251718656;visibility:visible;mso-wrap-style:square;mso-width-percent:0;mso-height-percent:0;mso-wrap-distance-left:9pt;mso-wrap-distance-top:0;mso-wrap-distance-right:9pt;mso-wrap-distance-bottom:0;mso-position-horizontal:absolute;mso-position-horizontal-relative:text;mso-position-vertical:absolute;mso-position-vertical-relative:text;mso-width-percent:0;mso-height-percent:0;mso-width-relative:margin;mso-height-relative:margin" o:gfxdata="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" strokecolor="#ed7d31 [3205]" strokeweight=".5pt">
-                <v:stroke endarrow="block" joinstyle="miter"/>
-              </v:shape>
-            </w:pict>
-          </mc:Fallback>
-        </mc:AlternateContent>
-      </w:r>
-      <w:r>
-        <w:rPr>
-          <w:noProof/>
-        </w:rPr>
-        <mc:AlternateContent>
-          <mc:Choice Requires="wps">
-            <w:drawing>
-              <wp:anchor distT="45720" distB="45720" distL="114300" distR="114300" simplePos="0" relativeHeight="251701248" behindDoc="0" locked="0" layoutInCell="1" allowOverlap="1" wp14:anchorId="39BD4429" wp14:editId="2CECB6C8">
-                <wp:simplePos x="0" y="0"/>
-                <wp:positionH relativeFrom="column">
-                  <wp:posOffset>541518</wp:posOffset>
-                </wp:positionH>
-                <wp:positionV relativeFrom="paragraph">
-                  <wp:posOffset>3126397</wp:posOffset>
-                </wp:positionV>
-                <wp:extent cx="1162050" cy="1085850"/>
-                <wp:effectExtent l="0" t="0" r="19050" b="19050"/>
-                <wp:wrapSquare wrapText="bothSides"/>
-                <wp:docPr id="17" name="Text Box 2"/>
-                <wp:cNvGraphicFramePr>
-                  <a:graphicFrameLocks xmlns:a="http://schemas.openxmlformats.org/drawingml/2006/main"/>
-                </wp:cNvGraphicFramePr>
-                <a:graphic xmlns:a="http://schemas.openxmlformats.org/drawingml/2006/main">
-                  <a:graphicData uri="http://schemas.microsoft.com/office/word/2010/wordprocessingShape">
-                    <wps:wsp>
-                      <wps:cNvSpPr txBox="1">
-                        <a:spLocks noChangeArrowheads="1"/>
-                      </wps:cNvSpPr>
-                      <wps:spPr bwMode="auto">
-                        <a:xfrm>
-                          <a:off x="0" y="0"/>
-                          <a:ext cx="1162050" cy="1085850"/>
-                        </a:xfrm>
-                        <a:prstGeom prst="rect">
-                          <a:avLst/>
-                        </a:prstGeom>
-                        <a:solidFill>
-                          <a:srgbClr val="FFFFFF"/>
-                        </a:solidFill>
-                        <a:ln w="9525">
-                          <a:solidFill>
-                            <a:srgbClr val="000000"/>
-                          </a:solidFill>
-                          <a:miter lim="800000"/>
-                          <a:headEnd/>
-                          <a:tailEnd/>
-                        </a:ln>
-                      </wps:spPr>
-                      <wps:txbx>
-                        <w:txbxContent>
-                          <w:p>
-                            <w:r>
-                              <w:t>You walk out the door to see that you’re in a plain with a T-rex that looks your way</w:t>
-                            </w:r>
-                          </w:p>
-                        </w:txbxContent>
-                      </wps:txbx>
-                      <wps:bodyPr rot="0" vert="horz" wrap="square" lIns="91440" tIns="45720" rIns="91440" bIns="45720" anchor="t" anchorCtr="0">
-                        <a:noAutofit/>
-                      </wps:bodyPr>
-                    </wps:wsp>
-                  </a:graphicData>
-                </a:graphic>
-                <wp14:sizeRelH relativeFrom="margin">
-                  <wp14:pctWidth>0</wp14:pctWidth>
-                </wp14:sizeRelH>
-                <wp14:sizeRelV relativeFrom="margin">
-                  <wp14:pctHeight>0</wp14:pctHeight>
-                </wp14:sizeRelV>
-              </wp:anchor>
-            </w:drawing>
-          </mc:Choice>
-          <mc:Fallback>
-            <w:pict>
-              <v:shape w14:anchorId="39BD4429" id="_x0000_s1046" type="#_x0000_t202" style="position:absolute;margin-left:42.65pt;margin-top:246.15pt;width:91.5pt;height:85.5pt;z-index:251701248;visibility:visible;mso-wrap-style:square;mso-width-percent:0;mso-height-percent:0;mso-wrap-distance-left:9pt;mso-wrap-distance-top:3.6pt;mso-wrap-distance-right:9pt;mso-wrap-distance-bottom:3.6pt;mso-position-horizontal:absolute;mso-position-horizontal-relative:text;mso-position-vertical:absolute;mso-position-vertical-relative:text;mso-width-percent:0;mso-height-percent:0;mso-width-relative:margin;mso-height-relative:margin;v-text-anchor:top" o:gfxdata="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">
-                <v:textbox>
-                  <w:txbxContent>
-                    <w:p>
-                      <w:r>
-                        <w:t>You walk out the door to see that you’re in a plain with a T-rex that looks your way</w:t>
-                      </w:r>
-                    </w:p>
-                  </w:txbxContent>
-                </v:textbox>
-                <w10:wrap type="square"/>
-              </v:shape>
-            </w:pict>
-          </mc:Fallback>
-        </mc:AlternateContent>
-      </w:r>
-      <w:r>
-        <w:rPr>
-          <w:noProof/>
-        </w:rPr>
-        <mc:AlternateContent>
-          <mc:Choice Requires="wps">
-            <w:drawing>
-              <wp:anchor distT="0" distB="0" distL="114300" distR="114300" simplePos="0" relativeHeight="251713536" behindDoc="0" locked="0" layoutInCell="1" allowOverlap="1" wp14:anchorId="102CE0FD" wp14:editId="24C00495">
-                <wp:simplePos x="0" y="0"/>
-                <wp:positionH relativeFrom="column">
-                  <wp:posOffset>1567815</wp:posOffset>
-                </wp:positionH>
-                <wp:positionV relativeFrom="paragraph">
-                  <wp:posOffset>3946525</wp:posOffset>
-                </wp:positionV>
-                <wp:extent cx="345440" cy="45085"/>
-                <wp:effectExtent l="0" t="38100" r="35560" b="88265"/>
-                <wp:wrapNone/>
-                <wp:docPr id="192" name="Straight Arrow Connector 192"/>
-                <wp:cNvGraphicFramePr/>
-                <a:graphic xmlns:a="http://schemas.openxmlformats.org/drawingml/2006/main">
-                  <a:graphicData uri="http://schemas.microsoft.com/office/word/2010/wordprocessingShape">
-                    <wps:wsp>
-                      <wps:cNvCnPr/>
-                      <wps:spPr>
-                        <a:xfrm>
-                          <a:off x="0" y="0"/>
-                          <a:ext cx="345440" cy="45085"/>
-                        </a:xfrm>
-                        <a:prstGeom prst="straightConnector1">
-                          <a:avLst/>
-                        </a:prstGeom>
-                        <a:ln>
-                          <a:solidFill>
-                            <a:srgbClr val="00B050"/>
-                          </a:solidFill>
-                          <a:tailEnd type="triangle"/>
-                        </a:ln>
-                      </wps:spPr>
-                      <wps:style>
-                        <a:lnRef idx="1">
-                          <a:schemeClr val="accent2"/>
-                        </a:lnRef>
-                        <a:fillRef idx="0">
-                          <a:schemeClr val="accent2"/>
-                        </a:fillRef>
-                        <a:effectRef idx="0">
-                          <a:schemeClr val="accent2"/>
-                        </a:effectRef>
-                        <a:fontRef idx="minor">
-                          <a:schemeClr val="tx1"/>
-                        </a:fontRef>
-                      </wps:style>
-                      <wps:bodyPr/>
-                    </wps:wsp>
-                  </a:graphicData>
-                </a:graphic>
-                <wp14:sizeRelH relativeFrom="margin">
-                  <wp14:pctWidth>0</wp14:pctWidth>
-                </wp14:sizeRelH>
-                <wp14:sizeRelV relativeFrom="margin">
-                  <wp14:pctHeight>0</wp14:pctHeight>
-                </wp14:sizeRelV>
-              </wp:anchor>
-            </w:drawing>
-          </mc:Choice>
-          <mc:Fallback>
-            <w:pict>
-              <v:shape w14:anchorId="668B06BA" id="Straight Arrow Connector 192" o:spid="_x0000_s1026" type="#_x0000_t32" style="position:absolute;margin-left:123.45pt;margin-top:310.75pt;width:27.2pt;height:3.55pt;z-index:251713536;visibility:visible;mso-wrap-style:square;mso-width-percent:0;mso-height-percent:0;mso-wrap-distance-left:9pt;mso-wrap-distance-top:0;mso-wrap-distance-right:9pt;mso-wrap-distance-bottom:0;mso-position-horizontal:absolute;mso-position-horizontal-relative:text;mso-position-vertical:absolute;mso-position-vertical-relative:text;mso-width-percent:0;mso-height-percent:0;mso-width-relative:margin;mso-height-relative:margin" o:gfxdata="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" strokecolor="#00b050" strokeweight=".5pt">
-                <v:stroke endarrow="block" joinstyle="miter"/>
-              </v:shape>
-            </w:pict>
-          </mc:Fallback>
-        </mc:AlternateContent>
-      </w:r>
-      <w:r>
-        <w:rPr>
-          <w:noProof/>
-        </w:rPr>
-        <mc:AlternateContent>
-          <mc:Choice Requires="wps">
-            <w:drawing>
-              <wp:anchor distT="0" distB="0" distL="114300" distR="114300" simplePos="0" relativeHeight="251712512" behindDoc="0" locked="0" layoutInCell="1" allowOverlap="1" wp14:anchorId="757C8438" wp14:editId="44E94C1C">
-                <wp:simplePos x="0" y="0"/>
-                <wp:positionH relativeFrom="column">
-                  <wp:posOffset>1223318</wp:posOffset>
-                </wp:positionH>
-                <wp:positionV relativeFrom="paragraph">
-                  <wp:posOffset>2852866</wp:posOffset>
-                </wp:positionV>
-                <wp:extent cx="148281" cy="259235"/>
-                <wp:effectExtent l="38100" t="0" r="23495" b="64770"/>
-                <wp:wrapNone/>
-                <wp:docPr id="31" name="Straight Arrow Connector 31"/>
-                <wp:cNvGraphicFramePr/>
-                <a:graphic xmlns:a="http://schemas.openxmlformats.org/drawingml/2006/main">
-                  <a:graphicData uri="http://schemas.microsoft.com/office/word/2010/wordprocessingShape">
-                    <wps:wsp>
-                      <wps:cNvCnPr/>
-                      <wps:spPr>
-                        <a:xfrm flipH="1">
-                          <a:off x="0" y="0"/>
-                          <a:ext cx="148281" cy="259235"/>
-                        </a:xfrm>
-                        <a:prstGeom prst="straightConnector1">
-                          <a:avLst/>
-                        </a:prstGeom>
-                        <a:ln>
-                          <a:tailEnd type="triangle"/>
-                        </a:ln>
-                      </wps:spPr>
-                      <wps:style>
-                        <a:lnRef idx="1">
-                          <a:schemeClr val="accent2"/>
-                        </a:lnRef>
-                        <a:fillRef idx="0">
-                          <a:schemeClr val="accent2"/>
-                        </a:fillRef>
-                        <a:effectRef idx="0">
-                          <a:schemeClr val="accent2"/>
-                        </a:effectRef>
-                        <a:fontRef idx="minor">
-                          <a:schemeClr val="tx1"/>
-                        </a:fontRef>
-                      </wps:style>
-                      <wps:bodyPr/>
-                    </wps:wsp>
-                  </a:graphicData>
-                </a:graphic>
-                <wp14:sizeRelH relativeFrom="margin">
-                  <wp14:pctWidth>0</wp14:pctWidth>
-                </wp14:sizeRelH>
-                <wp14:sizeRelV relativeFrom="margin">
-                  <wp14:pctHeight>0</wp14:pctHeight>
-                </wp14:sizeRelV>
-              </wp:anchor>
-            </w:drawing>
-          </mc:Choice>
-          <mc:Fallback>
-            <w:pict>
-              <v:shape w14:anchorId="795B08CE" id="Straight Arrow Connector 31" o:spid="_x0000_s1026" type="#_x0000_t32" style="position:absolute;margin-left:96.3pt;margin-top:224.65pt;width:11.7pt;height:20.4pt;flip:x;z-index:251712512;visibility:visible;mso-wrap-style:square;mso-width-percent:0;mso-height-percent:0;mso-wrap-distance-left:9pt;mso-wrap-distance-top:0;mso-wrap-distance-right:9pt;mso-wrap-distance-bottom:0;mso-position-horizontal:absolute;mso-position-horizontal-relative:text;mso-position-vertical:absolute;mso-position-vertical-relative:text;mso-width-percent:0;mso-height-percent:0;mso-width-relative:margin;mso-height-relative:margin" o:gfxdata="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" strokecolor="#ed7d31 [3205]" strokeweight=".5pt">
-                <v:stroke endarrow="block" joinstyle="miter"/>
-              </v:shape>
-            </w:pict>
-          </mc:Fallback>
-        </mc:AlternateContent>
-      </w:r>
-      <w:r>
-        <w:rPr>
-          <w:noProof/>
-        </w:rPr>
-        <mc:AlternateContent>
-          <mc:Choice Requires="wps">
-            <w:drawing>
-              <wp:anchor distT="45720" distB="45720" distL="114300" distR="114300" simplePos="0" relativeHeight="251684864" behindDoc="0" locked="0" layoutInCell="1" allowOverlap="1" wp14:anchorId="45199A13" wp14:editId="0238A4D2">
-                <wp:simplePos x="0" y="0"/>
-                <wp:positionH relativeFrom="margin">
-                  <wp:posOffset>-635</wp:posOffset>
-                </wp:positionH>
-                <wp:positionV relativeFrom="paragraph">
-                  <wp:posOffset>2353018</wp:posOffset>
-                </wp:positionV>
-                <wp:extent cx="1800225" cy="619125"/>
-                <wp:effectExtent l="0" t="0" r="28575" b="28575"/>
-                <wp:wrapSquare wrapText="bothSides"/>
-                <wp:docPr id="16" name="Text Box 2"/>
-                <wp:cNvGraphicFramePr>
-                  <a:graphicFrameLocks xmlns:a="http://schemas.openxmlformats.org/drawingml/2006/main"/>
-                </wp:cNvGraphicFramePr>
-                <a:graphic xmlns:a="http://schemas.openxmlformats.org/drawingml/2006/main">
-                  <a:graphicData uri="http://schemas.microsoft.com/office/word/2010/wordprocessingShape">
-                    <wps:wsp>
-                      <wps:cNvSpPr txBox="1">
-                        <a:spLocks noChangeArrowheads="1"/>
-                      </wps:cNvSpPr>
-                      <wps:spPr bwMode="auto">
-                        <a:xfrm>
-                          <a:off x="0" y="0"/>
-                          <a:ext cx="1800225" cy="619125"/>
-                        </a:xfrm>
-                        <a:prstGeom prst="rect">
-                          <a:avLst/>
-                        </a:prstGeom>
-                        <a:solidFill>
-                          <a:srgbClr val="FFFFFF"/>
-                        </a:solidFill>
-                        <a:ln w="9525">
-                          <a:solidFill>
-                            <a:srgbClr val="000000"/>
-                          </a:solidFill>
-                          <a:miter lim="800000"/>
-                          <a:headEnd/>
-                          <a:tailEnd/>
-                        </a:ln>
-                      </wps:spPr>
-                      <wps:txbx>
-                        <w:txbxContent>
-                          <w:p>
-                            <w:r>
-                              <w:t xml:space="preserve">You walk to the </w:t>
-                            </w:r>
-                            <w:r>
-                              <w:t xml:space="preserve">Center and start hitting the buttons and levers cause </w:t>
-                            </w:r>
-                            <w:r>
-                              <w:t>it’s</w:t>
-                            </w:r>
-                            <w:r>
-                              <w:t xml:space="preserve"> fun.</w:t>
-                            </w:r>
-                          </w:p>
-                        </w:txbxContent>
-                      </wps:txbx>
-                      <wps:bodyPr rot="0" vert="horz" wrap="square" lIns="91440" tIns="45720" rIns="91440" bIns="45720" anchor="t" anchorCtr="0">
-                        <a:noAutofit/>
-                      </wps:bodyPr>
-                    </wps:wsp>
-                  </a:graphicData>
-                </a:graphic>
-                <wp14:sizeRelH relativeFrom="margin">
-                  <wp14:pctWidth>0</wp14:pctWidth>
-                </wp14:sizeRelH>
-                <wp14:sizeRelV relativeFrom="margin">
-                  <wp14:pctHeight>0</wp14:pctHeight>
-                </wp14:sizeRelV>
-              </wp:anchor>
-            </w:drawing>
-          </mc:Choice>
-          <mc:Fallback>
-            <w:pict>
-              <v:shape w14:anchorId="45199A13" id="_x0000_s1047" type="#_x0000_t202" style="position:absolute;margin-left:-.05pt;margin-top:185.3pt;width:141.75pt;height:48.75pt;z-index:251684864;visibility:visible;mso-wrap-style:square;mso-width-percent:0;mso-height-percent:0;mso-wrap-distance-left:9pt;mso-wrap-distance-top:3.6pt;mso-wrap-distance-right:9pt;mso-wrap-distance-bottom:3.6pt;mso-position-horizontal:absolute;mso-position-horizontal-relative:margin;mso-position-vertical:absolute;mso-position-vertical-relative:text;mso-width-percent:0;mso-height-percent:0;mso-width-relative:margin;mso-height-relative:margin;v-text-anchor:top" o:gfxdata="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">
-                <v:textbox>
-                  <w:txbxContent>
-                    <w:p>
-                      <w:r>
-                        <w:t xml:space="preserve">You walk to the </w:t>
-                      </w:r>
-                      <w:r>
-                        <w:t xml:space="preserve">Center and start hitting the buttons and levers cause </w:t>
-                      </w:r>
-                      <w:r>
-                        <w:t>it’s</w:t>
-                      </w:r>
-                      <w:r>
-                        <w:t xml:space="preserve"> fun.</w:t>
-                      </w:r>
-                    </w:p>
-                  </w:txbxContent>
-                </v:textbox>
-                <w10:wrap type="square" anchorx="margin"/>
               </v:shape>
             </w:pict>
           </mc:Fallback>
@@ -4104,7 +3956,7 @@
           </mc:Choice>
           <mc:Fallback>
             <w:pict>
-              <v:shape w14:anchorId="5C67D811" id="Straight Arrow Connector 30" o:spid="_x0000_s1026" type="#_x0000_t32" style="position:absolute;margin-left:58.7pt;margin-top:157.5pt;width:13.85pt;height:27.25pt;flip:x;z-index:251711488;visibility:visible;mso-wrap-style:square;mso-width-percent:0;mso-height-percent:0;mso-wrap-distance-left:9pt;mso-wrap-distance-top:0;mso-wrap-distance-right:9pt;mso-wrap-distance-bottom:0;mso-position-horizontal:absolute;mso-position-horizontal-relative:text;mso-position-vertical:absolute;mso-position-vertical-relative:text;mso-width-percent:0;mso-height-percent:0;mso-width-relative:margin;mso-height-relative:margin" o:gfxdata="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" strokecolor="#ed7d31 [3205]" strokeweight=".5pt">
+              <v:shape w14:anchorId="1EF1C493" id="Straight Arrow Connector 30" o:spid="_x0000_s1026" type="#_x0000_t32" style="position:absolute;margin-left:58.7pt;margin-top:157.5pt;width:13.85pt;height:27.25pt;flip:x;z-index:251711488;visibility:visible;mso-wrap-style:square;mso-width-percent:0;mso-height-percent:0;mso-wrap-distance-left:9pt;mso-wrap-distance-top:0;mso-wrap-distance-right:9pt;mso-wrap-distance-bottom:0;mso-position-horizontal:absolute;mso-position-horizontal-relative:text;mso-position-vertical:absolute;mso-position-vertical-relative:text;mso-width-percent:0;mso-height-percent:0;mso-width-relative:margin;mso-height-relative:margin" o:gfxdata="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" strokecolor="#ed7d31 [3205]" strokeweight=".5pt">
                 <v:stroke endarrow="block" joinstyle="miter"/>
               </v:shape>
             </w:pict>
@@ -4627,8 +4479,6 @@
         </w:rPr>
         <w:t xml:space="preserve"> </w:t>
       </w:r>
-      <w:bookmarkStart w:id="0" w:name="_GoBack"/>
-      <w:bookmarkEnd w:id="0"/>
     </w:p>
     <w:sectPr>
       <w:pgSz w:w="24480" w:h="15840" w:orient="landscape" w:code="3"/>
@@ -5428,7 +5278,7 @@
 </file>
 
 <file path=customXml/itemProps1.xml><?xml version="1.0" encoding="utf-8"?>
-<ds:datastoreItem xmlns:ds="http://schemas.openxmlformats.org/officeDocument/2006/customXml" ds:itemID="{4B87036A-5837-4ACB-BA84-0909EA9FD5FD}">
+<ds:datastoreItem xmlns:ds="http://schemas.openxmlformats.org/officeDocument/2006/customXml" ds:itemID="{3BD5DCDA-EB7F-4AD9-8C51-526193802CB5}">
   <ds:schemaRefs>
     <ds:schemaRef ds:uri="http://schemas.openxmlformats.org/officeDocument/2006/bibliography"/>
   </ds:schemaRefs>

</xml_diff>